<commit_message>
Test cases from Equivalence Class Partitioning
Created test cases resulting from Equivalence Class Partitioning.
</commit_message>
<xml_diff>
--- a/docs/inte.docx
+++ b/docs/inte.docx
@@ -2070,7 +2070,7 @@
               <w:rPr>
                 <w:lang w:val="sv-SE"/>
               </w:rPr>
-              <w:t>ok</w:t>
+              <w:t>fail</w:t>
             </w:r>
           </w:p>
         </w:tc>
@@ -2346,8 +2346,10 @@
               <w:rPr>
                 <w:lang w:val="sv-SE"/>
               </w:rPr>
-              <w:t>ok</w:t>
-            </w:r>
+              <w:t>fail</w:t>
+            </w:r>
+            <w:bookmarkStart w:id="0" w:name="_GoBack"/>
+            <w:bookmarkEnd w:id="0"/>
           </w:p>
         </w:tc>
       </w:tr>
@@ -5454,8 +5456,6 @@
           <w:lang w:val="sv-SE"/>
         </w:rPr>
       </w:pPr>
-      <w:bookmarkStart w:id="0" w:name="_GoBack"/>
-      <w:bookmarkEnd w:id="0"/>
       <w:r>
         <w:rPr>
           <w:lang w:val="sv-SE"/>
@@ -5660,7 +5660,7 @@
           <w:rPr>
             <w:noProof/>
           </w:rPr>
-          <w:t>15</w:t>
+          <w:t>8</w:t>
         </w:r>
         <w:r>
           <w:rPr>
@@ -7927,7 +7927,7 @@
 </file>
 
 <file path=customXml/itemProps2.xml><?xml version="1.0" encoding="utf-8"?>
-<ds:datastoreItem xmlns:ds="http://schemas.openxmlformats.org/officeDocument/2006/customXml" ds:itemID="{2C2B5EE0-5190-4C47-81A1-01B0160D2394}">
+<ds:datastoreItem xmlns:ds="http://schemas.openxmlformats.org/officeDocument/2006/customXml" ds:itemID="{C8CF1917-6917-4809-8E5C-9C1883309DAC}">
   <ds:schemaRefs>
     <ds:schemaRef ds:uri="http://schemas.openxmlformats.org/officeDocument/2006/bibliography"/>
   </ds:schemaRefs>

</xml_diff>

<commit_message>
Started a state machine
Writed a scenario for a state machine and model it.
</commit_message>
<xml_diff>
--- a/docs/inte.docx
+++ b/docs/inte.docx
@@ -2348,8 +2348,6 @@
               </w:rPr>
               <w:t>fail</w:t>
             </w:r>
-            <w:bookmarkStart w:id="0" w:name="_GoBack"/>
-            <w:bookmarkEnd w:id="0"/>
           </w:p>
         </w:tc>
       </w:tr>
@@ -4961,11 +4959,73 @@
     <w:p>
       <w:pPr>
         <w:rPr>
-          <w:lang w:val="sv-SE"/>
+          <w:noProof/>
+          <w:lang w:val="sv-SE" w:eastAsia="sv-SE" w:bidi="ar-SA"/>
         </w:rPr>
       </w:pPr>
       <w:r>
         <w:rPr>
+          <w:noProof/>
+          <w:lang w:val="sv-SE" w:eastAsia="sv-SE" w:bidi="ar-SA"/>
+        </w:rPr>
+        <w:drawing>
+          <wp:anchor distT="0" distB="0" distL="114300" distR="114300" simplePos="0" relativeHeight="251658240" behindDoc="0" locked="0" layoutInCell="1" allowOverlap="1" wp14:anchorId="3F6C9A81" wp14:editId="4470213A">
+            <wp:simplePos x="0" y="0"/>
+            <wp:positionH relativeFrom="column">
+              <wp:posOffset>1971675</wp:posOffset>
+            </wp:positionH>
+            <wp:positionV relativeFrom="paragraph">
+              <wp:posOffset>689610</wp:posOffset>
+            </wp:positionV>
+            <wp:extent cx="4137025" cy="2019300"/>
+            <wp:effectExtent l="0" t="0" r="0" b="0"/>
+            <wp:wrapSquare wrapText="bothSides"/>
+            <wp:docPr id="1" name="Picture 1"/>
+            <wp:cNvGraphicFramePr>
+              <a:graphicFrameLocks xmlns:a="http://schemas.openxmlformats.org/drawingml/2006/main" noChangeAspect="1"/>
+            </wp:cNvGraphicFramePr>
+            <a:graphic xmlns:a="http://schemas.openxmlformats.org/drawingml/2006/main">
+              <a:graphicData uri="http://schemas.openxmlformats.org/drawingml/2006/picture">
+                <pic:pic xmlns:pic="http://schemas.openxmlformats.org/drawingml/2006/picture">
+                  <pic:nvPicPr>
+                    <pic:cNvPr id="0" name="TillståndAutomat.jpg"/>
+                    <pic:cNvPicPr/>
+                  </pic:nvPicPr>
+                  <pic:blipFill>
+                    <a:blip r:embed="rId9">
+                      <a:extLst>
+                        <a:ext uri="{28A0092B-C50C-407E-A947-70E740481C1C}">
+                          <a14:useLocalDpi xmlns:a14="http://schemas.microsoft.com/office/drawing/2010/main" val="0"/>
+                        </a:ext>
+                      </a:extLst>
+                    </a:blip>
+                    <a:stretch>
+                      <a:fillRect/>
+                    </a:stretch>
+                  </pic:blipFill>
+                  <pic:spPr>
+                    <a:xfrm>
+                      <a:off x="0" y="0"/>
+                      <a:ext cx="4137025" cy="2019300"/>
+                    </a:xfrm>
+                    <a:prstGeom prst="rect">
+                      <a:avLst/>
+                    </a:prstGeom>
+                  </pic:spPr>
+                </pic:pic>
+              </a:graphicData>
+            </a:graphic>
+            <wp14:sizeRelH relativeFrom="margin">
+              <wp14:pctWidth>0</wp14:pctWidth>
+            </wp14:sizeRelH>
+            <wp14:sizeRelV relativeFrom="margin">
+              <wp14:pctHeight>0</wp14:pctHeight>
+            </wp14:sizeRelV>
+          </wp:anchor>
+        </w:drawing>
+      </w:r>
+      <w:r>
+        <w:rPr>
           <w:lang w:val="sv-SE"/>
         </w:rPr>
         <w:t>En kort presentation av vad ni valt ut för att tillämpa tillståndsbaserad testning på</w:t>
@@ -4993,115 +5053,28 @@
           <w:lang w:val="sv-SE"/>
         </w:rPr>
         <w:t>, och ge tillräckligt med information för att det ska gå att bedöma er. Glöm inte att ta med själva modellen.</w:t>
+      </w:r>
+      <w:r>
+        <w:rPr>
+          <w:noProof/>
+          <w:lang w:val="sv-SE" w:eastAsia="sv-SE" w:bidi="ar-SA"/>
+        </w:rPr>
+        <w:t xml:space="preserve"> </w:t>
       </w:r>
     </w:p>
     <w:p>
       <w:pPr>
-        <w:pStyle w:val="Heading1"/>
-        <w:rPr>
-          <w:lang w:val="sv-SE"/>
-        </w:rPr>
-      </w:pPr>
-      <w:r>
-        <w:rPr>
-          <w:lang w:val="sv-SE"/>
-        </w:rPr>
-        <w:lastRenderedPageBreak/>
-        <w:t>Testfall för tillståndsbaserad testning</w:t>
-      </w:r>
-    </w:p>
-    <w:p>
-      <w:pPr>
-        <w:rPr>
-          <w:lang w:val="sv-SE"/>
-        </w:rPr>
-      </w:pPr>
-      <w:r>
-        <w:rPr>
-          <w:lang w:val="sv-SE"/>
-        </w:rPr>
-        <w:t>Testfallen som ni fått fram från tillståndsmaskinen. Observera att vi inte vill ha någon kod här, utan bara en tydlig presentation av testfallen i någon lämplig tabellform. Det ska enkelt gå att mappa testfallen till tillståndsmaskinen.</w:t>
-      </w:r>
-    </w:p>
-    <w:p>
-      <w:pPr>
-        <w:pStyle w:val="Heading1"/>
-        <w:rPr>
-          <w:lang w:val="sv-SE"/>
-        </w:rPr>
-      </w:pPr>
-      <w:r>
-        <w:rPr>
-          <w:lang w:val="sv-SE"/>
-        </w:rPr>
-        <w:lastRenderedPageBreak/>
-        <w:t>Granskning</w:t>
-      </w:r>
-    </w:p>
-    <w:p>
-      <w:pPr>
-        <w:rPr>
-          <w:lang w:val="sv-SE"/>
-        </w:rPr>
-      </w:pPr>
-      <w:r>
-        <w:rPr>
-          <w:lang w:val="sv-SE"/>
-        </w:rPr>
-        <w:t>En kort presentation av den del av koden ni valt ut för att göra en formell granskning av och processen ni använt er av</w:t>
-      </w:r>
-      <w:r>
-        <w:rPr>
-          <w:lang w:val="sv-SE"/>
-        </w:rPr>
-        <w:t xml:space="preserve"> inklusive eventuella checklistor, scenarier, edyl.</w:t>
-      </w:r>
-      <w:r>
-        <w:rPr>
-          <w:lang w:val="sv-SE"/>
-        </w:rPr>
-        <w:t xml:space="preserve"> Ni ska kort motivera valen, och ge tillräckligt med information för att det ska gå att bedöma er. </w:t>
-      </w:r>
-    </w:p>
-    <w:p>
-      <w:pPr>
-        <w:pStyle w:val="Heading1"/>
-        <w:rPr>
-          <w:lang w:val="sv-SE"/>
-        </w:rPr>
-      </w:pPr>
-      <w:r>
-        <w:rPr>
-          <w:lang w:val="sv-SE"/>
-        </w:rPr>
-        <w:lastRenderedPageBreak/>
-        <w:t>Granskningsrapport</w:t>
-      </w:r>
-    </w:p>
-    <w:p>
-      <w:pPr>
-        <w:rPr>
-          <w:lang w:val="sv-SE"/>
-        </w:rPr>
-      </w:pPr>
-      <w:r>
-        <w:rPr>
-          <w:lang w:val="sv-SE"/>
-        </w:rPr>
-        <w:t>En lista över de påträffade felen och hur pass allvarliga ni bedömer dem.</w:t>
-      </w:r>
-    </w:p>
-    <w:p>
-      <w:pPr>
-        <w:rPr>
-          <w:lang w:val="sv-SE"/>
+        <w:rPr>
+          <w:noProof/>
+          <w:lang w:val="sv-SE" w:eastAsia="sv-SE" w:bidi="ar-SA"/>
         </w:rPr>
       </w:pPr>
     </w:p>
     <w:p>
       <w:pPr>
         <w:rPr>
-          <w:lang w:val="sv-SE"/>
+          <w:noProof/>
+          <w:lang w:val="sv-SE" w:eastAsia="sv-SE" w:bidi="ar-SA"/>
         </w:rPr>
       </w:pPr>
     </w:p>
@@ -5115,7 +5088,13 @@
         <w:rPr>
           <w:lang w:val="sv-SE"/>
         </w:rPr>
-        <w:t>Punkt 7: metoden getLineSubTotal i classen Receipt är otydlig, exempel på alternativ: getItemSubtotal</w:t>
+        <w:br w:type="textWrapping" w:clear="all"/>
+      </w:r>
+      <w:r>
+        <w:rPr>
+          <w:lang w:val="sv-SE"/>
+        </w:rPr>
+        <w:t>LTA = Lägg till annan (Produkt)</w:t>
       </w:r>
     </w:p>
     <w:p>
@@ -5128,7 +5107,7 @@
         <w:rPr>
           <w:lang w:val="sv-SE"/>
         </w:rPr>
-        <w:t>Metoden getMinimum i klassen Discount är otydlig, exempel på alternativ: getDiscountMinimum, getMinimumPurchaseAmount.</w:t>
+        <w:t>TBA = Ta bort annan (Produkt)</w:t>
       </w:r>
     </w:p>
     <w:p>
@@ -5141,7 +5120,7 @@
         <w:rPr>
           <w:lang w:val="sv-SE"/>
         </w:rPr>
-        <w:t>getValue : getDiscountValue</w:t>
+        <w:t>LTB = Lägg till banan</w:t>
       </w:r>
     </w:p>
     <w:p>
@@ -5154,177 +5133,312 @@
         <w:rPr>
           <w:lang w:val="sv-SE"/>
         </w:rPr>
-        <w:t>punkt 8: inga metoder har någon koll på variabel värden, en lösning är att använda assert satser.</w:t>
+        <w:t>TBB = Ta bort banan</w:t>
       </w:r>
     </w:p>
     <w:p>
       <w:pPr>
         <w:rPr>
+          <w:b/>
+          <w:sz w:val="28"/>
+          <w:szCs w:val="28"/>
           <w:lang w:val="sv-SE"/>
         </w:rPr>
       </w:pPr>
       <w:r>
         <w:rPr>
-          <w:lang w:val="sv-SE"/>
-        </w:rPr>
-        <w:t>Punkt 9: inga metoder har någon koll på returvärden, en lösning är att använda assert.</w:t>
+          <w:b/>
+          <w:sz w:val="28"/>
+          <w:szCs w:val="28"/>
+          <w:lang w:val="sv-SE"/>
+        </w:rPr>
+        <w:lastRenderedPageBreak/>
+        <w:t>Scenario</w:t>
       </w:r>
     </w:p>
     <w:p>
       <w:pPr>
         <w:rPr>
+          <w:sz w:val="24"/>
+          <w:szCs w:val="24"/>
           <w:lang w:val="sv-SE"/>
         </w:rPr>
       </w:pPr>
       <w:r>
         <w:rPr>
-          <w:lang w:val="sv-SE"/>
-        </w:rPr>
-        <w:t>Punkt 13:</w:t>
+          <w:sz w:val="24"/>
+          <w:szCs w:val="24"/>
+          <w:lang w:val="sv-SE"/>
+        </w:rPr>
+        <w:t xml:space="preserve">Först börjar Kalle med tomt kvitto q0. </w:t>
+      </w:r>
+      <w:r>
+        <w:rPr>
+          <w:sz w:val="24"/>
+          <w:szCs w:val="24"/>
+          <w:lang w:val="sv-SE"/>
+        </w:rPr>
+        <w:t>Kalle</w:t>
+      </w:r>
+      <w:r>
+        <w:rPr>
+          <w:sz w:val="24"/>
+          <w:szCs w:val="24"/>
+          <w:lang w:val="sv-SE"/>
+        </w:rPr>
+        <w:t xml:space="preserve"> köper </w:t>
+      </w:r>
+      <w:r>
+        <w:rPr>
+          <w:sz w:val="24"/>
+          <w:szCs w:val="24"/>
+          <w:lang w:val="sv-SE"/>
+        </w:rPr>
+        <w:t>ett kaffe paket</w:t>
+      </w:r>
+      <w:r>
+        <w:rPr>
+          <w:sz w:val="24"/>
+          <w:szCs w:val="24"/>
+          <w:lang w:val="sv-SE"/>
+        </w:rPr>
+        <w:t xml:space="preserve"> (LTA)</w:t>
+      </w:r>
+      <w:r>
+        <w:rPr>
+          <w:sz w:val="24"/>
+          <w:szCs w:val="24"/>
+          <w:lang w:val="sv-SE"/>
+        </w:rPr>
+        <w:t xml:space="preserve">, sedan köper han </w:t>
+      </w:r>
+      <w:r>
+        <w:rPr>
+          <w:sz w:val="24"/>
+          <w:szCs w:val="24"/>
+          <w:lang w:val="sv-SE"/>
+        </w:rPr>
+        <w:t>en banan (LTB) och hamnar på q1, Kalle ångarar sig och lämnar tillbaka kaffepaketet</w:t>
+      </w:r>
+      <w:r>
+        <w:rPr>
+          <w:sz w:val="24"/>
+          <w:szCs w:val="24"/>
+          <w:lang w:val="sv-SE"/>
+        </w:rPr>
+        <w:t xml:space="preserve"> (TBA)</w:t>
+      </w:r>
+      <w:r>
+        <w:rPr>
+          <w:sz w:val="24"/>
+          <w:szCs w:val="24"/>
+          <w:lang w:val="sv-SE"/>
+        </w:rPr>
+        <w:t xml:space="preserve"> och då är han fortfarande på q1.</w:t>
       </w:r>
     </w:p>
     <w:p>
       <w:pPr>
         <w:rPr>
+          <w:sz w:val="24"/>
+          <w:szCs w:val="24"/>
           <w:lang w:val="sv-SE"/>
         </w:rPr>
       </w:pPr>
       <w:r>
         <w:rPr>
-          <w:lang w:val="sv-SE"/>
-        </w:rPr>
-        <w:t>Variabel namnet ”p” för en Product-objekt i metoden add i klassen Receipt är inte beskrivande.</w:t>
-      </w:r>
-    </w:p>
-    <w:p>
-      <w:pPr>
-        <w:rPr>
-          <w:lang w:val="sv-SE"/>
-        </w:rPr>
-      </w:pPr>
-      <w:r>
-        <w:rPr>
+          <w:sz w:val="24"/>
+          <w:szCs w:val="24"/>
+          <w:lang w:val="sv-SE"/>
+        </w:rPr>
+        <w:t xml:space="preserve">Kalle köper en tomat </w:t>
+      </w:r>
+      <w:r>
+        <w:rPr>
+          <w:sz w:val="24"/>
+          <w:szCs w:val="24"/>
+          <w:lang w:val="sv-SE"/>
+        </w:rPr>
+        <w:t xml:space="preserve">(LTA) </w:t>
+      </w:r>
+      <w:r>
+        <w:rPr>
+          <w:sz w:val="24"/>
+          <w:szCs w:val="24"/>
+          <w:lang w:val="sv-SE"/>
+        </w:rPr>
+        <w:t xml:space="preserve">och då står han fortfarande på q1, Kalle köper en till banan </w:t>
+      </w:r>
+      <w:r>
+        <w:rPr>
+          <w:sz w:val="24"/>
+          <w:szCs w:val="24"/>
+          <w:lang w:val="sv-SE"/>
+        </w:rPr>
+        <w:t xml:space="preserve">(LTB) </w:t>
+      </w:r>
+      <w:r>
+        <w:rPr>
+          <w:sz w:val="24"/>
+          <w:szCs w:val="24"/>
+          <w:lang w:val="sv-SE"/>
+        </w:rPr>
+        <w:t>och då hamnar hamnar han på q2, Kalle ångrar sig och lämnar tillbaka en banan</w:t>
+      </w:r>
+      <w:r>
+        <w:rPr>
+          <w:sz w:val="24"/>
+          <w:szCs w:val="24"/>
+          <w:lang w:val="sv-SE"/>
+        </w:rPr>
+        <w:t xml:space="preserve"> (TBB)</w:t>
+      </w:r>
+      <w:r>
+        <w:rPr>
+          <w:sz w:val="24"/>
+          <w:szCs w:val="24"/>
+          <w:lang w:val="sv-SE"/>
+        </w:rPr>
+        <w:t xml:space="preserve"> och hamnar han på q1, Kalle köper en appelsin </w:t>
+      </w:r>
+      <w:r>
+        <w:rPr>
+          <w:sz w:val="24"/>
+          <w:szCs w:val="24"/>
+          <w:lang w:val="sv-SE"/>
+        </w:rPr>
+        <w:t xml:space="preserve">(LTA) </w:t>
+      </w:r>
+      <w:r>
+        <w:rPr>
+          <w:sz w:val="24"/>
+          <w:szCs w:val="24"/>
+          <w:lang w:val="sv-SE"/>
+        </w:rPr>
+        <w:t xml:space="preserve">och är han fortfarande på q1, Kalle köper en till banan </w:t>
+      </w:r>
+      <w:r>
+        <w:rPr>
+          <w:sz w:val="24"/>
+          <w:szCs w:val="24"/>
+          <w:lang w:val="sv-SE"/>
+        </w:rPr>
+        <w:t xml:space="preserve">(LTB) </w:t>
+      </w:r>
+      <w:r>
+        <w:rPr>
+          <w:sz w:val="24"/>
+          <w:szCs w:val="24"/>
+          <w:lang w:val="sv-SE"/>
+        </w:rPr>
+        <w:t xml:space="preserve">och då hamnar han på q2, Kalle ångrar sig och lämnar tillbaka en banan </w:t>
+      </w:r>
+      <w:r>
+        <w:rPr>
+          <w:sz w:val="24"/>
+          <w:szCs w:val="24"/>
+          <w:lang w:val="sv-SE"/>
+        </w:rPr>
+        <w:t xml:space="preserve">(TBB) </w:t>
+      </w:r>
+      <w:r>
+        <w:rPr>
+          <w:sz w:val="24"/>
+          <w:szCs w:val="24"/>
+          <w:lang w:val="sv-SE"/>
+        </w:rPr>
+        <w:t xml:space="preserve">och hamnar då på q1, </w:t>
+      </w:r>
+      <w:r>
+        <w:rPr>
+          <w:sz w:val="24"/>
+          <w:szCs w:val="24"/>
+          <w:lang w:val="sv-SE"/>
+        </w:rPr>
+        <w:t xml:space="preserve">Kalle ångrar sig och lämnar tillbaka en banan </w:t>
+      </w:r>
+      <w:r>
+        <w:rPr>
+          <w:sz w:val="24"/>
+          <w:szCs w:val="24"/>
+          <w:lang w:val="sv-SE"/>
+        </w:rPr>
+        <w:t xml:space="preserve">(TBB) </w:t>
+      </w:r>
+      <w:r>
+        <w:rPr>
+          <w:sz w:val="24"/>
+          <w:szCs w:val="24"/>
+          <w:lang w:val="sv-SE"/>
+        </w:rPr>
+        <w:t xml:space="preserve">och hamnar på q0, Kalle köper en banan </w:t>
+      </w:r>
+      <w:r>
+        <w:rPr>
+          <w:sz w:val="24"/>
+          <w:szCs w:val="24"/>
+          <w:lang w:val="sv-SE"/>
+        </w:rPr>
+        <w:t xml:space="preserve">(LTB) </w:t>
+      </w:r>
+      <w:r>
+        <w:rPr>
+          <w:sz w:val="24"/>
+          <w:szCs w:val="24"/>
+          <w:lang w:val="sv-SE"/>
+        </w:rPr>
+        <w:t>och hamnar på q1, Kalle köper en till banan</w:t>
+      </w:r>
+      <w:r>
+        <w:rPr>
+          <w:sz w:val="24"/>
+          <w:szCs w:val="24"/>
+          <w:lang w:val="sv-SE"/>
+        </w:rPr>
+        <w:t xml:space="preserve"> (LTB)</w:t>
+      </w:r>
+      <w:r>
+        <w:rPr>
+          <w:sz w:val="24"/>
+          <w:szCs w:val="24"/>
+          <w:lang w:val="sv-SE"/>
+        </w:rPr>
+        <w:t xml:space="preserve"> och hamnar på q2, Kalle köper en till banan </w:t>
+      </w:r>
+      <w:r>
+        <w:rPr>
+          <w:sz w:val="24"/>
+          <w:szCs w:val="24"/>
+          <w:lang w:val="sv-SE"/>
+        </w:rPr>
+        <w:t xml:space="preserve">(LTB) </w:t>
+      </w:r>
+      <w:r>
+        <w:rPr>
+          <w:sz w:val="24"/>
+          <w:szCs w:val="24"/>
+          <w:lang w:val="sv-SE"/>
+        </w:rPr>
+        <w:t xml:space="preserve">och hamnar på q3 och då är </w:t>
+      </w:r>
+      <w:r>
+        <w:rPr>
+          <w:sz w:val="24"/>
+          <w:szCs w:val="24"/>
           <w:lang w:val="sv-SE"/>
         </w:rPr>
         <w:t xml:space="preserve"> </w:t>
       </w:r>
-      <w:r>
-        <w:rPr>
-          <w:lang w:val="sv-SE"/>
-        </w:rPr>
-        <w:t>Variabel namnet ”lineIndex” för i metoden getItemSubTotal i klassen Receipt är inte beskrivande.</w:t>
-      </w:r>
-    </w:p>
-    <w:p>
-      <w:pPr>
-        <w:rPr>
-          <w:lang w:val="sv-SE"/>
-        </w:rPr>
-      </w:pPr>
-      <w:r>
-        <w:rPr>
-          <w:lang w:val="sv-SE"/>
-        </w:rPr>
-        <w:t>Metoden getTotal i klassen Receipt har variabel namn som ”e” och ”p”, dessa är inte beskrivande.</w:t>
-      </w:r>
-    </w:p>
-    <w:p>
-      <w:pPr>
-        <w:rPr>
-          <w:lang w:val="sv-SE"/>
-        </w:rPr>
-      </w:pPr>
-      <w:r>
-        <w:rPr>
-          <w:lang w:val="sv-SE"/>
-        </w:rPr>
-        <w:lastRenderedPageBreak/>
-        <w:t>Instance variabel namnet ”minimum” är inte beskrivande.</w:t>
-      </w:r>
-    </w:p>
-    <w:p>
-      <w:pPr>
-        <w:rPr>
-          <w:lang w:val="sv-SE"/>
-        </w:rPr>
-      </w:pPr>
-      <w:r>
-        <w:rPr>
-          <w:lang w:val="sv-SE"/>
-        </w:rPr>
-        <w:t>value : discountValue</w:t>
-      </w:r>
-    </w:p>
-    <w:p>
-      <w:pPr>
-        <w:rPr>
-          <w:lang w:val="sv-SE"/>
-        </w:rPr>
-      </w:pPr>
-      <w:r>
-        <w:rPr>
-          <w:lang w:val="sv-SE"/>
-        </w:rPr>
-        <w:t>type : typeFlag</w:t>
-      </w:r>
-    </w:p>
-    <w:p>
-      <w:pPr>
-        <w:rPr>
-          <w:lang w:val="sv-SE"/>
-        </w:rPr>
-      </w:pPr>
-      <w:r>
-        <w:rPr>
-          <w:lang w:val="sv-SE"/>
-        </w:rPr>
-        <w:t>punkt 43</w:t>
-      </w:r>
-      <w:r>
-        <w:rPr>
-          <w:lang w:val="sv-SE"/>
-        </w:rPr>
-        <w:t xml:space="preserve"> till </w:t>
-      </w:r>
-      <w:r>
-        <w:rPr>
-          <w:lang w:val="sv-SE"/>
-        </w:rPr>
-        <w:t>51</w:t>
-      </w:r>
-      <w:r>
-        <w:rPr>
-          <w:lang w:val="sv-SE"/>
-        </w:rPr>
-        <w:t>:</w:t>
-      </w:r>
-    </w:p>
-    <w:p>
-      <w:pPr>
-        <w:rPr>
-          <w:lang w:val="sv-SE"/>
-        </w:rPr>
-      </w:pPr>
-      <w:r>
-        <w:rPr>
-          <w:lang w:val="sv-SE"/>
-        </w:rPr>
-        <w:t>kommentarer existerar ej.</w:t>
-      </w:r>
-    </w:p>
-    <w:p>
-      <w:pPr>
-        <w:rPr>
-          <w:lang w:val="sv-SE"/>
-        </w:rPr>
-      </w:pPr>
-    </w:p>
-    <w:p>
-      <w:pPr>
-        <w:rPr>
-          <w:lang w:val="sv-SE"/>
-        </w:rPr>
-      </w:pPr>
+      <w:bookmarkStart w:id="0" w:name="_GoBack"/>
+      <w:bookmarkEnd w:id="0"/>
+      <w:r>
+        <w:rPr>
+          <w:sz w:val="24"/>
+          <w:szCs w:val="24"/>
+          <w:lang w:val="sv-SE"/>
+        </w:rPr>
+        <w:t>alla tillstånd är täckta.</w:t>
+      </w:r>
     </w:p>
     <w:p>
       <w:pPr>
@@ -5345,7 +5459,7 @@
           <w:lang w:val="sv-SE"/>
         </w:rPr>
         <w:lastRenderedPageBreak/>
-        <w:t>Granskning – erfarenheter</w:t>
+        <w:t>Testfall för tillståndsbaserad testning</w:t>
       </w:r>
     </w:p>
     <w:p>
@@ -5358,26 +5472,311 @@
         <w:rPr>
           <w:lang w:val="sv-SE"/>
         </w:rPr>
-        <w:t>En diskussion om vilka era erfarenheter ni dragit av att tillämpa granskning. Det finns inget rätt eller fel här. Enda sättet att bli underkända är att bara fuska över punkten och</w:t>
-      </w:r>
-      <w:r>
-        <w:rPr>
-          <w:lang w:val="sv-SE"/>
-        </w:rPr>
-        <w:t xml:space="preserve"> bara</w:t>
-      </w:r>
-      <w:r>
-        <w:rPr>
-          <w:lang w:val="sv-SE"/>
-        </w:rPr>
-        <w:t xml:space="preserve"> säga något pliktskyldigt.</w:t>
-      </w:r>
-      <w:r>
-        <w:rPr>
-          <w:lang w:val="sv-SE"/>
-        </w:rPr>
-        <w:t xml:space="preserve"> Ni förväntas förhålla er till såväl kursboken som utdelat material och IEEE Std 1028.</w:t>
-      </w:r>
+        <w:t>Testfallen som ni fått fram från tillståndsmaskinen. Observera att vi inte vill ha någon kod här, utan bara en tydlig presentation av testfallen i någon lämplig tabellform. Det ska enkelt gå att mappa testfallen till tillståndsmaskinen.</w:t>
+      </w:r>
+    </w:p>
+    <w:p>
+      <w:pPr>
+        <w:pStyle w:val="Heading1"/>
+        <w:rPr>
+          <w:lang w:val="sv-SE"/>
+        </w:rPr>
+      </w:pPr>
+      <w:r>
+        <w:rPr>
+          <w:lang w:val="sv-SE"/>
+        </w:rPr>
+        <w:lastRenderedPageBreak/>
+        <w:t>Granskning</w:t>
+      </w:r>
+    </w:p>
+    <w:p>
+      <w:pPr>
+        <w:rPr>
+          <w:lang w:val="sv-SE"/>
+        </w:rPr>
+      </w:pPr>
+      <w:r>
+        <w:rPr>
+          <w:lang w:val="sv-SE"/>
+        </w:rPr>
+        <w:t>En kort presentation av den del av koden ni valt ut för att göra en formell granskning av och processen ni använt er av</w:t>
+      </w:r>
+      <w:r>
+        <w:rPr>
+          <w:lang w:val="sv-SE"/>
+        </w:rPr>
+        <w:t xml:space="preserve"> inklusive eventuella checklistor, scenarier, edyl.</w:t>
+      </w:r>
+      <w:r>
+        <w:rPr>
+          <w:lang w:val="sv-SE"/>
+        </w:rPr>
+        <w:t xml:space="preserve"> Ni ska kort motivera valen, och ge tillräckligt med information för att det ska gå att bedöma er. </w:t>
+      </w:r>
+    </w:p>
+    <w:p>
+      <w:pPr>
+        <w:pStyle w:val="Heading1"/>
+        <w:rPr>
+          <w:lang w:val="sv-SE"/>
+        </w:rPr>
+      </w:pPr>
+      <w:r>
+        <w:rPr>
+          <w:lang w:val="sv-SE"/>
+        </w:rPr>
+        <w:lastRenderedPageBreak/>
+        <w:t>Granskningsrapport</w:t>
+      </w:r>
+    </w:p>
+    <w:p>
+      <w:pPr>
+        <w:rPr>
+          <w:lang w:val="sv-SE"/>
+        </w:rPr>
+      </w:pPr>
+      <w:r>
+        <w:rPr>
+          <w:lang w:val="sv-SE"/>
+        </w:rPr>
+        <w:t>En lista över de påträffade felen och hur pass allvarliga ni bedömer dem.</w:t>
+      </w:r>
+    </w:p>
+    <w:p>
+      <w:pPr>
+        <w:rPr>
+          <w:lang w:val="sv-SE"/>
+        </w:rPr>
+      </w:pPr>
+    </w:p>
+    <w:p>
+      <w:pPr>
+        <w:rPr>
+          <w:lang w:val="sv-SE"/>
+        </w:rPr>
+      </w:pPr>
+    </w:p>
+    <w:p>
+      <w:pPr>
+        <w:rPr>
+          <w:lang w:val="sv-SE"/>
+        </w:rPr>
+      </w:pPr>
+      <w:r>
+        <w:rPr>
+          <w:lang w:val="sv-SE"/>
+        </w:rPr>
+        <w:t>Punkt 7: metoden getLineSubTotal i classen Receipt är otydlig, exempel på alternativ: getItemSubtotal</w:t>
+      </w:r>
+    </w:p>
+    <w:p>
+      <w:pPr>
+        <w:rPr>
+          <w:lang w:val="sv-SE"/>
+        </w:rPr>
+      </w:pPr>
+      <w:r>
+        <w:rPr>
+          <w:lang w:val="sv-SE"/>
+        </w:rPr>
+        <w:t>Metoden getMinimum i klassen Discount är otydlig, exempel på alternativ: getDiscountMinimum, getMinimumPurchaseAmount.</w:t>
+      </w:r>
+    </w:p>
+    <w:p>
+      <w:pPr>
+        <w:rPr>
+          <w:lang w:val="sv-SE"/>
+        </w:rPr>
+      </w:pPr>
+      <w:r>
+        <w:rPr>
+          <w:lang w:val="sv-SE"/>
+        </w:rPr>
+        <w:t>getValue : getDiscountValue</w:t>
+      </w:r>
+    </w:p>
+    <w:p>
+      <w:pPr>
+        <w:rPr>
+          <w:lang w:val="sv-SE"/>
+        </w:rPr>
+      </w:pPr>
+      <w:r>
+        <w:rPr>
+          <w:lang w:val="sv-SE"/>
+        </w:rPr>
+        <w:t>punkt 8: inga metoder har någon koll på variabel värden, en lösning är att använda assert satser.</w:t>
+      </w:r>
+    </w:p>
+    <w:p>
+      <w:pPr>
+        <w:rPr>
+          <w:lang w:val="sv-SE"/>
+        </w:rPr>
+      </w:pPr>
+      <w:r>
+        <w:rPr>
+          <w:lang w:val="sv-SE"/>
+        </w:rPr>
+        <w:t>Punkt 9: inga metoder har någon koll på returvärden, en lösning är att använda assert.</w:t>
+      </w:r>
+    </w:p>
+    <w:p>
+      <w:pPr>
+        <w:rPr>
+          <w:lang w:val="sv-SE"/>
+        </w:rPr>
+      </w:pPr>
+      <w:r>
+        <w:rPr>
+          <w:lang w:val="sv-SE"/>
+        </w:rPr>
+        <w:t>Punkt 13:</w:t>
+      </w:r>
+    </w:p>
+    <w:p>
+      <w:pPr>
+        <w:rPr>
+          <w:lang w:val="sv-SE"/>
+        </w:rPr>
+      </w:pPr>
+      <w:r>
+        <w:rPr>
+          <w:lang w:val="sv-SE"/>
+        </w:rPr>
+        <w:t>Variabel namnet ”p” för en Product-objekt i metoden add i klassen Receipt är inte beskrivande.</w:t>
+      </w:r>
+    </w:p>
+    <w:p>
+      <w:pPr>
+        <w:rPr>
+          <w:lang w:val="sv-SE"/>
+        </w:rPr>
+      </w:pPr>
+      <w:r>
+        <w:rPr>
+          <w:lang w:val="sv-SE"/>
+        </w:rPr>
+        <w:t xml:space="preserve"> </w:t>
+      </w:r>
+      <w:r>
+        <w:rPr>
+          <w:lang w:val="sv-SE"/>
+        </w:rPr>
+        <w:t>Variabel namnet ”lineIndex” för i metoden getItemSubTotal i klassen Receipt är inte beskrivande.</w:t>
+      </w:r>
+    </w:p>
+    <w:p>
+      <w:pPr>
+        <w:rPr>
+          <w:lang w:val="sv-SE"/>
+        </w:rPr>
+      </w:pPr>
+      <w:r>
+        <w:rPr>
+          <w:lang w:val="sv-SE"/>
+        </w:rPr>
+        <w:t>Metoden getTotal i klassen Receipt har variabel namn som ”e” och ”p”, dessa är inte beskrivande.</w:t>
+      </w:r>
+    </w:p>
+    <w:p>
+      <w:pPr>
+        <w:rPr>
+          <w:lang w:val="sv-SE"/>
+        </w:rPr>
+      </w:pPr>
+      <w:r>
+        <w:rPr>
+          <w:lang w:val="sv-SE"/>
+        </w:rPr>
+        <w:lastRenderedPageBreak/>
+        <w:t>Instance variabel namnet ”minimum” är inte beskrivande.</w:t>
+      </w:r>
+    </w:p>
+    <w:p>
+      <w:pPr>
+        <w:rPr>
+          <w:lang w:val="sv-SE"/>
+        </w:rPr>
+      </w:pPr>
+      <w:r>
+        <w:rPr>
+          <w:lang w:val="sv-SE"/>
+        </w:rPr>
+        <w:t>value : discountValue</w:t>
+      </w:r>
+    </w:p>
+    <w:p>
+      <w:pPr>
+        <w:rPr>
+          <w:lang w:val="sv-SE"/>
+        </w:rPr>
+      </w:pPr>
+      <w:r>
+        <w:rPr>
+          <w:lang w:val="sv-SE"/>
+        </w:rPr>
+        <w:t>type : typeFlag</w:t>
+      </w:r>
+    </w:p>
+    <w:p>
+      <w:pPr>
+        <w:rPr>
+          <w:lang w:val="sv-SE"/>
+        </w:rPr>
+      </w:pPr>
+      <w:r>
+        <w:rPr>
+          <w:lang w:val="sv-SE"/>
+        </w:rPr>
+        <w:t>punkt 43</w:t>
+      </w:r>
+      <w:r>
+        <w:rPr>
+          <w:lang w:val="sv-SE"/>
+        </w:rPr>
+        <w:t xml:space="preserve"> till </w:t>
+      </w:r>
+      <w:r>
+        <w:rPr>
+          <w:lang w:val="sv-SE"/>
+        </w:rPr>
+        <w:t>51</w:t>
+      </w:r>
+      <w:r>
+        <w:rPr>
+          <w:lang w:val="sv-SE"/>
+        </w:rPr>
+        <w:t>:</w:t>
+      </w:r>
+    </w:p>
+    <w:p>
+      <w:pPr>
+        <w:rPr>
+          <w:lang w:val="sv-SE"/>
+        </w:rPr>
+      </w:pPr>
+      <w:r>
+        <w:rPr>
+          <w:lang w:val="sv-SE"/>
+        </w:rPr>
+        <w:t>kommentarer existerar ej.</w:t>
+      </w:r>
+    </w:p>
+    <w:p>
+      <w:pPr>
+        <w:rPr>
+          <w:lang w:val="sv-SE"/>
+        </w:rPr>
+      </w:pPr>
+    </w:p>
+    <w:p>
+      <w:pPr>
+        <w:rPr>
+          <w:lang w:val="sv-SE"/>
+        </w:rPr>
+      </w:pPr>
     </w:p>
     <w:p>
       <w:pPr>
@@ -5398,29 +5797,38 @@
           <w:lang w:val="sv-SE"/>
         </w:rPr>
         <w:lastRenderedPageBreak/>
-        <w:t>Kodkritiksystem</w:t>
+        <w:t>Granskning – erfarenheter</w:t>
       </w:r>
     </w:p>
     <w:p>
       <w:pPr>
         <w:rPr>
-          <w:i/>
           <w:lang w:val="sv-SE"/>
         </w:rPr>
       </w:pPr>
       <w:r>
         <w:rPr>
-          <w:i/>
-          <w:lang w:val="sv-SE"/>
-        </w:rPr>
-        <w:t xml:space="preserve">En presentation av de problem som hittats med hjälp av verktyg för statisk analys och en diskussion av dem enligt anvisningarna. Det räcker alltså inte med att bara lista problemen, ni måste förhålla er till dem också. </w:t>
-      </w:r>
-      <w:r>
-        <w:rPr>
-          <w:i/>
-          <w:lang w:val="sv-SE"/>
-        </w:rPr>
-        <w:t>Tänk också på att ni ska göra detta både på koden som den såg ut före granskningen och på koden efter att ni rättat det som kommit fram under granskningen.</w:t>
+          <w:lang w:val="sv-SE"/>
+        </w:rPr>
+        <w:t>En diskussion om vilka era erfarenheter ni dragit av att tillämpa granskning. Det finns inget rätt eller fel här. Enda sättet att bli underkända är att bara fuska över punkten och</w:t>
+      </w:r>
+      <w:r>
+        <w:rPr>
+          <w:lang w:val="sv-SE"/>
+        </w:rPr>
+        <w:t xml:space="preserve"> bara</w:t>
+      </w:r>
+      <w:r>
+        <w:rPr>
+          <w:lang w:val="sv-SE"/>
+        </w:rPr>
+        <w:t xml:space="preserve"> säga något pliktskyldigt.</w:t>
+      </w:r>
+      <w:r>
+        <w:rPr>
+          <w:lang w:val="sv-SE"/>
+        </w:rPr>
+        <w:t xml:space="preserve"> Ni förväntas förhålla er till såväl kursboken som utdelat material och IEEE Std 1028.</w:t>
       </w:r>
     </w:p>
     <w:p>
@@ -5429,25 +5837,6 @@
           <w:lang w:val="sv-SE"/>
         </w:rPr>
       </w:pPr>
-      <w:r>
-        <w:rPr>
-          <w:lang w:val="sv-SE"/>
-        </w:rPr>
-        <w:t xml:space="preserve">Vi använder oss av </w:t>
-      </w:r>
-      <w:r>
-        <w:rPr>
-          <w:b/>
-          <w:lang w:val="sv-SE"/>
-        </w:rPr>
-        <w:t>FindBugs</w:t>
-      </w:r>
-      <w:r>
-        <w:rPr>
-          <w:lang w:val="sv-SE"/>
-        </w:rPr>
-        <w:t xml:space="preserve"> som kodkritiksystem. Systemet rapporterade inga fel.</w:t>
-      </w:r>
     </w:p>
     <w:p>
       <w:pPr>
@@ -5461,20 +5850,55 @@
           <w:lang w:val="sv-SE"/>
         </w:rPr>
         <w:lastRenderedPageBreak/>
-        <w:t>Statiska mått</w:t>
+        <w:t>Kodkritiksystem</w:t>
       </w:r>
     </w:p>
     <w:p>
       <w:pPr>
         <w:rPr>
+          <w:i/>
           <w:lang w:val="sv-SE"/>
         </w:rPr>
       </w:pPr>
       <w:r>
         <w:rPr>
-          <w:lang w:val="sv-SE"/>
-        </w:rPr>
-        <w:t>En presentation och diskussion kring ett antal lämpliga statiska mått på koden. Att vi inte specificerar exakt vilka mått som ska tas upp beror på att olika verktyg har olika uppsättningar, men vi förväntar oss fler och mer intressanta mått än bara rena storleksmått som LOC, #klasser, #metoder, etc. Även här är det viktigt att förhållas sig till måtten, inte bara lista dem.</w:t>
+          <w:i/>
+          <w:lang w:val="sv-SE"/>
+        </w:rPr>
+        <w:t xml:space="preserve">En presentation av de problem som hittats med hjälp av verktyg för statisk analys och en diskussion av dem enligt anvisningarna. Det räcker alltså inte med att bara lista problemen, ni måste förhålla er till dem också. </w:t>
+      </w:r>
+      <w:r>
+        <w:rPr>
+          <w:i/>
+          <w:lang w:val="sv-SE"/>
+        </w:rPr>
+        <w:t>Tänk också på att ni ska göra detta både på koden som den såg ut före granskningen och på koden efter att ni rättat det som kommit fram under granskningen.</w:t>
+      </w:r>
+    </w:p>
+    <w:p>
+      <w:pPr>
+        <w:rPr>
+          <w:lang w:val="sv-SE"/>
+        </w:rPr>
+      </w:pPr>
+      <w:r>
+        <w:rPr>
+          <w:lang w:val="sv-SE"/>
+        </w:rPr>
+        <w:t xml:space="preserve">Vi använder oss av </w:t>
+      </w:r>
+      <w:r>
+        <w:rPr>
+          <w:b/>
+          <w:lang w:val="sv-SE"/>
+        </w:rPr>
+        <w:t>FindBugs</w:t>
+      </w:r>
+      <w:r>
+        <w:rPr>
+          <w:lang w:val="sv-SE"/>
+        </w:rPr>
+        <w:t xml:space="preserve"> som kodkritiksystem. Systemet rapporterade inga fel.</w:t>
       </w:r>
     </w:p>
     <w:p>
@@ -5489,7 +5913,7 @@
           <w:lang w:val="sv-SE"/>
         </w:rPr>
         <w:lastRenderedPageBreak/>
-        <w:t>Täckningsgrad</w:t>
+        <w:t>Statiska mått</w:t>
       </w:r>
     </w:p>
     <w:p>
@@ -5502,13 +5926,7 @@
         <w:rPr>
           <w:lang w:val="sv-SE"/>
         </w:rPr>
-        <w:t xml:space="preserve">En översikt över vilken täckningsgrad era testfall uppnått. Denna kan antagligen tas rakt av från verktyget ni använt för att mäta den. </w:t>
-      </w:r>
-      <w:r>
-        <w:rPr>
-          <w:lang w:val="sv-SE"/>
-        </w:rPr>
-        <w:t>Om ni inte uppnått fullständig täckning så ska detta förklaras och motiveras.</w:t>
+        <w:t>En presentation och diskussion kring ett antal lämpliga statiska mått på koden. Att vi inte specificerar exakt vilka mått som ska tas upp beror på att olika verktyg har olika uppsättningar, men vi förväntar oss fler och mer intressanta mått än bara rena storleksmått som LOC, #klasser, #metoder, etc. Även här är det viktigt att förhållas sig till måtten, inte bara lista dem.</w:t>
       </w:r>
     </w:p>
     <w:p>
@@ -5523,7 +5941,7 @@
           <w:lang w:val="sv-SE"/>
         </w:rPr>
         <w:lastRenderedPageBreak/>
-        <w:t>Profiler</w:t>
+        <w:t>Täckningsgrad</w:t>
       </w:r>
     </w:p>
     <w:p>
@@ -5536,7 +5954,13 @@
         <w:rPr>
           <w:lang w:val="sv-SE"/>
         </w:rPr>
-        <w:t>En kort presentation av hur ni gått tillväga för att testa koden med en profiler och vilka resultat ni fick fram.</w:t>
+        <w:t xml:space="preserve">En översikt över vilken täckningsgrad era testfall uppnått. Denna kan antagligen tas rakt av från verktyget ni använt för att mäta den. </w:t>
+      </w:r>
+      <w:r>
+        <w:rPr>
+          <w:lang w:val="sv-SE"/>
+        </w:rPr>
+        <w:t>Om ni inte uppnått fullständig täckning så ska detta förklaras och motiveras.</w:t>
       </w:r>
     </w:p>
     <w:p>
@@ -5551,7 +5975,7 @@
           <w:lang w:val="sv-SE"/>
         </w:rPr>
         <w:lastRenderedPageBreak/>
-        <w:t>Byggscript</w:t>
+        <w:t>Profiler</w:t>
       </w:r>
     </w:p>
     <w:p>
@@ -5564,7 +5988,7 @@
         <w:rPr>
           <w:lang w:val="sv-SE"/>
         </w:rPr>
-        <w:t>Byggscriptets första (seriösa) version, och den slutliga.</w:t>
+        <w:t>En kort presentation av hur ni gått tillväga för att testa koden med en profiler och vilka resultat ni fick fram.</w:t>
       </w:r>
     </w:p>
     <w:p>
@@ -5579,7 +6003,7 @@
           <w:lang w:val="sv-SE"/>
         </w:rPr>
         <w:lastRenderedPageBreak/>
-        <w:t>Övrigt</w:t>
+        <w:t>Byggscript</w:t>
       </w:r>
     </w:p>
     <w:p>
@@ -5592,11 +6016,39 @@
         <w:rPr>
           <w:lang w:val="sv-SE"/>
         </w:rPr>
+        <w:t>Byggscriptets första (seriösa) version, och den slutliga.</w:t>
+      </w:r>
+    </w:p>
+    <w:p>
+      <w:pPr>
+        <w:pStyle w:val="Heading1"/>
+        <w:rPr>
+          <w:lang w:val="sv-SE"/>
+        </w:rPr>
+      </w:pPr>
+      <w:r>
+        <w:rPr>
+          <w:lang w:val="sv-SE"/>
+        </w:rPr>
+        <w:lastRenderedPageBreak/>
+        <w:t>Övrigt</w:t>
+      </w:r>
+    </w:p>
+    <w:p>
+      <w:pPr>
+        <w:rPr>
+          <w:lang w:val="sv-SE"/>
+        </w:rPr>
+      </w:pPr>
+      <w:r>
+        <w:rPr>
+          <w:lang w:val="sv-SE"/>
+        </w:rPr>
         <w:t>Här kan ni ta upp övrigt av relevans för bedömningen av ert arbete. Om avsnittet inte behövs kan det plockas bort.</w:t>
       </w:r>
     </w:p>
     <w:sectPr>
-      <w:footerReference w:type="default" r:id="rId9"/>
+      <w:footerReference w:type="default" r:id="rId10"/>
       <w:pgSz w:w="11907" w:h="8391" w:orient="landscape" w:code="11"/>
       <w:pgMar w:top="720" w:right="720" w:bottom="720" w:left="720" w:header="283" w:footer="283" w:gutter="0"/>
       <w:cols w:space="708"/>
@@ -5660,7 +6112,7 @@
           <w:rPr>
             <w:noProof/>
           </w:rPr>
-          <w:t>8</w:t>
+          <w:t>11</w:t>
         </w:r>
         <w:r>
           <w:rPr>
@@ -7927,7 +8379,7 @@
 </file>
 
 <file path=customXml/itemProps2.xml><?xml version="1.0" encoding="utf-8"?>
-<ds:datastoreItem xmlns:ds="http://schemas.openxmlformats.org/officeDocument/2006/customXml" ds:itemID="{C8CF1917-6917-4809-8E5C-9C1883309DAC}">
+<ds:datastoreItem xmlns:ds="http://schemas.openxmlformats.org/officeDocument/2006/customXml" ds:itemID="{27F10640-95D4-4780-990C-71EC1F80AD02}">
   <ds:schemaRefs>
     <ds:schemaRef ds:uri="http://schemas.openxmlformats.org/officeDocument/2006/bibliography"/>
   </ds:schemaRefs>

</xml_diff>

<commit_message>
Table of testcases from state machine. Rev 1
[Documentation] Created a table of the testcase derived from the state
machine.
</commit_message>
<xml_diff>
--- a/docs/inte.docx
+++ b/docs/inte.docx
@@ -4992,7 +4992,7 @@
                     <pic:cNvPicPr/>
                   </pic:nvPicPr>
                   <pic:blipFill>
-                    <a:blip r:embed="rId9">
+                    <a:blip r:embed="rId10">
                       <a:extLst>
                         <a:ext uri="{28A0092B-C50C-407E-A947-70E740481C1C}">
                           <a14:useLocalDpi xmlns:a14="http://schemas.microsoft.com/office/drawing/2010/main" val="0"/>
@@ -5283,7 +5283,7 @@
           <w:szCs w:val="24"/>
           <w:lang w:val="sv-SE"/>
         </w:rPr>
-        <w:t>och då hamnar hamnar han på q2, Kalle ångrar sig och lämnar tillbaka en banan</w:t>
+        <w:t xml:space="preserve">och då hamnar hamnar han på q2, </w:t>
       </w:r>
       <w:r>
         <w:rPr>
@@ -5291,7 +5291,7 @@
           <w:szCs w:val="24"/>
           <w:lang w:val="sv-SE"/>
         </w:rPr>
-        <w:t xml:space="preserve"> (TBB)</w:t>
+        <w:t xml:space="preserve">Kalle köper en melon (LTA) och är fortfarande på q2, </w:t>
       </w:r>
       <w:r>
         <w:rPr>
@@ -5299,7 +5299,7 @@
           <w:szCs w:val="24"/>
           <w:lang w:val="sv-SE"/>
         </w:rPr>
-        <w:t xml:space="preserve"> och hamnar han på q1, Kalle köper en appelsin </w:t>
+        <w:t>Kalle ångrar sig och lämnar tillbaka en banan</w:t>
       </w:r>
       <w:r>
         <w:rPr>
@@ -5307,7 +5307,7 @@
           <w:szCs w:val="24"/>
           <w:lang w:val="sv-SE"/>
         </w:rPr>
-        <w:t xml:space="preserve">(LTA) </w:t>
+        <w:t xml:space="preserve"> (TBB)</w:t>
       </w:r>
       <w:r>
         <w:rPr>
@@ -5315,7 +5315,7 @@
           <w:szCs w:val="24"/>
           <w:lang w:val="sv-SE"/>
         </w:rPr>
-        <w:t xml:space="preserve">och är han fortfarande på q1, Kalle köper en till banan </w:t>
+        <w:t xml:space="preserve"> och hamnar han på q1, Kalle köper en appelsin </w:t>
       </w:r>
       <w:r>
         <w:rPr>
@@ -5323,7 +5323,7 @@
           <w:szCs w:val="24"/>
           <w:lang w:val="sv-SE"/>
         </w:rPr>
-        <w:t xml:space="preserve">(LTB) </w:t>
+        <w:t xml:space="preserve">(LTA) </w:t>
       </w:r>
       <w:r>
         <w:rPr>
@@ -5331,7 +5331,7 @@
           <w:szCs w:val="24"/>
           <w:lang w:val="sv-SE"/>
         </w:rPr>
-        <w:t xml:space="preserve">och då hamnar han på q2, Kalle ångrar sig och lämnar tillbaka en banan </w:t>
+        <w:t xml:space="preserve">och är han fortfarande på q1, Kalle köper en till banan </w:t>
       </w:r>
       <w:r>
         <w:rPr>
@@ -5339,7 +5339,7 @@
           <w:szCs w:val="24"/>
           <w:lang w:val="sv-SE"/>
         </w:rPr>
-        <w:t xml:space="preserve">(TBB) </w:t>
+        <w:t xml:space="preserve">(LTB) </w:t>
       </w:r>
       <w:r>
         <w:rPr>
@@ -5347,7 +5347,7 @@
           <w:szCs w:val="24"/>
           <w:lang w:val="sv-SE"/>
         </w:rPr>
-        <w:t xml:space="preserve">och hamnar då på q1, </w:t>
+        <w:t xml:space="preserve">och då hamnar han på q2, Kalle ångrar sig och lämnar tillbaka en banan </w:t>
       </w:r>
       <w:r>
         <w:rPr>
@@ -5355,7 +5355,7 @@
           <w:szCs w:val="24"/>
           <w:lang w:val="sv-SE"/>
         </w:rPr>
-        <w:t xml:space="preserve">Kalle ångrar sig och lämnar tillbaka en banan </w:t>
+        <w:t xml:space="preserve">(TBB) </w:t>
       </w:r>
       <w:r>
         <w:rPr>
@@ -5363,7 +5363,7 @@
           <w:szCs w:val="24"/>
           <w:lang w:val="sv-SE"/>
         </w:rPr>
-        <w:t xml:space="preserve">(TBB) </w:t>
+        <w:t xml:space="preserve">och hamnar då på q1, </w:t>
       </w:r>
       <w:r>
         <w:rPr>
@@ -5371,7 +5371,7 @@
           <w:szCs w:val="24"/>
           <w:lang w:val="sv-SE"/>
         </w:rPr>
-        <w:t xml:space="preserve">och hamnar på q0, Kalle köper en banan </w:t>
+        <w:t xml:space="preserve">Kalle ångrar sig och lämnar tillbaka en banan </w:t>
       </w:r>
       <w:r>
         <w:rPr>
@@ -5379,7 +5379,7 @@
           <w:szCs w:val="24"/>
           <w:lang w:val="sv-SE"/>
         </w:rPr>
-        <w:t xml:space="preserve">(LTB) </w:t>
+        <w:t xml:space="preserve">(TBB) </w:t>
       </w:r>
       <w:r>
         <w:rPr>
@@ -5387,7 +5387,7 @@
           <w:szCs w:val="24"/>
           <w:lang w:val="sv-SE"/>
         </w:rPr>
-        <w:t>och hamnar på q1, Kalle köper en till banan</w:t>
+        <w:t xml:space="preserve">och hamnar på q0, Kalle köper en banan </w:t>
       </w:r>
       <w:r>
         <w:rPr>
@@ -5395,7 +5395,7 @@
           <w:szCs w:val="24"/>
           <w:lang w:val="sv-SE"/>
         </w:rPr>
-        <w:t xml:space="preserve"> (LTB)</w:t>
+        <w:t xml:space="preserve">(LTB) </w:t>
       </w:r>
       <w:r>
         <w:rPr>
@@ -5403,7 +5403,7 @@
           <w:szCs w:val="24"/>
           <w:lang w:val="sv-SE"/>
         </w:rPr>
-        <w:t xml:space="preserve"> och hamnar på q2, Kalle köper en till banan </w:t>
+        <w:t>och hamnar på q1, Kalle köper en till banan</w:t>
       </w:r>
       <w:r>
         <w:rPr>
@@ -5411,7 +5411,7 @@
           <w:szCs w:val="24"/>
           <w:lang w:val="sv-SE"/>
         </w:rPr>
-        <w:t xml:space="preserve">(LTB) </w:t>
+        <w:t xml:space="preserve"> (LTB)</w:t>
       </w:r>
       <w:r>
         <w:rPr>
@@ -5419,7 +5419,7 @@
           <w:szCs w:val="24"/>
           <w:lang w:val="sv-SE"/>
         </w:rPr>
-        <w:t xml:space="preserve">och hamnar på q3 och då är </w:t>
+        <w:t xml:space="preserve"> och hamnar på q2, Kalle köper en till banan </w:t>
       </w:r>
       <w:r>
         <w:rPr>
@@ -5427,67 +5427,782 @@
           <w:szCs w:val="24"/>
           <w:lang w:val="sv-SE"/>
         </w:rPr>
+        <w:t xml:space="preserve">(LTB) </w:t>
+      </w:r>
+      <w:r>
+        <w:rPr>
+          <w:sz w:val="24"/>
+          <w:szCs w:val="24"/>
+          <w:lang w:val="sv-SE"/>
+        </w:rPr>
+        <w:t xml:space="preserve">och hamnar på q3 och då är </w:t>
+      </w:r>
+      <w:r>
+        <w:rPr>
+          <w:sz w:val="24"/>
+          <w:szCs w:val="24"/>
+          <w:lang w:val="sv-SE"/>
+        </w:rPr>
         <w:t xml:space="preserve"> </w:t>
       </w:r>
+      <w:r>
+        <w:rPr>
+          <w:sz w:val="24"/>
+          <w:szCs w:val="24"/>
+          <w:lang w:val="sv-SE"/>
+        </w:rPr>
+        <w:t>alla tillstånd är täckta.</w:t>
+      </w:r>
+    </w:p>
+    <w:p>
+      <w:pPr>
+        <w:rPr>
+          <w:lang w:val="sv-SE"/>
+        </w:rPr>
+      </w:pPr>
+    </w:p>
+    <w:p>
+      <w:pPr>
+        <w:pStyle w:val="Heading1"/>
+        <w:rPr>
+          <w:lang w:val="sv-SE"/>
+        </w:rPr>
+      </w:pPr>
+      <w:r>
+        <w:rPr>
+          <w:lang w:val="sv-SE"/>
+        </w:rPr>
+        <w:lastRenderedPageBreak/>
+        <w:t>Testfall för tillståndsbaserad testning</w:t>
+      </w:r>
+    </w:p>
+    <w:p>
+      <w:pPr>
+        <w:rPr>
+          <w:lang w:val="sv-SE"/>
+        </w:rPr>
+      </w:pPr>
+      <w:r>
+        <w:rPr>
+          <w:lang w:val="sv-SE"/>
+        </w:rPr>
+        <w:t>Testfallen som ni fått fram från tillståndsmaskinen. Observera att vi inte vill ha någon kod här, utan bara en tydlig presentation av testfallen i någon lämplig tabellform. Det ska enkelt gå att mappa testfallen till tillståndsmaskinen.</w:t>
+      </w:r>
+    </w:p>
+    <w:tbl>
+      <w:tblPr>
+        <w:tblStyle w:val="TableGrid"/>
+        <w:tblW w:w="0" w:type="auto"/>
+        <w:tblInd w:w="478" w:type="dxa"/>
+        <w:tblLook w:val="04A0" w:firstRow="1" w:lastRow="0" w:firstColumn="1" w:lastColumn="0" w:noHBand="0" w:noVBand="1"/>
+      </w:tblPr>
+      <w:tblGrid>
+        <w:gridCol w:w="399"/>
+        <w:gridCol w:w="6797"/>
+        <w:gridCol w:w="2268"/>
+      </w:tblGrid>
+      <w:tr>
+        <w:tc>
+          <w:tcPr>
+            <w:tcW w:w="236" w:type="dxa"/>
+          </w:tcPr>
+          <w:p>
+            <w:pPr>
+              <w:rPr>
+                <w:lang w:val="sv-SE"/>
+              </w:rPr>
+            </w:pPr>
+            <w:r>
+              <w:rPr>
+                <w:lang w:val="sv-SE"/>
+              </w:rPr>
+              <w:t>ID</w:t>
+            </w:r>
+          </w:p>
+        </w:tc>
+        <w:tc>
+          <w:tcPr>
+            <w:tcW w:w="6797" w:type="dxa"/>
+          </w:tcPr>
+          <w:p>
+            <w:pPr>
+              <w:rPr>
+                <w:lang w:val="sv-SE"/>
+              </w:rPr>
+            </w:pPr>
+            <w:r>
+              <w:rPr>
+                <w:lang w:val="sv-SE"/>
+              </w:rPr>
+              <w:t>Beskrivning</w:t>
+            </w:r>
+          </w:p>
+        </w:tc>
+        <w:tc>
+          <w:tcPr>
+            <w:tcW w:w="2268" w:type="dxa"/>
+          </w:tcPr>
+          <w:p>
+            <w:pPr>
+              <w:rPr>
+                <w:lang w:val="sv-SE"/>
+              </w:rPr>
+            </w:pPr>
+            <w:r>
+              <w:rPr>
+                <w:lang w:val="sv-SE"/>
+              </w:rPr>
+              <w:t>Täckta tillstånd</w:t>
+            </w:r>
+          </w:p>
+        </w:tc>
+      </w:tr>
+      <w:tr>
+        <w:tc>
+          <w:tcPr>
+            <w:tcW w:w="236" w:type="dxa"/>
+          </w:tcPr>
+          <w:p>
+            <w:pPr>
+              <w:rPr>
+                <w:lang w:val="sv-SE"/>
+              </w:rPr>
+            </w:pPr>
+            <w:r>
+              <w:rPr>
+                <w:lang w:val="sv-SE"/>
+              </w:rPr>
+              <w:t>1</w:t>
+            </w:r>
+          </w:p>
+        </w:tc>
+        <w:tc>
+          <w:tcPr>
+            <w:tcW w:w="6797" w:type="dxa"/>
+          </w:tcPr>
+          <w:p>
+            <w:pPr>
+              <w:pStyle w:val="ListParagraph"/>
+              <w:numPr>
+                <w:ilvl w:val="0"/>
+                <w:numId w:val="1"/>
+              </w:numPr>
+              <w:rPr>
+                <w:lang w:val="sv-SE"/>
+              </w:rPr>
+            </w:pPr>
+            <w:r>
+              <w:rPr>
+                <w:lang w:val="sv-SE"/>
+              </w:rPr>
+              <w:t>Påbörja inhandlandet av varor</w:t>
+            </w:r>
+          </w:p>
+          <w:p>
+            <w:pPr>
+              <w:pStyle w:val="ListParagraph"/>
+              <w:numPr>
+                <w:ilvl w:val="0"/>
+                <w:numId w:val="1"/>
+              </w:numPr>
+              <w:rPr>
+                <w:lang w:val="sv-SE"/>
+              </w:rPr>
+            </w:pPr>
+            <w:r>
+              <w:rPr>
+                <w:lang w:val="sv-SE"/>
+              </w:rPr>
+              <w:t>Köp kaffe</w:t>
+            </w:r>
+          </w:p>
+          <w:p>
+            <w:pPr>
+              <w:pStyle w:val="ListParagraph"/>
+              <w:numPr>
+                <w:ilvl w:val="0"/>
+                <w:numId w:val="1"/>
+              </w:numPr>
+              <w:rPr>
+                <w:lang w:val="sv-SE"/>
+              </w:rPr>
+            </w:pPr>
+            <w:r>
+              <w:rPr>
+                <w:lang w:val="sv-SE"/>
+              </w:rPr>
+              <w:t>Köp banan</w:t>
+            </w:r>
+          </w:p>
+          <w:p>
+            <w:pPr>
+              <w:pStyle w:val="ListParagraph"/>
+              <w:numPr>
+                <w:ilvl w:val="0"/>
+                <w:numId w:val="1"/>
+              </w:numPr>
+              <w:rPr>
+                <w:lang w:val="sv-SE"/>
+              </w:rPr>
+            </w:pPr>
+            <w:r>
+              <w:rPr>
+                <w:lang w:val="sv-SE"/>
+              </w:rPr>
+              <w:t>Ångra kaffe</w:t>
+            </w:r>
+          </w:p>
+          <w:p>
+            <w:pPr>
+              <w:pStyle w:val="ListParagraph"/>
+              <w:numPr>
+                <w:ilvl w:val="0"/>
+                <w:numId w:val="1"/>
+              </w:numPr>
+              <w:rPr>
+                <w:lang w:val="sv-SE"/>
+              </w:rPr>
+            </w:pPr>
+            <w:r>
+              <w:rPr>
+                <w:lang w:val="sv-SE"/>
+              </w:rPr>
+              <w:t>Köp tomat</w:t>
+            </w:r>
+          </w:p>
+          <w:p>
+            <w:pPr>
+              <w:pStyle w:val="ListParagraph"/>
+              <w:numPr>
+                <w:ilvl w:val="0"/>
+                <w:numId w:val="1"/>
+              </w:numPr>
+              <w:rPr>
+                <w:lang w:val="sv-SE"/>
+              </w:rPr>
+            </w:pPr>
+            <w:r>
+              <w:rPr>
+                <w:lang w:val="sv-SE"/>
+              </w:rPr>
+              <w:t>Köp banan</w:t>
+            </w:r>
+          </w:p>
+          <w:p>
+            <w:pPr>
+              <w:pStyle w:val="ListParagraph"/>
+              <w:numPr>
+                <w:ilvl w:val="0"/>
+                <w:numId w:val="1"/>
+              </w:numPr>
+              <w:rPr>
+                <w:lang w:val="sv-SE"/>
+              </w:rPr>
+            </w:pPr>
+            <w:r>
+              <w:rPr>
+                <w:lang w:val="sv-SE"/>
+              </w:rPr>
+              <w:t>Köp melon</w:t>
+            </w:r>
+          </w:p>
+          <w:p>
+            <w:pPr>
+              <w:pStyle w:val="ListParagraph"/>
+              <w:numPr>
+                <w:ilvl w:val="0"/>
+                <w:numId w:val="1"/>
+              </w:numPr>
+              <w:rPr>
+                <w:lang w:val="sv-SE"/>
+              </w:rPr>
+            </w:pPr>
+            <w:r>
+              <w:rPr>
+                <w:lang w:val="sv-SE"/>
+              </w:rPr>
+              <w:t>Ångra banan</w:t>
+            </w:r>
+          </w:p>
+          <w:p>
+            <w:pPr>
+              <w:pStyle w:val="ListParagraph"/>
+              <w:numPr>
+                <w:ilvl w:val="0"/>
+                <w:numId w:val="1"/>
+              </w:numPr>
+              <w:rPr>
+                <w:lang w:val="sv-SE"/>
+              </w:rPr>
+            </w:pPr>
+            <w:r>
+              <w:rPr>
+                <w:lang w:val="sv-SE"/>
+              </w:rPr>
+              <w:t>Köp apelsin</w:t>
+            </w:r>
+          </w:p>
+          <w:p>
+            <w:pPr>
+              <w:pStyle w:val="ListParagraph"/>
+              <w:numPr>
+                <w:ilvl w:val="0"/>
+                <w:numId w:val="1"/>
+              </w:numPr>
+              <w:rPr>
+                <w:lang w:val="sv-SE"/>
+              </w:rPr>
+            </w:pPr>
+            <w:r>
+              <w:rPr>
+                <w:lang w:val="sv-SE"/>
+              </w:rPr>
+              <w:t>Köp banan</w:t>
+            </w:r>
+          </w:p>
+          <w:p>
+            <w:pPr>
+              <w:pStyle w:val="ListParagraph"/>
+              <w:numPr>
+                <w:ilvl w:val="0"/>
+                <w:numId w:val="1"/>
+              </w:numPr>
+              <w:rPr>
+                <w:lang w:val="sv-SE"/>
+              </w:rPr>
+            </w:pPr>
+            <w:r>
+              <w:rPr>
+                <w:lang w:val="sv-SE"/>
+              </w:rPr>
+              <w:t>Ångra banan</w:t>
+            </w:r>
+          </w:p>
+          <w:p>
+            <w:pPr>
+              <w:pStyle w:val="ListParagraph"/>
+              <w:numPr>
+                <w:ilvl w:val="0"/>
+                <w:numId w:val="1"/>
+              </w:numPr>
+              <w:rPr>
+                <w:lang w:val="sv-SE"/>
+              </w:rPr>
+            </w:pPr>
+            <w:r>
+              <w:rPr>
+                <w:lang w:val="sv-SE"/>
+              </w:rPr>
+              <w:t>Ångra banan</w:t>
+            </w:r>
+          </w:p>
+          <w:p>
+            <w:pPr>
+              <w:pStyle w:val="ListParagraph"/>
+              <w:numPr>
+                <w:ilvl w:val="0"/>
+                <w:numId w:val="1"/>
+              </w:numPr>
+              <w:rPr>
+                <w:lang w:val="sv-SE"/>
+              </w:rPr>
+            </w:pPr>
+            <w:r>
+              <w:rPr>
+                <w:lang w:val="sv-SE"/>
+              </w:rPr>
+              <w:t>Köp banan</w:t>
+            </w:r>
+          </w:p>
+          <w:p>
+            <w:pPr>
+              <w:pStyle w:val="ListParagraph"/>
+              <w:numPr>
+                <w:ilvl w:val="0"/>
+                <w:numId w:val="1"/>
+              </w:numPr>
+              <w:rPr>
+                <w:lang w:val="sv-SE"/>
+              </w:rPr>
+            </w:pPr>
+            <w:r>
+              <w:rPr>
+                <w:lang w:val="sv-SE"/>
+              </w:rPr>
+              <w:t>Köp banan</w:t>
+            </w:r>
+          </w:p>
+          <w:p>
+            <w:pPr>
+              <w:pStyle w:val="ListParagraph"/>
+              <w:numPr>
+                <w:ilvl w:val="0"/>
+                <w:numId w:val="1"/>
+              </w:numPr>
+              <w:rPr>
+                <w:lang w:val="sv-SE"/>
+              </w:rPr>
+            </w:pPr>
+            <w:r>
+              <w:rPr>
+                <w:lang w:val="sv-SE"/>
+              </w:rPr>
+              <w:t>Köp banan</w:t>
+            </w:r>
+          </w:p>
+        </w:tc>
+        <w:tc>
+          <w:tcPr>
+            <w:tcW w:w="2268" w:type="dxa"/>
+          </w:tcPr>
+          <w:p>
+            <w:pPr>
+              <w:pStyle w:val="ListParagraph"/>
+              <w:numPr>
+                <w:ilvl w:val="0"/>
+                <w:numId w:val="2"/>
+              </w:numPr>
+              <w:rPr>
+                <w:lang w:val="sv-SE"/>
+              </w:rPr>
+            </w:pPr>
+            <w:r>
+              <w:rPr>
+                <w:lang w:val="sv-SE"/>
+              </w:rPr>
+              <w:t>q0</w:t>
+            </w:r>
+          </w:p>
+          <w:p>
+            <w:pPr>
+              <w:pStyle w:val="ListParagraph"/>
+              <w:numPr>
+                <w:ilvl w:val="0"/>
+                <w:numId w:val="2"/>
+              </w:numPr>
+              <w:rPr>
+                <w:lang w:val="sv-SE"/>
+              </w:rPr>
+            </w:pPr>
+            <w:r>
+              <w:rPr>
+                <w:lang w:val="sv-SE"/>
+              </w:rPr>
+              <w:t>q0</w:t>
+            </w:r>
+          </w:p>
+          <w:p>
+            <w:pPr>
+              <w:pStyle w:val="ListParagraph"/>
+              <w:numPr>
+                <w:ilvl w:val="0"/>
+                <w:numId w:val="2"/>
+              </w:numPr>
+              <w:rPr>
+                <w:lang w:val="sv-SE"/>
+              </w:rPr>
+            </w:pPr>
+            <w:r>
+              <w:rPr>
+                <w:lang w:val="sv-SE"/>
+              </w:rPr>
+              <w:t>q1</w:t>
+            </w:r>
+          </w:p>
+          <w:p>
+            <w:pPr>
+              <w:pStyle w:val="ListParagraph"/>
+              <w:numPr>
+                <w:ilvl w:val="0"/>
+                <w:numId w:val="2"/>
+              </w:numPr>
+              <w:rPr>
+                <w:lang w:val="sv-SE"/>
+              </w:rPr>
+            </w:pPr>
+            <w:r>
+              <w:rPr>
+                <w:lang w:val="sv-SE"/>
+              </w:rPr>
+              <w:t>q1</w:t>
+            </w:r>
+          </w:p>
+          <w:p>
+            <w:pPr>
+              <w:pStyle w:val="ListParagraph"/>
+              <w:numPr>
+                <w:ilvl w:val="0"/>
+                <w:numId w:val="2"/>
+              </w:numPr>
+              <w:rPr>
+                <w:lang w:val="sv-SE"/>
+              </w:rPr>
+            </w:pPr>
+            <w:r>
+              <w:rPr>
+                <w:lang w:val="sv-SE"/>
+              </w:rPr>
+              <w:t>q1</w:t>
+            </w:r>
+          </w:p>
+          <w:p>
+            <w:pPr>
+              <w:pStyle w:val="ListParagraph"/>
+              <w:numPr>
+                <w:ilvl w:val="0"/>
+                <w:numId w:val="2"/>
+              </w:numPr>
+              <w:rPr>
+                <w:lang w:val="sv-SE"/>
+              </w:rPr>
+            </w:pPr>
+            <w:r>
+              <w:rPr>
+                <w:lang w:val="sv-SE"/>
+              </w:rPr>
+              <w:t>q2</w:t>
+            </w:r>
+          </w:p>
+          <w:p>
+            <w:pPr>
+              <w:pStyle w:val="ListParagraph"/>
+              <w:numPr>
+                <w:ilvl w:val="0"/>
+                <w:numId w:val="2"/>
+              </w:numPr>
+              <w:rPr>
+                <w:lang w:val="sv-SE"/>
+              </w:rPr>
+            </w:pPr>
+            <w:r>
+              <w:rPr>
+                <w:lang w:val="sv-SE"/>
+              </w:rPr>
+              <w:t>q2</w:t>
+            </w:r>
+          </w:p>
+          <w:p>
+            <w:pPr>
+              <w:pStyle w:val="ListParagraph"/>
+              <w:numPr>
+                <w:ilvl w:val="0"/>
+                <w:numId w:val="2"/>
+              </w:numPr>
+              <w:rPr>
+                <w:lang w:val="sv-SE"/>
+              </w:rPr>
+            </w:pPr>
+            <w:r>
+              <w:rPr>
+                <w:lang w:val="sv-SE"/>
+              </w:rPr>
+              <w:t>q1</w:t>
+            </w:r>
+          </w:p>
+          <w:p>
+            <w:pPr>
+              <w:pStyle w:val="ListParagraph"/>
+              <w:numPr>
+                <w:ilvl w:val="0"/>
+                <w:numId w:val="2"/>
+              </w:numPr>
+              <w:rPr>
+                <w:lang w:val="sv-SE"/>
+              </w:rPr>
+            </w:pPr>
+            <w:r>
+              <w:rPr>
+                <w:lang w:val="sv-SE"/>
+              </w:rPr>
+              <w:t>q1</w:t>
+            </w:r>
+          </w:p>
+          <w:p>
+            <w:pPr>
+              <w:pStyle w:val="ListParagraph"/>
+              <w:numPr>
+                <w:ilvl w:val="0"/>
+                <w:numId w:val="2"/>
+              </w:numPr>
+              <w:rPr>
+                <w:lang w:val="sv-SE"/>
+              </w:rPr>
+            </w:pPr>
+            <w:r>
+              <w:rPr>
+                <w:lang w:val="sv-SE"/>
+              </w:rPr>
+              <w:t>q2</w:t>
+            </w:r>
+          </w:p>
+          <w:p>
+            <w:pPr>
+              <w:pStyle w:val="ListParagraph"/>
+              <w:numPr>
+                <w:ilvl w:val="0"/>
+                <w:numId w:val="2"/>
+              </w:numPr>
+              <w:rPr>
+                <w:lang w:val="sv-SE"/>
+              </w:rPr>
+            </w:pPr>
+            <w:r>
+              <w:rPr>
+                <w:lang w:val="sv-SE"/>
+              </w:rPr>
+              <w:t>q1</w:t>
+            </w:r>
+          </w:p>
+          <w:p>
+            <w:pPr>
+              <w:pStyle w:val="ListParagraph"/>
+              <w:numPr>
+                <w:ilvl w:val="0"/>
+                <w:numId w:val="2"/>
+              </w:numPr>
+              <w:rPr>
+                <w:lang w:val="sv-SE"/>
+              </w:rPr>
+            </w:pPr>
+            <w:r>
+              <w:rPr>
+                <w:lang w:val="sv-SE"/>
+              </w:rPr>
+              <w:t>q0</w:t>
+            </w:r>
+          </w:p>
+          <w:p>
+            <w:pPr>
+              <w:pStyle w:val="ListParagraph"/>
+              <w:numPr>
+                <w:ilvl w:val="0"/>
+                <w:numId w:val="2"/>
+              </w:numPr>
+              <w:rPr>
+                <w:lang w:val="sv-SE"/>
+              </w:rPr>
+            </w:pPr>
+            <w:r>
+              <w:rPr>
+                <w:lang w:val="sv-SE"/>
+              </w:rPr>
+              <w:t>q1</w:t>
+            </w:r>
+          </w:p>
+          <w:p>
+            <w:pPr>
+              <w:pStyle w:val="ListParagraph"/>
+              <w:numPr>
+                <w:ilvl w:val="0"/>
+                <w:numId w:val="2"/>
+              </w:numPr>
+              <w:rPr>
+                <w:lang w:val="sv-SE"/>
+              </w:rPr>
+            </w:pPr>
+            <w:r>
+              <w:rPr>
+                <w:lang w:val="sv-SE"/>
+              </w:rPr>
+              <w:t>q2</w:t>
+            </w:r>
+          </w:p>
+          <w:p>
+            <w:pPr>
+              <w:pStyle w:val="ListParagraph"/>
+              <w:numPr>
+                <w:ilvl w:val="0"/>
+                <w:numId w:val="2"/>
+              </w:numPr>
+              <w:rPr>
+                <w:lang w:val="sv-SE"/>
+              </w:rPr>
+            </w:pPr>
+            <w:r>
+              <w:rPr>
+                <w:lang w:val="sv-SE"/>
+              </w:rPr>
+              <w:t>q3</w:t>
+            </w:r>
+          </w:p>
+        </w:tc>
+      </w:tr>
+    </w:tbl>
+    <w:p>
+      <w:pPr>
+        <w:rPr>
+          <w:lang w:val="sv-SE"/>
+        </w:rPr>
+      </w:pPr>
       <w:bookmarkStart w:id="0" w:name="_GoBack"/>
       <w:bookmarkEnd w:id="0"/>
-      <w:r>
-        <w:rPr>
-          <w:sz w:val="24"/>
-          <w:szCs w:val="24"/>
-          <w:lang w:val="sv-SE"/>
-        </w:rPr>
-        <w:t>alla tillstånd är täckta.</w:t>
-      </w:r>
     </w:p>
     <w:p>
       <w:pPr>
-        <w:rPr>
-          <w:lang w:val="sv-SE"/>
-        </w:rPr>
-      </w:pPr>
+        <w:pStyle w:val="Heading1"/>
+        <w:rPr>
+          <w:lang w:val="sv-SE"/>
+        </w:rPr>
+      </w:pPr>
+      <w:r>
+        <w:rPr>
+          <w:lang w:val="sv-SE"/>
+        </w:rPr>
+        <w:lastRenderedPageBreak/>
+        <w:t>Granskning</w:t>
+      </w:r>
     </w:p>
     <w:p>
       <w:pPr>
-        <w:pStyle w:val="Heading1"/>
-        <w:rPr>
-          <w:lang w:val="sv-SE"/>
-        </w:rPr>
-      </w:pPr>
-      <w:r>
-        <w:rPr>
-          <w:lang w:val="sv-SE"/>
-        </w:rPr>
-        <w:lastRenderedPageBreak/>
-        <w:t>Testfall för tillståndsbaserad testning</w:t>
+        <w:rPr>
+          <w:lang w:val="sv-SE"/>
+        </w:rPr>
+      </w:pPr>
+      <w:r>
+        <w:rPr>
+          <w:lang w:val="sv-SE"/>
+        </w:rPr>
+        <w:t>En kort presentation av den del av koden ni valt ut för att göra en formell granskning av och processen ni använt er av</w:t>
+      </w:r>
+      <w:r>
+        <w:rPr>
+          <w:lang w:val="sv-SE"/>
+        </w:rPr>
+        <w:t xml:space="preserve"> inklusive eventuella checklistor, scenarier, edyl.</w:t>
+      </w:r>
+      <w:r>
+        <w:rPr>
+          <w:lang w:val="sv-SE"/>
+        </w:rPr>
+        <w:t xml:space="preserve"> Ni ska kort motivera valen, och ge tillräckligt med information för att det ska gå att bedöma er. </w:t>
       </w:r>
     </w:p>
     <w:p>
       <w:pPr>
-        <w:rPr>
-          <w:lang w:val="sv-SE"/>
-        </w:rPr>
-      </w:pPr>
-      <w:r>
-        <w:rPr>
-          <w:lang w:val="sv-SE"/>
-        </w:rPr>
-        <w:t>Testfallen som ni fått fram från tillståndsmaskinen. Observera att vi inte vill ha någon kod här, utan bara en tydlig presentation av testfallen i någon lämplig tabellform. Det ska enkelt gå att mappa testfallen till tillståndsmaskinen.</w:t>
+        <w:pStyle w:val="Heading1"/>
+        <w:rPr>
+          <w:lang w:val="sv-SE"/>
+        </w:rPr>
+      </w:pPr>
+      <w:r>
+        <w:rPr>
+          <w:lang w:val="sv-SE"/>
+        </w:rPr>
+        <w:lastRenderedPageBreak/>
+        <w:t>Granskningsrapport</w:t>
       </w:r>
     </w:p>
     <w:p>
       <w:pPr>
-        <w:pStyle w:val="Heading1"/>
-        <w:rPr>
-          <w:lang w:val="sv-SE"/>
-        </w:rPr>
-      </w:pPr>
-      <w:r>
-        <w:rPr>
-          <w:lang w:val="sv-SE"/>
-        </w:rPr>
-        <w:lastRenderedPageBreak/>
-        <w:t>Granskning</w:t>
+        <w:rPr>
+          <w:lang w:val="sv-SE"/>
+        </w:rPr>
+      </w:pPr>
+      <w:r>
+        <w:rPr>
+          <w:lang w:val="sv-SE"/>
+        </w:rPr>
+        <w:t>En lista över de påträffade felen och hur pass allvarliga ni bedömer dem.</w:t>
       </w:r>
     </w:p>
     <w:p>
@@ -5496,39 +6211,13 @@
           <w:lang w:val="sv-SE"/>
         </w:rPr>
       </w:pPr>
-      <w:r>
-        <w:rPr>
-          <w:lang w:val="sv-SE"/>
-        </w:rPr>
-        <w:t>En kort presentation av den del av koden ni valt ut för att göra en formell granskning av och processen ni använt er av</w:t>
-      </w:r>
-      <w:r>
-        <w:rPr>
-          <w:lang w:val="sv-SE"/>
-        </w:rPr>
-        <w:t xml:space="preserve"> inklusive eventuella checklistor, scenarier, edyl.</w:t>
-      </w:r>
-      <w:r>
-        <w:rPr>
-          <w:lang w:val="sv-SE"/>
-        </w:rPr>
-        <w:t xml:space="preserve"> Ni ska kort motivera valen, och ge tillräckligt med information för att det ska gå att bedöma er. </w:t>
-      </w:r>
     </w:p>
     <w:p>
       <w:pPr>
-        <w:pStyle w:val="Heading1"/>
-        <w:rPr>
-          <w:lang w:val="sv-SE"/>
-        </w:rPr>
-      </w:pPr>
-      <w:r>
-        <w:rPr>
-          <w:lang w:val="sv-SE"/>
-        </w:rPr>
-        <w:lastRenderedPageBreak/>
-        <w:t>Granskningsrapport</w:t>
-      </w:r>
+        <w:rPr>
+          <w:lang w:val="sv-SE"/>
+        </w:rPr>
+      </w:pPr>
     </w:p>
     <w:p>
       <w:pPr>
@@ -5540,7 +6229,7 @@
         <w:rPr>
           <w:lang w:val="sv-SE"/>
         </w:rPr>
-        <w:t>En lista över de påträffade felen och hur pass allvarliga ni bedömer dem.</w:t>
+        <w:t>Punkt 7: metoden getLineSubTotal i classen Receipt är otydlig, exempel på alternativ: getItemSubtotal</w:t>
       </w:r>
     </w:p>
     <w:p>
@@ -5549,6 +6238,12 @@
           <w:lang w:val="sv-SE"/>
         </w:rPr>
       </w:pPr>
+      <w:r>
+        <w:rPr>
+          <w:lang w:val="sv-SE"/>
+        </w:rPr>
+        <w:t>Metoden getMinimum i klassen Discount är otydlig, exempel på alternativ: getDiscountMinimum, getMinimumPurchaseAmount.</w:t>
+      </w:r>
     </w:p>
     <w:p>
       <w:pPr>
@@ -5556,6 +6251,12 @@
           <w:lang w:val="sv-SE"/>
         </w:rPr>
       </w:pPr>
+      <w:r>
+        <w:rPr>
+          <w:lang w:val="sv-SE"/>
+        </w:rPr>
+        <w:t>getValue : getDiscountValue</w:t>
+      </w:r>
     </w:p>
     <w:p>
       <w:pPr>
@@ -5567,7 +6268,7 @@
         <w:rPr>
           <w:lang w:val="sv-SE"/>
         </w:rPr>
-        <w:t>Punkt 7: metoden getLineSubTotal i classen Receipt är otydlig, exempel på alternativ: getItemSubtotal</w:t>
+        <w:t>punkt 8: inga metoder har någon koll på variabel värden, en lösning är att använda assert satser.</w:t>
       </w:r>
     </w:p>
     <w:p>
@@ -5580,7 +6281,7 @@
         <w:rPr>
           <w:lang w:val="sv-SE"/>
         </w:rPr>
-        <w:t>Metoden getMinimum i klassen Discount är otydlig, exempel på alternativ: getDiscountMinimum, getMinimumPurchaseAmount.</w:t>
+        <w:t>Punkt 9: inga metoder har någon koll på returvärden, en lösning är att använda assert.</w:t>
       </w:r>
     </w:p>
     <w:p>
@@ -5593,7 +6294,7 @@
         <w:rPr>
           <w:lang w:val="sv-SE"/>
         </w:rPr>
-        <w:t>getValue : getDiscountValue</w:t>
+        <w:t>Punkt 13:</w:t>
       </w:r>
     </w:p>
     <w:p>
@@ -5606,7 +6307,7 @@
         <w:rPr>
           <w:lang w:val="sv-SE"/>
         </w:rPr>
-        <w:t>punkt 8: inga metoder har någon koll på variabel värden, en lösning är att använda assert satser.</w:t>
+        <w:t>Variabel namnet ”p” för en Product-objekt i metoden add i klassen Receipt är inte beskrivande.</w:t>
       </w:r>
     </w:p>
     <w:p>
@@ -5619,7 +6320,13 @@
         <w:rPr>
           <w:lang w:val="sv-SE"/>
         </w:rPr>
-        <w:t>Punkt 9: inga metoder har någon koll på returvärden, en lösning är att använda assert.</w:t>
+        <w:t xml:space="preserve"> </w:t>
+      </w:r>
+      <w:r>
+        <w:rPr>
+          <w:lang w:val="sv-SE"/>
+        </w:rPr>
+        <w:t>Variabel namnet ”lineIndex” för i metoden getItemSubTotal i klassen Receipt är inte beskrivande.</w:t>
       </w:r>
     </w:p>
     <w:p>
@@ -5632,7 +6339,7 @@
         <w:rPr>
           <w:lang w:val="sv-SE"/>
         </w:rPr>
-        <w:t>Punkt 13:</w:t>
+        <w:t>Metoden getTotal i klassen Receipt har variabel namn som ”e” och ”p”, dessa är inte beskrivande.</w:t>
       </w:r>
     </w:p>
     <w:p>
@@ -5645,7 +6352,8 @@
         <w:rPr>
           <w:lang w:val="sv-SE"/>
         </w:rPr>
-        <w:t>Variabel namnet ”p” för en Product-objekt i metoden add i klassen Receipt är inte beskrivande.</w:t>
+        <w:lastRenderedPageBreak/>
+        <w:t>Instance variabel namnet ”minimum” är inte beskrivande.</w:t>
       </w:r>
     </w:p>
     <w:p>
@@ -5658,13 +6366,7 @@
         <w:rPr>
           <w:lang w:val="sv-SE"/>
         </w:rPr>
-        <w:t xml:space="preserve"> </w:t>
-      </w:r>
-      <w:r>
-        <w:rPr>
-          <w:lang w:val="sv-SE"/>
-        </w:rPr>
-        <w:t>Variabel namnet ”lineIndex” för i metoden getItemSubTotal i klassen Receipt är inte beskrivande.</w:t>
+        <w:t>value : discountValue</w:t>
       </w:r>
     </w:p>
     <w:p>
@@ -5677,7 +6379,7 @@
         <w:rPr>
           <w:lang w:val="sv-SE"/>
         </w:rPr>
-        <w:t>Metoden getTotal i klassen Receipt har variabel namn som ”e” och ”p”, dessa är inte beskrivande.</w:t>
+        <w:t>type : typeFlag</w:t>
       </w:r>
     </w:p>
     <w:p>
@@ -5690,8 +6392,25 @@
         <w:rPr>
           <w:lang w:val="sv-SE"/>
         </w:rPr>
-        <w:lastRenderedPageBreak/>
-        <w:t>Instance variabel namnet ”minimum” är inte beskrivande.</w:t>
+        <w:t>punkt 43</w:t>
+      </w:r>
+      <w:r>
+        <w:rPr>
+          <w:lang w:val="sv-SE"/>
+        </w:rPr>
+        <w:t xml:space="preserve"> till </w:t>
+      </w:r>
+      <w:r>
+        <w:rPr>
+          <w:lang w:val="sv-SE"/>
+        </w:rPr>
+        <w:t>51</w:t>
+      </w:r>
+      <w:r>
+        <w:rPr>
+          <w:lang w:val="sv-SE"/>
+        </w:rPr>
+        <w:t>:</w:t>
       </w:r>
     </w:p>
     <w:p>
@@ -5704,7 +6423,7 @@
         <w:rPr>
           <w:lang w:val="sv-SE"/>
         </w:rPr>
-        <w:t>value : discountValue</w:t>
+        <w:t>kommentarer existerar ej.</w:t>
       </w:r>
     </w:p>
     <w:p>
@@ -5713,12 +6432,6 @@
           <w:lang w:val="sv-SE"/>
         </w:rPr>
       </w:pPr>
-      <w:r>
-        <w:rPr>
-          <w:lang w:val="sv-SE"/>
-        </w:rPr>
-        <w:t>type : typeFlag</w:t>
-      </w:r>
     </w:p>
     <w:p>
       <w:pPr>
@@ -5726,30 +6439,6 @@
           <w:lang w:val="sv-SE"/>
         </w:rPr>
       </w:pPr>
-      <w:r>
-        <w:rPr>
-          <w:lang w:val="sv-SE"/>
-        </w:rPr>
-        <w:t>punkt 43</w:t>
-      </w:r>
-      <w:r>
-        <w:rPr>
-          <w:lang w:val="sv-SE"/>
-        </w:rPr>
-        <w:t xml:space="preserve"> till </w:t>
-      </w:r>
-      <w:r>
-        <w:rPr>
-          <w:lang w:val="sv-SE"/>
-        </w:rPr>
-        <w:t>51</w:t>
-      </w:r>
-      <w:r>
-        <w:rPr>
-          <w:lang w:val="sv-SE"/>
-        </w:rPr>
-        <w:t>:</w:t>
-      </w:r>
     </w:p>
     <w:p>
       <w:pPr>
@@ -5757,19 +6446,21 @@
           <w:lang w:val="sv-SE"/>
         </w:rPr>
       </w:pPr>
-      <w:r>
-        <w:rPr>
-          <w:lang w:val="sv-SE"/>
-        </w:rPr>
-        <w:t>kommentarer existerar ej.</w:t>
-      </w:r>
     </w:p>
     <w:p>
       <w:pPr>
-        <w:rPr>
-          <w:lang w:val="sv-SE"/>
-        </w:rPr>
-      </w:pPr>
+        <w:pStyle w:val="Heading1"/>
+        <w:rPr>
+          <w:lang w:val="sv-SE"/>
+        </w:rPr>
+      </w:pPr>
+      <w:r>
+        <w:rPr>
+          <w:lang w:val="sv-SE"/>
+        </w:rPr>
+        <w:lastRenderedPageBreak/>
+        <w:t>Granskning – erfarenheter</w:t>
+      </w:r>
     </w:p>
     <w:p>
       <w:pPr>
@@ -5777,6 +6468,30 @@
           <w:lang w:val="sv-SE"/>
         </w:rPr>
       </w:pPr>
+      <w:r>
+        <w:rPr>
+          <w:lang w:val="sv-SE"/>
+        </w:rPr>
+        <w:t>En diskussion om vilka era erfarenheter ni dragit av att tillämpa granskning. Det finns inget rätt eller fel här. Enda sättet att bli underkända är att bara fuska över punkten och</w:t>
+      </w:r>
+      <w:r>
+        <w:rPr>
+          <w:lang w:val="sv-SE"/>
+        </w:rPr>
+        <w:t xml:space="preserve"> bara</w:t>
+      </w:r>
+      <w:r>
+        <w:rPr>
+          <w:lang w:val="sv-SE"/>
+        </w:rPr>
+        <w:t xml:space="preserve"> säga något pliktskyldigt.</w:t>
+      </w:r>
+      <w:r>
+        <w:rPr>
+          <w:lang w:val="sv-SE"/>
+        </w:rPr>
+        <w:t xml:space="preserve"> Ni förväntas förhålla er till såväl kursboken som utdelat material och IEEE Std 1028.</w:t>
+      </w:r>
     </w:p>
     <w:p>
       <w:pPr>
@@ -5797,38 +6512,29 @@
           <w:lang w:val="sv-SE"/>
         </w:rPr>
         <w:lastRenderedPageBreak/>
-        <w:t>Granskning – erfarenheter</w:t>
+        <w:t>Kodkritiksystem</w:t>
       </w:r>
     </w:p>
     <w:p>
       <w:pPr>
         <w:rPr>
-          <w:lang w:val="sv-SE"/>
-        </w:rPr>
-      </w:pPr>
-      <w:r>
-        <w:rPr>
-          <w:lang w:val="sv-SE"/>
-        </w:rPr>
-        <w:t>En diskussion om vilka era erfarenheter ni dragit av att tillämpa granskning. Det finns inget rätt eller fel här. Enda sättet att bli underkända är att bara fuska över punkten och</w:t>
-      </w:r>
-      <w:r>
-        <w:rPr>
-          <w:lang w:val="sv-SE"/>
-        </w:rPr>
-        <w:t xml:space="preserve"> bara</w:t>
-      </w:r>
-      <w:r>
-        <w:rPr>
-          <w:lang w:val="sv-SE"/>
-        </w:rPr>
-        <w:t xml:space="preserve"> säga något pliktskyldigt.</w:t>
-      </w:r>
-      <w:r>
-        <w:rPr>
-          <w:lang w:val="sv-SE"/>
-        </w:rPr>
-        <w:t xml:space="preserve"> Ni förväntas förhålla er till såväl kursboken som utdelat material och IEEE Std 1028.</w:t>
+          <w:i/>
+          <w:lang w:val="sv-SE"/>
+        </w:rPr>
+      </w:pPr>
+      <w:r>
+        <w:rPr>
+          <w:i/>
+          <w:lang w:val="sv-SE"/>
+        </w:rPr>
+        <w:t xml:space="preserve">En presentation av de problem som hittats med hjälp av verktyg för statisk analys och en diskussion av dem enligt anvisningarna. Det räcker alltså inte med att bara lista problemen, ni måste förhålla er till dem också. </w:t>
+      </w:r>
+      <w:r>
+        <w:rPr>
+          <w:i/>
+          <w:lang w:val="sv-SE"/>
+        </w:rPr>
+        <w:t>Tänk också på att ni ska göra detta både på koden som den såg ut före granskningen och på koden efter att ni rättat det som kommit fram under granskningen.</w:t>
       </w:r>
     </w:p>
     <w:p>
@@ -5837,6 +6543,25 @@
           <w:lang w:val="sv-SE"/>
         </w:rPr>
       </w:pPr>
+      <w:r>
+        <w:rPr>
+          <w:lang w:val="sv-SE"/>
+        </w:rPr>
+        <w:t xml:space="preserve">Vi använder oss av </w:t>
+      </w:r>
+      <w:r>
+        <w:rPr>
+          <w:b/>
+          <w:lang w:val="sv-SE"/>
+        </w:rPr>
+        <w:t>FindBugs</w:t>
+      </w:r>
+      <w:r>
+        <w:rPr>
+          <w:lang w:val="sv-SE"/>
+        </w:rPr>
+        <w:t xml:space="preserve"> som kodkritiksystem. Systemet rapporterade inga fel.</w:t>
+      </w:r>
     </w:p>
     <w:p>
       <w:pPr>
@@ -5850,192 +6575,129 @@
           <w:lang w:val="sv-SE"/>
         </w:rPr>
         <w:lastRenderedPageBreak/>
-        <w:t>Kodkritiksystem</w:t>
+        <w:t>Statiska mått</w:t>
       </w:r>
     </w:p>
     <w:p>
       <w:pPr>
         <w:rPr>
-          <w:i/>
-          <w:lang w:val="sv-SE"/>
-        </w:rPr>
-      </w:pPr>
-      <w:r>
-        <w:rPr>
-          <w:i/>
-          <w:lang w:val="sv-SE"/>
-        </w:rPr>
-        <w:t xml:space="preserve">En presentation av de problem som hittats med hjälp av verktyg för statisk analys och en diskussion av dem enligt anvisningarna. Det räcker alltså inte med att bara lista problemen, ni måste förhålla er till dem också. </w:t>
-      </w:r>
-      <w:r>
-        <w:rPr>
-          <w:i/>
-          <w:lang w:val="sv-SE"/>
-        </w:rPr>
-        <w:t>Tänk också på att ni ska göra detta både på koden som den såg ut före granskningen och på koden efter att ni rättat det som kommit fram under granskningen.</w:t>
+          <w:lang w:val="sv-SE"/>
+        </w:rPr>
+      </w:pPr>
+      <w:r>
+        <w:rPr>
+          <w:lang w:val="sv-SE"/>
+        </w:rPr>
+        <w:t>En presentation och diskussion kring ett antal lämpliga statiska mått på koden. Att vi inte specificerar exakt vilka mått som ska tas upp beror på att olika verktyg har olika uppsättningar, men vi förväntar oss fler och mer intressanta mått än bara rena storleksmått som LOC, #klasser, #metoder, etc. Även här är det viktigt att förhållas sig till måtten, inte bara lista dem.</w:t>
       </w:r>
     </w:p>
     <w:p>
       <w:pPr>
-        <w:rPr>
-          <w:lang w:val="sv-SE"/>
-        </w:rPr>
-      </w:pPr>
-      <w:r>
-        <w:rPr>
-          <w:lang w:val="sv-SE"/>
-        </w:rPr>
-        <w:t xml:space="preserve">Vi använder oss av </w:t>
-      </w:r>
-      <w:r>
-        <w:rPr>
-          <w:b/>
-          <w:lang w:val="sv-SE"/>
-        </w:rPr>
-        <w:t>FindBugs</w:t>
-      </w:r>
-      <w:r>
-        <w:rPr>
-          <w:lang w:val="sv-SE"/>
-        </w:rPr>
-        <w:t xml:space="preserve"> som kodkritiksystem. Systemet rapporterade inga fel.</w:t>
+        <w:pStyle w:val="Heading1"/>
+        <w:rPr>
+          <w:lang w:val="sv-SE"/>
+        </w:rPr>
+      </w:pPr>
+      <w:r>
+        <w:rPr>
+          <w:lang w:val="sv-SE"/>
+        </w:rPr>
+        <w:lastRenderedPageBreak/>
+        <w:t>Täckningsgrad</w:t>
       </w:r>
     </w:p>
     <w:p>
       <w:pPr>
-        <w:pStyle w:val="Heading1"/>
-        <w:rPr>
-          <w:lang w:val="sv-SE"/>
-        </w:rPr>
-      </w:pPr>
-      <w:r>
-        <w:rPr>
-          <w:lang w:val="sv-SE"/>
-        </w:rPr>
-        <w:lastRenderedPageBreak/>
-        <w:t>Statiska mått</w:t>
+        <w:rPr>
+          <w:lang w:val="sv-SE"/>
+        </w:rPr>
+      </w:pPr>
+      <w:r>
+        <w:rPr>
+          <w:lang w:val="sv-SE"/>
+        </w:rPr>
+        <w:t xml:space="preserve">En översikt över vilken täckningsgrad era testfall uppnått. Denna kan antagligen tas rakt av från verktyget ni använt för att mäta den. </w:t>
+      </w:r>
+      <w:r>
+        <w:rPr>
+          <w:lang w:val="sv-SE"/>
+        </w:rPr>
+        <w:t>Om ni inte uppnått fullständig täckning så ska detta förklaras och motiveras.</w:t>
       </w:r>
     </w:p>
     <w:p>
       <w:pPr>
-        <w:rPr>
-          <w:lang w:val="sv-SE"/>
-        </w:rPr>
-      </w:pPr>
-      <w:r>
-        <w:rPr>
-          <w:lang w:val="sv-SE"/>
-        </w:rPr>
-        <w:t>En presentation och diskussion kring ett antal lämpliga statiska mått på koden. Att vi inte specificerar exakt vilka mått som ska tas upp beror på att olika verktyg har olika uppsättningar, men vi förväntar oss fler och mer intressanta mått än bara rena storleksmått som LOC, #klasser, #metoder, etc. Även här är det viktigt att förhållas sig till måtten, inte bara lista dem.</w:t>
+        <w:pStyle w:val="Heading1"/>
+        <w:rPr>
+          <w:lang w:val="sv-SE"/>
+        </w:rPr>
+      </w:pPr>
+      <w:r>
+        <w:rPr>
+          <w:lang w:val="sv-SE"/>
+        </w:rPr>
+        <w:lastRenderedPageBreak/>
+        <w:t>Profiler</w:t>
       </w:r>
     </w:p>
     <w:p>
       <w:pPr>
-        <w:pStyle w:val="Heading1"/>
-        <w:rPr>
-          <w:lang w:val="sv-SE"/>
-        </w:rPr>
-      </w:pPr>
-      <w:r>
-        <w:rPr>
-          <w:lang w:val="sv-SE"/>
-        </w:rPr>
-        <w:lastRenderedPageBreak/>
-        <w:t>Täckningsgrad</w:t>
+        <w:rPr>
+          <w:lang w:val="sv-SE"/>
+        </w:rPr>
+      </w:pPr>
+      <w:r>
+        <w:rPr>
+          <w:lang w:val="sv-SE"/>
+        </w:rPr>
+        <w:t>En kort presentation av hur ni gått tillväga för att testa koden med en profiler och vilka resultat ni fick fram.</w:t>
       </w:r>
     </w:p>
     <w:p>
       <w:pPr>
-        <w:rPr>
-          <w:lang w:val="sv-SE"/>
-        </w:rPr>
-      </w:pPr>
-      <w:r>
-        <w:rPr>
-          <w:lang w:val="sv-SE"/>
-        </w:rPr>
-        <w:t xml:space="preserve">En översikt över vilken täckningsgrad era testfall uppnått. Denna kan antagligen tas rakt av från verktyget ni använt för att mäta den. </w:t>
-      </w:r>
-      <w:r>
-        <w:rPr>
-          <w:lang w:val="sv-SE"/>
-        </w:rPr>
-        <w:t>Om ni inte uppnått fullständig täckning så ska detta förklaras och motiveras.</w:t>
+        <w:pStyle w:val="Heading1"/>
+        <w:rPr>
+          <w:lang w:val="sv-SE"/>
+        </w:rPr>
+      </w:pPr>
+      <w:r>
+        <w:rPr>
+          <w:lang w:val="sv-SE"/>
+        </w:rPr>
+        <w:lastRenderedPageBreak/>
+        <w:t>Byggscript</w:t>
       </w:r>
     </w:p>
     <w:p>
       <w:pPr>
-        <w:pStyle w:val="Heading1"/>
-        <w:rPr>
-          <w:lang w:val="sv-SE"/>
-        </w:rPr>
-      </w:pPr>
-      <w:r>
-        <w:rPr>
-          <w:lang w:val="sv-SE"/>
-        </w:rPr>
-        <w:lastRenderedPageBreak/>
-        <w:t>Profiler</w:t>
+        <w:rPr>
+          <w:lang w:val="sv-SE"/>
+        </w:rPr>
+      </w:pPr>
+      <w:r>
+        <w:rPr>
+          <w:lang w:val="sv-SE"/>
+        </w:rPr>
+        <w:t>Byggscriptets första (seriösa) version, och den slutliga.</w:t>
       </w:r>
     </w:p>
     <w:p>
       <w:pPr>
-        <w:rPr>
-          <w:lang w:val="sv-SE"/>
-        </w:rPr>
-      </w:pPr>
-      <w:r>
-        <w:rPr>
-          <w:lang w:val="sv-SE"/>
-        </w:rPr>
-        <w:t>En kort presentation av hur ni gått tillväga för att testa koden med en profiler och vilka resultat ni fick fram.</w:t>
+        <w:pStyle w:val="Heading1"/>
+        <w:rPr>
+          <w:lang w:val="sv-SE"/>
+        </w:rPr>
+      </w:pPr>
+      <w:r>
+        <w:rPr>
+          <w:lang w:val="sv-SE"/>
+        </w:rPr>
+        <w:lastRenderedPageBreak/>
+        <w:t>Övrigt</w:t>
       </w:r>
     </w:p>
     <w:p>
       <w:pPr>
-        <w:pStyle w:val="Heading1"/>
-        <w:rPr>
-          <w:lang w:val="sv-SE"/>
-        </w:rPr>
-      </w:pPr>
-      <w:r>
-        <w:rPr>
-          <w:lang w:val="sv-SE"/>
-        </w:rPr>
-        <w:lastRenderedPageBreak/>
-        <w:t>Byggscript</w:t>
-      </w:r>
-    </w:p>
-    <w:p>
-      <w:pPr>
-        <w:rPr>
-          <w:lang w:val="sv-SE"/>
-        </w:rPr>
-      </w:pPr>
-      <w:r>
-        <w:rPr>
-          <w:lang w:val="sv-SE"/>
-        </w:rPr>
-        <w:t>Byggscriptets första (seriösa) version, och den slutliga.</w:t>
-      </w:r>
-    </w:p>
-    <w:p>
-      <w:pPr>
-        <w:pStyle w:val="Heading1"/>
-        <w:rPr>
-          <w:lang w:val="sv-SE"/>
-        </w:rPr>
-      </w:pPr>
-      <w:r>
-        <w:rPr>
-          <w:lang w:val="sv-SE"/>
-        </w:rPr>
-        <w:lastRenderedPageBreak/>
-        <w:t>Övrigt</w:t>
-      </w:r>
-    </w:p>
-    <w:p>
-      <w:pPr>
         <w:rPr>
           <w:lang w:val="sv-SE"/>
         </w:rPr>
@@ -6048,7 +6710,7 @@
       </w:r>
     </w:p>
     <w:sectPr>
-      <w:footerReference w:type="default" r:id="rId10"/>
+      <w:footerReference w:type="default" r:id="rId11"/>
       <w:pgSz w:w="11907" w:h="8391" w:orient="landscape" w:code="11"/>
       <w:pgMar w:top="720" w:right="720" w:bottom="720" w:left="720" w:header="283" w:footer="283" w:gutter="0"/>
       <w:cols w:space="708"/>
@@ -6112,7 +6774,7 @@
           <w:rPr>
             <w:noProof/>
           </w:rPr>
-          <w:t>11</w:t>
+          <w:t>12</w:t>
         </w:r>
         <w:r>
           <w:rPr>
@@ -6154,6 +6816,189 @@
     </w:p>
   </w:footnote>
 </w:footnotes>
+</file>
+
+<file path=word/numbering.xml><?xml version="1.0" encoding="utf-8"?>
+<w:numbering xmlns:wpc="http://schemas.microsoft.com/office/word/2010/wordprocessingCanvas" xmlns:mc="http://schemas.openxmlformats.org/markup-compatibility/2006" xmlns:o="urn:schemas-microsoft-com:office:office" xmlns:r="http://schemas.openxmlformats.org/officeDocument/2006/relationships" xmlns:m="http://schemas.openxmlformats.org/officeDocument/2006/math" xmlns:v="urn:schemas-microsoft-com:vml" xmlns:wp14="http://schemas.microsoft.com/office/word/2010/wordprocessingDrawing" xmlns:wp="http://schemas.openxmlformats.org/drawingml/2006/wordprocessingDrawing" xmlns:w10="urn:schemas-microsoft-com:office:word" xmlns:w="http://schemas.openxmlformats.org/wordprocessingml/2006/main" xmlns:w14="http://schemas.microsoft.com/office/word/2010/wordml" xmlns:wpg="http://schemas.microsoft.com/office/word/2010/wordprocessingGroup" xmlns:wpi="http://schemas.microsoft.com/office/word/2010/wordprocessingInk" xmlns:wne="http://schemas.microsoft.com/office/word/2006/wordml" xmlns:wps="http://schemas.microsoft.com/office/word/2010/wordprocessingShape" mc:Ignorable="w14 wp14">
+  <w:abstractNum w:abstractNumId="0">
+    <w:nsid w:val="31025424"/>
+    <w:multiLevelType w:val="hybridMultilevel"/>
+    <w:tmpl w:val="657817C8"/>
+    <w:lvl w:ilvl="0" w:tplc="041D000F">
+      <w:start w:val="1"/>
+      <w:numFmt w:val="decimal"/>
+      <w:lvlText w:val="%1."/>
+      <w:lvlJc w:val="left"/>
+      <w:pPr>
+        <w:ind w:left="720" w:hanging="360"/>
+      </w:pPr>
+    </w:lvl>
+    <w:lvl w:ilvl="1" w:tplc="041D0019" w:tentative="1">
+      <w:start w:val="1"/>
+      <w:numFmt w:val="lowerLetter"/>
+      <w:lvlText w:val="%2."/>
+      <w:lvlJc w:val="left"/>
+      <w:pPr>
+        <w:ind w:left="1440" w:hanging="360"/>
+      </w:pPr>
+    </w:lvl>
+    <w:lvl w:ilvl="2" w:tplc="041D001B" w:tentative="1">
+      <w:start w:val="1"/>
+      <w:numFmt w:val="lowerRoman"/>
+      <w:lvlText w:val="%3."/>
+      <w:lvlJc w:val="right"/>
+      <w:pPr>
+        <w:ind w:left="2160" w:hanging="180"/>
+      </w:pPr>
+    </w:lvl>
+    <w:lvl w:ilvl="3" w:tplc="041D000F" w:tentative="1">
+      <w:start w:val="1"/>
+      <w:numFmt w:val="decimal"/>
+      <w:lvlText w:val="%4."/>
+      <w:lvlJc w:val="left"/>
+      <w:pPr>
+        <w:ind w:left="2880" w:hanging="360"/>
+      </w:pPr>
+    </w:lvl>
+    <w:lvl w:ilvl="4" w:tplc="041D0019" w:tentative="1">
+      <w:start w:val="1"/>
+      <w:numFmt w:val="lowerLetter"/>
+      <w:lvlText w:val="%5."/>
+      <w:lvlJc w:val="left"/>
+      <w:pPr>
+        <w:ind w:left="3600" w:hanging="360"/>
+      </w:pPr>
+    </w:lvl>
+    <w:lvl w:ilvl="5" w:tplc="041D001B" w:tentative="1">
+      <w:start w:val="1"/>
+      <w:numFmt w:val="lowerRoman"/>
+      <w:lvlText w:val="%6."/>
+      <w:lvlJc w:val="right"/>
+      <w:pPr>
+        <w:ind w:left="4320" w:hanging="180"/>
+      </w:pPr>
+    </w:lvl>
+    <w:lvl w:ilvl="6" w:tplc="041D000F" w:tentative="1">
+      <w:start w:val="1"/>
+      <w:numFmt w:val="decimal"/>
+      <w:lvlText w:val="%7."/>
+      <w:lvlJc w:val="left"/>
+      <w:pPr>
+        <w:ind w:left="5040" w:hanging="360"/>
+      </w:pPr>
+    </w:lvl>
+    <w:lvl w:ilvl="7" w:tplc="041D0019" w:tentative="1">
+      <w:start w:val="1"/>
+      <w:numFmt w:val="lowerLetter"/>
+      <w:lvlText w:val="%8."/>
+      <w:lvlJc w:val="left"/>
+      <w:pPr>
+        <w:ind w:left="5760" w:hanging="360"/>
+      </w:pPr>
+    </w:lvl>
+    <w:lvl w:ilvl="8" w:tplc="041D001B" w:tentative="1">
+      <w:start w:val="1"/>
+      <w:numFmt w:val="lowerRoman"/>
+      <w:lvlText w:val="%9."/>
+      <w:lvlJc w:val="right"/>
+      <w:pPr>
+        <w:ind w:left="6480" w:hanging="180"/>
+      </w:pPr>
+    </w:lvl>
+  </w:abstractNum>
+  <w:abstractNum w:abstractNumId="1">
+    <w:nsid w:val="6BC81798"/>
+    <w:multiLevelType w:val="hybridMultilevel"/>
+    <w:tmpl w:val="657817C8"/>
+    <w:lvl w:ilvl="0" w:tplc="041D000F">
+      <w:start w:val="1"/>
+      <w:numFmt w:val="decimal"/>
+      <w:lvlText w:val="%1."/>
+      <w:lvlJc w:val="left"/>
+      <w:pPr>
+        <w:ind w:left="720" w:hanging="360"/>
+      </w:pPr>
+    </w:lvl>
+    <w:lvl w:ilvl="1" w:tplc="041D0019" w:tentative="1">
+      <w:start w:val="1"/>
+      <w:numFmt w:val="lowerLetter"/>
+      <w:lvlText w:val="%2."/>
+      <w:lvlJc w:val="left"/>
+      <w:pPr>
+        <w:ind w:left="1440" w:hanging="360"/>
+      </w:pPr>
+    </w:lvl>
+    <w:lvl w:ilvl="2" w:tplc="041D001B" w:tentative="1">
+      <w:start w:val="1"/>
+      <w:numFmt w:val="lowerRoman"/>
+      <w:lvlText w:val="%3."/>
+      <w:lvlJc w:val="right"/>
+      <w:pPr>
+        <w:ind w:left="2160" w:hanging="180"/>
+      </w:pPr>
+    </w:lvl>
+    <w:lvl w:ilvl="3" w:tplc="041D000F" w:tentative="1">
+      <w:start w:val="1"/>
+      <w:numFmt w:val="decimal"/>
+      <w:lvlText w:val="%4."/>
+      <w:lvlJc w:val="left"/>
+      <w:pPr>
+        <w:ind w:left="2880" w:hanging="360"/>
+      </w:pPr>
+    </w:lvl>
+    <w:lvl w:ilvl="4" w:tplc="041D0019" w:tentative="1">
+      <w:start w:val="1"/>
+      <w:numFmt w:val="lowerLetter"/>
+      <w:lvlText w:val="%5."/>
+      <w:lvlJc w:val="left"/>
+      <w:pPr>
+        <w:ind w:left="3600" w:hanging="360"/>
+      </w:pPr>
+    </w:lvl>
+    <w:lvl w:ilvl="5" w:tplc="041D001B" w:tentative="1">
+      <w:start w:val="1"/>
+      <w:numFmt w:val="lowerRoman"/>
+      <w:lvlText w:val="%6."/>
+      <w:lvlJc w:val="right"/>
+      <w:pPr>
+        <w:ind w:left="4320" w:hanging="180"/>
+      </w:pPr>
+    </w:lvl>
+    <w:lvl w:ilvl="6" w:tplc="041D000F" w:tentative="1">
+      <w:start w:val="1"/>
+      <w:numFmt w:val="decimal"/>
+      <w:lvlText w:val="%7."/>
+      <w:lvlJc w:val="left"/>
+      <w:pPr>
+        <w:ind w:left="5040" w:hanging="360"/>
+      </w:pPr>
+    </w:lvl>
+    <w:lvl w:ilvl="7" w:tplc="041D0019" w:tentative="1">
+      <w:start w:val="1"/>
+      <w:numFmt w:val="lowerLetter"/>
+      <w:lvlText w:val="%8."/>
+      <w:lvlJc w:val="left"/>
+      <w:pPr>
+        <w:ind w:left="5760" w:hanging="360"/>
+      </w:pPr>
+    </w:lvl>
+    <w:lvl w:ilvl="8" w:tplc="041D001B" w:tentative="1">
+      <w:start w:val="1"/>
+      <w:numFmt w:val="lowerRoman"/>
+      <w:lvlText w:val="%9."/>
+      <w:lvlJc w:val="right"/>
+      <w:pPr>
+        <w:ind w:left="6480" w:hanging="180"/>
+      </w:pPr>
+    </w:lvl>
+  </w:abstractNum>
+  <w:num w:numId="1">
+    <w:abstractNumId w:val="0"/>
+  </w:num>
+  <w:num w:numId="2">
+    <w:abstractNumId w:val="1"/>
+  </w:num>
+</w:numbering>
 </file>
 
 <file path=word/styles.xml><?xml version="1.0" encoding="utf-8"?>
@@ -8379,7 +9224,7 @@
 </file>
 
 <file path=customXml/itemProps2.xml><?xml version="1.0" encoding="utf-8"?>
-<ds:datastoreItem xmlns:ds="http://schemas.openxmlformats.org/officeDocument/2006/customXml" ds:itemID="{27F10640-95D4-4780-990C-71EC1F80AD02}">
+<ds:datastoreItem xmlns:ds="http://schemas.openxmlformats.org/officeDocument/2006/customXml" ds:itemID="{538ECB97-3074-403A-A751-43A1EAFC61A6}">
   <ds:schemaRefs>
     <ds:schemaRef ds:uri="http://schemas.openxmlformats.org/officeDocument/2006/bibliography"/>
   </ds:schemaRefs>

</xml_diff>

<commit_message>
Build script in the doc
[Documentation] added our first working build script to the docs.
</commit_message>
<xml_diff>
--- a/docs/inte.docx
+++ b/docs/inte.docx
@@ -4960,25 +4960,27 @@
       <w:pPr>
         <w:rPr>
           <w:noProof/>
+          <w:color w:val="A6A6A6" w:themeColor="background1" w:themeShade="A6"/>
           <w:lang w:val="sv-SE" w:eastAsia="sv-SE" w:bidi="ar-SA"/>
         </w:rPr>
       </w:pPr>
       <w:r>
         <w:rPr>
           <w:noProof/>
+          <w:color w:val="A6A6A6" w:themeColor="background1" w:themeShade="A6"/>
           <w:lang w:val="sv-SE" w:eastAsia="sv-SE" w:bidi="ar-SA"/>
         </w:rPr>
         <w:drawing>
-          <wp:anchor distT="0" distB="0" distL="114300" distR="114300" simplePos="0" relativeHeight="251658240" behindDoc="0" locked="0" layoutInCell="1" allowOverlap="1" wp14:anchorId="3F6C9A81" wp14:editId="4470213A">
+          <wp:anchor distT="0" distB="0" distL="114300" distR="114300" simplePos="0" relativeHeight="251658240" behindDoc="0" locked="0" layoutInCell="1" allowOverlap="1" wp14:anchorId="1FCA6007" wp14:editId="31D2A93C">
             <wp:simplePos x="0" y="0"/>
             <wp:positionH relativeFrom="column">
-              <wp:posOffset>1971675</wp:posOffset>
+              <wp:posOffset>2390775</wp:posOffset>
             </wp:positionH>
             <wp:positionV relativeFrom="paragraph">
-              <wp:posOffset>689610</wp:posOffset>
+              <wp:posOffset>649605</wp:posOffset>
             </wp:positionV>
-            <wp:extent cx="4137025" cy="2019300"/>
-            <wp:effectExtent l="0" t="0" r="0" b="0"/>
+            <wp:extent cx="4133850" cy="847725"/>
+            <wp:effectExtent l="0" t="0" r="0" b="9525"/>
             <wp:wrapSquare wrapText="bothSides"/>
             <wp:docPr id="1" name="Picture 1"/>
             <wp:cNvGraphicFramePr>
@@ -4991,7 +4993,7 @@
                     <pic:cNvPr id="0" name="TillståndAutomat.jpg"/>
                     <pic:cNvPicPr/>
                   </pic:nvPicPr>
-                  <pic:blipFill>
+                  <pic:blipFill rotWithShape="1">
                     <a:blip r:embed="rId10">
                       <a:extLst>
                         <a:ext uri="{28A0092B-C50C-407E-A947-70E740481C1C}">
@@ -4999,18 +5001,25 @@
                         </a:ext>
                       </a:extLst>
                     </a:blip>
-                    <a:stretch>
-                      <a:fillRect/>
-                    </a:stretch>
+                    <a:srcRect t="16994" b="40993"/>
+                    <a:stretch/>
                   </pic:blipFill>
-                  <pic:spPr>
+                  <pic:spPr bwMode="auto">
                     <a:xfrm>
                       <a:off x="0" y="0"/>
-                      <a:ext cx="4137025" cy="2019300"/>
+                      <a:ext cx="4133850" cy="847725"/>
                     </a:xfrm>
                     <a:prstGeom prst="rect">
                       <a:avLst/>
                     </a:prstGeom>
+                    <a:ln>
+                      <a:noFill/>
+                    </a:ln>
+                    <a:extLst>
+                      <a:ext uri="{53640926-AAD7-44D8-BBD7-CCE9431645EC}">
+                        <a14:shadowObscured xmlns:a14="http://schemas.microsoft.com/office/drawing/2010/main"/>
+                      </a:ext>
+                    </a:extLst>
                   </pic:spPr>
                 </pic:pic>
               </a:graphicData>
@@ -5026,41 +5035,55 @@
       </w:r>
       <w:r>
         <w:rPr>
+          <w:color w:val="A6A6A6" w:themeColor="background1" w:themeShade="A6"/>
           <w:lang w:val="sv-SE"/>
         </w:rPr>
         <w:t>En kort presentation av vad ni valt ut för att tillämpa tillståndsbaserad testning på</w:t>
       </w:r>
       <w:r>
         <w:rPr>
+          <w:color w:val="A6A6A6" w:themeColor="background1" w:themeShade="A6"/>
           <w:lang w:val="sv-SE"/>
         </w:rPr>
         <w:t xml:space="preserve"> och vilket täckningskriterium ni valt att använda er av</w:t>
       </w:r>
       <w:r>
         <w:rPr>
+          <w:color w:val="A6A6A6" w:themeColor="background1" w:themeShade="A6"/>
           <w:lang w:val="sv-SE"/>
         </w:rPr>
         <w:t>. Ni ska kort motivera vale</w:t>
       </w:r>
       <w:r>
         <w:rPr>
+          <w:color w:val="A6A6A6" w:themeColor="background1" w:themeShade="A6"/>
           <w:lang w:val="sv-SE"/>
         </w:rPr>
         <w:t>n</w:t>
       </w:r>
       <w:r>
         <w:rPr>
+          <w:color w:val="A6A6A6" w:themeColor="background1" w:themeShade="A6"/>
           <w:lang w:val="sv-SE"/>
         </w:rPr>
         <w:t>, och ge tillräckligt med information för att det ska gå att bedöma er. Glöm inte att ta med själva modellen.</w:t>
       </w:r>
       <w:r>
+        <w:rPr>
+          <w:noProof/>
+          <w:color w:val="A6A6A6" w:themeColor="background1" w:themeShade="A6"/>
+          <w:lang w:val="sv-SE" w:eastAsia="sv-SE" w:bidi="ar-SA"/>
+        </w:rPr>
+        <w:t xml:space="preserve"> </w:t>
+      </w:r>
+    </w:p>
+    <w:p>
+      <w:pPr>
         <w:rPr>
           <w:noProof/>
           <w:lang w:val="sv-SE" w:eastAsia="sv-SE" w:bidi="ar-SA"/>
         </w:rPr>
-        <w:t xml:space="preserve"> </w:t>
-      </w:r>
+      </w:pPr>
     </w:p>
     <w:p>
       <w:pPr>
@@ -5069,6 +5092,13 @@
           <w:lang w:val="sv-SE" w:eastAsia="sv-SE" w:bidi="ar-SA"/>
         </w:rPr>
       </w:pPr>
+      <w:r>
+        <w:rPr>
+          <w:noProof/>
+          <w:lang w:val="sv-SE" w:eastAsia="sv-SE" w:bidi="ar-SA"/>
+        </w:rPr>
+        <w:t>Vi har skapat en scenario där varor placeras till och från ett kvitto. Tillstånden baseras på antalet bananer som finns i kvittot, 0 till 3 (q0 till q3). Som täckningskriterie har vi valt tillståndstäckning (state coverage) och från det har vi skapat ett testfall. Vi upptäckte snabbt att ett testfall enkelt täckte hela scenariot så vi körde på det.</w:t>
+      </w:r>
     </w:p>
     <w:p>
       <w:pPr>
@@ -6134,6 +6164,780 @@
           <w:lang w:val="sv-SE"/>
         </w:rPr>
       </w:pPr>
+    </w:p>
+    <w:p>
+      <w:pPr>
+        <w:pStyle w:val="Heading1"/>
+        <w:rPr>
+          <w:lang w:val="sv-SE"/>
+        </w:rPr>
+      </w:pPr>
+      <w:r>
+        <w:rPr>
+          <w:lang w:val="sv-SE"/>
+        </w:rPr>
+        <w:lastRenderedPageBreak/>
+        <w:t>Granskning</w:t>
+      </w:r>
+    </w:p>
+    <w:p>
+      <w:pPr>
+        <w:rPr>
+          <w:lang w:val="sv-SE"/>
+        </w:rPr>
+      </w:pPr>
+      <w:r>
+        <w:rPr>
+          <w:lang w:val="sv-SE"/>
+        </w:rPr>
+        <w:t>En kort presentation av den del av koden ni valt ut för att göra en formell granskning av och processen ni använt er av</w:t>
+      </w:r>
+      <w:r>
+        <w:rPr>
+          <w:lang w:val="sv-SE"/>
+        </w:rPr>
+        <w:t xml:space="preserve"> inklusive eventuella checklistor, scenarier, edyl.</w:t>
+      </w:r>
+      <w:r>
+        <w:rPr>
+          <w:lang w:val="sv-SE"/>
+        </w:rPr>
+        <w:t xml:space="preserve"> Ni ska kort motivera valen, och ge tillräckligt med information för att det ska gå att bedöma er. </w:t>
+      </w:r>
+    </w:p>
+    <w:p>
+      <w:pPr>
+        <w:pStyle w:val="Heading1"/>
+        <w:rPr>
+          <w:lang w:val="sv-SE"/>
+        </w:rPr>
+      </w:pPr>
+      <w:r>
+        <w:rPr>
+          <w:lang w:val="sv-SE"/>
+        </w:rPr>
+        <w:lastRenderedPageBreak/>
+        <w:t>Granskningsrapport</w:t>
+      </w:r>
+    </w:p>
+    <w:p>
+      <w:pPr>
+        <w:rPr>
+          <w:lang w:val="sv-SE"/>
+        </w:rPr>
+      </w:pPr>
+      <w:r>
+        <w:rPr>
+          <w:lang w:val="sv-SE"/>
+        </w:rPr>
+        <w:t>En lista över de påträffade felen och hur pass allvarliga ni bedömer dem.</w:t>
+      </w:r>
+    </w:p>
+    <w:p>
+      <w:pPr>
+        <w:rPr>
+          <w:lang w:val="sv-SE"/>
+        </w:rPr>
+      </w:pPr>
+    </w:p>
+    <w:p>
+      <w:pPr>
+        <w:rPr>
+          <w:lang w:val="sv-SE"/>
+        </w:rPr>
+      </w:pPr>
+    </w:p>
+    <w:p>
+      <w:pPr>
+        <w:rPr>
+          <w:lang w:val="sv-SE"/>
+        </w:rPr>
+      </w:pPr>
+      <w:r>
+        <w:rPr>
+          <w:lang w:val="sv-SE"/>
+        </w:rPr>
+        <w:t>Punkt 7: metoden getLineSubTotal i classen Receipt är otydlig, exempel på alternativ: getItemSubtotal</w:t>
+      </w:r>
+    </w:p>
+    <w:p>
+      <w:pPr>
+        <w:rPr>
+          <w:lang w:val="sv-SE"/>
+        </w:rPr>
+      </w:pPr>
+      <w:r>
+        <w:rPr>
+          <w:lang w:val="sv-SE"/>
+        </w:rPr>
+        <w:t>Metoden getMinimum i klassen Discount är otydlig, exempel på alternativ: getDiscountMinimum, getMinimumPurchaseAmount.</w:t>
+      </w:r>
+    </w:p>
+    <w:p>
+      <w:pPr>
+        <w:rPr>
+          <w:lang w:val="sv-SE"/>
+        </w:rPr>
+      </w:pPr>
+      <w:r>
+        <w:rPr>
+          <w:lang w:val="sv-SE"/>
+        </w:rPr>
+        <w:t>getValue : getDiscountValue</w:t>
+      </w:r>
+    </w:p>
+    <w:p>
+      <w:pPr>
+        <w:rPr>
+          <w:lang w:val="sv-SE"/>
+        </w:rPr>
+      </w:pPr>
+      <w:r>
+        <w:rPr>
+          <w:lang w:val="sv-SE"/>
+        </w:rPr>
+        <w:t>punkt 8: inga metoder har någon koll på variabel värden, en lösning är att använda assert satser.</w:t>
+      </w:r>
+    </w:p>
+    <w:p>
+      <w:pPr>
+        <w:rPr>
+          <w:lang w:val="sv-SE"/>
+        </w:rPr>
+      </w:pPr>
+      <w:r>
+        <w:rPr>
+          <w:lang w:val="sv-SE"/>
+        </w:rPr>
+        <w:t>Punkt 9: inga metoder har någon koll på returvärden, en lösning är att använda assert.</w:t>
+      </w:r>
+    </w:p>
+    <w:p>
+      <w:pPr>
+        <w:rPr>
+          <w:lang w:val="sv-SE"/>
+        </w:rPr>
+      </w:pPr>
+      <w:r>
+        <w:rPr>
+          <w:lang w:val="sv-SE"/>
+        </w:rPr>
+        <w:t>Punkt 13:</w:t>
+      </w:r>
+    </w:p>
+    <w:p>
+      <w:pPr>
+        <w:rPr>
+          <w:lang w:val="sv-SE"/>
+        </w:rPr>
+      </w:pPr>
+      <w:r>
+        <w:rPr>
+          <w:lang w:val="sv-SE"/>
+        </w:rPr>
+        <w:t>Variabel namnet ”p” för en Product-objekt i metoden add i klassen Receipt är inte beskrivande.</w:t>
+      </w:r>
+    </w:p>
+    <w:p>
+      <w:pPr>
+        <w:rPr>
+          <w:lang w:val="sv-SE"/>
+        </w:rPr>
+      </w:pPr>
+      <w:r>
+        <w:rPr>
+          <w:lang w:val="sv-SE"/>
+        </w:rPr>
+        <w:t xml:space="preserve"> </w:t>
+      </w:r>
+      <w:r>
+        <w:rPr>
+          <w:lang w:val="sv-SE"/>
+        </w:rPr>
+        <w:t>Variabel namnet ”lineIndex” för i metoden getItemSubTotal i klassen Receipt är inte beskrivande.</w:t>
+      </w:r>
+    </w:p>
+    <w:p>
+      <w:pPr>
+        <w:rPr>
+          <w:lang w:val="sv-SE"/>
+        </w:rPr>
+      </w:pPr>
+      <w:r>
+        <w:rPr>
+          <w:lang w:val="sv-SE"/>
+        </w:rPr>
+        <w:t>Metoden getTotal i klassen Receipt har variabel namn som ”e” och ”p”, dessa är inte beskrivande.</w:t>
+      </w:r>
+    </w:p>
+    <w:p>
+      <w:pPr>
+        <w:rPr>
+          <w:lang w:val="sv-SE"/>
+        </w:rPr>
+      </w:pPr>
+      <w:r>
+        <w:rPr>
+          <w:lang w:val="sv-SE"/>
+        </w:rPr>
+        <w:lastRenderedPageBreak/>
+        <w:t>Instance variabel namnet ”minimum” är inte beskrivande.</w:t>
+      </w:r>
+    </w:p>
+    <w:p>
+      <w:pPr>
+        <w:rPr>
+          <w:lang w:val="sv-SE"/>
+        </w:rPr>
+      </w:pPr>
+      <w:r>
+        <w:rPr>
+          <w:lang w:val="sv-SE"/>
+        </w:rPr>
+        <w:t>value : discountValue</w:t>
+      </w:r>
+    </w:p>
+    <w:p>
+      <w:pPr>
+        <w:rPr>
+          <w:lang w:val="sv-SE"/>
+        </w:rPr>
+      </w:pPr>
+      <w:r>
+        <w:rPr>
+          <w:lang w:val="sv-SE"/>
+        </w:rPr>
+        <w:t>type : typeFlag</w:t>
+      </w:r>
+    </w:p>
+    <w:p>
+      <w:pPr>
+        <w:rPr>
+          <w:lang w:val="sv-SE"/>
+        </w:rPr>
+      </w:pPr>
+      <w:r>
+        <w:rPr>
+          <w:lang w:val="sv-SE"/>
+        </w:rPr>
+        <w:t>punkt 43</w:t>
+      </w:r>
+      <w:r>
+        <w:rPr>
+          <w:lang w:val="sv-SE"/>
+        </w:rPr>
+        <w:t xml:space="preserve"> till </w:t>
+      </w:r>
+      <w:r>
+        <w:rPr>
+          <w:lang w:val="sv-SE"/>
+        </w:rPr>
+        <w:t>51</w:t>
+      </w:r>
+      <w:r>
+        <w:rPr>
+          <w:lang w:val="sv-SE"/>
+        </w:rPr>
+        <w:t>:</w:t>
+      </w:r>
+    </w:p>
+    <w:p>
+      <w:pPr>
+        <w:rPr>
+          <w:lang w:val="sv-SE"/>
+        </w:rPr>
+      </w:pPr>
+      <w:r>
+        <w:rPr>
+          <w:lang w:val="sv-SE"/>
+        </w:rPr>
+        <w:t>kommentarer existerar ej.</w:t>
+      </w:r>
+    </w:p>
+    <w:p>
+      <w:pPr>
+        <w:rPr>
+          <w:lang w:val="sv-SE"/>
+        </w:rPr>
+      </w:pPr>
+    </w:p>
+    <w:p>
+      <w:pPr>
+        <w:rPr>
+          <w:lang w:val="sv-SE"/>
+        </w:rPr>
+      </w:pPr>
+    </w:p>
+    <w:p>
+      <w:pPr>
+        <w:rPr>
+          <w:lang w:val="sv-SE"/>
+        </w:rPr>
+      </w:pPr>
+    </w:p>
+    <w:p>
+      <w:pPr>
+        <w:pStyle w:val="Heading1"/>
+        <w:rPr>
+          <w:lang w:val="sv-SE"/>
+        </w:rPr>
+      </w:pPr>
+      <w:r>
+        <w:rPr>
+          <w:lang w:val="sv-SE"/>
+        </w:rPr>
+        <w:lastRenderedPageBreak/>
+        <w:t>Granskning – erfarenheter</w:t>
+      </w:r>
+    </w:p>
+    <w:p>
+      <w:pPr>
+        <w:rPr>
+          <w:lang w:val="sv-SE"/>
+        </w:rPr>
+      </w:pPr>
+      <w:r>
+        <w:rPr>
+          <w:lang w:val="sv-SE"/>
+        </w:rPr>
+        <w:t>En diskussion om vilka era erfarenheter ni dragit av att tillämpa granskning. Det finns inget rätt eller fel här. Enda sättet att bli underkända är att bara fuska över punkten och</w:t>
+      </w:r>
+      <w:r>
+        <w:rPr>
+          <w:lang w:val="sv-SE"/>
+        </w:rPr>
+        <w:t xml:space="preserve"> bara</w:t>
+      </w:r>
+      <w:r>
+        <w:rPr>
+          <w:lang w:val="sv-SE"/>
+        </w:rPr>
+        <w:t xml:space="preserve"> säga något pliktskyldigt.</w:t>
+      </w:r>
+      <w:r>
+        <w:rPr>
+          <w:lang w:val="sv-SE"/>
+        </w:rPr>
+        <w:t xml:space="preserve"> Ni förväntas förhålla er till såväl kursboken som utdelat material och IEEE Std 1028.</w:t>
+      </w:r>
+    </w:p>
+    <w:p>
+      <w:pPr>
+        <w:rPr>
+          <w:lang w:val="sv-SE"/>
+        </w:rPr>
+      </w:pPr>
+    </w:p>
+    <w:p>
+      <w:pPr>
+        <w:pStyle w:val="Heading1"/>
+        <w:rPr>
+          <w:lang w:val="sv-SE"/>
+        </w:rPr>
+      </w:pPr>
+      <w:r>
+        <w:rPr>
+          <w:lang w:val="sv-SE"/>
+        </w:rPr>
+        <w:lastRenderedPageBreak/>
+        <w:t>Kodkritiksystem</w:t>
+      </w:r>
+    </w:p>
+    <w:p>
+      <w:pPr>
+        <w:rPr>
+          <w:i/>
+          <w:lang w:val="sv-SE"/>
+        </w:rPr>
+      </w:pPr>
+      <w:r>
+        <w:rPr>
+          <w:i/>
+          <w:lang w:val="sv-SE"/>
+        </w:rPr>
+        <w:t xml:space="preserve">En presentation av de problem som hittats med hjälp av verktyg för statisk analys och en diskussion av dem enligt anvisningarna. Det räcker alltså inte med att bara lista problemen, ni måste förhålla er till dem också. </w:t>
+      </w:r>
+      <w:r>
+        <w:rPr>
+          <w:i/>
+          <w:lang w:val="sv-SE"/>
+        </w:rPr>
+        <w:t>Tänk också på att ni ska göra detta både på koden som den såg ut före granskningen och på koden efter att ni rättat det som kommit fram under granskningen.</w:t>
+      </w:r>
+    </w:p>
+    <w:p>
+      <w:pPr>
+        <w:rPr>
+          <w:lang w:val="sv-SE"/>
+        </w:rPr>
+      </w:pPr>
+      <w:r>
+        <w:rPr>
+          <w:lang w:val="sv-SE"/>
+        </w:rPr>
+        <w:t xml:space="preserve">Vi använder oss av </w:t>
+      </w:r>
+      <w:r>
+        <w:rPr>
+          <w:b/>
+          <w:lang w:val="sv-SE"/>
+        </w:rPr>
+        <w:t>FindBugs</w:t>
+      </w:r>
+      <w:r>
+        <w:rPr>
+          <w:lang w:val="sv-SE"/>
+        </w:rPr>
+        <w:t xml:space="preserve"> som kodkritiksystem. Systemet rapporterade inga fel.</w:t>
+      </w:r>
+    </w:p>
+    <w:p>
+      <w:pPr>
+        <w:pStyle w:val="Heading1"/>
+        <w:rPr>
+          <w:lang w:val="sv-SE"/>
+        </w:rPr>
+      </w:pPr>
+      <w:r>
+        <w:rPr>
+          <w:lang w:val="sv-SE"/>
+        </w:rPr>
+        <w:lastRenderedPageBreak/>
+        <w:t>Statiska mått</w:t>
+      </w:r>
+    </w:p>
+    <w:p>
+      <w:pPr>
+        <w:rPr>
+          <w:lang w:val="sv-SE"/>
+        </w:rPr>
+      </w:pPr>
+      <w:r>
+        <w:rPr>
+          <w:lang w:val="sv-SE"/>
+        </w:rPr>
+        <w:t>En presentation och diskussion kring ett antal lämpliga statiska mått på koden. Att vi inte specificerar exakt vilka mått som ska tas upp beror på att olika verktyg har olika uppsättningar, men vi förväntar oss fler och mer intressanta mått än bara rena storleksmått som LOC, #klasser, #metoder, etc. Även här är det viktigt att förhållas sig till måtten, inte bara lista dem.</w:t>
+      </w:r>
+    </w:p>
+    <w:p>
+      <w:pPr>
+        <w:pStyle w:val="Heading1"/>
+        <w:rPr>
+          <w:lang w:val="sv-SE"/>
+        </w:rPr>
+      </w:pPr>
+      <w:r>
+        <w:rPr>
+          <w:lang w:val="sv-SE"/>
+        </w:rPr>
+        <w:lastRenderedPageBreak/>
+        <w:t>Täckningsgrad</w:t>
+      </w:r>
+    </w:p>
+    <w:p>
+      <w:pPr>
+        <w:rPr>
+          <w:lang w:val="sv-SE"/>
+        </w:rPr>
+      </w:pPr>
+      <w:r>
+        <w:rPr>
+          <w:lang w:val="sv-SE"/>
+        </w:rPr>
+        <w:t xml:space="preserve">En översikt över vilken täckningsgrad era testfall uppnått. Denna kan antagligen tas rakt av från verktyget ni använt för att mäta den. </w:t>
+      </w:r>
+      <w:r>
+        <w:rPr>
+          <w:lang w:val="sv-SE"/>
+        </w:rPr>
+        <w:t>Om ni inte uppnått fullständig täckning så ska detta förklaras och motiveras.</w:t>
+      </w:r>
+    </w:p>
+    <w:p>
+      <w:pPr>
+        <w:rPr>
+          <w:lang w:val="sv-SE"/>
+        </w:rPr>
+      </w:pPr>
+      <w:r>
+        <w:rPr>
+          <w:lang w:val="sv-SE"/>
+        </w:rPr>
+        <w:t>Vi valde statement coverage som täckningsgrad. Vi har uppnått 100% täckning. Vi använde oss av ÄckelEmma för att se våran coverage.</w:t>
+      </w:r>
+    </w:p>
+    <w:p>
+      <w:pPr>
+        <w:rPr>
+          <w:lang w:val="sv-SE"/>
+        </w:rPr>
+      </w:pPr>
+      <w:r>
+        <w:rPr>
+          <w:noProof/>
+          <w:lang w:val="sv-SE" w:eastAsia="sv-SE" w:bidi="ar-SA"/>
+        </w:rPr>
+        <w:drawing>
+          <wp:inline distT="0" distB="0" distL="0" distR="0">
+            <wp:extent cx="6457950" cy="552450"/>
+            <wp:effectExtent l="0" t="0" r="0" b="0"/>
+            <wp:docPr id="3" name="Picture 3"/>
+            <wp:cNvGraphicFramePr>
+              <a:graphicFrameLocks xmlns:a="http://schemas.openxmlformats.org/drawingml/2006/main" noChangeAspect="1"/>
+            </wp:cNvGraphicFramePr>
+            <a:graphic xmlns:a="http://schemas.openxmlformats.org/drawingml/2006/main">
+              <a:graphicData uri="http://schemas.openxmlformats.org/drawingml/2006/picture">
+                <pic:pic xmlns:pic="http://schemas.openxmlformats.org/drawingml/2006/picture">
+                  <pic:nvPicPr>
+                    <pic:cNvPr id="0" name="Picture 1"/>
+                    <pic:cNvPicPr>
+                      <a:picLocks noChangeAspect="1" noChangeArrowheads="1"/>
+                    </pic:cNvPicPr>
+                  </pic:nvPicPr>
+                  <pic:blipFill>
+                    <a:blip r:embed="rId11">
+                      <a:extLst>
+                        <a:ext uri="{28A0092B-C50C-407E-A947-70E740481C1C}">
+                          <a14:useLocalDpi xmlns:a14="http://schemas.microsoft.com/office/drawing/2010/main" val="0"/>
+                        </a:ext>
+                      </a:extLst>
+                    </a:blip>
+                    <a:srcRect/>
+                    <a:stretch>
+                      <a:fillRect/>
+                    </a:stretch>
+                  </pic:blipFill>
+                  <pic:spPr bwMode="auto">
+                    <a:xfrm>
+                      <a:off x="0" y="0"/>
+                      <a:ext cx="6457950" cy="552450"/>
+                    </a:xfrm>
+                    <a:prstGeom prst="rect">
+                      <a:avLst/>
+                    </a:prstGeom>
+                    <a:noFill/>
+                    <a:ln>
+                      <a:noFill/>
+                    </a:ln>
+                  </pic:spPr>
+                </pic:pic>
+              </a:graphicData>
+            </a:graphic>
+          </wp:inline>
+        </w:drawing>
+      </w:r>
+    </w:p>
+    <w:p>
+      <w:pPr>
+        <w:pStyle w:val="Heading1"/>
+        <w:rPr>
+          <w:lang w:val="sv-SE"/>
+        </w:rPr>
+      </w:pPr>
+      <w:r>
+        <w:rPr>
+          <w:lang w:val="sv-SE"/>
+        </w:rPr>
+        <w:lastRenderedPageBreak/>
+        <w:t>Profiler</w:t>
+      </w:r>
+    </w:p>
+    <w:p>
+      <w:pPr>
+        <w:rPr>
+          <w:color w:val="A6A6A6" w:themeColor="background1" w:themeShade="A6"/>
+          <w:lang w:val="sv-SE"/>
+        </w:rPr>
+      </w:pPr>
+      <w:r>
+        <w:rPr>
+          <w:color w:val="A6A6A6" w:themeColor="background1" w:themeShade="A6"/>
+          <w:lang w:val="sv-SE"/>
+        </w:rPr>
+        <w:t>En kort presentation av hur ni gått tillväga för att testa koden med en profiler och vilka resultat ni fick fram.</w:t>
+      </w:r>
+    </w:p>
+    <w:p>
+      <w:pPr>
+        <w:rPr>
+          <w:lang w:val="sv-SE"/>
+        </w:rPr>
+      </w:pPr>
+      <w:r>
+        <w:rPr>
+          <w:lang w:val="sv-SE"/>
+        </w:rPr>
+        <w:t>Våran projekt är inte så lämplig att profilera eftersom programmet körs och avslutas omedelbart; den sitter inte och väntar eller arbetar på något. Vi profilerade programmet genom att skapa ett litet main() metod där vi skapar några produkter &amp; rabatter och lägger dom i e</w:t>
+      </w:r>
+      <w:r>
+        <w:rPr>
+          <w:lang w:val="sv-SE"/>
+        </w:rPr>
+        <w:t>tt</w:t>
+      </w:r>
+      <w:r>
+        <w:rPr>
+          <w:lang w:val="sv-SE"/>
+        </w:rPr>
+        <w:t xml:space="preserve"> kvitto. </w:t>
+      </w:r>
+      <w:r>
+        <w:rPr>
+          <w:lang w:val="sv-SE"/>
+        </w:rPr>
+        <w:t>För att profilera programmet</w:t>
+      </w:r>
+      <w:r>
+        <w:rPr>
+          <w:lang w:val="sv-SE"/>
+        </w:rPr>
+        <w:t xml:space="preserve"> lägger </w:t>
+      </w:r>
+      <w:r>
+        <w:rPr>
+          <w:lang w:val="sv-SE"/>
+        </w:rPr>
+        <w:t xml:space="preserve">vi </w:t>
+      </w:r>
+      <w:r>
+        <w:rPr>
+          <w:lang w:val="sv-SE"/>
+        </w:rPr>
+        <w:t xml:space="preserve">en brytpunkt </w:t>
+      </w:r>
+      <w:r>
+        <w:rPr>
+          <w:lang w:val="sv-SE"/>
+        </w:rPr>
+        <w:t>vid sista kod satsen</w:t>
+      </w:r>
+      <w:r>
+        <w:rPr>
+          <w:lang w:val="sv-SE"/>
+        </w:rPr>
+        <w:t>, kör programmet i debug mode</w:t>
+      </w:r>
+      <w:r>
+        <w:rPr>
+          <w:lang w:val="sv-SE"/>
+        </w:rPr>
+        <w:t xml:space="preserve"> och låter den sitta där medan vi utforskar resultaten från profilern. Vi använder oss av profilern ”JVM Monitor”.</w:t>
+      </w:r>
+    </w:p>
+    <w:p>
+      <w:pPr>
+        <w:rPr>
+          <w:lang w:val="sv-SE"/>
+        </w:rPr>
+      </w:pPr>
+      <w:r>
+        <w:rPr>
+          <w:lang w:val="sv-SE"/>
+        </w:rPr>
+        <w:t>Det finns inte så mycket intressant att titta på; vi har en tråd</w:t>
+      </w:r>
+      <w:r>
+        <w:rPr>
+          <w:lang w:val="sv-SE"/>
+        </w:rPr>
+        <w:t xml:space="preserve">, som i vårt fall är pausad och använder i princip ingen CPU, det mest intressanta är väll minnet. Här är några highligts: </w:t>
+      </w:r>
+      <w:r>
+        <w:rPr>
+          <w:lang w:val="sv-SE"/>
+        </w:rPr>
+        <w:t xml:space="preserve">Högst upp på listan har vi </w:t>
+      </w:r>
+      <w:r>
+        <w:rPr>
+          <w:i/>
+          <w:lang w:val="sv-SE"/>
+        </w:rPr>
+        <w:t>char[]</w:t>
+      </w:r>
+      <w:r>
+        <w:rPr>
+          <w:lang w:val="sv-SE"/>
+        </w:rPr>
+        <w:t xml:space="preserve"> som använder 456KB minne</w:t>
+      </w:r>
+      <w:r>
+        <w:rPr>
+          <w:lang w:val="sv-SE"/>
+        </w:rPr>
+        <w:t xml:space="preserve">, vi har 1521 stycken </w:t>
+      </w:r>
+      <w:r>
+        <w:rPr>
+          <w:i/>
+          <w:lang w:val="sv-SE"/>
+        </w:rPr>
+        <w:t>Class</w:t>
+      </w:r>
+      <w:r>
+        <w:rPr>
+          <w:lang w:val="sv-SE"/>
+        </w:rPr>
+        <w:t xml:space="preserve"> pekare som använder 183KB minne, </w:t>
+      </w:r>
+      <w:r>
+        <w:rPr>
+          <w:i/>
+          <w:lang w:val="sv-SE"/>
+        </w:rPr>
+        <w:t>String</w:t>
+      </w:r>
+      <w:r>
+        <w:rPr>
+          <w:lang w:val="sv-SE"/>
+        </w:rPr>
+        <w:t xml:space="preserve"> pekare har vi 6575 stycken av och de använder 157KB minne.</w:t>
+      </w:r>
+    </w:p>
+    <w:p>
+      <w:pPr>
+        <w:rPr>
+          <w:lang w:val="sv-SE"/>
+        </w:rPr>
+      </w:pPr>
+      <w:r>
+        <w:rPr>
+          <w:lang w:val="sv-SE"/>
+        </w:rPr>
+        <w:t xml:space="preserve">Vi använder oss av </w:t>
+      </w:r>
+      <w:r>
+        <w:rPr>
+          <w:i/>
+          <w:lang w:val="sv-SE"/>
+        </w:rPr>
+        <w:t>double</w:t>
+      </w:r>
+      <w:r>
+        <w:rPr>
+          <w:lang w:val="sv-SE"/>
+        </w:rPr>
+        <w:t xml:space="preserve"> till mycket: värdet för pengar, värdet för kvantitet av produkt osv. </w:t>
+      </w:r>
+      <w:r>
+        <w:rPr>
+          <w:lang w:val="sv-SE"/>
+        </w:rPr>
+        <w:t xml:space="preserve">Vi använder oss av 4 st </w:t>
+      </w:r>
+      <w:r>
+        <w:rPr>
+          <w:i/>
+          <w:lang w:val="sv-SE"/>
+        </w:rPr>
+        <w:t>double[]</w:t>
+      </w:r>
+      <w:r>
+        <w:rPr>
+          <w:lang w:val="sv-SE"/>
+        </w:rPr>
+        <w:t xml:space="preserve"> och det tar upp 336 bytes!</w:t>
+      </w:r>
       <w:bookmarkStart w:id="0" w:name="_GoBack"/>
       <w:bookmarkEnd w:id="0"/>
     </w:p>
@@ -6149,555 +6953,1775 @@
           <w:lang w:val="sv-SE"/>
         </w:rPr>
         <w:lastRenderedPageBreak/>
-        <w:t>Granskning</w:t>
+        <w:t>Byggscript</w:t>
       </w:r>
     </w:p>
     <w:p>
       <w:pPr>
         <w:rPr>
-          <w:lang w:val="sv-SE"/>
-        </w:rPr>
-      </w:pPr>
-      <w:r>
-        <w:rPr>
-          <w:lang w:val="sv-SE"/>
-        </w:rPr>
-        <w:t>En kort presentation av den del av koden ni valt ut för att göra en formell granskning av och processen ni använt er av</w:t>
-      </w:r>
-      <w:r>
-        <w:rPr>
-          <w:lang w:val="sv-SE"/>
-        </w:rPr>
-        <w:t xml:space="preserve"> inklusive eventuella checklistor, scenarier, edyl.</w:t>
-      </w:r>
-      <w:r>
-        <w:rPr>
-          <w:lang w:val="sv-SE"/>
-        </w:rPr>
-        <w:t xml:space="preserve"> Ni ska kort motivera valen, och ge tillräckligt med information för att det ska gå att bedöma er. </w:t>
+          <w:color w:val="A6A6A6" w:themeColor="background1" w:themeShade="A6"/>
+          <w:lang w:val="sv-SE"/>
+        </w:rPr>
+      </w:pPr>
+      <w:r>
+        <w:rPr>
+          <w:color w:val="A6A6A6" w:themeColor="background1" w:themeShade="A6"/>
+          <w:lang w:val="sv-SE"/>
+        </w:rPr>
+        <w:t>Byggscriptets första (seriösa) version, och den slutliga.</w:t>
       </w:r>
     </w:p>
     <w:p>
       <w:pPr>
-        <w:pStyle w:val="Heading1"/>
-        <w:rPr>
-          <w:lang w:val="sv-SE"/>
-        </w:rPr>
-      </w:pPr>
-      <w:r>
-        <w:rPr>
-          <w:lang w:val="sv-SE"/>
-        </w:rPr>
-        <w:lastRenderedPageBreak/>
-        <w:t>Granskningsrapport</w:t>
+        <w:rPr>
+          <w:lang w:val="sv-SE"/>
+        </w:rPr>
+      </w:pPr>
+      <w:r>
+        <w:rPr>
+          <w:lang w:val="sv-SE"/>
+        </w:rPr>
+        <w:t>Hä</w:t>
+      </w:r>
+      <w:r>
+        <w:rPr>
+          <w:lang w:val="sv-SE"/>
+        </w:rPr>
+        <w:t>r följer våran första fungerande byggscript. Den kommer förmodligen att vara den slutliga.</w:t>
       </w:r>
     </w:p>
     <w:p>
       <w:pPr>
-        <w:rPr>
-          <w:lang w:val="sv-SE"/>
-        </w:rPr>
-      </w:pPr>
-      <w:r>
-        <w:rPr>
-          <w:lang w:val="sv-SE"/>
-        </w:rPr>
-        <w:t>En lista över de påträffade felen och hur pass allvarliga ni bedömer dem.</w:t>
+        <w:autoSpaceDE w:val="0"/>
+        <w:autoSpaceDN w:val="0"/>
+        <w:adjustRightInd w:val="0"/>
+        <w:spacing w:after="0" w:line="240" w:lineRule="auto"/>
+        <w:rPr>
+          <w:rFonts w:ascii="Consolas" w:hAnsi="Consolas" w:cs="Consolas"/>
+          <w:sz w:val="18"/>
+          <w:szCs w:val="18"/>
+          <w:lang w:val="sv-SE" w:bidi="ar-SA"/>
+        </w:rPr>
+      </w:pPr>
+      <w:r>
+        <w:rPr>
+          <w:rFonts w:ascii="Consolas" w:hAnsi="Consolas" w:cs="Consolas"/>
+          <w:color w:val="808080"/>
+          <w:sz w:val="18"/>
+          <w:szCs w:val="18"/>
+          <w:lang w:val="sv-SE" w:bidi="ar-SA"/>
+        </w:rPr>
+        <w:t>&lt;?xml version="1.0" encoding="UTF-8"?&gt;</w:t>
       </w:r>
     </w:p>
     <w:p>
       <w:pPr>
-        <w:rPr>
-          <w:lang w:val="sv-SE"/>
-        </w:rPr>
-      </w:pPr>
+        <w:autoSpaceDE w:val="0"/>
+        <w:autoSpaceDN w:val="0"/>
+        <w:adjustRightInd w:val="0"/>
+        <w:spacing w:after="0" w:line="240" w:lineRule="auto"/>
+        <w:rPr>
+          <w:rFonts w:ascii="Consolas" w:hAnsi="Consolas" w:cs="Consolas"/>
+          <w:sz w:val="18"/>
+          <w:szCs w:val="18"/>
+          <w:lang w:bidi="ar-SA"/>
+        </w:rPr>
+      </w:pPr>
+      <w:r>
+        <w:rPr>
+          <w:rFonts w:ascii="Consolas" w:hAnsi="Consolas" w:cs="Consolas"/>
+          <w:color w:val="000080"/>
+          <w:sz w:val="18"/>
+          <w:szCs w:val="18"/>
+          <w:lang w:bidi="ar-SA"/>
+        </w:rPr>
+        <w:t>&lt;project</w:t>
+      </w:r>
+      <w:r>
+        <w:rPr>
+          <w:rFonts w:ascii="Consolas" w:hAnsi="Consolas" w:cs="Consolas"/>
+          <w:color w:val="000000"/>
+          <w:sz w:val="18"/>
+          <w:szCs w:val="18"/>
+          <w:lang w:bidi="ar-SA"/>
+        </w:rPr>
+        <w:t xml:space="preserve"> </w:t>
+      </w:r>
+      <w:r>
+        <w:rPr>
+          <w:rFonts w:ascii="Consolas" w:hAnsi="Consolas" w:cs="Consolas"/>
+          <w:color w:val="000080"/>
+          <w:sz w:val="18"/>
+          <w:szCs w:val="18"/>
+          <w:lang w:bidi="ar-SA"/>
+        </w:rPr>
+        <w:t>name=</w:t>
+      </w:r>
+      <w:r>
+        <w:rPr>
+          <w:rFonts w:ascii="Consolas" w:hAnsi="Consolas" w:cs="Consolas"/>
+          <w:color w:val="008000"/>
+          <w:sz w:val="18"/>
+          <w:szCs w:val="18"/>
+          <w:lang w:bidi="ar-SA"/>
+        </w:rPr>
+        <w:t>"</w:t>
+      </w:r>
+      <w:proofErr w:type="spellStart"/>
+      <w:r>
+        <w:rPr>
+          <w:rFonts w:ascii="Consolas" w:hAnsi="Consolas" w:cs="Consolas"/>
+          <w:color w:val="008000"/>
+          <w:sz w:val="18"/>
+          <w:szCs w:val="18"/>
+          <w:lang w:bidi="ar-SA"/>
+        </w:rPr>
+        <w:t>InteProj</w:t>
+      </w:r>
+      <w:proofErr w:type="spellEnd"/>
+      <w:r>
+        <w:rPr>
+          <w:rFonts w:ascii="Consolas" w:hAnsi="Consolas" w:cs="Consolas"/>
+          <w:color w:val="008000"/>
+          <w:sz w:val="18"/>
+          <w:szCs w:val="18"/>
+          <w:lang w:bidi="ar-SA"/>
+        </w:rPr>
+        <w:t>"</w:t>
+      </w:r>
+      <w:r>
+        <w:rPr>
+          <w:rFonts w:ascii="Consolas" w:hAnsi="Consolas" w:cs="Consolas"/>
+          <w:color w:val="000000"/>
+          <w:sz w:val="18"/>
+          <w:szCs w:val="18"/>
+          <w:lang w:bidi="ar-SA"/>
+        </w:rPr>
+        <w:t xml:space="preserve"> </w:t>
+      </w:r>
+      <w:r>
+        <w:rPr>
+          <w:rFonts w:ascii="Consolas" w:hAnsi="Consolas" w:cs="Consolas"/>
+          <w:color w:val="000080"/>
+          <w:sz w:val="18"/>
+          <w:szCs w:val="18"/>
+          <w:lang w:bidi="ar-SA"/>
+        </w:rPr>
+        <w:t>default=</w:t>
+      </w:r>
+      <w:r>
+        <w:rPr>
+          <w:rFonts w:ascii="Consolas" w:hAnsi="Consolas" w:cs="Consolas"/>
+          <w:color w:val="008000"/>
+          <w:sz w:val="18"/>
+          <w:szCs w:val="18"/>
+          <w:lang w:bidi="ar-SA"/>
+        </w:rPr>
+        <w:t>"</w:t>
+      </w:r>
+      <w:proofErr w:type="spellStart"/>
+      <w:r>
+        <w:rPr>
+          <w:rFonts w:ascii="Consolas" w:hAnsi="Consolas" w:cs="Consolas"/>
+          <w:color w:val="008000"/>
+          <w:sz w:val="18"/>
+          <w:szCs w:val="18"/>
+          <w:lang w:bidi="ar-SA"/>
+        </w:rPr>
+        <w:t>runjunit</w:t>
+      </w:r>
+      <w:proofErr w:type="spellEnd"/>
+      <w:r>
+        <w:rPr>
+          <w:rFonts w:ascii="Consolas" w:hAnsi="Consolas" w:cs="Consolas"/>
+          <w:color w:val="008000"/>
+          <w:sz w:val="18"/>
+          <w:szCs w:val="18"/>
+          <w:lang w:bidi="ar-SA"/>
+        </w:rPr>
+        <w:t>"</w:t>
+      </w:r>
+      <w:r>
+        <w:rPr>
+          <w:rFonts w:ascii="Consolas" w:hAnsi="Consolas" w:cs="Consolas"/>
+          <w:color w:val="000080"/>
+          <w:sz w:val="18"/>
+          <w:szCs w:val="18"/>
+          <w:lang w:bidi="ar-SA"/>
+        </w:rPr>
+        <w:t>&gt;</w:t>
+      </w:r>
     </w:p>
     <w:p>
       <w:pPr>
-        <w:rPr>
-          <w:lang w:val="sv-SE"/>
-        </w:rPr>
-      </w:pPr>
+        <w:autoSpaceDE w:val="0"/>
+        <w:autoSpaceDN w:val="0"/>
+        <w:adjustRightInd w:val="0"/>
+        <w:spacing w:after="0" w:line="240" w:lineRule="auto"/>
+        <w:rPr>
+          <w:rFonts w:ascii="Consolas" w:hAnsi="Consolas" w:cs="Consolas"/>
+          <w:sz w:val="18"/>
+          <w:szCs w:val="18"/>
+          <w:lang w:bidi="ar-SA"/>
+        </w:rPr>
+      </w:pPr>
+      <w:r>
+        <w:rPr>
+          <w:rFonts w:ascii="Consolas" w:hAnsi="Consolas" w:cs="Consolas"/>
+          <w:color w:val="000000"/>
+          <w:sz w:val="18"/>
+          <w:szCs w:val="18"/>
+          <w:lang w:bidi="ar-SA"/>
+        </w:rPr>
+        <w:t xml:space="preserve">    </w:t>
+      </w:r>
+      <w:r>
+        <w:rPr>
+          <w:rFonts w:ascii="Consolas" w:hAnsi="Consolas" w:cs="Consolas"/>
+          <w:color w:val="000080"/>
+          <w:sz w:val="18"/>
+          <w:szCs w:val="18"/>
+          <w:lang w:bidi="ar-SA"/>
+        </w:rPr>
+        <w:t>&lt;target</w:t>
+      </w:r>
+      <w:r>
+        <w:rPr>
+          <w:rFonts w:ascii="Consolas" w:hAnsi="Consolas" w:cs="Consolas"/>
+          <w:color w:val="000000"/>
+          <w:sz w:val="18"/>
+          <w:szCs w:val="18"/>
+          <w:lang w:bidi="ar-SA"/>
+        </w:rPr>
+        <w:t xml:space="preserve"> </w:t>
+      </w:r>
+      <w:r>
+        <w:rPr>
+          <w:rFonts w:ascii="Consolas" w:hAnsi="Consolas" w:cs="Consolas"/>
+          <w:color w:val="000080"/>
+          <w:sz w:val="18"/>
+          <w:szCs w:val="18"/>
+          <w:lang w:bidi="ar-SA"/>
+        </w:rPr>
+        <w:t>name=</w:t>
+      </w:r>
+      <w:r>
+        <w:rPr>
+          <w:rFonts w:ascii="Consolas" w:hAnsi="Consolas" w:cs="Consolas"/>
+          <w:color w:val="008000"/>
+          <w:sz w:val="18"/>
+          <w:szCs w:val="18"/>
+          <w:lang w:bidi="ar-SA"/>
+        </w:rPr>
+        <w:t>"</w:t>
+      </w:r>
+      <w:proofErr w:type="spellStart"/>
+      <w:r>
+        <w:rPr>
+          <w:rFonts w:ascii="Consolas" w:hAnsi="Consolas" w:cs="Consolas"/>
+          <w:color w:val="008000"/>
+          <w:sz w:val="18"/>
+          <w:szCs w:val="18"/>
+          <w:lang w:bidi="ar-SA"/>
+        </w:rPr>
+        <w:t>runjunit</w:t>
+      </w:r>
+      <w:proofErr w:type="spellEnd"/>
+      <w:r>
+        <w:rPr>
+          <w:rFonts w:ascii="Consolas" w:hAnsi="Consolas" w:cs="Consolas"/>
+          <w:color w:val="008000"/>
+          <w:sz w:val="18"/>
+          <w:szCs w:val="18"/>
+          <w:lang w:bidi="ar-SA"/>
+        </w:rPr>
+        <w:t>"</w:t>
+      </w:r>
+      <w:r>
+        <w:rPr>
+          <w:rFonts w:ascii="Consolas" w:hAnsi="Consolas" w:cs="Consolas"/>
+          <w:color w:val="000000"/>
+          <w:sz w:val="18"/>
+          <w:szCs w:val="18"/>
+          <w:lang w:bidi="ar-SA"/>
+        </w:rPr>
+        <w:t xml:space="preserve"> </w:t>
+      </w:r>
+      <w:r>
+        <w:rPr>
+          <w:rFonts w:ascii="Consolas" w:hAnsi="Consolas" w:cs="Consolas"/>
+          <w:color w:val="000080"/>
+          <w:sz w:val="18"/>
+          <w:szCs w:val="18"/>
+          <w:lang w:bidi="ar-SA"/>
+        </w:rPr>
+        <w:t>depends=</w:t>
+      </w:r>
+      <w:r>
+        <w:rPr>
+          <w:rFonts w:ascii="Consolas" w:hAnsi="Consolas" w:cs="Consolas"/>
+          <w:color w:val="008000"/>
+          <w:sz w:val="18"/>
+          <w:szCs w:val="18"/>
+          <w:lang w:bidi="ar-SA"/>
+        </w:rPr>
+        <w:t>"compile"</w:t>
+      </w:r>
+      <w:r>
+        <w:rPr>
+          <w:rFonts w:ascii="Consolas" w:hAnsi="Consolas" w:cs="Consolas"/>
+          <w:color w:val="000000"/>
+          <w:sz w:val="18"/>
+          <w:szCs w:val="18"/>
+          <w:lang w:bidi="ar-SA"/>
+        </w:rPr>
+        <w:t xml:space="preserve"> </w:t>
+      </w:r>
+      <w:r>
+        <w:rPr>
+          <w:rFonts w:ascii="Consolas" w:hAnsi="Consolas" w:cs="Consolas"/>
+          <w:color w:val="000080"/>
+          <w:sz w:val="18"/>
+          <w:szCs w:val="18"/>
+          <w:lang w:bidi="ar-SA"/>
+        </w:rPr>
+        <w:t>description=</w:t>
+      </w:r>
+      <w:r>
+        <w:rPr>
+          <w:rFonts w:ascii="Consolas" w:hAnsi="Consolas" w:cs="Consolas"/>
+          <w:color w:val="008000"/>
+          <w:sz w:val="18"/>
+          <w:szCs w:val="18"/>
+          <w:lang w:bidi="ar-SA"/>
+        </w:rPr>
+        <w:t>"Run Forest! Run!"</w:t>
+      </w:r>
+      <w:r>
+        <w:rPr>
+          <w:rFonts w:ascii="Consolas" w:hAnsi="Consolas" w:cs="Consolas"/>
+          <w:color w:val="000080"/>
+          <w:sz w:val="18"/>
+          <w:szCs w:val="18"/>
+          <w:lang w:bidi="ar-SA"/>
+        </w:rPr>
+        <w:t>&gt;</w:t>
+      </w:r>
     </w:p>
     <w:p>
       <w:pPr>
-        <w:rPr>
-          <w:lang w:val="sv-SE"/>
-        </w:rPr>
-      </w:pPr>
-      <w:r>
-        <w:rPr>
-          <w:lang w:val="sv-SE"/>
-        </w:rPr>
-        <w:t>Punkt 7: metoden getLineSubTotal i classen Receipt är otydlig, exempel på alternativ: getItemSubtotal</w:t>
+        <w:autoSpaceDE w:val="0"/>
+        <w:autoSpaceDN w:val="0"/>
+        <w:adjustRightInd w:val="0"/>
+        <w:spacing w:after="0" w:line="240" w:lineRule="auto"/>
+        <w:rPr>
+          <w:rFonts w:ascii="Consolas" w:hAnsi="Consolas" w:cs="Consolas"/>
+          <w:sz w:val="18"/>
+          <w:szCs w:val="18"/>
+          <w:lang w:bidi="ar-SA"/>
+        </w:rPr>
+      </w:pPr>
+      <w:r>
+        <w:rPr>
+          <w:rFonts w:ascii="Consolas" w:hAnsi="Consolas" w:cs="Consolas"/>
+          <w:color w:val="000000"/>
+          <w:sz w:val="18"/>
+          <w:szCs w:val="18"/>
+          <w:lang w:bidi="ar-SA"/>
+        </w:rPr>
+        <w:t xml:space="preserve">        </w:t>
+      </w:r>
+      <w:r>
+        <w:rPr>
+          <w:rFonts w:ascii="Consolas" w:hAnsi="Consolas" w:cs="Consolas"/>
+          <w:color w:val="000080"/>
+          <w:sz w:val="18"/>
+          <w:szCs w:val="18"/>
+          <w:lang w:bidi="ar-SA"/>
+        </w:rPr>
+        <w:t>&lt;</w:t>
+      </w:r>
+      <w:proofErr w:type="spellStart"/>
+      <w:r>
+        <w:rPr>
+          <w:rFonts w:ascii="Consolas" w:hAnsi="Consolas" w:cs="Consolas"/>
+          <w:color w:val="000080"/>
+          <w:sz w:val="18"/>
+          <w:szCs w:val="18"/>
+          <w:lang w:bidi="ar-SA"/>
+        </w:rPr>
+        <w:t>junit</w:t>
+      </w:r>
+      <w:proofErr w:type="spellEnd"/>
+      <w:r>
+        <w:rPr>
+          <w:rFonts w:ascii="Consolas" w:hAnsi="Consolas" w:cs="Consolas"/>
+          <w:color w:val="000000"/>
+          <w:sz w:val="18"/>
+          <w:szCs w:val="18"/>
+          <w:lang w:bidi="ar-SA"/>
+        </w:rPr>
+        <w:t xml:space="preserve"> </w:t>
+      </w:r>
+      <w:proofErr w:type="spellStart"/>
+      <w:r>
+        <w:rPr>
+          <w:rFonts w:ascii="Consolas" w:hAnsi="Consolas" w:cs="Consolas"/>
+          <w:color w:val="000080"/>
+          <w:sz w:val="18"/>
+          <w:szCs w:val="18"/>
+          <w:lang w:bidi="ar-SA"/>
+        </w:rPr>
+        <w:t>printsummary</w:t>
+      </w:r>
+      <w:proofErr w:type="spellEnd"/>
+      <w:r>
+        <w:rPr>
+          <w:rFonts w:ascii="Consolas" w:hAnsi="Consolas" w:cs="Consolas"/>
+          <w:color w:val="000080"/>
+          <w:sz w:val="18"/>
+          <w:szCs w:val="18"/>
+          <w:lang w:bidi="ar-SA"/>
+        </w:rPr>
+        <w:t>=</w:t>
+      </w:r>
+      <w:r>
+        <w:rPr>
+          <w:rFonts w:ascii="Consolas" w:hAnsi="Consolas" w:cs="Consolas"/>
+          <w:color w:val="008000"/>
+          <w:sz w:val="18"/>
+          <w:szCs w:val="18"/>
+          <w:lang w:bidi="ar-SA"/>
+        </w:rPr>
+        <w:t>"on"</w:t>
+      </w:r>
+      <w:r>
+        <w:rPr>
+          <w:rFonts w:ascii="Consolas" w:hAnsi="Consolas" w:cs="Consolas"/>
+          <w:color w:val="000080"/>
+          <w:sz w:val="18"/>
+          <w:szCs w:val="18"/>
+          <w:lang w:bidi="ar-SA"/>
+        </w:rPr>
+        <w:t>&gt;</w:t>
       </w:r>
     </w:p>
     <w:p>
       <w:pPr>
-        <w:rPr>
-          <w:lang w:val="sv-SE"/>
-        </w:rPr>
-      </w:pPr>
-      <w:r>
-        <w:rPr>
-          <w:lang w:val="sv-SE"/>
-        </w:rPr>
-        <w:t>Metoden getMinimum i klassen Discount är otydlig, exempel på alternativ: getDiscountMinimum, getMinimumPurchaseAmount.</w:t>
+        <w:autoSpaceDE w:val="0"/>
+        <w:autoSpaceDN w:val="0"/>
+        <w:adjustRightInd w:val="0"/>
+        <w:spacing w:after="0" w:line="240" w:lineRule="auto"/>
+        <w:rPr>
+          <w:rFonts w:ascii="Consolas" w:hAnsi="Consolas" w:cs="Consolas"/>
+          <w:sz w:val="18"/>
+          <w:szCs w:val="18"/>
+          <w:lang w:bidi="ar-SA"/>
+        </w:rPr>
+      </w:pPr>
+      <w:r>
+        <w:rPr>
+          <w:rFonts w:ascii="Consolas" w:hAnsi="Consolas" w:cs="Consolas"/>
+          <w:color w:val="000000"/>
+          <w:sz w:val="18"/>
+          <w:szCs w:val="18"/>
+          <w:lang w:bidi="ar-SA"/>
+        </w:rPr>
+        <w:t xml:space="preserve">            </w:t>
+      </w:r>
+      <w:r>
+        <w:rPr>
+          <w:rFonts w:ascii="Consolas" w:hAnsi="Consolas" w:cs="Consolas"/>
+          <w:color w:val="000080"/>
+          <w:sz w:val="18"/>
+          <w:szCs w:val="18"/>
+          <w:lang w:bidi="ar-SA"/>
+        </w:rPr>
+        <w:t>&lt;test</w:t>
+      </w:r>
+      <w:r>
+        <w:rPr>
+          <w:rFonts w:ascii="Consolas" w:hAnsi="Consolas" w:cs="Consolas"/>
+          <w:color w:val="000000"/>
+          <w:sz w:val="18"/>
+          <w:szCs w:val="18"/>
+          <w:lang w:bidi="ar-SA"/>
+        </w:rPr>
+        <w:t xml:space="preserve"> </w:t>
+      </w:r>
+      <w:r>
+        <w:rPr>
+          <w:rFonts w:ascii="Consolas" w:hAnsi="Consolas" w:cs="Consolas"/>
+          <w:color w:val="000080"/>
+          <w:sz w:val="18"/>
+          <w:szCs w:val="18"/>
+          <w:lang w:bidi="ar-SA"/>
+        </w:rPr>
+        <w:t>name=</w:t>
+      </w:r>
+      <w:r>
+        <w:rPr>
+          <w:rFonts w:ascii="Consolas" w:hAnsi="Consolas" w:cs="Consolas"/>
+          <w:color w:val="008000"/>
+          <w:sz w:val="18"/>
+          <w:szCs w:val="18"/>
+          <w:lang w:bidi="ar-SA"/>
+        </w:rPr>
+        <w:t>"</w:t>
+      </w:r>
+      <w:proofErr w:type="spellStart"/>
+      <w:r>
+        <w:rPr>
+          <w:rFonts w:ascii="Consolas" w:hAnsi="Consolas" w:cs="Consolas"/>
+          <w:color w:val="008000"/>
+          <w:sz w:val="18"/>
+          <w:szCs w:val="18"/>
+          <w:lang w:bidi="ar-SA"/>
+        </w:rPr>
+        <w:t>inteproj.AllTests</w:t>
+      </w:r>
+      <w:proofErr w:type="spellEnd"/>
+      <w:r>
+        <w:rPr>
+          <w:rFonts w:ascii="Consolas" w:hAnsi="Consolas" w:cs="Consolas"/>
+          <w:color w:val="008000"/>
+          <w:sz w:val="18"/>
+          <w:szCs w:val="18"/>
+          <w:lang w:bidi="ar-SA"/>
+        </w:rPr>
+        <w:t>"</w:t>
+      </w:r>
+      <w:r>
+        <w:rPr>
+          <w:rFonts w:ascii="Consolas" w:hAnsi="Consolas" w:cs="Consolas"/>
+          <w:color w:val="000080"/>
+          <w:sz w:val="18"/>
+          <w:szCs w:val="18"/>
+          <w:lang w:bidi="ar-SA"/>
+        </w:rPr>
+        <w:t>&gt;&lt;/test&gt;</w:t>
       </w:r>
     </w:p>
     <w:p>
       <w:pPr>
-        <w:rPr>
-          <w:lang w:val="sv-SE"/>
-        </w:rPr>
-      </w:pPr>
-      <w:r>
-        <w:rPr>
-          <w:lang w:val="sv-SE"/>
-        </w:rPr>
-        <w:t>getValue : getDiscountValue</w:t>
+        <w:autoSpaceDE w:val="0"/>
+        <w:autoSpaceDN w:val="0"/>
+        <w:adjustRightInd w:val="0"/>
+        <w:spacing w:after="0" w:line="240" w:lineRule="auto"/>
+        <w:rPr>
+          <w:rFonts w:ascii="Consolas" w:hAnsi="Consolas" w:cs="Consolas"/>
+          <w:sz w:val="18"/>
+          <w:szCs w:val="18"/>
+          <w:lang w:bidi="ar-SA"/>
+        </w:rPr>
+      </w:pPr>
+      <w:r>
+        <w:rPr>
+          <w:rFonts w:ascii="Consolas" w:hAnsi="Consolas" w:cs="Consolas"/>
+          <w:color w:val="000000"/>
+          <w:sz w:val="18"/>
+          <w:szCs w:val="18"/>
+          <w:lang w:bidi="ar-SA"/>
+        </w:rPr>
+        <w:t xml:space="preserve">            </w:t>
+      </w:r>
+      <w:r>
+        <w:rPr>
+          <w:rFonts w:ascii="Consolas" w:hAnsi="Consolas" w:cs="Consolas"/>
+          <w:color w:val="000080"/>
+          <w:sz w:val="18"/>
+          <w:szCs w:val="18"/>
+          <w:lang w:bidi="ar-SA"/>
+        </w:rPr>
+        <w:t>&lt;</w:t>
+      </w:r>
+      <w:proofErr w:type="spellStart"/>
+      <w:proofErr w:type="gramStart"/>
+      <w:r>
+        <w:rPr>
+          <w:rFonts w:ascii="Consolas" w:hAnsi="Consolas" w:cs="Consolas"/>
+          <w:color w:val="000080"/>
+          <w:sz w:val="18"/>
+          <w:szCs w:val="18"/>
+          <w:lang w:bidi="ar-SA"/>
+        </w:rPr>
+        <w:t>classpath</w:t>
+      </w:r>
+      <w:proofErr w:type="spellEnd"/>
+      <w:proofErr w:type="gramEnd"/>
+      <w:r>
+        <w:rPr>
+          <w:rFonts w:ascii="Consolas" w:hAnsi="Consolas" w:cs="Consolas"/>
+          <w:color w:val="000080"/>
+          <w:sz w:val="18"/>
+          <w:szCs w:val="18"/>
+          <w:lang w:bidi="ar-SA"/>
+        </w:rPr>
+        <w:t>&gt;</w:t>
       </w:r>
     </w:p>
     <w:p>
       <w:pPr>
-        <w:rPr>
-          <w:lang w:val="sv-SE"/>
-        </w:rPr>
-      </w:pPr>
-      <w:r>
-        <w:rPr>
-          <w:lang w:val="sv-SE"/>
-        </w:rPr>
-        <w:t>punkt 8: inga metoder har någon koll på variabel värden, en lösning är att använda assert satser.</w:t>
+        <w:autoSpaceDE w:val="0"/>
+        <w:autoSpaceDN w:val="0"/>
+        <w:adjustRightInd w:val="0"/>
+        <w:spacing w:after="0" w:line="240" w:lineRule="auto"/>
+        <w:rPr>
+          <w:rFonts w:ascii="Consolas" w:hAnsi="Consolas" w:cs="Consolas"/>
+          <w:sz w:val="18"/>
+          <w:szCs w:val="18"/>
+          <w:lang w:bidi="ar-SA"/>
+        </w:rPr>
+      </w:pPr>
+      <w:r>
+        <w:rPr>
+          <w:rFonts w:ascii="Consolas" w:hAnsi="Consolas" w:cs="Consolas"/>
+          <w:color w:val="000000"/>
+          <w:sz w:val="18"/>
+          <w:szCs w:val="18"/>
+          <w:lang w:bidi="ar-SA"/>
+        </w:rPr>
+        <w:t xml:space="preserve">                </w:t>
+      </w:r>
+      <w:r>
+        <w:rPr>
+          <w:rFonts w:ascii="Consolas" w:hAnsi="Consolas" w:cs="Consolas"/>
+          <w:color w:val="000080"/>
+          <w:sz w:val="18"/>
+          <w:szCs w:val="18"/>
+          <w:lang w:bidi="ar-SA"/>
+        </w:rPr>
+        <w:t>&lt;</w:t>
+      </w:r>
+      <w:proofErr w:type="spellStart"/>
+      <w:proofErr w:type="gramStart"/>
+      <w:r>
+        <w:rPr>
+          <w:rFonts w:ascii="Consolas" w:hAnsi="Consolas" w:cs="Consolas"/>
+          <w:color w:val="000080"/>
+          <w:sz w:val="18"/>
+          <w:szCs w:val="18"/>
+          <w:lang w:bidi="ar-SA"/>
+        </w:rPr>
+        <w:t>pathelement</w:t>
+      </w:r>
+      <w:proofErr w:type="spellEnd"/>
+      <w:proofErr w:type="gramEnd"/>
+      <w:r>
+        <w:rPr>
+          <w:rFonts w:ascii="Consolas" w:hAnsi="Consolas" w:cs="Consolas"/>
+          <w:color w:val="000000"/>
+          <w:sz w:val="18"/>
+          <w:szCs w:val="18"/>
+          <w:lang w:bidi="ar-SA"/>
+        </w:rPr>
+        <w:t xml:space="preserve"> </w:t>
+      </w:r>
+      <w:r>
+        <w:rPr>
+          <w:rFonts w:ascii="Consolas" w:hAnsi="Consolas" w:cs="Consolas"/>
+          <w:color w:val="000080"/>
+          <w:sz w:val="18"/>
+          <w:szCs w:val="18"/>
+          <w:lang w:bidi="ar-SA"/>
+        </w:rPr>
+        <w:t>location=</w:t>
+      </w:r>
+      <w:r>
+        <w:rPr>
+          <w:rFonts w:ascii="Consolas" w:hAnsi="Consolas" w:cs="Consolas"/>
+          <w:color w:val="008000"/>
+          <w:sz w:val="18"/>
+          <w:szCs w:val="18"/>
+          <w:lang w:bidi="ar-SA"/>
+        </w:rPr>
+        <w:t>"./resources/junit.jar"</w:t>
+      </w:r>
+      <w:r>
+        <w:rPr>
+          <w:rFonts w:ascii="Consolas" w:hAnsi="Consolas" w:cs="Consolas"/>
+          <w:color w:val="000080"/>
+          <w:sz w:val="18"/>
+          <w:szCs w:val="18"/>
+          <w:lang w:bidi="ar-SA"/>
+        </w:rPr>
+        <w:t>&gt;&lt;/</w:t>
+      </w:r>
+      <w:proofErr w:type="spellStart"/>
+      <w:r>
+        <w:rPr>
+          <w:rFonts w:ascii="Consolas" w:hAnsi="Consolas" w:cs="Consolas"/>
+          <w:color w:val="000080"/>
+          <w:sz w:val="18"/>
+          <w:szCs w:val="18"/>
+          <w:lang w:bidi="ar-SA"/>
+        </w:rPr>
+        <w:t>pathelement</w:t>
+      </w:r>
+      <w:proofErr w:type="spellEnd"/>
+      <w:r>
+        <w:rPr>
+          <w:rFonts w:ascii="Consolas" w:hAnsi="Consolas" w:cs="Consolas"/>
+          <w:color w:val="000080"/>
+          <w:sz w:val="18"/>
+          <w:szCs w:val="18"/>
+          <w:lang w:bidi="ar-SA"/>
+        </w:rPr>
+        <w:t>&gt;</w:t>
       </w:r>
     </w:p>
     <w:p>
       <w:pPr>
-        <w:rPr>
-          <w:lang w:val="sv-SE"/>
-        </w:rPr>
-      </w:pPr>
-      <w:r>
-        <w:rPr>
-          <w:lang w:val="sv-SE"/>
-        </w:rPr>
-        <w:t>Punkt 9: inga metoder har någon koll på returvärden, en lösning är att använda assert.</w:t>
+        <w:autoSpaceDE w:val="0"/>
+        <w:autoSpaceDN w:val="0"/>
+        <w:adjustRightInd w:val="0"/>
+        <w:spacing w:after="0" w:line="240" w:lineRule="auto"/>
+        <w:rPr>
+          <w:rFonts w:ascii="Consolas" w:hAnsi="Consolas" w:cs="Consolas"/>
+          <w:sz w:val="18"/>
+          <w:szCs w:val="18"/>
+          <w:lang w:bidi="ar-SA"/>
+        </w:rPr>
+      </w:pPr>
+      <w:r>
+        <w:rPr>
+          <w:rFonts w:ascii="Consolas" w:hAnsi="Consolas" w:cs="Consolas"/>
+          <w:color w:val="000000"/>
+          <w:sz w:val="18"/>
+          <w:szCs w:val="18"/>
+          <w:lang w:bidi="ar-SA"/>
+        </w:rPr>
+        <w:t xml:space="preserve">                </w:t>
+      </w:r>
+      <w:r>
+        <w:rPr>
+          <w:rFonts w:ascii="Consolas" w:hAnsi="Consolas" w:cs="Consolas"/>
+          <w:color w:val="000080"/>
+          <w:sz w:val="18"/>
+          <w:szCs w:val="18"/>
+          <w:lang w:bidi="ar-SA"/>
+        </w:rPr>
+        <w:t>&lt;</w:t>
+      </w:r>
+      <w:proofErr w:type="spellStart"/>
+      <w:proofErr w:type="gramStart"/>
+      <w:r>
+        <w:rPr>
+          <w:rFonts w:ascii="Consolas" w:hAnsi="Consolas" w:cs="Consolas"/>
+          <w:color w:val="000080"/>
+          <w:sz w:val="18"/>
+          <w:szCs w:val="18"/>
+          <w:lang w:bidi="ar-SA"/>
+        </w:rPr>
+        <w:t>pathelement</w:t>
+      </w:r>
+      <w:proofErr w:type="spellEnd"/>
+      <w:proofErr w:type="gramEnd"/>
+      <w:r>
+        <w:rPr>
+          <w:rFonts w:ascii="Consolas" w:hAnsi="Consolas" w:cs="Consolas"/>
+          <w:color w:val="000000"/>
+          <w:sz w:val="18"/>
+          <w:szCs w:val="18"/>
+          <w:lang w:bidi="ar-SA"/>
+        </w:rPr>
+        <w:t xml:space="preserve"> </w:t>
+      </w:r>
+      <w:r>
+        <w:rPr>
+          <w:rFonts w:ascii="Consolas" w:hAnsi="Consolas" w:cs="Consolas"/>
+          <w:color w:val="000080"/>
+          <w:sz w:val="18"/>
+          <w:szCs w:val="18"/>
+          <w:lang w:bidi="ar-SA"/>
+        </w:rPr>
+        <w:t>location=</w:t>
+      </w:r>
+      <w:r>
+        <w:rPr>
+          <w:rFonts w:ascii="Consolas" w:hAnsi="Consolas" w:cs="Consolas"/>
+          <w:color w:val="008000"/>
+          <w:sz w:val="18"/>
+          <w:szCs w:val="18"/>
+          <w:lang w:bidi="ar-SA"/>
+        </w:rPr>
+        <w:t>"./resources/hamcrest.jar"</w:t>
+      </w:r>
+      <w:r>
+        <w:rPr>
+          <w:rFonts w:ascii="Consolas" w:hAnsi="Consolas" w:cs="Consolas"/>
+          <w:color w:val="000080"/>
+          <w:sz w:val="18"/>
+          <w:szCs w:val="18"/>
+          <w:lang w:bidi="ar-SA"/>
+        </w:rPr>
+        <w:t>/&gt;</w:t>
       </w:r>
     </w:p>
     <w:p>
       <w:pPr>
-        <w:rPr>
-          <w:lang w:val="sv-SE"/>
-        </w:rPr>
-      </w:pPr>
-      <w:r>
-        <w:rPr>
-          <w:lang w:val="sv-SE"/>
-        </w:rPr>
-        <w:t>Punkt 13:</w:t>
+        <w:autoSpaceDE w:val="0"/>
+        <w:autoSpaceDN w:val="0"/>
+        <w:adjustRightInd w:val="0"/>
+        <w:spacing w:after="0" w:line="240" w:lineRule="auto"/>
+        <w:rPr>
+          <w:rFonts w:ascii="Consolas" w:hAnsi="Consolas" w:cs="Consolas"/>
+          <w:sz w:val="18"/>
+          <w:szCs w:val="18"/>
+          <w:lang w:bidi="ar-SA"/>
+        </w:rPr>
+      </w:pPr>
+      <w:r>
+        <w:rPr>
+          <w:rFonts w:ascii="Consolas" w:hAnsi="Consolas" w:cs="Consolas"/>
+          <w:color w:val="000000"/>
+          <w:sz w:val="18"/>
+          <w:szCs w:val="18"/>
+          <w:lang w:bidi="ar-SA"/>
+        </w:rPr>
+        <w:t xml:space="preserve">                </w:t>
+      </w:r>
+      <w:r>
+        <w:rPr>
+          <w:rFonts w:ascii="Consolas" w:hAnsi="Consolas" w:cs="Consolas"/>
+          <w:color w:val="000080"/>
+          <w:sz w:val="18"/>
+          <w:szCs w:val="18"/>
+          <w:lang w:bidi="ar-SA"/>
+        </w:rPr>
+        <w:t>&lt;</w:t>
+      </w:r>
+      <w:proofErr w:type="spellStart"/>
+      <w:proofErr w:type="gramStart"/>
+      <w:r>
+        <w:rPr>
+          <w:rFonts w:ascii="Consolas" w:hAnsi="Consolas" w:cs="Consolas"/>
+          <w:color w:val="000080"/>
+          <w:sz w:val="18"/>
+          <w:szCs w:val="18"/>
+          <w:lang w:bidi="ar-SA"/>
+        </w:rPr>
+        <w:t>pathelement</w:t>
+      </w:r>
+      <w:proofErr w:type="spellEnd"/>
+      <w:proofErr w:type="gramEnd"/>
+      <w:r>
+        <w:rPr>
+          <w:rFonts w:ascii="Consolas" w:hAnsi="Consolas" w:cs="Consolas"/>
+          <w:color w:val="000000"/>
+          <w:sz w:val="18"/>
+          <w:szCs w:val="18"/>
+          <w:lang w:bidi="ar-SA"/>
+        </w:rPr>
+        <w:t xml:space="preserve"> </w:t>
+      </w:r>
+      <w:r>
+        <w:rPr>
+          <w:rFonts w:ascii="Consolas" w:hAnsi="Consolas" w:cs="Consolas"/>
+          <w:color w:val="000080"/>
+          <w:sz w:val="18"/>
+          <w:szCs w:val="18"/>
+          <w:lang w:bidi="ar-SA"/>
+        </w:rPr>
+        <w:t>location=</w:t>
+      </w:r>
+      <w:r>
+        <w:rPr>
+          <w:rFonts w:ascii="Consolas" w:hAnsi="Consolas" w:cs="Consolas"/>
+          <w:color w:val="008000"/>
+          <w:sz w:val="18"/>
+          <w:szCs w:val="18"/>
+          <w:lang w:bidi="ar-SA"/>
+        </w:rPr>
+        <w:t>"./compiled"</w:t>
+      </w:r>
+      <w:r>
+        <w:rPr>
+          <w:rFonts w:ascii="Consolas" w:hAnsi="Consolas" w:cs="Consolas"/>
+          <w:color w:val="000080"/>
+          <w:sz w:val="18"/>
+          <w:szCs w:val="18"/>
+          <w:lang w:bidi="ar-SA"/>
+        </w:rPr>
+        <w:t>&gt;&lt;/</w:t>
+      </w:r>
+      <w:proofErr w:type="spellStart"/>
+      <w:r>
+        <w:rPr>
+          <w:rFonts w:ascii="Consolas" w:hAnsi="Consolas" w:cs="Consolas"/>
+          <w:color w:val="000080"/>
+          <w:sz w:val="18"/>
+          <w:szCs w:val="18"/>
+          <w:lang w:bidi="ar-SA"/>
+        </w:rPr>
+        <w:t>pathelement</w:t>
+      </w:r>
+      <w:proofErr w:type="spellEnd"/>
+      <w:r>
+        <w:rPr>
+          <w:rFonts w:ascii="Consolas" w:hAnsi="Consolas" w:cs="Consolas"/>
+          <w:color w:val="000080"/>
+          <w:sz w:val="18"/>
+          <w:szCs w:val="18"/>
+          <w:lang w:bidi="ar-SA"/>
+        </w:rPr>
+        <w:t>&gt;</w:t>
       </w:r>
     </w:p>
     <w:p>
       <w:pPr>
-        <w:rPr>
-          <w:lang w:val="sv-SE"/>
-        </w:rPr>
-      </w:pPr>
-      <w:r>
-        <w:rPr>
-          <w:lang w:val="sv-SE"/>
-        </w:rPr>
-        <w:t>Variabel namnet ”p” för en Product-objekt i metoden add i klassen Receipt är inte beskrivande.</w:t>
+        <w:autoSpaceDE w:val="0"/>
+        <w:autoSpaceDN w:val="0"/>
+        <w:adjustRightInd w:val="0"/>
+        <w:spacing w:after="0" w:line="240" w:lineRule="auto"/>
+        <w:rPr>
+          <w:rFonts w:ascii="Consolas" w:hAnsi="Consolas" w:cs="Consolas"/>
+          <w:sz w:val="18"/>
+          <w:szCs w:val="18"/>
+          <w:lang w:bidi="ar-SA"/>
+        </w:rPr>
+      </w:pPr>
+      <w:r>
+        <w:rPr>
+          <w:rFonts w:ascii="Consolas" w:hAnsi="Consolas" w:cs="Consolas"/>
+          <w:color w:val="000000"/>
+          <w:sz w:val="18"/>
+          <w:szCs w:val="18"/>
+          <w:lang w:bidi="ar-SA"/>
+        </w:rPr>
+        <w:t xml:space="preserve">            </w:t>
+      </w:r>
+      <w:r>
+        <w:rPr>
+          <w:rFonts w:ascii="Consolas" w:hAnsi="Consolas" w:cs="Consolas"/>
+          <w:color w:val="000080"/>
+          <w:sz w:val="18"/>
+          <w:szCs w:val="18"/>
+          <w:lang w:bidi="ar-SA"/>
+        </w:rPr>
+        <w:t>&lt;/</w:t>
+      </w:r>
+      <w:proofErr w:type="spellStart"/>
+      <w:r>
+        <w:rPr>
+          <w:rFonts w:ascii="Consolas" w:hAnsi="Consolas" w:cs="Consolas"/>
+          <w:color w:val="000080"/>
+          <w:sz w:val="18"/>
+          <w:szCs w:val="18"/>
+          <w:lang w:bidi="ar-SA"/>
+        </w:rPr>
+        <w:t>classpath</w:t>
+      </w:r>
+      <w:proofErr w:type="spellEnd"/>
+      <w:r>
+        <w:rPr>
+          <w:rFonts w:ascii="Consolas" w:hAnsi="Consolas" w:cs="Consolas"/>
+          <w:color w:val="000080"/>
+          <w:sz w:val="18"/>
+          <w:szCs w:val="18"/>
+          <w:lang w:bidi="ar-SA"/>
+        </w:rPr>
+        <w:t>&gt;</w:t>
       </w:r>
     </w:p>
     <w:p>
       <w:pPr>
-        <w:rPr>
-          <w:lang w:val="sv-SE"/>
-        </w:rPr>
-      </w:pPr>
-      <w:r>
-        <w:rPr>
-          <w:lang w:val="sv-SE"/>
+        <w:autoSpaceDE w:val="0"/>
+        <w:autoSpaceDN w:val="0"/>
+        <w:adjustRightInd w:val="0"/>
+        <w:spacing w:after="0" w:line="240" w:lineRule="auto"/>
+        <w:rPr>
+          <w:rFonts w:ascii="Consolas" w:hAnsi="Consolas" w:cs="Consolas"/>
+          <w:sz w:val="18"/>
+          <w:szCs w:val="18"/>
+          <w:lang w:bidi="ar-SA"/>
+        </w:rPr>
+      </w:pPr>
+      <w:r>
+        <w:rPr>
+          <w:rFonts w:ascii="Consolas" w:hAnsi="Consolas" w:cs="Consolas"/>
+          <w:color w:val="000000"/>
+          <w:sz w:val="18"/>
+          <w:szCs w:val="18"/>
+          <w:lang w:bidi="ar-SA"/>
+        </w:rPr>
+        <w:t xml:space="preserve">            </w:t>
+      </w:r>
+      <w:r>
+        <w:rPr>
+          <w:rFonts w:ascii="Consolas" w:hAnsi="Consolas" w:cs="Consolas"/>
+          <w:color w:val="000080"/>
+          <w:sz w:val="18"/>
+          <w:szCs w:val="18"/>
+          <w:lang w:bidi="ar-SA"/>
+        </w:rPr>
+        <w:t>&lt;formatter</w:t>
+      </w:r>
+      <w:r>
+        <w:rPr>
+          <w:rFonts w:ascii="Consolas" w:hAnsi="Consolas" w:cs="Consolas"/>
+          <w:color w:val="000000"/>
+          <w:sz w:val="18"/>
+          <w:szCs w:val="18"/>
+          <w:lang w:bidi="ar-SA"/>
         </w:rPr>
         <w:t xml:space="preserve"> </w:t>
       </w:r>
       <w:r>
         <w:rPr>
-          <w:lang w:val="sv-SE"/>
-        </w:rPr>
-        <w:t>Variabel namnet ”lineIndex” för i metoden getItemSubTotal i klassen Receipt är inte beskrivande.</w:t>
+          <w:rFonts w:ascii="Consolas" w:hAnsi="Consolas" w:cs="Consolas"/>
+          <w:color w:val="000080"/>
+          <w:sz w:val="18"/>
+          <w:szCs w:val="18"/>
+          <w:lang w:bidi="ar-SA"/>
+        </w:rPr>
+        <w:t>type=</w:t>
+      </w:r>
+      <w:r>
+        <w:rPr>
+          <w:rFonts w:ascii="Consolas" w:hAnsi="Consolas" w:cs="Consolas"/>
+          <w:color w:val="008000"/>
+          <w:sz w:val="18"/>
+          <w:szCs w:val="18"/>
+          <w:lang w:bidi="ar-SA"/>
+        </w:rPr>
+        <w:t>"plain"</w:t>
+      </w:r>
+      <w:r>
+        <w:rPr>
+          <w:rFonts w:ascii="Consolas" w:hAnsi="Consolas" w:cs="Consolas"/>
+          <w:color w:val="000000"/>
+          <w:sz w:val="18"/>
+          <w:szCs w:val="18"/>
+          <w:lang w:bidi="ar-SA"/>
+        </w:rPr>
+        <w:t xml:space="preserve"> </w:t>
+      </w:r>
+      <w:proofErr w:type="spellStart"/>
+      <w:r>
+        <w:rPr>
+          <w:rFonts w:ascii="Consolas" w:hAnsi="Consolas" w:cs="Consolas"/>
+          <w:color w:val="000080"/>
+          <w:sz w:val="18"/>
+          <w:szCs w:val="18"/>
+          <w:lang w:bidi="ar-SA"/>
+        </w:rPr>
+        <w:t>usefile</w:t>
+      </w:r>
+      <w:proofErr w:type="spellEnd"/>
+      <w:r>
+        <w:rPr>
+          <w:rFonts w:ascii="Consolas" w:hAnsi="Consolas" w:cs="Consolas"/>
+          <w:color w:val="000080"/>
+          <w:sz w:val="18"/>
+          <w:szCs w:val="18"/>
+          <w:lang w:bidi="ar-SA"/>
+        </w:rPr>
+        <w:t>=</w:t>
+      </w:r>
+      <w:r>
+        <w:rPr>
+          <w:rFonts w:ascii="Consolas" w:hAnsi="Consolas" w:cs="Consolas"/>
+          <w:color w:val="008000"/>
+          <w:sz w:val="18"/>
+          <w:szCs w:val="18"/>
+          <w:lang w:bidi="ar-SA"/>
+        </w:rPr>
+        <w:t>"false"</w:t>
+      </w:r>
+      <w:r>
+        <w:rPr>
+          <w:rFonts w:ascii="Consolas" w:hAnsi="Consolas" w:cs="Consolas"/>
+          <w:color w:val="000080"/>
+          <w:sz w:val="18"/>
+          <w:szCs w:val="18"/>
+          <w:lang w:bidi="ar-SA"/>
+        </w:rPr>
+        <w:t>/&gt;</w:t>
       </w:r>
     </w:p>
     <w:p>
       <w:pPr>
-        <w:rPr>
-          <w:lang w:val="sv-SE"/>
-        </w:rPr>
-      </w:pPr>
-      <w:r>
-        <w:rPr>
-          <w:lang w:val="sv-SE"/>
-        </w:rPr>
-        <w:t>Metoden getTotal i klassen Receipt har variabel namn som ”e” och ”p”, dessa är inte beskrivande.</w:t>
+        <w:autoSpaceDE w:val="0"/>
+        <w:autoSpaceDN w:val="0"/>
+        <w:adjustRightInd w:val="0"/>
+        <w:spacing w:after="0" w:line="240" w:lineRule="auto"/>
+        <w:rPr>
+          <w:rFonts w:ascii="Consolas" w:hAnsi="Consolas" w:cs="Consolas"/>
+          <w:sz w:val="18"/>
+          <w:szCs w:val="18"/>
+          <w:lang w:bidi="ar-SA"/>
+        </w:rPr>
+      </w:pPr>
+      <w:r>
+        <w:rPr>
+          <w:rFonts w:ascii="Consolas" w:hAnsi="Consolas" w:cs="Consolas"/>
+          <w:color w:val="000000"/>
+          <w:sz w:val="18"/>
+          <w:szCs w:val="18"/>
+          <w:lang w:bidi="ar-SA"/>
+        </w:rPr>
+        <w:t xml:space="preserve">            </w:t>
+      </w:r>
+      <w:r>
+        <w:rPr>
+          <w:rFonts w:ascii="Consolas" w:hAnsi="Consolas" w:cs="Consolas"/>
+          <w:color w:val="000080"/>
+          <w:sz w:val="18"/>
+          <w:szCs w:val="18"/>
+          <w:lang w:bidi="ar-SA"/>
+        </w:rPr>
+        <w:t>&lt;formatter</w:t>
+      </w:r>
+      <w:r>
+        <w:rPr>
+          <w:rFonts w:ascii="Consolas" w:hAnsi="Consolas" w:cs="Consolas"/>
+          <w:color w:val="000000"/>
+          <w:sz w:val="18"/>
+          <w:szCs w:val="18"/>
+          <w:lang w:bidi="ar-SA"/>
+        </w:rPr>
+        <w:t xml:space="preserve"> </w:t>
+      </w:r>
+      <w:r>
+        <w:rPr>
+          <w:rFonts w:ascii="Consolas" w:hAnsi="Consolas" w:cs="Consolas"/>
+          <w:color w:val="000080"/>
+          <w:sz w:val="18"/>
+          <w:szCs w:val="18"/>
+          <w:lang w:bidi="ar-SA"/>
+        </w:rPr>
+        <w:t>type=</w:t>
+      </w:r>
+      <w:r>
+        <w:rPr>
+          <w:rFonts w:ascii="Consolas" w:hAnsi="Consolas" w:cs="Consolas"/>
+          <w:color w:val="008000"/>
+          <w:sz w:val="18"/>
+          <w:szCs w:val="18"/>
+          <w:lang w:bidi="ar-SA"/>
+        </w:rPr>
+        <w:t>"plain"</w:t>
+      </w:r>
+      <w:r>
+        <w:rPr>
+          <w:rFonts w:ascii="Consolas" w:hAnsi="Consolas" w:cs="Consolas"/>
+          <w:color w:val="000080"/>
+          <w:sz w:val="18"/>
+          <w:szCs w:val="18"/>
+          <w:lang w:bidi="ar-SA"/>
+        </w:rPr>
+        <w:t>/&gt;</w:t>
       </w:r>
     </w:p>
     <w:p>
       <w:pPr>
-        <w:rPr>
-          <w:lang w:val="sv-SE"/>
-        </w:rPr>
-      </w:pPr>
-      <w:r>
-        <w:rPr>
-          <w:lang w:val="sv-SE"/>
-        </w:rPr>
-        <w:lastRenderedPageBreak/>
-        <w:t>Instance variabel namnet ”minimum” är inte beskrivande.</w:t>
+        <w:autoSpaceDE w:val="0"/>
+        <w:autoSpaceDN w:val="0"/>
+        <w:adjustRightInd w:val="0"/>
+        <w:spacing w:after="0" w:line="240" w:lineRule="auto"/>
+        <w:rPr>
+          <w:rFonts w:ascii="Consolas" w:hAnsi="Consolas" w:cs="Consolas"/>
+          <w:sz w:val="18"/>
+          <w:szCs w:val="18"/>
+          <w:lang w:bidi="ar-SA"/>
+        </w:rPr>
+      </w:pPr>
+      <w:r>
+        <w:rPr>
+          <w:rFonts w:ascii="Consolas" w:hAnsi="Consolas" w:cs="Consolas"/>
+          <w:sz w:val="18"/>
+          <w:szCs w:val="18"/>
+          <w:lang w:bidi="ar-SA"/>
+        </w:rPr>
+        <w:t xml:space="preserve">        </w:t>
+      </w:r>
+      <w:r>
+        <w:rPr>
+          <w:rFonts w:ascii="Consolas" w:hAnsi="Consolas" w:cs="Consolas"/>
+          <w:color w:val="000080"/>
+          <w:sz w:val="18"/>
+          <w:szCs w:val="18"/>
+          <w:lang w:bidi="ar-SA"/>
+        </w:rPr>
+        <w:t>&lt;/</w:t>
+      </w:r>
+      <w:proofErr w:type="spellStart"/>
+      <w:r>
+        <w:rPr>
+          <w:rFonts w:ascii="Consolas" w:hAnsi="Consolas" w:cs="Consolas"/>
+          <w:color w:val="000080"/>
+          <w:sz w:val="18"/>
+          <w:szCs w:val="18"/>
+          <w:lang w:bidi="ar-SA"/>
+        </w:rPr>
+        <w:t>junit</w:t>
+      </w:r>
+      <w:proofErr w:type="spellEnd"/>
+      <w:r>
+        <w:rPr>
+          <w:rFonts w:ascii="Consolas" w:hAnsi="Consolas" w:cs="Consolas"/>
+          <w:color w:val="000080"/>
+          <w:sz w:val="18"/>
+          <w:szCs w:val="18"/>
+          <w:lang w:bidi="ar-SA"/>
+        </w:rPr>
+        <w:t>&gt;</w:t>
       </w:r>
     </w:p>
     <w:p>
       <w:pPr>
-        <w:rPr>
-          <w:lang w:val="sv-SE"/>
-        </w:rPr>
-      </w:pPr>
-      <w:r>
-        <w:rPr>
-          <w:lang w:val="sv-SE"/>
-        </w:rPr>
-        <w:t>value : discountValue</w:t>
+        <w:autoSpaceDE w:val="0"/>
+        <w:autoSpaceDN w:val="0"/>
+        <w:adjustRightInd w:val="0"/>
+        <w:spacing w:after="0" w:line="240" w:lineRule="auto"/>
+        <w:rPr>
+          <w:rFonts w:ascii="Consolas" w:hAnsi="Consolas" w:cs="Consolas"/>
+          <w:sz w:val="18"/>
+          <w:szCs w:val="18"/>
+          <w:lang w:bidi="ar-SA"/>
+        </w:rPr>
+      </w:pPr>
+      <w:r>
+        <w:rPr>
+          <w:rFonts w:ascii="Consolas" w:hAnsi="Consolas" w:cs="Consolas"/>
+          <w:sz w:val="18"/>
+          <w:szCs w:val="18"/>
+          <w:lang w:bidi="ar-SA"/>
+        </w:rPr>
+        <w:t xml:space="preserve">    </w:t>
+      </w:r>
+      <w:r>
+        <w:rPr>
+          <w:rFonts w:ascii="Consolas" w:hAnsi="Consolas" w:cs="Consolas"/>
+          <w:color w:val="000080"/>
+          <w:sz w:val="18"/>
+          <w:szCs w:val="18"/>
+          <w:lang w:bidi="ar-SA"/>
+        </w:rPr>
+        <w:t>&lt;/target&gt;</w:t>
       </w:r>
     </w:p>
     <w:p>
       <w:pPr>
-        <w:rPr>
-          <w:lang w:val="sv-SE"/>
-        </w:rPr>
-      </w:pPr>
-      <w:r>
-        <w:rPr>
-          <w:lang w:val="sv-SE"/>
-        </w:rPr>
-        <w:t>type : typeFlag</w:t>
+        <w:autoSpaceDE w:val="0"/>
+        <w:autoSpaceDN w:val="0"/>
+        <w:adjustRightInd w:val="0"/>
+        <w:spacing w:after="0" w:line="240" w:lineRule="auto"/>
+        <w:rPr>
+          <w:rFonts w:ascii="Consolas" w:hAnsi="Consolas" w:cs="Consolas"/>
+          <w:sz w:val="18"/>
+          <w:szCs w:val="18"/>
+          <w:lang w:bidi="ar-SA"/>
+        </w:rPr>
+      </w:pPr>
+      <w:r>
+        <w:rPr>
+          <w:rFonts w:ascii="Consolas" w:hAnsi="Consolas" w:cs="Consolas"/>
+          <w:sz w:val="18"/>
+          <w:szCs w:val="18"/>
+          <w:lang w:bidi="ar-SA"/>
+        </w:rPr>
+        <w:t xml:space="preserve">    </w:t>
+      </w:r>
+      <w:r>
+        <w:rPr>
+          <w:rFonts w:ascii="Consolas" w:hAnsi="Consolas" w:cs="Consolas"/>
+          <w:color w:val="000080"/>
+          <w:sz w:val="18"/>
+          <w:szCs w:val="18"/>
+          <w:lang w:bidi="ar-SA"/>
+        </w:rPr>
+        <w:t>&lt;target</w:t>
+      </w:r>
+      <w:r>
+        <w:rPr>
+          <w:rFonts w:ascii="Consolas" w:hAnsi="Consolas" w:cs="Consolas"/>
+          <w:color w:val="000000"/>
+          <w:sz w:val="18"/>
+          <w:szCs w:val="18"/>
+          <w:lang w:bidi="ar-SA"/>
+        </w:rPr>
+        <w:t xml:space="preserve"> </w:t>
+      </w:r>
+      <w:r>
+        <w:rPr>
+          <w:rFonts w:ascii="Consolas" w:hAnsi="Consolas" w:cs="Consolas"/>
+          <w:color w:val="000080"/>
+          <w:sz w:val="18"/>
+          <w:szCs w:val="18"/>
+          <w:lang w:bidi="ar-SA"/>
+        </w:rPr>
+        <w:t>name=</w:t>
+      </w:r>
+      <w:r>
+        <w:rPr>
+          <w:rFonts w:ascii="Consolas" w:hAnsi="Consolas" w:cs="Consolas"/>
+          <w:color w:val="008000"/>
+          <w:sz w:val="18"/>
+          <w:szCs w:val="18"/>
+          <w:lang w:bidi="ar-SA"/>
+        </w:rPr>
+        <w:t>"compile"</w:t>
+      </w:r>
+      <w:r>
+        <w:rPr>
+          <w:rFonts w:ascii="Consolas" w:hAnsi="Consolas" w:cs="Consolas"/>
+          <w:color w:val="000000"/>
+          <w:sz w:val="18"/>
+          <w:szCs w:val="18"/>
+          <w:lang w:bidi="ar-SA"/>
+        </w:rPr>
+        <w:t xml:space="preserve"> </w:t>
+      </w:r>
+      <w:r>
+        <w:rPr>
+          <w:rFonts w:ascii="Consolas" w:hAnsi="Consolas" w:cs="Consolas"/>
+          <w:color w:val="000080"/>
+          <w:sz w:val="18"/>
+          <w:szCs w:val="18"/>
+          <w:lang w:bidi="ar-SA"/>
+        </w:rPr>
+        <w:t>description=</w:t>
+      </w:r>
+      <w:r>
+        <w:rPr>
+          <w:rFonts w:ascii="Consolas" w:hAnsi="Consolas" w:cs="Consolas"/>
+          <w:color w:val="008000"/>
+          <w:sz w:val="18"/>
+          <w:szCs w:val="18"/>
+          <w:lang w:bidi="ar-SA"/>
+        </w:rPr>
+        <w:t xml:space="preserve">"Do the </w:t>
+      </w:r>
+      <w:proofErr w:type="spellStart"/>
+      <w:r>
+        <w:rPr>
+          <w:rFonts w:ascii="Consolas" w:hAnsi="Consolas" w:cs="Consolas"/>
+          <w:color w:val="008000"/>
+          <w:sz w:val="18"/>
+          <w:szCs w:val="18"/>
+          <w:lang w:bidi="ar-SA"/>
+        </w:rPr>
+        <w:t>macarena</w:t>
+      </w:r>
+      <w:proofErr w:type="spellEnd"/>
+      <w:r>
+        <w:rPr>
+          <w:rFonts w:ascii="Consolas" w:hAnsi="Consolas" w:cs="Consolas"/>
+          <w:color w:val="008000"/>
+          <w:sz w:val="18"/>
+          <w:szCs w:val="18"/>
+          <w:lang w:bidi="ar-SA"/>
+        </w:rPr>
+        <w:t>!"</w:t>
+      </w:r>
+      <w:r>
+        <w:rPr>
+          <w:rFonts w:ascii="Consolas" w:hAnsi="Consolas" w:cs="Consolas"/>
+          <w:color w:val="000080"/>
+          <w:sz w:val="18"/>
+          <w:szCs w:val="18"/>
+          <w:lang w:bidi="ar-SA"/>
+        </w:rPr>
+        <w:t>&gt;</w:t>
       </w:r>
     </w:p>
     <w:p>
       <w:pPr>
-        <w:rPr>
-          <w:lang w:val="sv-SE"/>
-        </w:rPr>
-      </w:pPr>
-      <w:r>
-        <w:rPr>
-          <w:lang w:val="sv-SE"/>
-        </w:rPr>
-        <w:t>punkt 43</w:t>
-      </w:r>
-      <w:r>
-        <w:rPr>
-          <w:lang w:val="sv-SE"/>
-        </w:rPr>
-        <w:t xml:space="preserve"> till </w:t>
-      </w:r>
-      <w:r>
-        <w:rPr>
-          <w:lang w:val="sv-SE"/>
-        </w:rPr>
-        <w:t>51</w:t>
-      </w:r>
-      <w:r>
-        <w:rPr>
-          <w:lang w:val="sv-SE"/>
-        </w:rPr>
-        <w:t>:</w:t>
+        <w:autoSpaceDE w:val="0"/>
+        <w:autoSpaceDN w:val="0"/>
+        <w:adjustRightInd w:val="0"/>
+        <w:spacing w:after="0" w:line="240" w:lineRule="auto"/>
+        <w:rPr>
+          <w:rFonts w:ascii="Consolas" w:hAnsi="Consolas" w:cs="Consolas"/>
+          <w:color w:val="000000"/>
+          <w:sz w:val="18"/>
+          <w:szCs w:val="18"/>
+          <w:lang w:bidi="ar-SA"/>
+        </w:rPr>
+      </w:pPr>
+      <w:r>
+        <w:rPr>
+          <w:rFonts w:ascii="Consolas" w:hAnsi="Consolas" w:cs="Consolas"/>
+          <w:sz w:val="18"/>
+          <w:szCs w:val="18"/>
+          <w:lang w:bidi="ar-SA"/>
+        </w:rPr>
+        <w:t xml:space="preserve">        </w:t>
+      </w:r>
+      <w:r>
+        <w:rPr>
+          <w:rFonts w:ascii="Consolas" w:hAnsi="Consolas" w:cs="Consolas"/>
+          <w:color w:val="000080"/>
+          <w:sz w:val="18"/>
+          <w:szCs w:val="18"/>
+          <w:lang w:bidi="ar-SA"/>
+        </w:rPr>
+        <w:t>&lt;</w:t>
+      </w:r>
+      <w:proofErr w:type="spellStart"/>
+      <w:r>
+        <w:rPr>
+          <w:rFonts w:ascii="Consolas" w:hAnsi="Consolas" w:cs="Consolas"/>
+          <w:color w:val="000080"/>
+          <w:sz w:val="18"/>
+          <w:szCs w:val="18"/>
+          <w:lang w:bidi="ar-SA"/>
+        </w:rPr>
+        <w:t>javac</w:t>
+      </w:r>
+      <w:proofErr w:type="spellEnd"/>
+      <w:r>
+        <w:rPr>
+          <w:rFonts w:ascii="Consolas" w:hAnsi="Consolas" w:cs="Consolas"/>
+          <w:color w:val="000000"/>
+          <w:sz w:val="18"/>
+          <w:szCs w:val="18"/>
+          <w:lang w:bidi="ar-SA"/>
+        </w:rPr>
+        <w:t xml:space="preserve"> </w:t>
+      </w:r>
+      <w:proofErr w:type="spellStart"/>
+      <w:r>
+        <w:rPr>
+          <w:rFonts w:ascii="Consolas" w:hAnsi="Consolas" w:cs="Consolas"/>
+          <w:color w:val="000080"/>
+          <w:sz w:val="18"/>
+          <w:szCs w:val="18"/>
+          <w:lang w:bidi="ar-SA"/>
+        </w:rPr>
+        <w:t>srcdir</w:t>
+      </w:r>
+      <w:proofErr w:type="spellEnd"/>
+      <w:r>
+        <w:rPr>
+          <w:rFonts w:ascii="Consolas" w:hAnsi="Consolas" w:cs="Consolas"/>
+          <w:color w:val="000080"/>
+          <w:sz w:val="18"/>
+          <w:szCs w:val="18"/>
+          <w:lang w:bidi="ar-SA"/>
+        </w:rPr>
+        <w:t>=</w:t>
+      </w:r>
+      <w:r>
+        <w:rPr>
+          <w:rFonts w:ascii="Consolas" w:hAnsi="Consolas" w:cs="Consolas"/>
+          <w:color w:val="008000"/>
+          <w:sz w:val="18"/>
+          <w:szCs w:val="18"/>
+          <w:lang w:bidi="ar-SA"/>
+        </w:rPr>
+        <w:t>"./</w:t>
+      </w:r>
+      <w:proofErr w:type="spellStart"/>
+      <w:r>
+        <w:rPr>
+          <w:rFonts w:ascii="Consolas" w:hAnsi="Consolas" w:cs="Consolas"/>
+          <w:color w:val="008000"/>
+          <w:sz w:val="18"/>
+          <w:szCs w:val="18"/>
+          <w:lang w:bidi="ar-SA"/>
+        </w:rPr>
+        <w:t>src</w:t>
+      </w:r>
+      <w:proofErr w:type="spellEnd"/>
+      <w:r>
+        <w:rPr>
+          <w:rFonts w:ascii="Consolas" w:hAnsi="Consolas" w:cs="Consolas"/>
+          <w:color w:val="008000"/>
+          <w:sz w:val="18"/>
+          <w:szCs w:val="18"/>
+          <w:lang w:bidi="ar-SA"/>
+        </w:rPr>
+        <w:t>;./</w:t>
+      </w:r>
+      <w:proofErr w:type="spellStart"/>
+      <w:r>
+        <w:rPr>
+          <w:rFonts w:ascii="Consolas" w:hAnsi="Consolas" w:cs="Consolas"/>
+          <w:color w:val="008000"/>
+          <w:sz w:val="18"/>
+          <w:szCs w:val="18"/>
+          <w:lang w:bidi="ar-SA"/>
+        </w:rPr>
+        <w:t>test_src</w:t>
+      </w:r>
+      <w:proofErr w:type="spellEnd"/>
+      <w:r>
+        <w:rPr>
+          <w:rFonts w:ascii="Consolas" w:hAnsi="Consolas" w:cs="Consolas"/>
+          <w:color w:val="008000"/>
+          <w:sz w:val="18"/>
+          <w:szCs w:val="18"/>
+          <w:lang w:bidi="ar-SA"/>
+        </w:rPr>
+        <w:t>"</w:t>
+      </w:r>
+      <w:r>
+        <w:rPr>
+          <w:rFonts w:ascii="Consolas" w:hAnsi="Consolas" w:cs="Consolas"/>
+          <w:color w:val="000000"/>
+          <w:sz w:val="18"/>
+          <w:szCs w:val="18"/>
+          <w:lang w:bidi="ar-SA"/>
+        </w:rPr>
+        <w:t xml:space="preserve"> </w:t>
+      </w:r>
+      <w:proofErr w:type="spellStart"/>
+      <w:r>
+        <w:rPr>
+          <w:rFonts w:ascii="Consolas" w:hAnsi="Consolas" w:cs="Consolas"/>
+          <w:color w:val="000080"/>
+          <w:sz w:val="18"/>
+          <w:szCs w:val="18"/>
+          <w:lang w:bidi="ar-SA"/>
+        </w:rPr>
+        <w:t>destdir</w:t>
+      </w:r>
+      <w:proofErr w:type="spellEnd"/>
+      <w:r>
+        <w:rPr>
+          <w:rFonts w:ascii="Consolas" w:hAnsi="Consolas" w:cs="Consolas"/>
+          <w:color w:val="000080"/>
+          <w:sz w:val="18"/>
+          <w:szCs w:val="18"/>
+          <w:lang w:bidi="ar-SA"/>
+        </w:rPr>
+        <w:t>=</w:t>
+      </w:r>
+      <w:r>
+        <w:rPr>
+          <w:rFonts w:ascii="Consolas" w:hAnsi="Consolas" w:cs="Consolas"/>
+          <w:color w:val="008000"/>
+          <w:sz w:val="18"/>
+          <w:szCs w:val="18"/>
+          <w:lang w:bidi="ar-SA"/>
+        </w:rPr>
+        <w:t>"</w:t>
+      </w:r>
+      <w:proofErr w:type="gramStart"/>
+      <w:r>
+        <w:rPr>
+          <w:rFonts w:ascii="Consolas" w:hAnsi="Consolas" w:cs="Consolas"/>
+          <w:color w:val="008000"/>
+          <w:sz w:val="18"/>
+          <w:szCs w:val="18"/>
+          <w:lang w:bidi="ar-SA"/>
+        </w:rPr>
+        <w:t>./</w:t>
+      </w:r>
+      <w:proofErr w:type="gramEnd"/>
+      <w:r>
+        <w:rPr>
+          <w:rFonts w:ascii="Consolas" w:hAnsi="Consolas" w:cs="Consolas"/>
+          <w:color w:val="008000"/>
+          <w:sz w:val="18"/>
+          <w:szCs w:val="18"/>
+          <w:lang w:bidi="ar-SA"/>
+        </w:rPr>
+        <w:t>compiled"</w:t>
+      </w:r>
+      <w:r>
+        <w:rPr>
+          <w:rFonts w:ascii="Consolas" w:hAnsi="Consolas" w:cs="Consolas"/>
+          <w:color w:val="000000"/>
+          <w:sz w:val="18"/>
+          <w:szCs w:val="18"/>
+          <w:lang w:bidi="ar-SA"/>
+        </w:rPr>
+        <w:t xml:space="preserve"> </w:t>
+      </w:r>
+      <w:proofErr w:type="spellStart"/>
+      <w:r>
+        <w:rPr>
+          <w:rFonts w:ascii="Consolas" w:hAnsi="Consolas" w:cs="Consolas"/>
+          <w:color w:val="000080"/>
+          <w:sz w:val="18"/>
+          <w:szCs w:val="18"/>
+          <w:lang w:bidi="ar-SA"/>
+        </w:rPr>
+        <w:t>includeantruntime</w:t>
+      </w:r>
+      <w:proofErr w:type="spellEnd"/>
+      <w:r>
+        <w:rPr>
+          <w:rFonts w:ascii="Consolas" w:hAnsi="Consolas" w:cs="Consolas"/>
+          <w:color w:val="000080"/>
+          <w:sz w:val="18"/>
+          <w:szCs w:val="18"/>
+          <w:lang w:bidi="ar-SA"/>
+        </w:rPr>
+        <w:t>=</w:t>
+      </w:r>
+      <w:r>
+        <w:rPr>
+          <w:rFonts w:ascii="Consolas" w:hAnsi="Consolas" w:cs="Consolas"/>
+          <w:color w:val="008000"/>
+          <w:sz w:val="18"/>
+          <w:szCs w:val="18"/>
+          <w:lang w:bidi="ar-SA"/>
+        </w:rPr>
+        <w:t>"false"</w:t>
       </w:r>
     </w:p>
     <w:p>
       <w:pPr>
-        <w:rPr>
-          <w:lang w:val="sv-SE"/>
-        </w:rPr>
-      </w:pPr>
-      <w:r>
-        <w:rPr>
-          <w:lang w:val="sv-SE"/>
-        </w:rPr>
-        <w:t>kommentarer existerar ej.</w:t>
+        <w:autoSpaceDE w:val="0"/>
+        <w:autoSpaceDN w:val="0"/>
+        <w:adjustRightInd w:val="0"/>
+        <w:spacing w:after="0" w:line="240" w:lineRule="auto"/>
+        <w:rPr>
+          <w:rFonts w:ascii="Consolas" w:hAnsi="Consolas" w:cs="Consolas"/>
+          <w:sz w:val="18"/>
+          <w:szCs w:val="18"/>
+          <w:lang w:bidi="ar-SA"/>
+        </w:rPr>
+      </w:pPr>
+      <w:r>
+        <w:rPr>
+          <w:rFonts w:ascii="Consolas" w:hAnsi="Consolas" w:cs="Consolas"/>
+          <w:color w:val="000000"/>
+          <w:sz w:val="18"/>
+          <w:szCs w:val="18"/>
+          <w:lang w:bidi="ar-SA"/>
+        </w:rPr>
+        <w:t xml:space="preserve">         </w:t>
+      </w:r>
+      <w:proofErr w:type="spellStart"/>
+      <w:r>
+        <w:rPr>
+          <w:rFonts w:ascii="Consolas" w:hAnsi="Consolas" w:cs="Consolas"/>
+          <w:color w:val="000080"/>
+          <w:sz w:val="18"/>
+          <w:szCs w:val="18"/>
+          <w:lang w:bidi="ar-SA"/>
+        </w:rPr>
+        <w:t>classpath</w:t>
+      </w:r>
+      <w:proofErr w:type="spellEnd"/>
+      <w:r>
+        <w:rPr>
+          <w:rFonts w:ascii="Consolas" w:hAnsi="Consolas" w:cs="Consolas"/>
+          <w:color w:val="000080"/>
+          <w:sz w:val="18"/>
+          <w:szCs w:val="18"/>
+          <w:lang w:bidi="ar-SA"/>
+        </w:rPr>
+        <w:t>=</w:t>
+      </w:r>
+      <w:r>
+        <w:rPr>
+          <w:rFonts w:ascii="Consolas" w:hAnsi="Consolas" w:cs="Consolas"/>
+          <w:color w:val="008000"/>
+          <w:sz w:val="18"/>
+          <w:szCs w:val="18"/>
+          <w:lang w:bidi="ar-SA"/>
+        </w:rPr>
+        <w:t>"./resources/junit.jar"</w:t>
+      </w:r>
+      <w:r>
+        <w:rPr>
+          <w:rFonts w:ascii="Consolas" w:hAnsi="Consolas" w:cs="Consolas"/>
+          <w:color w:val="000080"/>
+          <w:sz w:val="18"/>
+          <w:szCs w:val="18"/>
+          <w:lang w:bidi="ar-SA"/>
+        </w:rPr>
+        <w:t>&gt;&lt;/</w:t>
+      </w:r>
+      <w:proofErr w:type="spellStart"/>
+      <w:r>
+        <w:rPr>
+          <w:rFonts w:ascii="Consolas" w:hAnsi="Consolas" w:cs="Consolas"/>
+          <w:color w:val="000080"/>
+          <w:sz w:val="18"/>
+          <w:szCs w:val="18"/>
+          <w:lang w:bidi="ar-SA"/>
+        </w:rPr>
+        <w:t>javac</w:t>
+      </w:r>
+      <w:proofErr w:type="spellEnd"/>
+      <w:r>
+        <w:rPr>
+          <w:rFonts w:ascii="Consolas" w:hAnsi="Consolas" w:cs="Consolas"/>
+          <w:color w:val="000080"/>
+          <w:sz w:val="18"/>
+          <w:szCs w:val="18"/>
+          <w:lang w:bidi="ar-SA"/>
+        </w:rPr>
+        <w:t>&gt;</w:t>
       </w:r>
     </w:p>
     <w:p>
       <w:pPr>
-        <w:rPr>
-          <w:lang w:val="sv-SE"/>
-        </w:rPr>
-      </w:pPr>
+        <w:autoSpaceDE w:val="0"/>
+        <w:autoSpaceDN w:val="0"/>
+        <w:adjustRightInd w:val="0"/>
+        <w:spacing w:after="0" w:line="240" w:lineRule="auto"/>
+        <w:rPr>
+          <w:rFonts w:ascii="Consolas" w:hAnsi="Consolas" w:cs="Consolas"/>
+          <w:sz w:val="18"/>
+          <w:szCs w:val="18"/>
+          <w:lang w:bidi="ar-SA"/>
+        </w:rPr>
+      </w:pPr>
+      <w:r>
+        <w:rPr>
+          <w:rFonts w:ascii="Consolas" w:hAnsi="Consolas" w:cs="Consolas"/>
+          <w:sz w:val="18"/>
+          <w:szCs w:val="18"/>
+          <w:lang w:bidi="ar-SA"/>
+        </w:rPr>
+        <w:t xml:space="preserve">    </w:t>
+      </w:r>
+      <w:r>
+        <w:rPr>
+          <w:rFonts w:ascii="Consolas" w:hAnsi="Consolas" w:cs="Consolas"/>
+          <w:color w:val="000080"/>
+          <w:sz w:val="18"/>
+          <w:szCs w:val="18"/>
+          <w:lang w:val="sv-SE" w:bidi="ar-SA"/>
+        </w:rPr>
+        <w:t>&lt;/target&gt;</w:t>
+      </w:r>
     </w:p>
     <w:p>
       <w:pPr>
         <w:rPr>
-          <w:lang w:val="sv-SE"/>
-        </w:rPr>
-      </w:pPr>
+          <w:sz w:val="18"/>
+          <w:szCs w:val="18"/>
+          <w:lang w:val="sv-SE"/>
+        </w:rPr>
+      </w:pPr>
+      <w:r>
+        <w:rPr>
+          <w:rFonts w:ascii="Consolas" w:hAnsi="Consolas" w:cs="Consolas"/>
+          <w:color w:val="000080"/>
+          <w:sz w:val="18"/>
+          <w:szCs w:val="18"/>
+          <w:lang w:val="sv-SE" w:bidi="ar-SA"/>
+        </w:rPr>
+        <w:t>&lt;/project&gt;</w:t>
+      </w:r>
     </w:p>
     <w:p>
       <w:pPr>
-        <w:rPr>
-          <w:lang w:val="sv-SE"/>
-        </w:rPr>
-      </w:pPr>
+        <w:pStyle w:val="Heading1"/>
+        <w:rPr>
+          <w:lang w:val="sv-SE"/>
+        </w:rPr>
+      </w:pPr>
+      <w:r>
+        <w:rPr>
+          <w:lang w:val="sv-SE"/>
+        </w:rPr>
+        <w:lastRenderedPageBreak/>
+        <w:t>Övrigt</w:t>
+      </w:r>
     </w:p>
     <w:p>
       <w:pPr>
-        <w:pStyle w:val="Heading1"/>
-        <w:rPr>
-          <w:lang w:val="sv-SE"/>
-        </w:rPr>
-      </w:pPr>
-      <w:r>
-        <w:rPr>
-          <w:lang w:val="sv-SE"/>
-        </w:rPr>
-        <w:lastRenderedPageBreak/>
-        <w:t>Granskning – erfarenheter</w:t>
-      </w:r>
-    </w:p>
-    <w:p>
-      <w:pPr>
-        <w:rPr>
-          <w:lang w:val="sv-SE"/>
-        </w:rPr>
-      </w:pPr>
-      <w:r>
-        <w:rPr>
-          <w:lang w:val="sv-SE"/>
-        </w:rPr>
-        <w:t>En diskussion om vilka era erfarenheter ni dragit av att tillämpa granskning. Det finns inget rätt eller fel här. Enda sättet att bli underkända är att bara fuska över punkten och</w:t>
-      </w:r>
-      <w:r>
-        <w:rPr>
-          <w:lang w:val="sv-SE"/>
-        </w:rPr>
-        <w:t xml:space="preserve"> bara</w:t>
-      </w:r>
-      <w:r>
-        <w:rPr>
-          <w:lang w:val="sv-SE"/>
-        </w:rPr>
-        <w:t xml:space="preserve"> säga något pliktskyldigt.</w:t>
-      </w:r>
-      <w:r>
-        <w:rPr>
-          <w:lang w:val="sv-SE"/>
-        </w:rPr>
-        <w:t xml:space="preserve"> Ni förväntas förhålla er till såväl kursboken som utdelat material och IEEE Std 1028.</w:t>
-      </w:r>
-    </w:p>
-    <w:p>
-      <w:pPr>
-        <w:rPr>
-          <w:lang w:val="sv-SE"/>
-        </w:rPr>
-      </w:pPr>
-    </w:p>
-    <w:p>
-      <w:pPr>
-        <w:pStyle w:val="Heading1"/>
-        <w:rPr>
-          <w:lang w:val="sv-SE"/>
-        </w:rPr>
-      </w:pPr>
-      <w:r>
-        <w:rPr>
-          <w:lang w:val="sv-SE"/>
-        </w:rPr>
-        <w:lastRenderedPageBreak/>
-        <w:t>Kodkritiksystem</w:t>
-      </w:r>
-    </w:p>
-    <w:p>
-      <w:pPr>
-        <w:rPr>
-          <w:i/>
-          <w:lang w:val="sv-SE"/>
-        </w:rPr>
-      </w:pPr>
-      <w:r>
-        <w:rPr>
-          <w:i/>
-          <w:lang w:val="sv-SE"/>
-        </w:rPr>
-        <w:t xml:space="preserve">En presentation av de problem som hittats med hjälp av verktyg för statisk analys och en diskussion av dem enligt anvisningarna. Det räcker alltså inte med att bara lista problemen, ni måste förhålla er till dem också. </w:t>
-      </w:r>
-      <w:r>
-        <w:rPr>
-          <w:i/>
-          <w:lang w:val="sv-SE"/>
-        </w:rPr>
-        <w:t>Tänk också på att ni ska göra detta både på koden som den såg ut före granskningen och på koden efter att ni rättat det som kommit fram under granskningen.</w:t>
-      </w:r>
-    </w:p>
-    <w:p>
-      <w:pPr>
-        <w:rPr>
-          <w:lang w:val="sv-SE"/>
-        </w:rPr>
-      </w:pPr>
-      <w:r>
-        <w:rPr>
-          <w:lang w:val="sv-SE"/>
-        </w:rPr>
-        <w:t xml:space="preserve">Vi använder oss av </w:t>
-      </w:r>
-      <w:r>
-        <w:rPr>
-          <w:b/>
-          <w:lang w:val="sv-SE"/>
-        </w:rPr>
-        <w:t>FindBugs</w:t>
-      </w:r>
-      <w:r>
-        <w:rPr>
-          <w:lang w:val="sv-SE"/>
-        </w:rPr>
-        <w:t xml:space="preserve"> som kodkritiksystem. Systemet rapporterade inga fel.</w:t>
-      </w:r>
-    </w:p>
-    <w:p>
-      <w:pPr>
-        <w:pStyle w:val="Heading1"/>
-        <w:rPr>
-          <w:lang w:val="sv-SE"/>
-        </w:rPr>
-      </w:pPr>
-      <w:r>
-        <w:rPr>
-          <w:lang w:val="sv-SE"/>
-        </w:rPr>
-        <w:lastRenderedPageBreak/>
-        <w:t>Statiska mått</w:t>
-      </w:r>
-    </w:p>
-    <w:p>
-      <w:pPr>
-        <w:rPr>
-          <w:lang w:val="sv-SE"/>
-        </w:rPr>
-      </w:pPr>
-      <w:r>
-        <w:rPr>
-          <w:lang w:val="sv-SE"/>
-        </w:rPr>
-        <w:t>En presentation och diskussion kring ett antal lämpliga statiska mått på koden. Att vi inte specificerar exakt vilka mått som ska tas upp beror på att olika verktyg har olika uppsättningar, men vi förväntar oss fler och mer intressanta mått än bara rena storleksmått som LOC, #klasser, #metoder, etc. Även här är det viktigt att förhållas sig till måtten, inte bara lista dem.</w:t>
-      </w:r>
-    </w:p>
-    <w:p>
-      <w:pPr>
-        <w:pStyle w:val="Heading1"/>
-        <w:rPr>
-          <w:lang w:val="sv-SE"/>
-        </w:rPr>
-      </w:pPr>
-      <w:r>
-        <w:rPr>
-          <w:lang w:val="sv-SE"/>
-        </w:rPr>
-        <w:lastRenderedPageBreak/>
-        <w:t>Täckningsgrad</w:t>
-      </w:r>
-    </w:p>
-    <w:p>
-      <w:pPr>
-        <w:rPr>
-          <w:lang w:val="sv-SE"/>
-        </w:rPr>
-      </w:pPr>
-      <w:r>
-        <w:rPr>
-          <w:lang w:val="sv-SE"/>
-        </w:rPr>
-        <w:t xml:space="preserve">En översikt över vilken täckningsgrad era testfall uppnått. Denna kan antagligen tas rakt av från verktyget ni använt för att mäta den. </w:t>
-      </w:r>
-      <w:r>
-        <w:rPr>
-          <w:lang w:val="sv-SE"/>
-        </w:rPr>
-        <w:t>Om ni inte uppnått fullständig täckning så ska detta förklaras och motiveras.</w:t>
-      </w:r>
-    </w:p>
-    <w:p>
-      <w:pPr>
-        <w:pStyle w:val="Heading1"/>
-        <w:rPr>
-          <w:lang w:val="sv-SE"/>
-        </w:rPr>
-      </w:pPr>
-      <w:r>
-        <w:rPr>
-          <w:lang w:val="sv-SE"/>
-        </w:rPr>
-        <w:lastRenderedPageBreak/>
-        <w:t>Profiler</w:t>
-      </w:r>
-    </w:p>
-    <w:p>
-      <w:pPr>
-        <w:rPr>
-          <w:lang w:val="sv-SE"/>
-        </w:rPr>
-      </w:pPr>
-      <w:r>
-        <w:rPr>
-          <w:lang w:val="sv-SE"/>
-        </w:rPr>
-        <w:t>En kort presentation av hur ni gått tillväga för att testa koden med en profiler och vilka resultat ni fick fram.</w:t>
-      </w:r>
-    </w:p>
-    <w:p>
-      <w:pPr>
-        <w:pStyle w:val="Heading1"/>
-        <w:rPr>
-          <w:lang w:val="sv-SE"/>
-        </w:rPr>
-      </w:pPr>
-      <w:r>
-        <w:rPr>
-          <w:lang w:val="sv-SE"/>
-        </w:rPr>
-        <w:lastRenderedPageBreak/>
-        <w:t>Byggscript</w:t>
-      </w:r>
-    </w:p>
-    <w:p>
-      <w:pPr>
-        <w:rPr>
-          <w:lang w:val="sv-SE"/>
-        </w:rPr>
-      </w:pPr>
-      <w:r>
-        <w:rPr>
-          <w:lang w:val="sv-SE"/>
-        </w:rPr>
-        <w:t>Byggscriptets första (seriösa) version, och den slutliga.</w:t>
-      </w:r>
-    </w:p>
-    <w:p>
-      <w:pPr>
-        <w:pStyle w:val="Heading1"/>
-        <w:rPr>
-          <w:lang w:val="sv-SE"/>
-        </w:rPr>
-      </w:pPr>
-      <w:r>
-        <w:rPr>
-          <w:lang w:val="sv-SE"/>
-        </w:rPr>
-        <w:lastRenderedPageBreak/>
-        <w:t>Övrigt</w:t>
-      </w:r>
-    </w:p>
-    <w:p>
-      <w:pPr>
         <w:rPr>
           <w:lang w:val="sv-SE"/>
         </w:rPr>
@@ -6710,7 +8734,7 @@
       </w:r>
     </w:p>
     <w:sectPr>
-      <w:footerReference w:type="default" r:id="rId11"/>
+      <w:footerReference w:type="default" r:id="rId12"/>
       <w:pgSz w:w="11907" w:h="8391" w:orient="landscape" w:code="11"/>
       <w:pgMar w:top="720" w:right="720" w:bottom="720" w:left="720" w:header="283" w:footer="283" w:gutter="0"/>
       <w:cols w:space="708"/>
@@ -6774,7 +8798,7 @@
           <w:rPr>
             <w:noProof/>
           </w:rPr>
-          <w:t>12</w:t>
+          <w:t>20</w:t>
         </w:r>
         <w:r>
           <w:rPr>
@@ -9224,7 +11248,7 @@
 </file>
 
 <file path=customXml/itemProps2.xml><?xml version="1.0" encoding="utf-8"?>
-<ds:datastoreItem xmlns:ds="http://schemas.openxmlformats.org/officeDocument/2006/customXml" ds:itemID="{538ECB97-3074-403A-A751-43A1EAFC61A6}">
+<ds:datastoreItem xmlns:ds="http://schemas.openxmlformats.org/officeDocument/2006/customXml" ds:itemID="{45120443-0993-4B30-8C0B-B102BB36164D}">
   <ds:schemaRefs>
     <ds:schemaRef ds:uri="http://schemas.openxmlformats.org/officeDocument/2006/bibliography"/>
   </ds:schemaRefs>

</xml_diff>

<commit_message>
Added several changes to the doc
Almost done now.
</commit_message>
<xml_diff>
--- a/docs/inte.docx
+++ b/docs/inte.docx
@@ -217,12 +217,10 @@
       <w:pPr>
         <w:pStyle w:val="Heading1"/>
       </w:pPr>
-      <w:proofErr w:type="spellStart"/>
       <w:r>
         <w:lastRenderedPageBreak/>
         <w:t>Introduktion</w:t>
       </w:r>
-      <w:proofErr w:type="spellEnd"/>
     </w:p>
     <w:p>
       <w:pPr>
@@ -256,8 +254,367 @@
         <w:rPr>
           <w:lang w:val="sv-SE"/>
         </w:rPr>
-        <w:t>Hej!</w:t>
-      </w:r>
+        <w:t>Vi valde att göra uppgiften Kvitton som föreslagits som uppgift. Vi har skapat tre klasser som är tänkta att fungera som en del i ett kassasystem:</w:t>
+      </w:r>
+    </w:p>
+    <w:p>
+      <w:pPr>
+        <w:rPr>
+          <w:lang w:val="sv-SE"/>
+        </w:rPr>
+      </w:pPr>
+    </w:p>
+    <w:p>
+      <w:pPr>
+        <w:rPr>
+          <w:lang w:val="sv-SE"/>
+        </w:rPr>
+      </w:pPr>
+      <w:r>
+        <w:rPr>
+          <w:lang w:val="sv-SE"/>
+        </w:rPr>
+        <w:t>-  Klassen Receipt som hanterar kvittot och uträkningar av priser rad för rad på kvittot och ger en slutsumma på alla inmatade eventuella varor</w:t>
+      </w:r>
+    </w:p>
+    <w:p>
+      <w:pPr>
+        <w:rPr>
+          <w:lang w:val="sv-SE"/>
+        </w:rPr>
+      </w:pPr>
+      <w:r>
+        <w:rPr>
+          <w:lang w:val="sv-SE"/>
+        </w:rPr>
+        <w:t>-  Klassen Product som håller koll på information om varornas namn och orginalpris, och om en vara har en eventuell rabatt</w:t>
+      </w:r>
+      <w:r>
+        <w:rPr>
+          <w:lang w:val="sv-SE"/>
+        </w:rPr>
+        <w:br/>
+      </w:r>
+      <w:r>
+        <w:rPr>
+          <w:lang w:val="sv-SE"/>
+        </w:rPr>
+        <w:br/>
+        <w:t>-  Klassen Discount för att kunna lägga till och ändra rabatter på enskilda varor, och har även en metod för att beräkna det rabatterade priset på en vara om den är rabatterad.</w:t>
+      </w:r>
+    </w:p>
+    <w:p>
+      <w:pPr>
+        <w:rPr>
+          <w:lang w:val="sv-SE"/>
+        </w:rPr>
+      </w:pPr>
+    </w:p>
+    <w:p>
+      <w:pPr>
+        <w:rPr>
+          <w:lang w:val="sv-SE"/>
+        </w:rPr>
+      </w:pPr>
+      <w:r>
+        <w:rPr>
+          <w:lang w:val="sv-SE"/>
+        </w:rPr>
+        <w:t>För att skapa och genomföra vårt projekt har vi använt dessa verktyg:</w:t>
+      </w:r>
+    </w:p>
+    <w:p>
+      <w:pPr>
+        <w:rPr>
+          <w:lang w:val="sv-SE"/>
+        </w:rPr>
+      </w:pPr>
+    </w:p>
+    <w:p>
+      <w:pPr>
+        <w:rPr>
+          <w:lang w:val="sv-SE"/>
+        </w:rPr>
+      </w:pPr>
+      <w:r>
+        <w:rPr>
+          <w:lang w:val="sv-SE"/>
+        </w:rPr>
+        <w:lastRenderedPageBreak/>
+        <w:t xml:space="preserve">-  </w:t>
+      </w:r>
+      <w:r>
+        <w:rPr>
+          <w:b/>
+          <w:lang w:val="sv-SE"/>
+        </w:rPr>
+        <w:t>Eclipse</w:t>
+      </w:r>
+      <w:r>
+        <w:rPr>
+          <w:lang w:val="sv-SE"/>
+        </w:rPr>
+        <w:t xml:space="preserve"> i kombination med </w:t>
+      </w:r>
+      <w:r>
+        <w:rPr>
+          <w:b/>
+          <w:lang w:val="sv-SE"/>
+        </w:rPr>
+        <w:t>J</w:t>
+      </w:r>
+      <w:r>
+        <w:rPr>
+          <w:b/>
+          <w:lang w:val="sv-SE"/>
+        </w:rPr>
+        <w:t>U</w:t>
+      </w:r>
+      <w:r>
+        <w:rPr>
+          <w:b/>
+          <w:lang w:val="sv-SE"/>
+        </w:rPr>
+        <w:t>nit</w:t>
+      </w:r>
+      <w:r>
+        <w:rPr>
+          <w:b/>
+          <w:lang w:val="sv-SE"/>
+        </w:rPr>
+        <w:t xml:space="preserve"> 4</w:t>
+      </w:r>
+      <w:r>
+        <w:rPr>
+          <w:b/>
+          <w:lang w:val="sv-SE"/>
+        </w:rPr>
+        <w:t xml:space="preserve"> </w:t>
+      </w:r>
+      <w:r>
+        <w:rPr>
+          <w:lang w:val="sv-SE"/>
+        </w:rPr>
+        <w:t>användes för källkodsskrivande och testfallsskrivning</w:t>
+      </w:r>
+    </w:p>
+    <w:p>
+      <w:pPr>
+        <w:rPr>
+          <w:lang w:val="sv-SE"/>
+        </w:rPr>
+      </w:pPr>
+      <w:r>
+        <w:rPr>
+          <w:lang w:val="sv-SE"/>
+        </w:rPr>
+        <w:t xml:space="preserve">-  </w:t>
+      </w:r>
+      <w:r>
+        <w:rPr>
+          <w:b/>
+          <w:lang w:val="sv-SE"/>
+        </w:rPr>
+        <w:t>EclEmma</w:t>
+      </w:r>
+      <w:r>
+        <w:rPr>
+          <w:lang w:val="sv-SE"/>
+        </w:rPr>
+        <w:t xml:space="preserve"> användes för att testa hur stor täckningsgrad klasserna hade</w:t>
+      </w:r>
+    </w:p>
+    <w:p>
+      <w:pPr>
+        <w:rPr>
+          <w:lang w:val="sv-SE"/>
+        </w:rPr>
+      </w:pPr>
+      <w:r>
+        <w:rPr>
+          <w:lang w:val="sv-SE"/>
+        </w:rPr>
+        <w:t xml:space="preserve">-  </w:t>
+      </w:r>
+      <w:r>
+        <w:rPr>
+          <w:b/>
+          <w:lang w:val="sv-SE"/>
+        </w:rPr>
+        <w:t>Findbugs</w:t>
+      </w:r>
+      <w:r>
+        <w:rPr>
+          <w:lang w:val="sv-SE"/>
+        </w:rPr>
+        <w:t xml:space="preserve"> var verktyget vi använde som kodkritiksystem</w:t>
+      </w:r>
+    </w:p>
+    <w:p>
+      <w:pPr>
+        <w:rPr>
+          <w:lang w:val="sv-SE"/>
+        </w:rPr>
+      </w:pPr>
+      <w:r>
+        <w:rPr>
+          <w:lang w:val="sv-SE"/>
+        </w:rPr>
+        <w:t xml:space="preserve">-  </w:t>
+      </w:r>
+      <w:r>
+        <w:rPr>
+          <w:b/>
+          <w:lang w:val="sv-SE"/>
+        </w:rPr>
+        <w:t>GitHub</w:t>
+      </w:r>
+      <w:r>
+        <w:rPr>
+          <w:lang w:val="sv-SE"/>
+        </w:rPr>
+        <w:t xml:space="preserve"> är det versionshanteringssystem vi har valt att använda oss av för versionshantering.</w:t>
+      </w:r>
+    </w:p>
+    <w:p>
+      <w:pPr>
+        <w:rPr>
+          <w:lang w:val="sv-SE"/>
+        </w:rPr>
+      </w:pPr>
+      <w:r>
+        <w:rPr>
+          <w:lang w:val="sv-SE"/>
+        </w:rPr>
+        <w:t xml:space="preserve">-  </w:t>
+      </w:r>
+      <w:r>
+        <w:rPr>
+          <w:b/>
+          <w:lang w:val="sv-SE"/>
+        </w:rPr>
+        <w:t>Metrics</w:t>
+      </w:r>
+      <w:r>
+        <w:rPr>
+          <w:b/>
+          <w:lang w:val="sv-SE"/>
+        </w:rPr>
+        <w:t xml:space="preserve"> 1.3.6</w:t>
+      </w:r>
+      <w:r>
+        <w:rPr>
+          <w:lang w:val="sv-SE"/>
+        </w:rPr>
+        <w:t xml:space="preserve"> är</w:t>
+      </w:r>
+      <w:r>
+        <w:rPr>
+          <w:lang w:val="sv-SE"/>
+        </w:rPr>
+        <w:t xml:space="preserve"> det verktyget som vi valde för att samla in statistiska mått.</w:t>
+      </w:r>
+    </w:p>
+    <w:p>
+      <w:pPr>
+        <w:rPr>
+          <w:lang w:val="sv-SE"/>
+        </w:rPr>
+      </w:pPr>
+      <w:r>
+        <w:rPr>
+          <w:lang w:val="sv-SE"/>
+        </w:rPr>
+        <w:t xml:space="preserve">- </w:t>
+      </w:r>
+      <w:r>
+        <w:rPr>
+          <w:b/>
+          <w:lang w:val="sv-SE"/>
+        </w:rPr>
+        <w:t>JVM Monitor</w:t>
+      </w:r>
+      <w:r>
+        <w:rPr>
+          <w:lang w:val="sv-SE"/>
+        </w:rPr>
+        <w:t xml:space="preserve"> heter den profiler som vi använde</w:t>
+      </w:r>
+      <w:r>
+        <w:rPr>
+          <w:lang w:val="sv-SE"/>
+        </w:rPr>
+        <w:t xml:space="preserve"> för att profilera, d.v.s. ta fram olika mått ur programmet som t.ex. minnes användning</w:t>
+      </w:r>
+      <w:r>
+        <w:rPr>
+          <w:lang w:val="sv-SE"/>
+        </w:rPr>
+        <w:t>.</w:t>
+      </w:r>
+    </w:p>
+    <w:p>
+      <w:pPr>
+        <w:rPr>
+          <w:lang w:val="sv-SE"/>
+        </w:rPr>
+      </w:pPr>
+    </w:p>
+    <w:p>
+      <w:pPr>
+        <w:rPr>
+          <w:lang w:val="sv-SE"/>
+        </w:rPr>
+      </w:pPr>
+      <w:r>
+        <w:rPr>
+          <w:lang w:val="sv-SE"/>
+        </w:rPr>
+        <w:t>Länk för att ladda ned källkoden till projektet:</w:t>
+      </w:r>
+    </w:p>
+    <w:p>
+      <w:pPr>
+        <w:rPr>
+          <w:b/>
+          <w:color w:val="0070C0"/>
+          <w:u w:val="single"/>
+          <w:lang w:val="sv-SE"/>
+        </w:rPr>
+      </w:pPr>
+      <w:r>
+        <w:rPr>
+          <w:b/>
+          <w:color w:val="0070C0"/>
+          <w:u w:val="single"/>
+          <w:lang w:val="sv-SE"/>
+        </w:rPr>
+        <w:t>https://github.com/InteRabatter/inteproj</w:t>
+      </w:r>
+    </w:p>
+    <w:p>
+      <w:pPr>
+        <w:rPr>
+          <w:color w:val="0070C0"/>
+          <w:lang w:val="sv-SE"/>
+        </w:rPr>
+      </w:pPr>
+      <w:r>
+        <w:rPr>
+          <w:b/>
+          <w:color w:val="0070C0"/>
+          <w:u w:val="single"/>
+          <w:lang w:val="sv-SE"/>
+        </w:rPr>
+        <w:t>https://github.com/InteRabatter/inteproj.git</w:t>
+      </w:r>
+    </w:p>
+    <w:p>
+      <w:pPr>
+        <w:rPr>
+          <w:lang w:val="sv-SE"/>
+        </w:rPr>
+      </w:pPr>
     </w:p>
     <w:p>
       <w:pPr>
@@ -277,26 +634,1339 @@
     <w:p>
       <w:pPr>
         <w:rPr>
-          <w:lang w:val="sv-SE"/>
-        </w:rPr>
-      </w:pPr>
-      <w:r>
-        <w:rPr>
-          <w:lang w:val="sv-SE"/>
-        </w:rPr>
-        <w:t xml:space="preserve">En övergripande modell över systemet. </w:t>
-      </w:r>
-      <w:r>
-        <w:rPr>
-          <w:lang w:val="sv-SE"/>
-        </w:rPr>
-        <w:t xml:space="preserve">Lämpligt format är ett eller flera klassdiagram, plus eventuella andra modeller som behövs för att förstå hur systemet är uppbyggt. </w:t>
-      </w:r>
-      <w:r>
-        <w:rPr>
+          <w:color w:val="BFBFBF" w:themeColor="background1" w:themeShade="BF"/>
+          <w:lang w:val="sv-SE"/>
+        </w:rPr>
+      </w:pPr>
+      <w:r>
+        <w:rPr>
+          <w:color w:val="BFBFBF" w:themeColor="background1" w:themeShade="BF"/>
+          <w:lang w:val="sv-SE"/>
+        </w:rPr>
+        <w:t xml:space="preserve">En övergripande modell över systemet. Lämpligt format är ett eller flera klassdiagram, plus eventuella andra modeller som behövs för att förstå hur systemet är uppbyggt. </w:t>
+      </w:r>
+      <w:r>
+        <w:rPr>
+          <w:color w:val="BFBFBF" w:themeColor="background1" w:themeShade="BF"/>
           <w:lang w:val="sv-SE"/>
         </w:rPr>
         <w:t>Diagrammen ska vara läsbara. Det är dock fullständigt okej att de är detaljerade, bara det går att zooma in ordentligt på dem. Ett tips är att börja med ett översiktligt diagram som inte innehåller mer än paket och klassnamn, och att sedan lägga till mer detaljerade diagram efter det.</w:t>
+      </w:r>
+    </w:p>
+    <w:p>
+      <w:pPr>
+        <w:rPr>
+          <w:lang w:val="sv-SE"/>
+        </w:rPr>
+      </w:pPr>
+      <w:r>
+        <w:rPr>
+          <w:lang w:val="sv-SE"/>
+        </w:rPr>
+        <w:t>Klassdiagram</w:t>
+      </w:r>
+      <w:r>
+        <w:rPr>
+          <w:lang w:val="sv-SE"/>
+        </w:rPr>
+        <w:t>:</w:t>
+      </w:r>
+    </w:p>
+    <w:p>
+      <w:pPr>
+        <w:rPr>
+          <w:lang w:val="sv-SE"/>
+        </w:rPr>
+      </w:pPr>
+    </w:p>
+    <w:p>
+      <w:pPr>
+        <w:rPr>
+          <w:lang w:val="sv-SE"/>
+        </w:rPr>
+      </w:pPr>
+    </w:p>
+    <w:p>
+      <w:pPr>
+        <w:rPr>
+          <w:lang w:val="sv-SE"/>
+        </w:rPr>
+      </w:pPr>
+    </w:p>
+    <w:p>
+      <w:pPr>
+        <w:rPr>
+          <w:lang w:val="sv-SE"/>
+        </w:rPr>
+      </w:pPr>
+    </w:p>
+    <w:p>
+      <w:pPr>
+        <w:rPr>
+          <w:lang w:val="sv-SE"/>
+        </w:rPr>
+      </w:pPr>
+    </w:p>
+    <w:p>
+      <w:pPr>
+        <w:rPr>
+          <w:lang w:val="sv-SE"/>
+        </w:rPr>
+      </w:pPr>
+    </w:p>
+    <w:p>
+      <w:pPr>
+        <w:tabs>
+          <w:tab w:val="left" w:pos="3105"/>
+        </w:tabs>
+        <w:rPr>
+          <w:lang w:val="sv-SE"/>
+        </w:rPr>
+      </w:pPr>
+      <w:r>
+        <w:rPr>
+          <w:lang w:val="sv-SE"/>
+        </w:rPr>
+        <w:tab/>
+      </w:r>
+    </w:p>
+    <w:p>
+      <w:pPr>
+        <w:rPr>
+          <w:lang w:val="sv-SE"/>
+        </w:rPr>
+      </w:pPr>
+    </w:p>
+    <w:tbl>
+      <w:tblPr>
+        <w:tblStyle w:val="TableGrid"/>
+        <w:tblpPr w:leftFromText="141" w:rightFromText="141" w:vertAnchor="text" w:horzAnchor="margin" w:tblpXSpec="center" w:tblpY="-374"/>
+        <w:tblW w:w="0" w:type="auto"/>
+        <w:tblLook w:val="04A0" w:firstRow="1" w:lastRow="0" w:firstColumn="1" w:lastColumn="0" w:noHBand="0" w:noVBand="1"/>
+      </w:tblPr>
+      <w:tblGrid>
+        <w:gridCol w:w="4007"/>
+      </w:tblGrid>
+      <w:tr>
+        <w:trPr>
+          <w:trHeight w:val="273"/>
+        </w:trPr>
+        <w:tc>
+          <w:tcPr>
+            <w:tcW w:w="4007" w:type="dxa"/>
+          </w:tcPr>
+          <w:p>
+            <w:pPr>
+              <w:jc w:val="center"/>
+              <w:rPr>
+                <w:lang w:val="sv-SE"/>
+              </w:rPr>
+            </w:pPr>
+            <w:r>
+              <w:rPr>
+                <w:lang w:val="sv-SE"/>
+              </w:rPr>
+              <w:lastRenderedPageBreak/>
+              <w:t>Reciept</w:t>
+            </w:r>
+          </w:p>
+        </w:tc>
+      </w:tr>
+      <w:tr>
+        <w:trPr>
+          <w:trHeight w:val="802"/>
+        </w:trPr>
+        <w:tc>
+          <w:tcPr>
+            <w:tcW w:w="4007" w:type="dxa"/>
+          </w:tcPr>
+          <w:p>
+            <w:r>
+              <w:t>- products : HashMap</w:t>
+            </w:r>
+          </w:p>
+          <w:p>
+            <w:r>
+              <w:t>- productIndex : A</w:t>
+            </w:r>
+            <w:r>
+              <w:t>rrayList</w:t>
+            </w:r>
+          </w:p>
+          <w:p>
+            <w:r>
+              <w:t xml:space="preserve">- discount : </w:t>
+            </w:r>
+            <w:r>
+              <w:t>Discount</w:t>
+            </w:r>
+          </w:p>
+        </w:tc>
+      </w:tr>
+      <w:tr>
+        <w:trPr>
+          <w:trHeight w:val="561"/>
+        </w:trPr>
+        <w:tc>
+          <w:tcPr>
+            <w:tcW w:w="4007" w:type="dxa"/>
+          </w:tcPr>
+          <w:p>
+            <w:r>
+              <w:rPr>
+                <w:noProof/>
+                <w:lang w:val="sv-SE" w:eastAsia="sv-SE"/>
+              </w:rPr>
+              <mc:AlternateContent>
+                <mc:Choice Requires="wps">
+                  <w:drawing>
+                    <wp:anchor distT="0" distB="0" distL="114300" distR="114300" simplePos="0" relativeHeight="251668480" behindDoc="0" locked="0" layoutInCell="1" allowOverlap="1" wp14:anchorId="19F170D7" wp14:editId="5E829D61">
+                      <wp:simplePos x="0" y="0"/>
+                      <wp:positionH relativeFrom="column">
+                        <wp:posOffset>2499360</wp:posOffset>
+                      </wp:positionH>
+                      <wp:positionV relativeFrom="paragraph">
+                        <wp:posOffset>83185</wp:posOffset>
+                      </wp:positionV>
+                      <wp:extent cx="476250" cy="342900"/>
+                      <wp:effectExtent l="0" t="0" r="0" b="0"/>
+                      <wp:wrapNone/>
+                      <wp:docPr id="15" name="Text Box 2"/>
+                      <wp:cNvGraphicFramePr>
+                        <a:graphicFrameLocks xmlns:a="http://schemas.openxmlformats.org/drawingml/2006/main"/>
+                      </wp:cNvGraphicFramePr>
+                      <a:graphic xmlns:a="http://schemas.openxmlformats.org/drawingml/2006/main">
+                        <a:graphicData uri="http://schemas.microsoft.com/office/word/2010/wordprocessingShape">
+                          <wps:wsp>
+                            <wps:cNvSpPr txBox="1">
+                              <a:spLocks noChangeArrowheads="1"/>
+                            </wps:cNvSpPr>
+                            <wps:spPr bwMode="auto">
+                              <a:xfrm>
+                                <a:off x="0" y="0"/>
+                                <a:ext cx="476250" cy="342900"/>
+                              </a:xfrm>
+                              <a:prstGeom prst="rect">
+                                <a:avLst/>
+                              </a:prstGeom>
+                              <a:noFill/>
+                              <a:ln w="9525">
+                                <a:noFill/>
+                                <a:miter lim="800000"/>
+                                <a:headEnd/>
+                                <a:tailEnd/>
+                              </a:ln>
+                            </wps:spPr>
+                            <wps:txbx>
+                              <w:txbxContent>
+                                <w:p>
+                                  <w:pPr>
+                                    <w:rPr>
+                                      <w:lang w:val="sv-SE"/>
+                                    </w:rPr>
+                                  </w:pPr>
+                                  <w:r>
+                                    <w:rPr>
+                                      <w:lang w:val="sv-SE"/>
+                                    </w:rPr>
+                                    <w:t>0..*</w:t>
+                                  </w:r>
+                                </w:p>
+                              </w:txbxContent>
+                            </wps:txbx>
+                            <wps:bodyPr rot="0" vert="horz" wrap="square" lIns="91440" tIns="45720" rIns="91440" bIns="45720" anchor="t" anchorCtr="0">
+                              <a:noAutofit/>
+                            </wps:bodyPr>
+                          </wps:wsp>
+                        </a:graphicData>
+                      </a:graphic>
+                      <wp14:sizeRelH relativeFrom="margin">
+                        <wp14:pctWidth>0</wp14:pctWidth>
+                      </wp14:sizeRelH>
+                      <wp14:sizeRelV relativeFrom="margin">
+                        <wp14:pctHeight>0</wp14:pctHeight>
+                      </wp14:sizeRelV>
+                    </wp:anchor>
+                  </w:drawing>
+                </mc:Choice>
+                <mc:Fallback>
+                  <w:pict>
+                    <v:shapetype id="_x0000_t202" coordsize="21600,21600" o:spt="202" path="m,l,21600r21600,l21600,xe">
+                      <v:stroke joinstyle="miter"/>
+                      <v:path gradientshapeok="t" o:connecttype="rect"/>
+                    </v:shapetype>
+                    <v:shape id="Text Box 2" o:spid="_x0000_s1026" type="#_x0000_t202" style="position:absolute;margin-left:196.8pt;margin-top:6.55pt;width:37.5pt;height:27pt;z-index:251668480;visibility:visible;mso-wrap-style:square;mso-width-percent:0;mso-height-percent:0;mso-wrap-distance-left:9pt;mso-wrap-distance-top:0;mso-wrap-distance-right:9pt;mso-wrap-distance-bottom:0;mso-position-horizontal:absolute;mso-position-horizontal-relative:text;mso-position-vertical:absolute;mso-position-vertical-relative:text;mso-width-percent:0;mso-height-percent:0;mso-width-relative:margin;mso-height-relative:margin;v-text-anchor:top" o:gfxdata="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" filled="f" stroked="f">
+                      <v:textbox>
+                        <w:txbxContent>
+                          <w:p>
+                            <w:pPr>
+                              <w:rPr>
+                                <w:lang w:val="sv-SE"/>
+                              </w:rPr>
+                            </w:pPr>
+                            <w:r>
+                              <w:rPr>
+                                <w:lang w:val="sv-SE"/>
+                              </w:rPr>
+                              <w:t>0..*</w:t>
+                            </w:r>
+                          </w:p>
+                        </w:txbxContent>
+                      </v:textbox>
+                    </v:shape>
+                  </w:pict>
+                </mc:Fallback>
+              </mc:AlternateContent>
+            </w:r>
+            <w:r>
+              <w:t>+ Receipt()</w:t>
+            </w:r>
+          </w:p>
+          <w:p>
+            <w:r>
+              <w:rPr>
+                <w:noProof/>
+                <w:lang w:val="sv-SE" w:eastAsia="sv-SE" w:bidi="ar-SA"/>
+              </w:rPr>
+              <mc:AlternateContent>
+                <mc:Choice Requires="wps">
+                  <w:drawing>
+                    <wp:anchor distT="0" distB="0" distL="114300" distR="114300" simplePos="0" relativeHeight="251661312" behindDoc="0" locked="0" layoutInCell="1" allowOverlap="1" wp14:anchorId="1D337658" wp14:editId="5A4FCC88">
+                      <wp:simplePos x="0" y="0"/>
+                      <wp:positionH relativeFrom="column">
+                        <wp:posOffset>2499995</wp:posOffset>
+                      </wp:positionH>
+                      <wp:positionV relativeFrom="paragraph">
+                        <wp:posOffset>144780</wp:posOffset>
+                      </wp:positionV>
+                      <wp:extent cx="952500" cy="1399540"/>
+                      <wp:effectExtent l="0" t="0" r="19050" b="29210"/>
+                      <wp:wrapNone/>
+                      <wp:docPr id="11" name="Straight Connector 11"/>
+                      <wp:cNvGraphicFramePr/>
+                      <a:graphic xmlns:a="http://schemas.openxmlformats.org/drawingml/2006/main">
+                        <a:graphicData uri="http://schemas.microsoft.com/office/word/2010/wordprocessingShape">
+                          <wps:wsp>
+                            <wps:cNvCnPr/>
+                            <wps:spPr>
+                              <a:xfrm>
+                                <a:off x="0" y="0"/>
+                                <a:ext cx="952500" cy="1399540"/>
+                              </a:xfrm>
+                              <a:prstGeom prst="line">
+                                <a:avLst/>
+                              </a:prstGeom>
+                            </wps:spPr>
+                            <wps:style>
+                              <a:lnRef idx="1">
+                                <a:schemeClr val="dk1"/>
+                              </a:lnRef>
+                              <a:fillRef idx="0">
+                                <a:schemeClr val="dk1"/>
+                              </a:fillRef>
+                              <a:effectRef idx="0">
+                                <a:schemeClr val="dk1"/>
+                              </a:effectRef>
+                              <a:fontRef idx="minor">
+                                <a:schemeClr val="tx1"/>
+                              </a:fontRef>
+                            </wps:style>
+                            <wps:bodyPr/>
+                          </wps:wsp>
+                        </a:graphicData>
+                      </a:graphic>
+                      <wp14:sizeRelH relativeFrom="margin">
+                        <wp14:pctWidth>0</wp14:pctWidth>
+                      </wp14:sizeRelH>
+                      <wp14:sizeRelV relativeFrom="margin">
+                        <wp14:pctHeight>0</wp14:pctHeight>
+                      </wp14:sizeRelV>
+                    </wp:anchor>
+                  </w:drawing>
+                </mc:Choice>
+                <mc:Fallback>
+                  <w:pict>
+                    <v:line id="Straight Connector 11" o:spid="_x0000_s1026" style="position:absolute;z-index:251661312;visibility:visible;mso-wrap-style:square;mso-width-percent:0;mso-height-percent:0;mso-wrap-distance-left:9pt;mso-wrap-distance-top:0;mso-wrap-distance-right:9pt;mso-wrap-distance-bottom:0;mso-position-horizontal:absolute;mso-position-horizontal-relative:text;mso-position-vertical:absolute;mso-position-vertical-relative:text;mso-width-percent:0;mso-height-percent:0;mso-width-relative:margin;mso-height-relative:margin" from="196.85pt,11.4pt" to="271.85pt,121.6pt" o:gfxdata="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" strokecolor="black [3040]"/>
+                  </w:pict>
+                </mc:Fallback>
+              </mc:AlternateContent>
+            </w:r>
+            <w:r>
+              <w:t>+ Receipt(disc : Discount)</w:t>
+            </w:r>
+          </w:p>
+          <w:p>
+            <w:r>
+              <w:t>+ add(prod : Product, unitValue : Double)</w:t>
+            </w:r>
+          </w:p>
+          <w:p>
+            <w:r>
+              <w:t>+ removeProduct(prod : Product)</w:t>
+            </w:r>
+          </w:p>
+          <w:p>
+            <w:r>
+              <w:t>+ getItemSubTotal(rowNumber : Int)</w:t>
+            </w:r>
+          </w:p>
+          <w:p>
+            <w:r>
+              <w:t>+ getTotal()</w:t>
+            </w:r>
+          </w:p>
+          <w:p>
+            <w:pPr>
+              <w:rPr>
+                <w:lang w:val="sv-SE"/>
+              </w:rPr>
+            </w:pPr>
+            <w:r>
+              <w:rPr>
+                <w:lang w:val="sv-SE"/>
+              </w:rPr>
+              <w:t xml:space="preserve">+ </w:t>
+            </w:r>
+            <w:r>
+              <w:rPr>
+                <w:lang w:val="sv-SE"/>
+              </w:rPr>
+              <w:t>setDiscount</w:t>
+            </w:r>
+            <w:r>
+              <w:rPr>
+                <w:lang w:val="sv-SE"/>
+              </w:rPr>
+              <w:t>(disc : Discount)</w:t>
+            </w:r>
+          </w:p>
+          <w:p>
+            <w:pPr>
+              <w:rPr>
+                <w:lang w:val="sv-SE"/>
+              </w:rPr>
+            </w:pPr>
+            <w:r>
+              <w:rPr>
+                <w:lang w:val="sv-SE"/>
+              </w:rPr>
+              <w:t>+ g</w:t>
+            </w:r>
+            <w:r>
+              <w:rPr>
+                <w:lang w:val="sv-SE"/>
+              </w:rPr>
+              <w:t>etDiscount</w:t>
+            </w:r>
+            <w:r>
+              <w:rPr>
+                <w:lang w:val="sv-SE"/>
+              </w:rPr>
+              <w:t>()</w:t>
+            </w:r>
+          </w:p>
+          <w:p>
+            <w:pPr>
+              <w:rPr>
+                <w:lang w:val="sv-SE"/>
+              </w:rPr>
+            </w:pPr>
+            <w:r>
+              <w:rPr>
+                <w:lang w:val="sv-SE"/>
+              </w:rPr>
+              <w:t>+ remove</w:t>
+            </w:r>
+            <w:r>
+              <w:rPr>
+                <w:lang w:val="sv-SE"/>
+              </w:rPr>
+              <w:t>Discount</w:t>
+            </w:r>
+            <w:r>
+              <w:rPr>
+                <w:lang w:val="sv-SE"/>
+              </w:rPr>
+              <w:t>()</w:t>
+            </w:r>
+          </w:p>
+        </w:tc>
+      </w:tr>
+    </w:tbl>
+    <w:p>
+      <w:pPr>
+        <w:rPr>
+          <w:lang w:val="sv-SE"/>
+        </w:rPr>
+      </w:pPr>
+    </w:p>
+    <w:p>
+      <w:pPr>
+        <w:rPr>
+          <w:lang w:val="sv-SE"/>
+        </w:rPr>
+      </w:pPr>
+      <w:r>
+        <w:rPr>
+          <w:noProof/>
+          <w:lang w:val="sv-SE" w:eastAsia="sv-SE"/>
+        </w:rPr>
+        <mc:AlternateContent>
+          <mc:Choice Requires="wps">
+            <w:drawing>
+              <wp:anchor distT="0" distB="0" distL="114300" distR="114300" simplePos="0" relativeHeight="251664384" behindDoc="0" locked="0" layoutInCell="1" allowOverlap="1" wp14:anchorId="426670F2" wp14:editId="6F07D132">
+                <wp:simplePos x="0" y="0"/>
+                <wp:positionH relativeFrom="column">
+                  <wp:posOffset>1647190</wp:posOffset>
+                </wp:positionH>
+                <wp:positionV relativeFrom="paragraph">
+                  <wp:posOffset>224790</wp:posOffset>
+                </wp:positionV>
+                <wp:extent cx="476250" cy="342900"/>
+                <wp:effectExtent l="0" t="0" r="0" b="0"/>
+                <wp:wrapNone/>
+                <wp:docPr id="307" name="Text Box 2"/>
+                <wp:cNvGraphicFramePr>
+                  <a:graphicFrameLocks xmlns:a="http://schemas.openxmlformats.org/drawingml/2006/main"/>
+                </wp:cNvGraphicFramePr>
+                <a:graphic xmlns:a="http://schemas.openxmlformats.org/drawingml/2006/main">
+                  <a:graphicData uri="http://schemas.microsoft.com/office/word/2010/wordprocessingShape">
+                    <wps:wsp>
+                      <wps:cNvSpPr txBox="1">
+                        <a:spLocks noChangeArrowheads="1"/>
+                      </wps:cNvSpPr>
+                      <wps:spPr bwMode="auto">
+                        <a:xfrm>
+                          <a:off x="0" y="0"/>
+                          <a:ext cx="476250" cy="342900"/>
+                        </a:xfrm>
+                        <a:prstGeom prst="rect">
+                          <a:avLst/>
+                        </a:prstGeom>
+                        <a:noFill/>
+                        <a:ln w="9525">
+                          <a:noFill/>
+                          <a:miter lim="800000"/>
+                          <a:headEnd/>
+                          <a:tailEnd/>
+                        </a:ln>
+                      </wps:spPr>
+                      <wps:txbx>
+                        <w:txbxContent>
+                          <w:p>
+                            <w:pPr>
+                              <w:rPr>
+                                <w:lang w:val="sv-SE"/>
+                              </w:rPr>
+                            </w:pPr>
+                            <w:r>
+                              <w:rPr>
+                                <w:lang w:val="sv-SE"/>
+                              </w:rPr>
+                              <w:t>0..*</w:t>
+                            </w:r>
+                          </w:p>
+                        </w:txbxContent>
+                      </wps:txbx>
+                      <wps:bodyPr rot="0" vert="horz" wrap="square" lIns="91440" tIns="45720" rIns="91440" bIns="45720" anchor="t" anchorCtr="0">
+                        <a:noAutofit/>
+                      </wps:bodyPr>
+                    </wps:wsp>
+                  </a:graphicData>
+                </a:graphic>
+                <wp14:sizeRelH relativeFrom="margin">
+                  <wp14:pctWidth>0</wp14:pctWidth>
+                </wp14:sizeRelH>
+                <wp14:sizeRelV relativeFrom="margin">
+                  <wp14:pctHeight>0</wp14:pctHeight>
+                </wp14:sizeRelV>
+              </wp:anchor>
+            </w:drawing>
+          </mc:Choice>
+          <mc:Fallback>
+            <w:pict>
+              <v:shape id="_x0000_s1027" type="#_x0000_t202" style="position:absolute;margin-left:129.7pt;margin-top:17.7pt;width:37.5pt;height:27pt;z-index:251664384;visibility:visible;mso-wrap-style:square;mso-width-percent:0;mso-height-percent:0;mso-wrap-distance-left:9pt;mso-wrap-distance-top:0;mso-wrap-distance-right:9pt;mso-wrap-distance-bottom:0;mso-position-horizontal:absolute;mso-position-horizontal-relative:text;mso-position-vertical:absolute;mso-position-vertical-relative:text;mso-width-percent:0;mso-height-percent:0;mso-width-relative:margin;mso-height-relative:margin;v-text-anchor:top" o:gfxdata="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" filled="f" stroked="f">
+                <v:textbox>
+                  <w:txbxContent>
+                    <w:p>
+                      <w:pPr>
+                        <w:rPr>
+                          <w:lang w:val="sv-SE"/>
+                        </w:rPr>
+                      </w:pPr>
+                      <w:r>
+                        <w:rPr>
+                          <w:lang w:val="sv-SE"/>
+                        </w:rPr>
+                        <w:t>0..*</w:t>
+                      </w:r>
+                    </w:p>
+                  </w:txbxContent>
+                </v:textbox>
+              </v:shape>
+            </w:pict>
+          </mc:Fallback>
+        </mc:AlternateContent>
+      </w:r>
+    </w:p>
+    <w:tbl>
+      <w:tblPr>
+        <w:tblStyle w:val="TableGrid"/>
+        <w:tblpPr w:leftFromText="141" w:rightFromText="141" w:vertAnchor="page" w:horzAnchor="margin" w:tblpXSpec="right" w:tblpY="4126"/>
+        <w:tblW w:w="0" w:type="auto"/>
+        <w:tblLook w:val="04A0" w:firstRow="1" w:lastRow="0" w:firstColumn="1" w:lastColumn="0" w:noHBand="0" w:noVBand="1"/>
+      </w:tblPr>
+      <w:tblGrid>
+        <w:gridCol w:w="4077"/>
+      </w:tblGrid>
+      <w:tr>
+        <w:trPr>
+          <w:trHeight w:val="272"/>
+        </w:trPr>
+        <w:tc>
+          <w:tcPr>
+            <w:tcW w:w="4077" w:type="dxa"/>
+          </w:tcPr>
+          <w:p>
+            <w:pPr>
+              <w:jc w:val="center"/>
+              <w:rPr>
+                <w:lang w:val="sv-SE"/>
+              </w:rPr>
+            </w:pPr>
+            <w:r>
+              <w:rPr>
+                <w:lang w:val="sv-SE"/>
+              </w:rPr>
+              <w:t>Discount</w:t>
+            </w:r>
+          </w:p>
+        </w:tc>
+      </w:tr>
+      <w:tr>
+        <w:trPr>
+          <w:trHeight w:val="704"/>
+        </w:trPr>
+        <w:tc>
+          <w:tcPr>
+            <w:tcW w:w="4077" w:type="dxa"/>
+          </w:tcPr>
+          <w:p>
+            <w:r>
+              <w:t>- minimumPurchaseAmount : Double</w:t>
+            </w:r>
+          </w:p>
+          <w:p>
+            <w:r>
+              <w:t>- discountValue : D</w:t>
+            </w:r>
+            <w:r>
+              <w:t>ouble</w:t>
+            </w:r>
+          </w:p>
+          <w:p>
+            <w:r>
+              <w:t>- typeFlag</w:t>
+            </w:r>
+            <w:r>
+              <w:t xml:space="preserve"> : DiscountType</w:t>
+            </w:r>
+          </w:p>
+          <w:p>
+            <w:r>
+              <w:t>+ DiscountType : enum</w:t>
+            </w:r>
+          </w:p>
+        </w:tc>
+      </w:tr>
+      <w:tr>
+        <w:trPr>
+          <w:trHeight w:val="272"/>
+        </w:trPr>
+        <w:tc>
+          <w:tcPr>
+            <w:tcW w:w="4077" w:type="dxa"/>
+          </w:tcPr>
+          <w:p>
+            <w:r>
+              <w:t>+ Discount(minimum : Double, value : Double, typeFlag : DiscountType)</w:t>
+            </w:r>
+          </w:p>
+          <w:p>
+            <w:r>
+              <w:t>+ getMinimumPurchaseAmount()</w:t>
+            </w:r>
+          </w:p>
+          <w:p>
+            <w:r>
+              <w:t>+ getDiscountValue()</w:t>
+            </w:r>
+          </w:p>
+          <w:p>
+            <w:r>
+              <w:t xml:space="preserve">+ </w:t>
+            </w:r>
+            <w:r>
+              <w:t>getDiscountedPrice(originalPrice : Double)</w:t>
+            </w:r>
+          </w:p>
+          <w:p>
+            <w:r>
+              <w:t>+ getType()</w:t>
+            </w:r>
+          </w:p>
+        </w:tc>
+      </w:tr>
+    </w:tbl>
+    <w:tbl>
+      <w:tblPr>
+        <w:tblStyle w:val="TableGrid"/>
+        <w:tblpPr w:leftFromText="141" w:rightFromText="141" w:vertAnchor="text" w:horzAnchor="margin" w:tblpY="2436"/>
+        <w:tblW w:w="0" w:type="auto"/>
+        <w:tblLook w:val="04A0" w:firstRow="1" w:lastRow="0" w:firstColumn="1" w:lastColumn="0" w:noHBand="0" w:noVBand="1"/>
+      </w:tblPr>
+      <w:tblGrid>
+        <w:gridCol w:w="5070"/>
+      </w:tblGrid>
+      <w:tr>
+        <w:tc>
+          <w:tcPr>
+            <w:tcW w:w="5070" w:type="dxa"/>
+          </w:tcPr>
+          <w:p>
+            <w:pPr>
+              <w:jc w:val="center"/>
+              <w:rPr>
+                <w:lang w:val="sv-SE"/>
+              </w:rPr>
+            </w:pPr>
+            <w:r>
+              <w:rPr>
+                <w:lang w:val="sv-SE"/>
+              </w:rPr>
+              <w:t>Product</w:t>
+            </w:r>
+          </w:p>
+        </w:tc>
+      </w:tr>
+      <w:tr>
+        <w:tc>
+          <w:tcPr>
+            <w:tcW w:w="5070" w:type="dxa"/>
+          </w:tcPr>
+          <w:p>
+            <w:r>
+              <w:t>- name : String</w:t>
+            </w:r>
+          </w:p>
+          <w:p>
+            <w:r>
+              <w:t>- price : D</w:t>
+            </w:r>
+            <w:r>
+              <w:t>ouble</w:t>
+            </w:r>
+          </w:p>
+          <w:p>
+            <w:r>
+              <w:t xml:space="preserve">- </w:t>
+            </w:r>
+            <w:r>
+              <w:t>discount</w:t>
+            </w:r>
+            <w:r>
+              <w:t xml:space="preserve"> : Discount</w:t>
+            </w:r>
+          </w:p>
+        </w:tc>
+      </w:tr>
+      <w:tr>
+        <w:tc>
+          <w:tcPr>
+            <w:tcW w:w="5070" w:type="dxa"/>
+          </w:tcPr>
+          <w:p>
+            <w:r>
+              <w:rPr>
+                <w:noProof/>
+                <w:lang w:val="sv-SE" w:eastAsia="sv-SE"/>
+              </w:rPr>
+              <mc:AlternateContent>
+                <mc:Choice Requires="wps">
+                  <w:drawing>
+                    <wp:anchor distT="0" distB="0" distL="114300" distR="114300" simplePos="0" relativeHeight="251674624" behindDoc="0" locked="0" layoutInCell="1" allowOverlap="1" wp14:anchorId="1F8BD4F9" wp14:editId="527622E8">
+                      <wp:simplePos x="0" y="0"/>
+                      <wp:positionH relativeFrom="column">
+                        <wp:posOffset>3105150</wp:posOffset>
+                      </wp:positionH>
+                      <wp:positionV relativeFrom="paragraph">
+                        <wp:posOffset>13970</wp:posOffset>
+                      </wp:positionV>
+                      <wp:extent cx="419100" cy="276225"/>
+                      <wp:effectExtent l="0" t="0" r="0" b="0"/>
+                      <wp:wrapNone/>
+                      <wp:docPr id="18" name="Text Box 2"/>
+                      <wp:cNvGraphicFramePr>
+                        <a:graphicFrameLocks xmlns:a="http://schemas.openxmlformats.org/drawingml/2006/main"/>
+                      </wp:cNvGraphicFramePr>
+                      <a:graphic xmlns:a="http://schemas.openxmlformats.org/drawingml/2006/main">
+                        <a:graphicData uri="http://schemas.microsoft.com/office/word/2010/wordprocessingShape">
+                          <wps:wsp>
+                            <wps:cNvSpPr txBox="1">
+                              <a:spLocks noChangeArrowheads="1"/>
+                            </wps:cNvSpPr>
+                            <wps:spPr bwMode="auto">
+                              <a:xfrm>
+                                <a:off x="0" y="0"/>
+                                <a:ext cx="419100" cy="276225"/>
+                              </a:xfrm>
+                              <a:prstGeom prst="rect">
+                                <a:avLst/>
+                              </a:prstGeom>
+                              <a:noFill/>
+                              <a:ln w="9525">
+                                <a:noFill/>
+                                <a:miter lim="800000"/>
+                                <a:headEnd/>
+                                <a:tailEnd/>
+                              </a:ln>
+                            </wps:spPr>
+                            <wps:txbx>
+                              <w:txbxContent>
+                                <w:p>
+                                  <w:pPr>
+                                    <w:rPr>
+                                      <w:lang w:val="sv-SE"/>
+                                    </w:rPr>
+                                  </w:pPr>
+                                  <w:r>
+                                    <w:rPr>
+                                      <w:lang w:val="sv-SE"/>
+                                    </w:rPr>
+                                    <w:t>0..1</w:t>
+                                  </w:r>
+                                </w:p>
+                              </w:txbxContent>
+                            </wps:txbx>
+                            <wps:bodyPr rot="0" vert="horz" wrap="square" lIns="91440" tIns="45720" rIns="91440" bIns="45720" anchor="t" anchorCtr="0">
+                              <a:noAutofit/>
+                            </wps:bodyPr>
+                          </wps:wsp>
+                        </a:graphicData>
+                      </a:graphic>
+                      <wp14:sizeRelH relativeFrom="margin">
+                        <wp14:pctWidth>0</wp14:pctWidth>
+                      </wp14:sizeRelH>
+                      <wp14:sizeRelV relativeFrom="margin">
+                        <wp14:pctHeight>0</wp14:pctHeight>
+                      </wp14:sizeRelV>
+                    </wp:anchor>
+                  </w:drawing>
+                </mc:Choice>
+                <mc:Fallback>
+                  <w:pict>
+                    <v:shape id="_x0000_s1028" type="#_x0000_t202" style="position:absolute;margin-left:244.5pt;margin-top:1.1pt;width:33pt;height:21.75pt;z-index:251674624;visibility:visible;mso-wrap-style:square;mso-width-percent:0;mso-height-percent:0;mso-wrap-distance-left:9pt;mso-wrap-distance-top:0;mso-wrap-distance-right:9pt;mso-wrap-distance-bottom:0;mso-position-horizontal:absolute;mso-position-horizontal-relative:text;mso-position-vertical:absolute;mso-position-vertical-relative:text;mso-width-percent:0;mso-height-percent:0;mso-width-relative:margin;mso-height-relative:margin;v-text-anchor:top" o:gfxdata="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" filled="f" stroked="f">
+                      <v:textbox>
+                        <w:txbxContent>
+                          <w:p>
+                            <w:pPr>
+                              <w:rPr>
+                                <w:lang w:val="sv-SE"/>
+                              </w:rPr>
+                            </w:pPr>
+                            <w:r>
+                              <w:rPr>
+                                <w:lang w:val="sv-SE"/>
+                              </w:rPr>
+                              <w:t>0..1</w:t>
+                            </w:r>
+                          </w:p>
+                        </w:txbxContent>
+                      </v:textbox>
+                    </v:shape>
+                  </w:pict>
+                </mc:Fallback>
+              </mc:AlternateContent>
+            </w:r>
+            <w:r>
+              <w:t>+ Product(name : String, price : Double)</w:t>
+            </w:r>
+          </w:p>
+          <w:p>
+            <w:r>
+              <w:rPr>
+                <w:noProof/>
+                <w:lang w:val="sv-SE" w:eastAsia="sv-SE" w:bidi="ar-SA"/>
+              </w:rPr>
+              <mc:AlternateContent>
+                <mc:Choice Requires="wps">
+                  <w:drawing>
+                    <wp:anchor distT="0" distB="0" distL="114300" distR="114300" simplePos="0" relativeHeight="251662336" behindDoc="0" locked="0" layoutInCell="1" allowOverlap="1" wp14:anchorId="6282D79C" wp14:editId="50965EE0">
+                      <wp:simplePos x="0" y="0"/>
+                      <wp:positionH relativeFrom="column">
+                        <wp:posOffset>3171825</wp:posOffset>
+                      </wp:positionH>
+                      <wp:positionV relativeFrom="paragraph">
+                        <wp:posOffset>51435</wp:posOffset>
+                      </wp:positionV>
+                      <wp:extent cx="923925" cy="0"/>
+                      <wp:effectExtent l="0" t="0" r="9525" b="19050"/>
+                      <wp:wrapNone/>
+                      <wp:docPr id="12" name="Straight Connector 12"/>
+                      <wp:cNvGraphicFramePr/>
+                      <a:graphic xmlns:a="http://schemas.openxmlformats.org/drawingml/2006/main">
+                        <a:graphicData uri="http://schemas.microsoft.com/office/word/2010/wordprocessingShape">
+                          <wps:wsp>
+                            <wps:cNvCnPr/>
+                            <wps:spPr>
+                              <a:xfrm>
+                                <a:off x="0" y="0"/>
+                                <a:ext cx="923925" cy="0"/>
+                              </a:xfrm>
+                              <a:prstGeom prst="line">
+                                <a:avLst/>
+                              </a:prstGeom>
+                            </wps:spPr>
+                            <wps:style>
+                              <a:lnRef idx="1">
+                                <a:schemeClr val="dk1"/>
+                              </a:lnRef>
+                              <a:fillRef idx="0">
+                                <a:schemeClr val="dk1"/>
+                              </a:fillRef>
+                              <a:effectRef idx="0">
+                                <a:schemeClr val="dk1"/>
+                              </a:effectRef>
+                              <a:fontRef idx="minor">
+                                <a:schemeClr val="tx1"/>
+                              </a:fontRef>
+                            </wps:style>
+                            <wps:bodyPr/>
+                          </wps:wsp>
+                        </a:graphicData>
+                      </a:graphic>
+                      <wp14:sizeRelH relativeFrom="margin">
+                        <wp14:pctWidth>0</wp14:pctWidth>
+                      </wp14:sizeRelH>
+                      <wp14:sizeRelV relativeFrom="margin">
+                        <wp14:pctHeight>0</wp14:pctHeight>
+                      </wp14:sizeRelV>
+                    </wp:anchor>
+                  </w:drawing>
+                </mc:Choice>
+                <mc:Fallback>
+                  <w:pict>
+                    <v:line id="Straight Connector 12" o:spid="_x0000_s1026" style="position:absolute;z-index:251662336;visibility:visible;mso-wrap-style:square;mso-width-percent:0;mso-height-percent:0;mso-wrap-distance-left:9pt;mso-wrap-distance-top:0;mso-wrap-distance-right:9pt;mso-wrap-distance-bottom:0;mso-position-horizontal:absolute;mso-position-horizontal-relative:text;mso-position-vertical:absolute;mso-position-vertical-relative:text;mso-width-percent:0;mso-height-percent:0;mso-width-relative:margin;mso-height-relative:margin" from="249.75pt,4.05pt" to="322.5pt,4.05pt" o:gfxdata="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" strokecolor="black [3040]"/>
+                  </w:pict>
+                </mc:Fallback>
+              </mc:AlternateContent>
+            </w:r>
+            <w:r>
+              <w:t>+ Product( name : String, price : Double, disc : Discount)</w:t>
+            </w:r>
+          </w:p>
+          <w:p>
+            <w:r>
+              <w:t>+ getName()</w:t>
+            </w:r>
+          </w:p>
+          <w:p>
+            <w:r>
+              <w:t>+ getPrice()</w:t>
+            </w:r>
+          </w:p>
+          <w:p>
+            <w:r>
+              <w:t>+ getDiscount()</w:t>
+            </w:r>
+          </w:p>
+          <w:p>
+            <w:r>
+              <w:t>+ setDiscount(disc : Discount)</w:t>
+            </w:r>
+          </w:p>
+          <w:p>
+            <w:r>
+              <w:t>+ removeDiscount()</w:t>
+            </w:r>
+          </w:p>
+        </w:tc>
+      </w:tr>
+    </w:tbl>
+    <w:p>
+      <w:r>
+        <w:rPr>
+          <w:noProof/>
+          <w:lang w:val="sv-SE" w:eastAsia="sv-SE"/>
+        </w:rPr>
+        <mc:AlternateContent>
+          <mc:Choice Requires="wps">
+            <w:drawing>
+              <wp:anchor distT="0" distB="0" distL="114300" distR="114300" simplePos="0" relativeHeight="251672576" behindDoc="0" locked="0" layoutInCell="1" allowOverlap="1" wp14:anchorId="7075B441" wp14:editId="6E912110">
+                <wp:simplePos x="0" y="0"/>
+                <wp:positionH relativeFrom="column">
+                  <wp:posOffset>3752850</wp:posOffset>
+                </wp:positionH>
+                <wp:positionV relativeFrom="paragraph">
+                  <wp:posOffset>2232025</wp:posOffset>
+                </wp:positionV>
+                <wp:extent cx="409575" cy="361950"/>
+                <wp:effectExtent l="0" t="0" r="0" b="0"/>
+                <wp:wrapNone/>
+                <wp:docPr id="17" name="Text Box 2"/>
+                <wp:cNvGraphicFramePr>
+                  <a:graphicFrameLocks xmlns:a="http://schemas.openxmlformats.org/drawingml/2006/main"/>
+                </wp:cNvGraphicFramePr>
+                <a:graphic xmlns:a="http://schemas.openxmlformats.org/drawingml/2006/main">
+                  <a:graphicData uri="http://schemas.microsoft.com/office/word/2010/wordprocessingShape">
+                    <wps:wsp>
+                      <wps:cNvSpPr txBox="1">
+                        <a:spLocks noChangeArrowheads="1"/>
+                      </wps:cNvSpPr>
+                      <wps:spPr bwMode="auto">
+                        <a:xfrm>
+                          <a:off x="0" y="0"/>
+                          <a:ext cx="409575" cy="361950"/>
+                        </a:xfrm>
+                        <a:prstGeom prst="rect">
+                          <a:avLst/>
+                        </a:prstGeom>
+                        <a:noFill/>
+                        <a:ln w="9525">
+                          <a:noFill/>
+                          <a:miter lim="800000"/>
+                          <a:headEnd/>
+                          <a:tailEnd/>
+                        </a:ln>
+                      </wps:spPr>
+                      <wps:txbx>
+                        <w:txbxContent>
+                          <w:p>
+                            <w:pPr>
+                              <w:rPr>
+                                <w:lang w:val="sv-SE"/>
+                              </w:rPr>
+                            </w:pPr>
+                            <w:r>
+                              <w:rPr>
+                                <w:lang w:val="sv-SE"/>
+                              </w:rPr>
+                              <w:t>0..*</w:t>
+                            </w:r>
+                          </w:p>
+                        </w:txbxContent>
+                      </wps:txbx>
+                      <wps:bodyPr rot="0" vert="horz" wrap="square" lIns="91440" tIns="45720" rIns="91440" bIns="45720" anchor="t" anchorCtr="0">
+                        <a:noAutofit/>
+                      </wps:bodyPr>
+                    </wps:wsp>
+                  </a:graphicData>
+                </a:graphic>
+                <wp14:sizeRelH relativeFrom="margin">
+                  <wp14:pctWidth>0</wp14:pctWidth>
+                </wp14:sizeRelH>
+                <wp14:sizeRelV relativeFrom="margin">
+                  <wp14:pctHeight>0</wp14:pctHeight>
+                </wp14:sizeRelV>
+              </wp:anchor>
+            </w:drawing>
+          </mc:Choice>
+          <mc:Fallback>
+            <w:pict>
+              <v:shape id="_x0000_s1029" type="#_x0000_t202" style="position:absolute;margin-left:295.5pt;margin-top:175.75pt;width:32.25pt;height:28.5pt;z-index:251672576;visibility:visible;mso-wrap-style:square;mso-width-percent:0;mso-height-percent:0;mso-wrap-distance-left:9pt;mso-wrap-distance-top:0;mso-wrap-distance-right:9pt;mso-wrap-distance-bottom:0;mso-position-horizontal:absolute;mso-position-horizontal-relative:text;mso-position-vertical:absolute;mso-position-vertical-relative:text;mso-width-percent:0;mso-height-percent:0;mso-width-relative:margin;mso-height-relative:margin;v-text-anchor:top" o:gfxdata="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" filled="f" stroked="f">
+                <v:textbox>
+                  <w:txbxContent>
+                    <w:p>
+                      <w:pPr>
+                        <w:rPr>
+                          <w:lang w:val="sv-SE"/>
+                        </w:rPr>
+                      </w:pPr>
+                      <w:r>
+                        <w:rPr>
+                          <w:lang w:val="sv-SE"/>
+                        </w:rPr>
+                        <w:t>0..*</w:t>
+                      </w:r>
+                    </w:p>
+                  </w:txbxContent>
+                </v:textbox>
+              </v:shape>
+            </w:pict>
+          </mc:Fallback>
+        </mc:AlternateContent>
+      </w:r>
+      <w:r>
+        <w:rPr>
+          <w:noProof/>
+          <w:lang w:val="sv-SE" w:eastAsia="sv-SE"/>
+        </w:rPr>
+        <mc:AlternateContent>
+          <mc:Choice Requires="wps">
+            <w:drawing>
+              <wp:anchor distT="0" distB="0" distL="114300" distR="114300" simplePos="0" relativeHeight="251670528" behindDoc="0" locked="0" layoutInCell="1" allowOverlap="1" wp14:anchorId="3AA8C429" wp14:editId="777A2B03">
+                <wp:simplePos x="0" y="0"/>
+                <wp:positionH relativeFrom="column">
+                  <wp:posOffset>5571490</wp:posOffset>
+                </wp:positionH>
+                <wp:positionV relativeFrom="paragraph">
+                  <wp:posOffset>1274445</wp:posOffset>
+                </wp:positionV>
+                <wp:extent cx="476250" cy="342900"/>
+                <wp:effectExtent l="0" t="0" r="0" b="0"/>
+                <wp:wrapNone/>
+                <wp:docPr id="16" name="Text Box 2"/>
+                <wp:cNvGraphicFramePr>
+                  <a:graphicFrameLocks xmlns:a="http://schemas.openxmlformats.org/drawingml/2006/main"/>
+                </wp:cNvGraphicFramePr>
+                <a:graphic xmlns:a="http://schemas.openxmlformats.org/drawingml/2006/main">
+                  <a:graphicData uri="http://schemas.microsoft.com/office/word/2010/wordprocessingShape">
+                    <wps:wsp>
+                      <wps:cNvSpPr txBox="1">
+                        <a:spLocks noChangeArrowheads="1"/>
+                      </wps:cNvSpPr>
+                      <wps:spPr bwMode="auto">
+                        <a:xfrm>
+                          <a:off x="0" y="0"/>
+                          <a:ext cx="476250" cy="342900"/>
+                        </a:xfrm>
+                        <a:prstGeom prst="rect">
+                          <a:avLst/>
+                        </a:prstGeom>
+                        <a:noFill/>
+                        <a:ln w="9525">
+                          <a:noFill/>
+                          <a:miter lim="800000"/>
+                          <a:headEnd/>
+                          <a:tailEnd/>
+                        </a:ln>
+                      </wps:spPr>
+                      <wps:txbx>
+                        <w:txbxContent>
+                          <w:p>
+                            <w:pPr>
+                              <w:rPr>
+                                <w:lang w:val="sv-SE"/>
+                              </w:rPr>
+                            </w:pPr>
+                            <w:r>
+                              <w:rPr>
+                                <w:lang w:val="sv-SE"/>
+                              </w:rPr>
+                              <w:t>0..*</w:t>
+                            </w:r>
+                          </w:p>
+                        </w:txbxContent>
+                      </wps:txbx>
+                      <wps:bodyPr rot="0" vert="horz" wrap="square" lIns="91440" tIns="45720" rIns="91440" bIns="45720" anchor="t" anchorCtr="0">
+                        <a:noAutofit/>
+                      </wps:bodyPr>
+                    </wps:wsp>
+                  </a:graphicData>
+                </a:graphic>
+                <wp14:sizeRelH relativeFrom="margin">
+                  <wp14:pctWidth>0</wp14:pctWidth>
+                </wp14:sizeRelH>
+                <wp14:sizeRelV relativeFrom="margin">
+                  <wp14:pctHeight>0</wp14:pctHeight>
+                </wp14:sizeRelV>
+              </wp:anchor>
+            </w:drawing>
+          </mc:Choice>
+          <mc:Fallback>
+            <w:pict>
+              <v:shape id="_x0000_s1030" type="#_x0000_t202" style="position:absolute;margin-left:438.7pt;margin-top:100.35pt;width:37.5pt;height:27pt;z-index:251670528;visibility:visible;mso-wrap-style:square;mso-width-percent:0;mso-height-percent:0;mso-wrap-distance-left:9pt;mso-wrap-distance-top:0;mso-wrap-distance-right:9pt;mso-wrap-distance-bottom:0;mso-position-horizontal:absolute;mso-position-horizontal-relative:text;mso-position-vertical:absolute;mso-position-vertical-relative:text;mso-width-percent:0;mso-height-percent:0;mso-width-relative:margin;mso-height-relative:margin;v-text-anchor:top" o:gfxdata="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" filled="f" stroked="f">
+                <v:textbox>
+                  <w:txbxContent>
+                    <w:p>
+                      <w:pPr>
+                        <w:rPr>
+                          <w:lang w:val="sv-SE"/>
+                        </w:rPr>
+                      </w:pPr>
+                      <w:r>
+                        <w:rPr>
+                          <w:lang w:val="sv-SE"/>
+                        </w:rPr>
+                        <w:t>0..*</w:t>
+                      </w:r>
+                    </w:p>
+                  </w:txbxContent>
+                </v:textbox>
+              </v:shape>
+            </w:pict>
+          </mc:Fallback>
+        </mc:AlternateContent>
+      </w:r>
+      <w:r>
+        <w:rPr>
+          <w:noProof/>
+          <w:lang w:val="sv-SE" w:eastAsia="sv-SE"/>
+        </w:rPr>
+        <mc:AlternateContent>
+          <mc:Choice Requires="wps">
+            <w:drawing>
+              <wp:anchor distT="0" distB="0" distL="114300" distR="114300" simplePos="0" relativeHeight="251666432" behindDoc="0" locked="0" layoutInCell="1" allowOverlap="1" wp14:anchorId="24D1154B" wp14:editId="042A93D3">
+                <wp:simplePos x="0" y="0"/>
+                <wp:positionH relativeFrom="column">
+                  <wp:posOffset>570865</wp:posOffset>
+                </wp:positionH>
+                <wp:positionV relativeFrom="paragraph">
+                  <wp:posOffset>1273810</wp:posOffset>
+                </wp:positionV>
+                <wp:extent cx="476250" cy="342900"/>
+                <wp:effectExtent l="0" t="0" r="0" b="0"/>
+                <wp:wrapNone/>
+                <wp:docPr id="14" name="Text Box 2"/>
+                <wp:cNvGraphicFramePr>
+                  <a:graphicFrameLocks xmlns:a="http://schemas.openxmlformats.org/drawingml/2006/main"/>
+                </wp:cNvGraphicFramePr>
+                <a:graphic xmlns:a="http://schemas.openxmlformats.org/drawingml/2006/main">
+                  <a:graphicData uri="http://schemas.microsoft.com/office/word/2010/wordprocessingShape">
+                    <wps:wsp>
+                      <wps:cNvSpPr txBox="1">
+                        <a:spLocks noChangeArrowheads="1"/>
+                      </wps:cNvSpPr>
+                      <wps:spPr bwMode="auto">
+                        <a:xfrm>
+                          <a:off x="0" y="0"/>
+                          <a:ext cx="476250" cy="342900"/>
+                        </a:xfrm>
+                        <a:prstGeom prst="rect">
+                          <a:avLst/>
+                        </a:prstGeom>
+                        <a:noFill/>
+                        <a:ln w="9525">
+                          <a:noFill/>
+                          <a:miter lim="800000"/>
+                          <a:headEnd/>
+                          <a:tailEnd/>
+                        </a:ln>
+                      </wps:spPr>
+                      <wps:txbx>
+                        <w:txbxContent>
+                          <w:p>
+                            <w:pPr>
+                              <w:rPr>
+                                <w:lang w:val="sv-SE"/>
+                              </w:rPr>
+                            </w:pPr>
+                            <w:r>
+                              <w:rPr>
+                                <w:lang w:val="sv-SE"/>
+                              </w:rPr>
+                              <w:t>0..1</w:t>
+                            </w:r>
+                          </w:p>
+                        </w:txbxContent>
+                      </wps:txbx>
+                      <wps:bodyPr rot="0" vert="horz" wrap="square" lIns="91440" tIns="45720" rIns="91440" bIns="45720" anchor="t" anchorCtr="0">
+                        <a:noAutofit/>
+                      </wps:bodyPr>
+                    </wps:wsp>
+                  </a:graphicData>
+                </a:graphic>
+                <wp14:sizeRelH relativeFrom="margin">
+                  <wp14:pctWidth>0</wp14:pctWidth>
+                </wp14:sizeRelH>
+                <wp14:sizeRelV relativeFrom="margin">
+                  <wp14:pctHeight>0</wp14:pctHeight>
+                </wp14:sizeRelV>
+              </wp:anchor>
+            </w:drawing>
+          </mc:Choice>
+          <mc:Fallback>
+            <w:pict>
+              <v:shape id="_x0000_s1031" type="#_x0000_t202" style="position:absolute;margin-left:44.95pt;margin-top:100.3pt;width:37.5pt;height:27pt;z-index:251666432;visibility:visible;mso-wrap-style:square;mso-width-percent:0;mso-height-percent:0;mso-wrap-distance-left:9pt;mso-wrap-distance-top:0;mso-wrap-distance-right:9pt;mso-wrap-distance-bottom:0;mso-position-horizontal:absolute;mso-position-horizontal-relative:text;mso-position-vertical:absolute;mso-position-vertical-relative:text;mso-width-percent:0;mso-height-percent:0;mso-width-relative:margin;mso-height-relative:margin;v-text-anchor:top" o:gfxdata="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" filled="f" stroked="f">
+                <v:textbox>
+                  <w:txbxContent>
+                    <w:p>
+                      <w:pPr>
+                        <w:rPr>
+                          <w:lang w:val="sv-SE"/>
+                        </w:rPr>
+                      </w:pPr>
+                      <w:r>
+                        <w:rPr>
+                          <w:lang w:val="sv-SE"/>
+                        </w:rPr>
+                        <w:t>0..1</w:t>
+                      </w:r>
+                    </w:p>
+                  </w:txbxContent>
+                </v:textbox>
+              </v:shape>
+            </w:pict>
+          </mc:Fallback>
+        </mc:AlternateContent>
+      </w:r>
+      <w:r>
+        <w:rPr>
+          <w:noProof/>
+          <w:lang w:val="sv-SE" w:eastAsia="sv-SE" w:bidi="ar-SA"/>
+        </w:rPr>
+        <mc:AlternateContent>
+          <mc:Choice Requires="wps">
+            <w:drawing>
+              <wp:anchor distT="0" distB="0" distL="114300" distR="114300" simplePos="0" relativeHeight="251660288" behindDoc="0" locked="0" layoutInCell="1" allowOverlap="1">
+                <wp:simplePos x="0" y="0"/>
+                <wp:positionH relativeFrom="column">
+                  <wp:posOffset>933450</wp:posOffset>
+                </wp:positionH>
+                <wp:positionV relativeFrom="paragraph">
+                  <wp:posOffset>127000</wp:posOffset>
+                </wp:positionV>
+                <wp:extent cx="1085850" cy="1399540"/>
+                <wp:effectExtent l="0" t="0" r="19050" b="29210"/>
+                <wp:wrapNone/>
+                <wp:docPr id="10" name="Straight Connector 10"/>
+                <wp:cNvGraphicFramePr/>
+                <a:graphic xmlns:a="http://schemas.openxmlformats.org/drawingml/2006/main">
+                  <a:graphicData uri="http://schemas.microsoft.com/office/word/2010/wordprocessingShape">
+                    <wps:wsp>
+                      <wps:cNvCnPr/>
+                      <wps:spPr>
+                        <a:xfrm flipV="1">
+                          <a:off x="0" y="0"/>
+                          <a:ext cx="1085850" cy="1399540"/>
+                        </a:xfrm>
+                        <a:prstGeom prst="line">
+                          <a:avLst/>
+                        </a:prstGeom>
+                      </wps:spPr>
+                      <wps:style>
+                        <a:lnRef idx="1">
+                          <a:schemeClr val="dk1"/>
+                        </a:lnRef>
+                        <a:fillRef idx="0">
+                          <a:schemeClr val="dk1"/>
+                        </a:fillRef>
+                        <a:effectRef idx="0">
+                          <a:schemeClr val="dk1"/>
+                        </a:effectRef>
+                        <a:fontRef idx="minor">
+                          <a:schemeClr val="tx1"/>
+                        </a:fontRef>
+                      </wps:style>
+                      <wps:bodyPr/>
+                    </wps:wsp>
+                  </a:graphicData>
+                </a:graphic>
+                <wp14:sizeRelH relativeFrom="margin">
+                  <wp14:pctWidth>0</wp14:pctWidth>
+                </wp14:sizeRelH>
+                <wp14:sizeRelV relativeFrom="margin">
+                  <wp14:pctHeight>0</wp14:pctHeight>
+                </wp14:sizeRelV>
+              </wp:anchor>
+            </w:drawing>
+          </mc:Choice>
+          <mc:Fallback>
+            <w:pict>
+              <v:line id="Straight Connector 10" o:spid="_x0000_s1026" style="position:absolute;flip:y;z-index:251660288;visibility:visible;mso-wrap-style:square;mso-width-percent:0;mso-height-percent:0;mso-wrap-distance-left:9pt;mso-wrap-distance-top:0;mso-wrap-distance-right:9pt;mso-wrap-distance-bottom:0;mso-position-horizontal:absolute;mso-position-horizontal-relative:text;mso-position-vertical:absolute;mso-position-vertical-relative:text;mso-width-percent:0;mso-height-percent:0;mso-width-relative:margin;mso-height-relative:margin" from="73.5pt,10pt" to="159pt,120.2pt" o:gfxdata="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" strokecolor="black [3040]"/>
+            </w:pict>
+          </mc:Fallback>
+        </mc:AlternateContent>
       </w:r>
     </w:p>
     <w:p>
@@ -323,14 +1993,95 @@
     <w:p>
       <w:pPr>
         <w:rPr>
-          <w:lang w:val="sv-SE"/>
-        </w:rPr>
-      </w:pPr>
-      <w:r>
-        <w:rPr>
+          <w:color w:val="BFBFBF" w:themeColor="background1" w:themeShade="BF"/>
+          <w:lang w:val="sv-SE"/>
+        </w:rPr>
+      </w:pPr>
+      <w:r>
+        <w:rPr>
+          <w:color w:val="BFBFBF" w:themeColor="background1" w:themeShade="BF"/>
           <w:lang w:val="sv-SE"/>
         </w:rPr>
         <w:t xml:space="preserve">En översikt över hur ni tillämpat TDD med exempel från olika personer och olika faser i projektet. Om ni har använt versionshanteringssystemet ordentligt bör all information som efterfrågas här finnas i det. Tänk på att kodexemplen ska vara läsbara. </w:t>
+      </w:r>
+    </w:p>
+    <w:p>
+      <w:pPr>
+        <w:rPr>
+          <w:lang w:val="sv-SE"/>
+        </w:rPr>
+      </w:pPr>
+      <w:r>
+        <w:rPr>
+          <w:lang w:val="sv-SE"/>
+        </w:rPr>
+        <w:t xml:space="preserve">Vi valde att arbeta som en enhet. All kod och alla testfall har vi tagit fram tillsammans som grupp. Efter att vi tagit fram ett </w:t>
+      </w:r>
+      <w:r>
+        <w:rPr>
+          <w:lang w:val="sv-SE"/>
+        </w:rPr>
+        <w:t xml:space="preserve">lämpligt </w:t>
+      </w:r>
+      <w:r>
+        <w:rPr>
+          <w:lang w:val="sv-SE"/>
+        </w:rPr>
+        <w:t>kravspec</w:t>
+      </w:r>
+      <w:r>
+        <w:rPr>
+          <w:lang w:val="sv-SE"/>
+        </w:rPr>
+        <w:t xml:space="preserve"> </w:t>
+      </w:r>
+      <w:r>
+        <w:rPr>
+          <w:lang w:val="sv-SE"/>
+        </w:rPr>
+        <w:t xml:space="preserve">började vi tänka ut </w:t>
+      </w:r>
+      <w:r>
+        <w:rPr>
+          <w:lang w:val="sv-SE"/>
+        </w:rPr>
+        <w:t xml:space="preserve">hur vi skulle utforma </w:t>
+      </w:r>
+      <w:r>
+        <w:rPr>
+          <w:lang w:val="sv-SE"/>
+        </w:rPr>
+        <w:t>testfall</w:t>
+      </w:r>
+      <w:r>
+        <w:rPr>
+          <w:lang w:val="sv-SE"/>
+        </w:rPr>
+        <w:t>en</w:t>
+      </w:r>
+      <w:r>
+        <w:rPr>
+          <w:lang w:val="sv-SE"/>
+        </w:rPr>
+        <w:t xml:space="preserve"> för </w:t>
+      </w:r>
+      <w:r>
+        <w:rPr>
+          <w:lang w:val="sv-SE"/>
+        </w:rPr>
+        <w:t>uppfylla de kraven vi bestämde oss för</w:t>
+      </w:r>
+      <w:r>
+        <w:rPr>
+          <w:lang w:val="sv-SE"/>
+        </w:rPr>
+        <w:t xml:space="preserve">. Sedan skrev vi </w:t>
+      </w:r>
+      <w:r>
+        <w:rPr>
+          <w:lang w:val="sv-SE"/>
+        </w:rPr>
+        <w:t>testfallen tills vi var nöjda med dom. Därefter skrev vi källkoden till metoderna som testfallen täckte.</w:t>
       </w:r>
     </w:p>
     <w:p>
@@ -351,21 +2102,135 @@
     <w:p>
       <w:pPr>
         <w:rPr>
-          <w:lang w:val="sv-SE"/>
-        </w:rPr>
-      </w:pPr>
-      <w:r>
-        <w:rPr>
+          <w:color w:val="BFBFBF" w:themeColor="background1" w:themeShade="BF"/>
+          <w:lang w:val="sv-SE"/>
+        </w:rPr>
+      </w:pPr>
+      <w:r>
+        <w:rPr>
+          <w:color w:val="BFBFBF" w:themeColor="background1" w:themeShade="BF"/>
           <w:lang w:val="sv-SE"/>
         </w:rPr>
         <w:t xml:space="preserve">En diskussion om vilka era erfarenheter ni dragit av att tillämpa TDD. </w:t>
       </w:r>
       <w:r>
         <w:rPr>
+          <w:color w:val="BFBFBF" w:themeColor="background1" w:themeShade="BF"/>
           <w:lang w:val="sv-SE"/>
         </w:rPr>
         <w:t>Det finns inget rätt eller fel här. Enda sättet att bli underkända är att bara fuska över punkten och säga något pliktskyldigt.</w:t>
       </w:r>
+    </w:p>
+    <w:p>
+      <w:pPr>
+        <w:rPr>
+          <w:lang w:val="sv-SE"/>
+        </w:rPr>
+      </w:pPr>
+      <w:r>
+        <w:rPr>
+          <w:lang w:val="sv-SE"/>
+        </w:rPr>
+        <w:t xml:space="preserve">Jag tyckte att TDD krävde mycket energi eftersom man var tvungen att tänka ”dubbelt så mycket” när man ville göra något. För det minsta lilla var man tvungen att stanna till, tänka ut ett testfall som </w:t>
+      </w:r>
+      <w:r>
+        <w:rPr>
+          <w:lang w:val="sv-SE"/>
+        </w:rPr>
+        <w:t xml:space="preserve">verkar vettigt och sen skriva kod. Det tar död på det roliga med koda; att testa sig fram och leka. Jag kan tänka mig dock hur det kan hjälpa till att hålla reda på ett stort projekt, och att motverka regression buggar. </w:t>
+      </w:r>
+    </w:p>
+    <w:p>
+      <w:pPr>
+        <w:rPr>
+          <w:lang w:val="sv-SE"/>
+        </w:rPr>
+      </w:pPr>
+      <w:r>
+        <w:rPr>
+          <w:lang w:val="sv-SE"/>
+        </w:rPr>
+        <w:t>– Elise</w:t>
+      </w:r>
+    </w:p>
+    <w:p>
+      <w:pPr>
+        <w:rPr>
+          <w:lang w:val="sv-SE"/>
+        </w:rPr>
+      </w:pPr>
+    </w:p>
+    <w:p>
+      <w:pPr>
+        <w:rPr>
+          <w:lang w:val="sv-SE"/>
+        </w:rPr>
+      </w:pPr>
+      <w:r>
+        <w:rPr>
+          <w:lang w:val="sv-SE"/>
+        </w:rPr>
+        <w:t>Till att börja med måste jag säga att TDD helt tog bort det roliga med att skriva källkod. Att behöva skriva testfall först ströp kreativiteten och det kändes väldigt oflexibelt. Det kändes också lite som att famla i blindo eftersom jag hela tiden försökte hålla både testfallens utformning och den tilltänkta metodens utformning i huvudet innan vi ens började skriva ned testfallen.</w:t>
+      </w:r>
+      <w:r>
+        <w:rPr>
+          <w:lang w:val="sv-SE"/>
+        </w:rPr>
+        <w:br/>
+        <w:t xml:space="preserve">   Det var väldigt frustrerande i början att skriva testfall tyckte jag eftersom det kändes väldigt baklänges med att först sk</w:t>
+      </w:r>
+      <w:r>
+        <w:rPr>
+          <w:lang w:val="sv-SE"/>
+        </w:rPr>
+        <w:t>riva en kod för att testa en metod</w:t>
+      </w:r>
+      <w:r>
+        <w:rPr>
+          <w:lang w:val="sv-SE"/>
+        </w:rPr>
+        <w:t xml:space="preserve"> som inte ens fanns än, istället för att skriva ett kodstycke och sedan köra programmet för att se om det gav ett önskat resultat. Däremot kan jag tänka mig att det kan vara tidssparande och i många fall nödvändigt att skriva testfall på det här sättet beroende p</w:t>
+      </w:r>
+      <w:r>
+        <w:rPr>
+          <w:lang w:val="sv-SE"/>
+        </w:rPr>
+        <w:t xml:space="preserve">å vad det är för typ av program. Väldigt stora program kan det </w:t>
+      </w:r>
+      <w:r>
+        <w:rPr>
+          <w:lang w:val="sv-SE"/>
+        </w:rPr>
+        <w:lastRenderedPageBreak/>
+        <w:t>vara nödvändigt att kunna testa bara delar av programmet på ett mer ordnat sätt, eftersom det skulle bli väldigt svårt och tidskrävande att köra ett stort program bara för att se om en liten hjälpmetod fungerar eller inte.</w:t>
+      </w:r>
+    </w:p>
+    <w:p>
+      <w:pPr>
+        <w:rPr>
+          <w:lang w:val="sv-SE"/>
+        </w:rPr>
+      </w:pPr>
+      <w:r>
+        <w:rPr>
+          <w:lang w:val="sv-SE"/>
+        </w:rPr>
+        <w:t>– Karolina</w:t>
+      </w:r>
+    </w:p>
+    <w:p>
+      <w:pPr>
+        <w:rPr>
+          <w:lang w:val="sv-SE"/>
+        </w:rPr>
+      </w:pPr>
+    </w:p>
+    <w:p>
+      <w:pPr>
+        <w:rPr>
+          <w:lang w:val="sv-SE"/>
+        </w:rPr>
+      </w:pPr>
     </w:p>
     <w:p>
       <w:pPr>
@@ -6712,29 +8577,34 @@
     <w:p>
       <w:pPr>
         <w:rPr>
-          <w:lang w:val="sv-SE"/>
-        </w:rPr>
-      </w:pPr>
-      <w:r>
-        <w:rPr>
+          <w:color w:val="BFBFBF" w:themeColor="background1" w:themeShade="BF"/>
+          <w:lang w:val="sv-SE"/>
+        </w:rPr>
+      </w:pPr>
+      <w:r>
+        <w:rPr>
+          <w:color w:val="BFBFBF" w:themeColor="background1" w:themeShade="BF"/>
           <w:lang w:val="sv-SE"/>
         </w:rPr>
         <w:t>En diskussion om vilka era erfarenheter ni dragit av att tillämpa granskning. Det finns inget rätt eller fel här. Enda sättet att bli underkända är att bara fuska över punkten och</w:t>
       </w:r>
       <w:r>
         <w:rPr>
+          <w:color w:val="BFBFBF" w:themeColor="background1" w:themeShade="BF"/>
           <w:lang w:val="sv-SE"/>
         </w:rPr>
         <w:t xml:space="preserve"> bara</w:t>
       </w:r>
       <w:r>
         <w:rPr>
+          <w:color w:val="BFBFBF" w:themeColor="background1" w:themeShade="BF"/>
           <w:lang w:val="sv-SE"/>
         </w:rPr>
         <w:t xml:space="preserve"> säga något pliktskyldigt.</w:t>
       </w:r>
       <w:r>
         <w:rPr>
+          <w:color w:val="BFBFBF" w:themeColor="background1" w:themeShade="BF"/>
           <w:lang w:val="sv-SE"/>
         </w:rPr>
         <w:t xml:space="preserve"> Ni förväntas förhålla er till såväl kursboken som utdelat material och IEEE Std 1028.</w:t>
@@ -6746,6 +8616,14 @@
           <w:lang w:val="sv-SE"/>
         </w:rPr>
       </w:pPr>
+      <w:r>
+        <w:rPr>
+          <w:lang w:val="sv-SE"/>
+        </w:rPr>
+        <w:t>Whee!!</w:t>
+      </w:r>
+      <w:bookmarkStart w:id="0" w:name="_GoBack"/>
+      <w:bookmarkEnd w:id="0"/>
     </w:p>
     <w:p>
       <w:pPr>
@@ -6836,8 +8714,12 @@
         </w:rPr>
         <w:t>Systemet rapporterade inga fel.</w:t>
       </w:r>
-      <w:bookmarkStart w:id="0" w:name="_GoBack"/>
-      <w:bookmarkEnd w:id="0"/>
+      <w:r>
+        <w:rPr>
+          <w:lang w:val="sv-SE"/>
+        </w:rPr>
+        <w:t xml:space="preserve"> Vi har kört FindBugs på koden innan granskningen och på den senaste versionen.</w:t>
+      </w:r>
     </w:p>
     <w:p>
       <w:pPr>
@@ -6952,17 +8834,20 @@
     <w:p>
       <w:pPr>
         <w:rPr>
-          <w:lang w:val="sv-SE"/>
-        </w:rPr>
-      </w:pPr>
-      <w:r>
-        <w:rPr>
+          <w:color w:val="BFBFBF" w:themeColor="background1" w:themeShade="BF"/>
+          <w:lang w:val="sv-SE"/>
+        </w:rPr>
+      </w:pPr>
+      <w:r>
+        <w:rPr>
+          <w:color w:val="BFBFBF" w:themeColor="background1" w:themeShade="BF"/>
           <w:lang w:val="sv-SE"/>
         </w:rPr>
         <w:t xml:space="preserve">En översikt över vilken täckningsgrad era testfall uppnått. Denna kan antagligen tas rakt av från verktyget ni använt för att mäta den. </w:t>
       </w:r>
       <w:r>
         <w:rPr>
+          <w:color w:val="BFBFBF" w:themeColor="background1" w:themeShade="BF"/>
           <w:lang w:val="sv-SE"/>
         </w:rPr>
         <w:t>Om ni inte uppnått fullständig täckning så ska detta förklaras och motiveras.</w:t>
@@ -6978,7 +8863,19 @@
         <w:rPr>
           <w:lang w:val="sv-SE"/>
         </w:rPr>
-        <w:t>Vi valde statement coverage som täckningsgrad. Vi har uppnått 100% täckning. Vi använde oss av ÄckelEmma för att se våran coverage.</w:t>
+        <w:t xml:space="preserve">Vi valde statement coverage som täckningsgrad. Vi har uppnått 100% täckning. Vi använde oss av </w:t>
+      </w:r>
+      <w:r>
+        <w:rPr>
+          <w:lang w:val="sv-SE"/>
+        </w:rPr>
+        <w:t>Ecl</w:t>
+      </w:r>
+      <w:r>
+        <w:rPr>
+          <w:lang w:val="sv-SE"/>
+        </w:rPr>
+        <w:t>Emma för att se våran coverage.</w:t>
       </w:r>
     </w:p>
     <w:p>
@@ -7384,9 +9281,28 @@
           <w:szCs w:val="18"/>
           <w:lang w:bidi="ar-SA"/>
         </w:rPr>
-        <w:t>"</w:t>
-      </w:r>
-      <w:proofErr w:type="spellStart"/>
+        <w:t>"InteProj"</w:t>
+      </w:r>
+      <w:r>
+        <w:rPr>
+          <w:rFonts w:ascii="Consolas" w:hAnsi="Consolas" w:cs="Consolas"/>
+          <w:color w:val="000000"/>
+          <w:sz w:val="18"/>
+          <w:szCs w:val="18"/>
+          <w:lang w:bidi="ar-SA"/>
+        </w:rPr>
+        <w:t xml:space="preserve"> </w:t>
+      </w:r>
+      <w:r>
+        <w:rPr>
+          <w:rFonts w:ascii="Consolas" w:hAnsi="Consolas" w:cs="Consolas"/>
+          <w:color w:val="000080"/>
+          <w:sz w:val="18"/>
+          <w:szCs w:val="18"/>
+          <w:lang w:bidi="ar-SA"/>
+        </w:rPr>
+        <w:t>default=</w:t>
+      </w:r>
       <w:r>
         <w:rPr>
           <w:rFonts w:ascii="Consolas" w:hAnsi="Consolas" w:cs="Consolas"/>
@@ -7395,9 +9311,72 @@
           <w:szCs w:val="18"/>
           <w:lang w:bidi="ar-SA"/>
         </w:rPr>
-        <w:t>InteProj</w:t>
-      </w:r>
-      <w:proofErr w:type="spellEnd"/>
+        <w:t>"runjunit"</w:t>
+      </w:r>
+      <w:r>
+        <w:rPr>
+          <w:rFonts w:ascii="Consolas" w:hAnsi="Consolas" w:cs="Consolas"/>
+          <w:color w:val="000080"/>
+          <w:sz w:val="18"/>
+          <w:szCs w:val="18"/>
+          <w:lang w:bidi="ar-SA"/>
+        </w:rPr>
+        <w:t>&gt;</w:t>
+      </w:r>
+    </w:p>
+    <w:p>
+      <w:pPr>
+        <w:autoSpaceDE w:val="0"/>
+        <w:autoSpaceDN w:val="0"/>
+        <w:adjustRightInd w:val="0"/>
+        <w:spacing w:after="0" w:line="240" w:lineRule="auto"/>
+        <w:rPr>
+          <w:rFonts w:ascii="Consolas" w:hAnsi="Consolas" w:cs="Consolas"/>
+          <w:sz w:val="18"/>
+          <w:szCs w:val="18"/>
+          <w:lang w:bidi="ar-SA"/>
+        </w:rPr>
+      </w:pPr>
+      <w:r>
+        <w:rPr>
+          <w:rFonts w:ascii="Consolas" w:hAnsi="Consolas" w:cs="Consolas"/>
+          <w:color w:val="000000"/>
+          <w:sz w:val="18"/>
+          <w:szCs w:val="18"/>
+          <w:lang w:bidi="ar-SA"/>
+        </w:rPr>
+        <w:t xml:space="preserve">    </w:t>
+      </w:r>
+      <w:r>
+        <w:rPr>
+          <w:rFonts w:ascii="Consolas" w:hAnsi="Consolas" w:cs="Consolas"/>
+          <w:color w:val="000080"/>
+          <w:sz w:val="18"/>
+          <w:szCs w:val="18"/>
+          <w:lang w:bidi="ar-SA"/>
+        </w:rPr>
+        <w:t>&lt;target</w:t>
+      </w:r>
+      <w:r>
+        <w:rPr>
+          <w:rFonts w:ascii="Consolas" w:hAnsi="Consolas" w:cs="Consolas"/>
+          <w:color w:val="000000"/>
+          <w:sz w:val="18"/>
+          <w:szCs w:val="18"/>
+          <w:lang w:bidi="ar-SA"/>
+        </w:rPr>
+        <w:t xml:space="preserve"> </w:t>
+      </w:r>
+      <w:r>
+        <w:rPr>
+          <w:rFonts w:ascii="Consolas" w:hAnsi="Consolas" w:cs="Consolas"/>
+          <w:color w:val="000080"/>
+          <w:sz w:val="18"/>
+          <w:szCs w:val="18"/>
+          <w:lang w:bidi="ar-SA"/>
+        </w:rPr>
+        <w:t>name=</w:t>
+      </w:r>
       <w:r>
         <w:rPr>
           <w:rFonts w:ascii="Consolas" w:hAnsi="Consolas" w:cs="Consolas"/>
@@ -7406,7 +9385,7 @@
           <w:szCs w:val="18"/>
           <w:lang w:bidi="ar-SA"/>
         </w:rPr>
-        <w:t>"</w:t>
+        <w:t>"runjunit"</w:t>
       </w:r>
       <w:r>
         <w:rPr>
@@ -7426,7 +9405,7 @@
           <w:szCs w:val="18"/>
           <w:lang w:bidi="ar-SA"/>
         </w:rPr>
-        <w:t>default=</w:t>
+        <w:t>depends=</w:t>
       </w:r>
       <w:r>
         <w:rPr>
@@ -7436,9 +9415,28 @@
           <w:szCs w:val="18"/>
           <w:lang w:bidi="ar-SA"/>
         </w:rPr>
-        <w:t>"</w:t>
-      </w:r>
-      <w:proofErr w:type="spellStart"/>
+        <w:t>"compile"</w:t>
+      </w:r>
+      <w:r>
+        <w:rPr>
+          <w:rFonts w:ascii="Consolas" w:hAnsi="Consolas" w:cs="Consolas"/>
+          <w:color w:val="000000"/>
+          <w:sz w:val="18"/>
+          <w:szCs w:val="18"/>
+          <w:lang w:bidi="ar-SA"/>
+        </w:rPr>
+        <w:t xml:space="preserve"> </w:t>
+      </w:r>
+      <w:r>
+        <w:rPr>
+          <w:rFonts w:ascii="Consolas" w:hAnsi="Consolas" w:cs="Consolas"/>
+          <w:color w:val="000080"/>
+          <w:sz w:val="18"/>
+          <w:szCs w:val="18"/>
+          <w:lang w:bidi="ar-SA"/>
+        </w:rPr>
+        <w:t>description=</w:t>
+      </w:r>
       <w:r>
         <w:rPr>
           <w:rFonts w:ascii="Consolas" w:hAnsi="Consolas" w:cs="Consolas"/>
@@ -7447,9 +9445,72 @@
           <w:szCs w:val="18"/>
           <w:lang w:bidi="ar-SA"/>
         </w:rPr>
-        <w:t>runjunit</w:t>
-      </w:r>
-      <w:proofErr w:type="spellEnd"/>
+        <w:t>"Run Forest! Run!"</w:t>
+      </w:r>
+      <w:r>
+        <w:rPr>
+          <w:rFonts w:ascii="Consolas" w:hAnsi="Consolas" w:cs="Consolas"/>
+          <w:color w:val="000080"/>
+          <w:sz w:val="18"/>
+          <w:szCs w:val="18"/>
+          <w:lang w:bidi="ar-SA"/>
+        </w:rPr>
+        <w:t>&gt;</w:t>
+      </w:r>
+    </w:p>
+    <w:p>
+      <w:pPr>
+        <w:autoSpaceDE w:val="0"/>
+        <w:autoSpaceDN w:val="0"/>
+        <w:adjustRightInd w:val="0"/>
+        <w:spacing w:after="0" w:line="240" w:lineRule="auto"/>
+        <w:rPr>
+          <w:rFonts w:ascii="Consolas" w:hAnsi="Consolas" w:cs="Consolas"/>
+          <w:sz w:val="18"/>
+          <w:szCs w:val="18"/>
+          <w:lang w:bidi="ar-SA"/>
+        </w:rPr>
+      </w:pPr>
+      <w:r>
+        <w:rPr>
+          <w:rFonts w:ascii="Consolas" w:hAnsi="Consolas" w:cs="Consolas"/>
+          <w:color w:val="000000"/>
+          <w:sz w:val="18"/>
+          <w:szCs w:val="18"/>
+          <w:lang w:bidi="ar-SA"/>
+        </w:rPr>
+        <w:t xml:space="preserve">        </w:t>
+      </w:r>
+      <w:r>
+        <w:rPr>
+          <w:rFonts w:ascii="Consolas" w:hAnsi="Consolas" w:cs="Consolas"/>
+          <w:color w:val="000080"/>
+          <w:sz w:val="18"/>
+          <w:szCs w:val="18"/>
+          <w:lang w:bidi="ar-SA"/>
+        </w:rPr>
+        <w:t>&lt;junit</w:t>
+      </w:r>
+      <w:r>
+        <w:rPr>
+          <w:rFonts w:ascii="Consolas" w:hAnsi="Consolas" w:cs="Consolas"/>
+          <w:color w:val="000000"/>
+          <w:sz w:val="18"/>
+          <w:szCs w:val="18"/>
+          <w:lang w:bidi="ar-SA"/>
+        </w:rPr>
+        <w:t xml:space="preserve"> </w:t>
+      </w:r>
+      <w:r>
+        <w:rPr>
+          <w:rFonts w:ascii="Consolas" w:hAnsi="Consolas" w:cs="Consolas"/>
+          <w:color w:val="000080"/>
+          <w:sz w:val="18"/>
+          <w:szCs w:val="18"/>
+          <w:lang w:bidi="ar-SA"/>
+        </w:rPr>
+        <w:t>printsummary=</w:t>
+      </w:r>
       <w:r>
         <w:rPr>
           <w:rFonts w:ascii="Consolas" w:hAnsi="Consolas" w:cs="Consolas"/>
@@ -7458,7 +9519,7 @@
           <w:szCs w:val="18"/>
           <w:lang w:bidi="ar-SA"/>
         </w:rPr>
-        <w:t>"</w:t>
+        <w:t>"on"</w:t>
       </w:r>
       <w:r>
         <w:rPr>
@@ -7492,7 +9553,7 @@
           <w:szCs w:val="18"/>
           <w:lang w:bidi="ar-SA"/>
         </w:rPr>
-        <w:t xml:space="preserve">    </w:t>
+        <w:t xml:space="preserve">            </w:t>
       </w:r>
       <w:r>
         <w:rPr>
@@ -7502,7 +9563,7 @@
           <w:szCs w:val="18"/>
           <w:lang w:bidi="ar-SA"/>
         </w:rPr>
-        <w:t>&lt;target</w:t>
+        <w:t>&lt;test</w:t>
       </w:r>
       <w:r>
         <w:rPr>
@@ -7532,9 +9593,106 @@
           <w:szCs w:val="18"/>
           <w:lang w:bidi="ar-SA"/>
         </w:rPr>
-        <w:t>"</w:t>
-      </w:r>
-      <w:proofErr w:type="spellStart"/>
+        <w:t>"inteproj.AllTests"</w:t>
+      </w:r>
+      <w:r>
+        <w:rPr>
+          <w:rFonts w:ascii="Consolas" w:hAnsi="Consolas" w:cs="Consolas"/>
+          <w:color w:val="000080"/>
+          <w:sz w:val="18"/>
+          <w:szCs w:val="18"/>
+          <w:lang w:bidi="ar-SA"/>
+        </w:rPr>
+        <w:t>&gt;&lt;/test&gt;</w:t>
+      </w:r>
+    </w:p>
+    <w:p>
+      <w:pPr>
+        <w:autoSpaceDE w:val="0"/>
+        <w:autoSpaceDN w:val="0"/>
+        <w:adjustRightInd w:val="0"/>
+        <w:spacing w:after="0" w:line="240" w:lineRule="auto"/>
+        <w:rPr>
+          <w:rFonts w:ascii="Consolas" w:hAnsi="Consolas" w:cs="Consolas"/>
+          <w:sz w:val="18"/>
+          <w:szCs w:val="18"/>
+          <w:lang w:bidi="ar-SA"/>
+        </w:rPr>
+      </w:pPr>
+      <w:r>
+        <w:rPr>
+          <w:rFonts w:ascii="Consolas" w:hAnsi="Consolas" w:cs="Consolas"/>
+          <w:color w:val="000000"/>
+          <w:sz w:val="18"/>
+          <w:szCs w:val="18"/>
+          <w:lang w:bidi="ar-SA"/>
+        </w:rPr>
+        <w:t xml:space="preserve">            </w:t>
+      </w:r>
+      <w:r>
+        <w:rPr>
+          <w:rFonts w:ascii="Consolas" w:hAnsi="Consolas" w:cs="Consolas"/>
+          <w:color w:val="000080"/>
+          <w:sz w:val="18"/>
+          <w:szCs w:val="18"/>
+          <w:lang w:bidi="ar-SA"/>
+        </w:rPr>
+        <w:t>&lt;classpath&gt;</w:t>
+      </w:r>
+    </w:p>
+    <w:p>
+      <w:pPr>
+        <w:autoSpaceDE w:val="0"/>
+        <w:autoSpaceDN w:val="0"/>
+        <w:adjustRightInd w:val="0"/>
+        <w:spacing w:after="0" w:line="240" w:lineRule="auto"/>
+        <w:rPr>
+          <w:rFonts w:ascii="Consolas" w:hAnsi="Consolas" w:cs="Consolas"/>
+          <w:sz w:val="18"/>
+          <w:szCs w:val="18"/>
+          <w:lang w:bidi="ar-SA"/>
+        </w:rPr>
+      </w:pPr>
+      <w:r>
+        <w:rPr>
+          <w:rFonts w:ascii="Consolas" w:hAnsi="Consolas" w:cs="Consolas"/>
+          <w:color w:val="000000"/>
+          <w:sz w:val="18"/>
+          <w:szCs w:val="18"/>
+          <w:lang w:bidi="ar-SA"/>
+        </w:rPr>
+        <w:t xml:space="preserve">                </w:t>
+      </w:r>
+      <w:r>
+        <w:rPr>
+          <w:rFonts w:ascii="Consolas" w:hAnsi="Consolas" w:cs="Consolas"/>
+          <w:color w:val="000080"/>
+          <w:sz w:val="18"/>
+          <w:szCs w:val="18"/>
+          <w:lang w:bidi="ar-SA"/>
+        </w:rPr>
+        <w:t>&lt;pathelement</w:t>
+      </w:r>
+      <w:r>
+        <w:rPr>
+          <w:rFonts w:ascii="Consolas" w:hAnsi="Consolas" w:cs="Consolas"/>
+          <w:color w:val="000000"/>
+          <w:sz w:val="18"/>
+          <w:szCs w:val="18"/>
+          <w:lang w:bidi="ar-SA"/>
+        </w:rPr>
+        <w:t xml:space="preserve"> </w:t>
+      </w:r>
+      <w:r>
+        <w:rPr>
+          <w:rFonts w:ascii="Consolas" w:hAnsi="Consolas" w:cs="Consolas"/>
+          <w:color w:val="000080"/>
+          <w:sz w:val="18"/>
+          <w:szCs w:val="18"/>
+          <w:lang w:bidi="ar-SA"/>
+        </w:rPr>
+        <w:t>location=</w:t>
+      </w:r>
       <w:r>
         <w:rPr>
           <w:rFonts w:ascii="Consolas" w:hAnsi="Consolas" w:cs="Consolas"/>
@@ -7543,9 +9701,72 @@
           <w:szCs w:val="18"/>
           <w:lang w:bidi="ar-SA"/>
         </w:rPr>
-        <w:t>runjunit</w:t>
-      </w:r>
-      <w:proofErr w:type="spellEnd"/>
+        <w:t>"./resources/junit.jar"</w:t>
+      </w:r>
+      <w:r>
+        <w:rPr>
+          <w:rFonts w:ascii="Consolas" w:hAnsi="Consolas" w:cs="Consolas"/>
+          <w:color w:val="000080"/>
+          <w:sz w:val="18"/>
+          <w:szCs w:val="18"/>
+          <w:lang w:bidi="ar-SA"/>
+        </w:rPr>
+        <w:t>&gt;&lt;/pathelement&gt;</w:t>
+      </w:r>
+    </w:p>
+    <w:p>
+      <w:pPr>
+        <w:autoSpaceDE w:val="0"/>
+        <w:autoSpaceDN w:val="0"/>
+        <w:adjustRightInd w:val="0"/>
+        <w:spacing w:after="0" w:line="240" w:lineRule="auto"/>
+        <w:rPr>
+          <w:rFonts w:ascii="Consolas" w:hAnsi="Consolas" w:cs="Consolas"/>
+          <w:sz w:val="18"/>
+          <w:szCs w:val="18"/>
+          <w:lang w:bidi="ar-SA"/>
+        </w:rPr>
+      </w:pPr>
+      <w:r>
+        <w:rPr>
+          <w:rFonts w:ascii="Consolas" w:hAnsi="Consolas" w:cs="Consolas"/>
+          <w:color w:val="000000"/>
+          <w:sz w:val="18"/>
+          <w:szCs w:val="18"/>
+          <w:lang w:bidi="ar-SA"/>
+        </w:rPr>
+        <w:t xml:space="preserve">                </w:t>
+      </w:r>
+      <w:r>
+        <w:rPr>
+          <w:rFonts w:ascii="Consolas" w:hAnsi="Consolas" w:cs="Consolas"/>
+          <w:color w:val="000080"/>
+          <w:sz w:val="18"/>
+          <w:szCs w:val="18"/>
+          <w:lang w:bidi="ar-SA"/>
+        </w:rPr>
+        <w:t>&lt;pathelement</w:t>
+      </w:r>
+      <w:r>
+        <w:rPr>
+          <w:rFonts w:ascii="Consolas" w:hAnsi="Consolas" w:cs="Consolas"/>
+          <w:color w:val="000000"/>
+          <w:sz w:val="18"/>
+          <w:szCs w:val="18"/>
+          <w:lang w:bidi="ar-SA"/>
+        </w:rPr>
+        <w:t xml:space="preserve"> </w:t>
+      </w:r>
+      <w:r>
+        <w:rPr>
+          <w:rFonts w:ascii="Consolas" w:hAnsi="Consolas" w:cs="Consolas"/>
+          <w:color w:val="000080"/>
+          <w:sz w:val="18"/>
+          <w:szCs w:val="18"/>
+          <w:lang w:bidi="ar-SA"/>
+        </w:rPr>
+        <w:t>location=</w:t>
+      </w:r>
       <w:r>
         <w:rPr>
           <w:rFonts w:ascii="Consolas" w:hAnsi="Consolas" w:cs="Consolas"/>
@@ -7554,8 +9775,32 @@
           <w:szCs w:val="18"/>
           <w:lang w:bidi="ar-SA"/>
         </w:rPr>
-        <w:t>"</w:t>
-      </w:r>
+        <w:t>"./resources/hamcrest.jar"</w:t>
+      </w:r>
+      <w:r>
+        <w:rPr>
+          <w:rFonts w:ascii="Consolas" w:hAnsi="Consolas" w:cs="Consolas"/>
+          <w:color w:val="000080"/>
+          <w:sz w:val="18"/>
+          <w:szCs w:val="18"/>
+          <w:lang w:bidi="ar-SA"/>
+        </w:rPr>
+        <w:t>/&gt;</w:t>
+      </w:r>
+    </w:p>
+    <w:p>
+      <w:pPr>
+        <w:autoSpaceDE w:val="0"/>
+        <w:autoSpaceDN w:val="0"/>
+        <w:adjustRightInd w:val="0"/>
+        <w:spacing w:after="0" w:line="240" w:lineRule="auto"/>
+        <w:rPr>
+          <w:rFonts w:ascii="Consolas" w:hAnsi="Consolas" w:cs="Consolas"/>
+          <w:sz w:val="18"/>
+          <w:szCs w:val="18"/>
+          <w:lang w:bidi="ar-SA"/>
+        </w:rPr>
+      </w:pPr>
       <w:r>
         <w:rPr>
           <w:rFonts w:ascii="Consolas" w:hAnsi="Consolas" w:cs="Consolas"/>
@@ -7564,7 +9809,7 @@
           <w:szCs w:val="18"/>
           <w:lang w:bidi="ar-SA"/>
         </w:rPr>
-        <w:t xml:space="preserve"> </w:t>
+        <w:t xml:space="preserve">                </w:t>
       </w:r>
       <w:r>
         <w:rPr>
@@ -7574,7 +9819,27 @@
           <w:szCs w:val="18"/>
           <w:lang w:bidi="ar-SA"/>
         </w:rPr>
-        <w:t>depends=</w:t>
+        <w:t>&lt;pathelement</w:t>
+      </w:r>
+      <w:r>
+        <w:rPr>
+          <w:rFonts w:ascii="Consolas" w:hAnsi="Consolas" w:cs="Consolas"/>
+          <w:color w:val="000000"/>
+          <w:sz w:val="18"/>
+          <w:szCs w:val="18"/>
+          <w:lang w:bidi="ar-SA"/>
+        </w:rPr>
+        <w:t xml:space="preserve"> </w:t>
+      </w:r>
+      <w:r>
+        <w:rPr>
+          <w:rFonts w:ascii="Consolas" w:hAnsi="Consolas" w:cs="Consolas"/>
+          <w:color w:val="000080"/>
+          <w:sz w:val="18"/>
+          <w:szCs w:val="18"/>
+          <w:lang w:bidi="ar-SA"/>
+        </w:rPr>
+        <w:t>location=</w:t>
       </w:r>
       <w:r>
         <w:rPr>
@@ -7584,8 +9849,32 @@
           <w:szCs w:val="18"/>
           <w:lang w:bidi="ar-SA"/>
         </w:rPr>
-        <w:t>"compile"</w:t>
-      </w:r>
+        <w:t>"./compiled"</w:t>
+      </w:r>
+      <w:r>
+        <w:rPr>
+          <w:rFonts w:ascii="Consolas" w:hAnsi="Consolas" w:cs="Consolas"/>
+          <w:color w:val="000080"/>
+          <w:sz w:val="18"/>
+          <w:szCs w:val="18"/>
+          <w:lang w:bidi="ar-SA"/>
+        </w:rPr>
+        <w:t>&gt;&lt;/pathelement&gt;</w:t>
+      </w:r>
+    </w:p>
+    <w:p>
+      <w:pPr>
+        <w:autoSpaceDE w:val="0"/>
+        <w:autoSpaceDN w:val="0"/>
+        <w:adjustRightInd w:val="0"/>
+        <w:spacing w:after="0" w:line="240" w:lineRule="auto"/>
+        <w:rPr>
+          <w:rFonts w:ascii="Consolas" w:hAnsi="Consolas" w:cs="Consolas"/>
+          <w:sz w:val="18"/>
+          <w:szCs w:val="18"/>
+          <w:lang w:bidi="ar-SA"/>
+        </w:rPr>
+      </w:pPr>
       <w:r>
         <w:rPr>
           <w:rFonts w:ascii="Consolas" w:hAnsi="Consolas" w:cs="Consolas"/>
@@ -7594,7 +9883,7 @@
           <w:szCs w:val="18"/>
           <w:lang w:bidi="ar-SA"/>
         </w:rPr>
-        <w:t xml:space="preserve"> </w:t>
+        <w:t xml:space="preserve">            </w:t>
       </w:r>
       <w:r>
         <w:rPr>
@@ -7604,7 +9893,61 @@
           <w:szCs w:val="18"/>
           <w:lang w:bidi="ar-SA"/>
         </w:rPr>
-        <w:t>description=</w:t>
+        <w:t>&lt;/classpath&gt;</w:t>
+      </w:r>
+    </w:p>
+    <w:p>
+      <w:pPr>
+        <w:autoSpaceDE w:val="0"/>
+        <w:autoSpaceDN w:val="0"/>
+        <w:adjustRightInd w:val="0"/>
+        <w:spacing w:after="0" w:line="240" w:lineRule="auto"/>
+        <w:rPr>
+          <w:rFonts w:ascii="Consolas" w:hAnsi="Consolas" w:cs="Consolas"/>
+          <w:sz w:val="18"/>
+          <w:szCs w:val="18"/>
+          <w:lang w:bidi="ar-SA"/>
+        </w:rPr>
+      </w:pPr>
+      <w:r>
+        <w:rPr>
+          <w:rFonts w:ascii="Consolas" w:hAnsi="Consolas" w:cs="Consolas"/>
+          <w:color w:val="000000"/>
+          <w:sz w:val="18"/>
+          <w:szCs w:val="18"/>
+          <w:lang w:bidi="ar-SA"/>
+        </w:rPr>
+        <w:t xml:space="preserve">            </w:t>
+      </w:r>
+      <w:r>
+        <w:rPr>
+          <w:rFonts w:ascii="Consolas" w:hAnsi="Consolas" w:cs="Consolas"/>
+          <w:color w:val="000080"/>
+          <w:sz w:val="18"/>
+          <w:szCs w:val="18"/>
+          <w:lang w:bidi="ar-SA"/>
+        </w:rPr>
+        <w:t>&lt;formatter</w:t>
+      </w:r>
+      <w:r>
+        <w:rPr>
+          <w:rFonts w:ascii="Consolas" w:hAnsi="Consolas" w:cs="Consolas"/>
+          <w:color w:val="000000"/>
+          <w:sz w:val="18"/>
+          <w:szCs w:val="18"/>
+          <w:lang w:bidi="ar-SA"/>
+        </w:rPr>
+        <w:t xml:space="preserve"> </w:t>
+      </w:r>
+      <w:r>
+        <w:rPr>
+          <w:rFonts w:ascii="Consolas" w:hAnsi="Consolas" w:cs="Consolas"/>
+          <w:color w:val="000080"/>
+          <w:sz w:val="18"/>
+          <w:szCs w:val="18"/>
+          <w:lang w:bidi="ar-SA"/>
+        </w:rPr>
+        <w:t>type=</w:t>
       </w:r>
       <w:r>
         <w:rPr>
@@ -7614,7 +9957,17 @@
           <w:szCs w:val="18"/>
           <w:lang w:bidi="ar-SA"/>
         </w:rPr>
-        <w:t>"Run Forest! Run!"</w:t>
+        <w:t>"plain"</w:t>
+      </w:r>
+      <w:r>
+        <w:rPr>
+          <w:rFonts w:ascii="Consolas" w:hAnsi="Consolas" w:cs="Consolas"/>
+          <w:color w:val="000000"/>
+          <w:sz w:val="18"/>
+          <w:szCs w:val="18"/>
+          <w:lang w:bidi="ar-SA"/>
+        </w:rPr>
+        <w:t xml:space="preserve"> </w:t>
       </w:r>
       <w:r>
         <w:rPr>
@@ -7624,7 +9977,27 @@
           <w:szCs w:val="18"/>
           <w:lang w:bidi="ar-SA"/>
         </w:rPr>
-        <w:t>&gt;</w:t>
+        <w:t>usefile=</w:t>
+      </w:r>
+      <w:r>
+        <w:rPr>
+          <w:rFonts w:ascii="Consolas" w:hAnsi="Consolas" w:cs="Consolas"/>
+          <w:color w:val="008000"/>
+          <w:sz w:val="18"/>
+          <w:szCs w:val="18"/>
+          <w:lang w:bidi="ar-SA"/>
+        </w:rPr>
+        <w:t>"false"</w:t>
+      </w:r>
+      <w:r>
+        <w:rPr>
+          <w:rFonts w:ascii="Consolas" w:hAnsi="Consolas" w:cs="Consolas"/>
+          <w:color w:val="000080"/>
+          <w:sz w:val="18"/>
+          <w:szCs w:val="18"/>
+          <w:lang w:bidi="ar-SA"/>
+        </w:rPr>
+        <w:t>/&gt;</w:t>
       </w:r>
     </w:p>
     <w:p>
@@ -7648,7 +10021,7 @@
           <w:szCs w:val="18"/>
           <w:lang w:bidi="ar-SA"/>
         </w:rPr>
-        <w:t xml:space="preserve">        </w:t>
+        <w:t xml:space="preserve">            </w:t>
       </w:r>
       <w:r>
         <w:rPr>
@@ -7658,9 +10031,18 @@
           <w:szCs w:val="18"/>
           <w:lang w:bidi="ar-SA"/>
         </w:rPr>
-        <w:t>&lt;</w:t>
-      </w:r>
-      <w:proofErr w:type="spellStart"/>
+        <w:t>&lt;formatter</w:t>
+      </w:r>
+      <w:r>
+        <w:rPr>
+          <w:rFonts w:ascii="Consolas" w:hAnsi="Consolas" w:cs="Consolas"/>
+          <w:color w:val="000000"/>
+          <w:sz w:val="18"/>
+          <w:szCs w:val="18"/>
+          <w:lang w:bidi="ar-SA"/>
+        </w:rPr>
+        <w:t xml:space="preserve"> </w:t>
+      </w:r>
       <w:r>
         <w:rPr>
           <w:rFonts w:ascii="Consolas" w:hAnsi="Consolas" w:cs="Consolas"/>
@@ -7669,9 +10051,127 @@
           <w:szCs w:val="18"/>
           <w:lang w:bidi="ar-SA"/>
         </w:rPr>
-        <w:t>junit</w:t>
-      </w:r>
-      <w:proofErr w:type="spellEnd"/>
+        <w:t>type=</w:t>
+      </w:r>
+      <w:r>
+        <w:rPr>
+          <w:rFonts w:ascii="Consolas" w:hAnsi="Consolas" w:cs="Consolas"/>
+          <w:color w:val="008000"/>
+          <w:sz w:val="18"/>
+          <w:szCs w:val="18"/>
+          <w:lang w:bidi="ar-SA"/>
+        </w:rPr>
+        <w:t>"plain"</w:t>
+      </w:r>
+      <w:r>
+        <w:rPr>
+          <w:rFonts w:ascii="Consolas" w:hAnsi="Consolas" w:cs="Consolas"/>
+          <w:color w:val="000080"/>
+          <w:sz w:val="18"/>
+          <w:szCs w:val="18"/>
+          <w:lang w:bidi="ar-SA"/>
+        </w:rPr>
+        <w:t>/&gt;</w:t>
+      </w:r>
+    </w:p>
+    <w:p>
+      <w:pPr>
+        <w:autoSpaceDE w:val="0"/>
+        <w:autoSpaceDN w:val="0"/>
+        <w:adjustRightInd w:val="0"/>
+        <w:spacing w:after="0" w:line="240" w:lineRule="auto"/>
+        <w:rPr>
+          <w:rFonts w:ascii="Consolas" w:hAnsi="Consolas" w:cs="Consolas"/>
+          <w:sz w:val="18"/>
+          <w:szCs w:val="18"/>
+          <w:lang w:bidi="ar-SA"/>
+        </w:rPr>
+      </w:pPr>
+      <w:r>
+        <w:rPr>
+          <w:rFonts w:ascii="Consolas" w:hAnsi="Consolas" w:cs="Consolas"/>
+          <w:sz w:val="18"/>
+          <w:szCs w:val="18"/>
+          <w:lang w:bidi="ar-SA"/>
+        </w:rPr>
+        <w:t xml:space="preserve">        </w:t>
+      </w:r>
+      <w:r>
+        <w:rPr>
+          <w:rFonts w:ascii="Consolas" w:hAnsi="Consolas" w:cs="Consolas"/>
+          <w:color w:val="000080"/>
+          <w:sz w:val="18"/>
+          <w:szCs w:val="18"/>
+          <w:lang w:bidi="ar-SA"/>
+        </w:rPr>
+        <w:t>&lt;/junit&gt;</w:t>
+      </w:r>
+    </w:p>
+    <w:p>
+      <w:pPr>
+        <w:autoSpaceDE w:val="0"/>
+        <w:autoSpaceDN w:val="0"/>
+        <w:adjustRightInd w:val="0"/>
+        <w:spacing w:after="0" w:line="240" w:lineRule="auto"/>
+        <w:rPr>
+          <w:rFonts w:ascii="Consolas" w:hAnsi="Consolas" w:cs="Consolas"/>
+          <w:sz w:val="18"/>
+          <w:szCs w:val="18"/>
+          <w:lang w:bidi="ar-SA"/>
+        </w:rPr>
+      </w:pPr>
+      <w:r>
+        <w:rPr>
+          <w:rFonts w:ascii="Consolas" w:hAnsi="Consolas" w:cs="Consolas"/>
+          <w:sz w:val="18"/>
+          <w:szCs w:val="18"/>
+          <w:lang w:bidi="ar-SA"/>
+        </w:rPr>
+        <w:t xml:space="preserve">    </w:t>
+      </w:r>
+      <w:r>
+        <w:rPr>
+          <w:rFonts w:ascii="Consolas" w:hAnsi="Consolas" w:cs="Consolas"/>
+          <w:color w:val="000080"/>
+          <w:sz w:val="18"/>
+          <w:szCs w:val="18"/>
+          <w:lang w:bidi="ar-SA"/>
+        </w:rPr>
+        <w:t>&lt;/target&gt;</w:t>
+      </w:r>
+    </w:p>
+    <w:p>
+      <w:pPr>
+        <w:autoSpaceDE w:val="0"/>
+        <w:autoSpaceDN w:val="0"/>
+        <w:adjustRightInd w:val="0"/>
+        <w:spacing w:after="0" w:line="240" w:lineRule="auto"/>
+        <w:rPr>
+          <w:rFonts w:ascii="Consolas" w:hAnsi="Consolas" w:cs="Consolas"/>
+          <w:sz w:val="18"/>
+          <w:szCs w:val="18"/>
+          <w:lang w:bidi="ar-SA"/>
+        </w:rPr>
+      </w:pPr>
+      <w:r>
+        <w:rPr>
+          <w:rFonts w:ascii="Consolas" w:hAnsi="Consolas" w:cs="Consolas"/>
+          <w:sz w:val="18"/>
+          <w:szCs w:val="18"/>
+          <w:lang w:bidi="ar-SA"/>
+        </w:rPr>
+        <w:t xml:space="preserve">    </w:t>
+      </w:r>
+      <w:r>
+        <w:rPr>
+          <w:rFonts w:ascii="Consolas" w:hAnsi="Consolas" w:cs="Consolas"/>
+          <w:color w:val="000080"/>
+          <w:sz w:val="18"/>
+          <w:szCs w:val="18"/>
+          <w:lang w:bidi="ar-SA"/>
+        </w:rPr>
+        <w:t>&lt;target</w:t>
+      </w:r>
       <w:r>
         <w:rPr>
           <w:rFonts w:ascii="Consolas" w:hAnsi="Consolas" w:cs="Consolas"/>
@@ -7682,7 +10182,6 @@
         </w:rPr>
         <w:t xml:space="preserve"> </w:t>
       </w:r>
-      <w:proofErr w:type="spellStart"/>
       <w:r>
         <w:rPr>
           <w:rFonts w:ascii="Consolas" w:hAnsi="Consolas" w:cs="Consolas"/>
@@ -7691,9 +10190,28 @@
           <w:szCs w:val="18"/>
           <w:lang w:bidi="ar-SA"/>
         </w:rPr>
-        <w:t>printsummary</w:t>
-      </w:r>
-      <w:proofErr w:type="spellEnd"/>
+        <w:t>name=</w:t>
+      </w:r>
+      <w:r>
+        <w:rPr>
+          <w:rFonts w:ascii="Consolas" w:hAnsi="Consolas" w:cs="Consolas"/>
+          <w:color w:val="008000"/>
+          <w:sz w:val="18"/>
+          <w:szCs w:val="18"/>
+          <w:lang w:bidi="ar-SA"/>
+        </w:rPr>
+        <w:t>"compile"</w:t>
+      </w:r>
+      <w:r>
+        <w:rPr>
+          <w:rFonts w:ascii="Consolas" w:hAnsi="Consolas" w:cs="Consolas"/>
+          <w:color w:val="000000"/>
+          <w:sz w:val="18"/>
+          <w:szCs w:val="18"/>
+          <w:lang w:bidi="ar-SA"/>
+        </w:rPr>
+        <w:t xml:space="preserve"> </w:t>
+      </w:r>
       <w:r>
         <w:rPr>
           <w:rFonts w:ascii="Consolas" w:hAnsi="Consolas" w:cs="Consolas"/>
@@ -7702,7 +10220,7 @@
           <w:szCs w:val="18"/>
           <w:lang w:bidi="ar-SA"/>
         </w:rPr>
-        <w:t>=</w:t>
+        <w:t>description=</w:t>
       </w:r>
       <w:r>
         <w:rPr>
@@ -7712,7 +10230,7 @@
           <w:szCs w:val="18"/>
           <w:lang w:bidi="ar-SA"/>
         </w:rPr>
-        <w:t>"on"</w:t>
+        <w:t>"Do the macarena!"</w:t>
       </w:r>
       <w:r>
         <w:rPr>
@@ -7733,11 +10251,31 @@
         <w:spacing w:after="0" w:line="240" w:lineRule="auto"/>
         <w:rPr>
           <w:rFonts w:ascii="Consolas" w:hAnsi="Consolas" w:cs="Consolas"/>
+          <w:color w:val="000000"/>
           <w:sz w:val="18"/>
           <w:szCs w:val="18"/>
           <w:lang w:bidi="ar-SA"/>
         </w:rPr>
       </w:pPr>
+      <w:r>
+        <w:rPr>
+          <w:rFonts w:ascii="Consolas" w:hAnsi="Consolas" w:cs="Consolas"/>
+          <w:sz w:val="18"/>
+          <w:szCs w:val="18"/>
+          <w:lang w:bidi="ar-SA"/>
+        </w:rPr>
+        <w:t xml:space="preserve">        </w:t>
+      </w:r>
+      <w:r>
+        <w:rPr>
+          <w:rFonts w:ascii="Consolas" w:hAnsi="Consolas" w:cs="Consolas"/>
+          <w:color w:val="000080"/>
+          <w:sz w:val="18"/>
+          <w:szCs w:val="18"/>
+          <w:lang w:bidi="ar-SA"/>
+        </w:rPr>
+        <w:t>&lt;javac</w:t>
+      </w:r>
       <w:r>
         <w:rPr>
           <w:rFonts w:ascii="Consolas" w:hAnsi="Consolas" w:cs="Consolas"/>
@@ -7746,7 +10284,7 @@
           <w:szCs w:val="18"/>
           <w:lang w:bidi="ar-SA"/>
         </w:rPr>
-        <w:t xml:space="preserve">            </w:t>
+        <w:t xml:space="preserve"> </w:t>
       </w:r>
       <w:r>
         <w:rPr>
@@ -7756,7 +10294,17 @@
           <w:szCs w:val="18"/>
           <w:lang w:bidi="ar-SA"/>
         </w:rPr>
-        <w:t>&lt;test</w:t>
+        <w:t>srcdir=</w:t>
+      </w:r>
+      <w:r>
+        <w:rPr>
+          <w:rFonts w:ascii="Consolas" w:hAnsi="Consolas" w:cs="Consolas"/>
+          <w:color w:val="008000"/>
+          <w:sz w:val="18"/>
+          <w:szCs w:val="18"/>
+          <w:lang w:bidi="ar-SA"/>
+        </w:rPr>
+        <w:t>"./src;./test_src"</w:t>
       </w:r>
       <w:r>
         <w:rPr>
@@ -7776,7 +10324,7 @@
           <w:szCs w:val="18"/>
           <w:lang w:bidi="ar-SA"/>
         </w:rPr>
-        <w:t>name=</w:t>
+        <w:t>destdir=</w:t>
       </w:r>
       <w:r>
         <w:rPr>
@@ -7786,9 +10334,28 @@
           <w:szCs w:val="18"/>
           <w:lang w:bidi="ar-SA"/>
         </w:rPr>
-        <w:t>"</w:t>
-      </w:r>
-      <w:proofErr w:type="spellStart"/>
+        <w:t>"./compiled"</w:t>
+      </w:r>
+      <w:r>
+        <w:rPr>
+          <w:rFonts w:ascii="Consolas" w:hAnsi="Consolas" w:cs="Consolas"/>
+          <w:color w:val="000000"/>
+          <w:sz w:val="18"/>
+          <w:szCs w:val="18"/>
+          <w:lang w:bidi="ar-SA"/>
+        </w:rPr>
+        <w:t xml:space="preserve"> </w:t>
+      </w:r>
+      <w:r>
+        <w:rPr>
+          <w:rFonts w:ascii="Consolas" w:hAnsi="Consolas" w:cs="Consolas"/>
+          <w:color w:val="000080"/>
+          <w:sz w:val="18"/>
+          <w:szCs w:val="18"/>
+          <w:lang w:bidi="ar-SA"/>
+        </w:rPr>
+        <w:t>includeantruntime=</w:t>
+      </w:r>
       <w:r>
         <w:rPr>
           <w:rFonts w:ascii="Consolas" w:hAnsi="Consolas" w:cs="Consolas"/>
@@ -7797,9 +10364,42 @@
           <w:szCs w:val="18"/>
           <w:lang w:bidi="ar-SA"/>
         </w:rPr>
-        <w:t>inteproj.AllTests</w:t>
-      </w:r>
-      <w:proofErr w:type="spellEnd"/>
+        <w:t>"false"</w:t>
+      </w:r>
+    </w:p>
+    <w:p>
+      <w:pPr>
+        <w:autoSpaceDE w:val="0"/>
+        <w:autoSpaceDN w:val="0"/>
+        <w:adjustRightInd w:val="0"/>
+        <w:spacing w:after="0" w:line="240" w:lineRule="auto"/>
+        <w:rPr>
+          <w:rFonts w:ascii="Consolas" w:hAnsi="Consolas" w:cs="Consolas"/>
+          <w:sz w:val="18"/>
+          <w:szCs w:val="18"/>
+          <w:lang w:bidi="ar-SA"/>
+        </w:rPr>
+      </w:pPr>
+      <w:r>
+        <w:rPr>
+          <w:rFonts w:ascii="Consolas" w:hAnsi="Consolas" w:cs="Consolas"/>
+          <w:color w:val="000000"/>
+          <w:sz w:val="18"/>
+          <w:szCs w:val="18"/>
+          <w:lang w:bidi="ar-SA"/>
+        </w:rPr>
+        <w:t xml:space="preserve">         </w:t>
+      </w:r>
+      <w:r>
+        <w:rPr>
+          <w:rFonts w:ascii="Consolas" w:hAnsi="Consolas" w:cs="Consolas"/>
+          <w:color w:val="000080"/>
+          <w:sz w:val="18"/>
+          <w:szCs w:val="18"/>
+          <w:lang w:bidi="ar-SA"/>
+        </w:rPr>
+        <w:t>classpath=</w:t>
+      </w:r>
       <w:r>
         <w:rPr>
           <w:rFonts w:ascii="Consolas" w:hAnsi="Consolas" w:cs="Consolas"/>
@@ -7808,7 +10408,7 @@
           <w:szCs w:val="18"/>
           <w:lang w:bidi="ar-SA"/>
         </w:rPr>
-        <w:t>"</w:t>
+        <w:t>"./resources/junit.jar"</w:t>
       </w:r>
       <w:r>
         <w:rPr>
@@ -7818,1158 +10418,7 @@
           <w:szCs w:val="18"/>
           <w:lang w:bidi="ar-SA"/>
         </w:rPr>
-        <w:t>&gt;&lt;/test&gt;</w:t>
-      </w:r>
-    </w:p>
-    <w:p>
-      <w:pPr>
-        <w:autoSpaceDE w:val="0"/>
-        <w:autoSpaceDN w:val="0"/>
-        <w:adjustRightInd w:val="0"/>
-        <w:spacing w:after="0" w:line="240" w:lineRule="auto"/>
-        <w:rPr>
-          <w:rFonts w:ascii="Consolas" w:hAnsi="Consolas" w:cs="Consolas"/>
-          <w:sz w:val="18"/>
-          <w:szCs w:val="18"/>
-          <w:lang w:bidi="ar-SA"/>
-        </w:rPr>
-      </w:pPr>
-      <w:r>
-        <w:rPr>
-          <w:rFonts w:ascii="Consolas" w:hAnsi="Consolas" w:cs="Consolas"/>
-          <w:color w:val="000000"/>
-          <w:sz w:val="18"/>
-          <w:szCs w:val="18"/>
-          <w:lang w:bidi="ar-SA"/>
-        </w:rPr>
-        <w:t xml:space="preserve">            </w:t>
-      </w:r>
-      <w:r>
-        <w:rPr>
-          <w:rFonts w:ascii="Consolas" w:hAnsi="Consolas" w:cs="Consolas"/>
-          <w:color w:val="000080"/>
-          <w:sz w:val="18"/>
-          <w:szCs w:val="18"/>
-          <w:lang w:bidi="ar-SA"/>
-        </w:rPr>
-        <w:t>&lt;</w:t>
-      </w:r>
-      <w:proofErr w:type="spellStart"/>
-      <w:proofErr w:type="gramStart"/>
-      <w:r>
-        <w:rPr>
-          <w:rFonts w:ascii="Consolas" w:hAnsi="Consolas" w:cs="Consolas"/>
-          <w:color w:val="000080"/>
-          <w:sz w:val="18"/>
-          <w:szCs w:val="18"/>
-          <w:lang w:bidi="ar-SA"/>
-        </w:rPr>
-        <w:t>classpath</w:t>
-      </w:r>
-      <w:proofErr w:type="spellEnd"/>
-      <w:proofErr w:type="gramEnd"/>
-      <w:r>
-        <w:rPr>
-          <w:rFonts w:ascii="Consolas" w:hAnsi="Consolas" w:cs="Consolas"/>
-          <w:color w:val="000080"/>
-          <w:sz w:val="18"/>
-          <w:szCs w:val="18"/>
-          <w:lang w:bidi="ar-SA"/>
-        </w:rPr>
-        <w:t>&gt;</w:t>
-      </w:r>
-    </w:p>
-    <w:p>
-      <w:pPr>
-        <w:autoSpaceDE w:val="0"/>
-        <w:autoSpaceDN w:val="0"/>
-        <w:adjustRightInd w:val="0"/>
-        <w:spacing w:after="0" w:line="240" w:lineRule="auto"/>
-        <w:rPr>
-          <w:rFonts w:ascii="Consolas" w:hAnsi="Consolas" w:cs="Consolas"/>
-          <w:sz w:val="18"/>
-          <w:szCs w:val="18"/>
-          <w:lang w:bidi="ar-SA"/>
-        </w:rPr>
-      </w:pPr>
-      <w:r>
-        <w:rPr>
-          <w:rFonts w:ascii="Consolas" w:hAnsi="Consolas" w:cs="Consolas"/>
-          <w:color w:val="000000"/>
-          <w:sz w:val="18"/>
-          <w:szCs w:val="18"/>
-          <w:lang w:bidi="ar-SA"/>
-        </w:rPr>
-        <w:t xml:space="preserve">                </w:t>
-      </w:r>
-      <w:r>
-        <w:rPr>
-          <w:rFonts w:ascii="Consolas" w:hAnsi="Consolas" w:cs="Consolas"/>
-          <w:color w:val="000080"/>
-          <w:sz w:val="18"/>
-          <w:szCs w:val="18"/>
-          <w:lang w:bidi="ar-SA"/>
-        </w:rPr>
-        <w:t>&lt;</w:t>
-      </w:r>
-      <w:proofErr w:type="spellStart"/>
-      <w:proofErr w:type="gramStart"/>
-      <w:r>
-        <w:rPr>
-          <w:rFonts w:ascii="Consolas" w:hAnsi="Consolas" w:cs="Consolas"/>
-          <w:color w:val="000080"/>
-          <w:sz w:val="18"/>
-          <w:szCs w:val="18"/>
-          <w:lang w:bidi="ar-SA"/>
-        </w:rPr>
-        <w:t>pathelement</w:t>
-      </w:r>
-      <w:proofErr w:type="spellEnd"/>
-      <w:proofErr w:type="gramEnd"/>
-      <w:r>
-        <w:rPr>
-          <w:rFonts w:ascii="Consolas" w:hAnsi="Consolas" w:cs="Consolas"/>
-          <w:color w:val="000000"/>
-          <w:sz w:val="18"/>
-          <w:szCs w:val="18"/>
-          <w:lang w:bidi="ar-SA"/>
-        </w:rPr>
-        <w:t xml:space="preserve"> </w:t>
-      </w:r>
-      <w:r>
-        <w:rPr>
-          <w:rFonts w:ascii="Consolas" w:hAnsi="Consolas" w:cs="Consolas"/>
-          <w:color w:val="000080"/>
-          <w:sz w:val="18"/>
-          <w:szCs w:val="18"/>
-          <w:lang w:bidi="ar-SA"/>
-        </w:rPr>
-        <w:t>location=</w:t>
-      </w:r>
-      <w:r>
-        <w:rPr>
-          <w:rFonts w:ascii="Consolas" w:hAnsi="Consolas" w:cs="Consolas"/>
-          <w:color w:val="008000"/>
-          <w:sz w:val="18"/>
-          <w:szCs w:val="18"/>
-          <w:lang w:bidi="ar-SA"/>
-        </w:rPr>
-        <w:t>"./resources/junit.jar"</w:t>
-      </w:r>
-      <w:r>
-        <w:rPr>
-          <w:rFonts w:ascii="Consolas" w:hAnsi="Consolas" w:cs="Consolas"/>
-          <w:color w:val="000080"/>
-          <w:sz w:val="18"/>
-          <w:szCs w:val="18"/>
-          <w:lang w:bidi="ar-SA"/>
-        </w:rPr>
-        <w:t>&gt;&lt;/</w:t>
-      </w:r>
-      <w:proofErr w:type="spellStart"/>
-      <w:r>
-        <w:rPr>
-          <w:rFonts w:ascii="Consolas" w:hAnsi="Consolas" w:cs="Consolas"/>
-          <w:color w:val="000080"/>
-          <w:sz w:val="18"/>
-          <w:szCs w:val="18"/>
-          <w:lang w:bidi="ar-SA"/>
-        </w:rPr>
-        <w:t>pathelement</w:t>
-      </w:r>
-      <w:proofErr w:type="spellEnd"/>
-      <w:r>
-        <w:rPr>
-          <w:rFonts w:ascii="Consolas" w:hAnsi="Consolas" w:cs="Consolas"/>
-          <w:color w:val="000080"/>
-          <w:sz w:val="18"/>
-          <w:szCs w:val="18"/>
-          <w:lang w:bidi="ar-SA"/>
-        </w:rPr>
-        <w:t>&gt;</w:t>
-      </w:r>
-    </w:p>
-    <w:p>
-      <w:pPr>
-        <w:autoSpaceDE w:val="0"/>
-        <w:autoSpaceDN w:val="0"/>
-        <w:adjustRightInd w:val="0"/>
-        <w:spacing w:after="0" w:line="240" w:lineRule="auto"/>
-        <w:rPr>
-          <w:rFonts w:ascii="Consolas" w:hAnsi="Consolas" w:cs="Consolas"/>
-          <w:sz w:val="18"/>
-          <w:szCs w:val="18"/>
-          <w:lang w:bidi="ar-SA"/>
-        </w:rPr>
-      </w:pPr>
-      <w:r>
-        <w:rPr>
-          <w:rFonts w:ascii="Consolas" w:hAnsi="Consolas" w:cs="Consolas"/>
-          <w:color w:val="000000"/>
-          <w:sz w:val="18"/>
-          <w:szCs w:val="18"/>
-          <w:lang w:bidi="ar-SA"/>
-        </w:rPr>
-        <w:t xml:space="preserve">                </w:t>
-      </w:r>
-      <w:r>
-        <w:rPr>
-          <w:rFonts w:ascii="Consolas" w:hAnsi="Consolas" w:cs="Consolas"/>
-          <w:color w:val="000080"/>
-          <w:sz w:val="18"/>
-          <w:szCs w:val="18"/>
-          <w:lang w:bidi="ar-SA"/>
-        </w:rPr>
-        <w:t>&lt;</w:t>
-      </w:r>
-      <w:proofErr w:type="spellStart"/>
-      <w:proofErr w:type="gramStart"/>
-      <w:r>
-        <w:rPr>
-          <w:rFonts w:ascii="Consolas" w:hAnsi="Consolas" w:cs="Consolas"/>
-          <w:color w:val="000080"/>
-          <w:sz w:val="18"/>
-          <w:szCs w:val="18"/>
-          <w:lang w:bidi="ar-SA"/>
-        </w:rPr>
-        <w:t>pathelement</w:t>
-      </w:r>
-      <w:proofErr w:type="spellEnd"/>
-      <w:proofErr w:type="gramEnd"/>
-      <w:r>
-        <w:rPr>
-          <w:rFonts w:ascii="Consolas" w:hAnsi="Consolas" w:cs="Consolas"/>
-          <w:color w:val="000000"/>
-          <w:sz w:val="18"/>
-          <w:szCs w:val="18"/>
-          <w:lang w:bidi="ar-SA"/>
-        </w:rPr>
-        <w:t xml:space="preserve"> </w:t>
-      </w:r>
-      <w:r>
-        <w:rPr>
-          <w:rFonts w:ascii="Consolas" w:hAnsi="Consolas" w:cs="Consolas"/>
-          <w:color w:val="000080"/>
-          <w:sz w:val="18"/>
-          <w:szCs w:val="18"/>
-          <w:lang w:bidi="ar-SA"/>
-        </w:rPr>
-        <w:t>location=</w:t>
-      </w:r>
-      <w:r>
-        <w:rPr>
-          <w:rFonts w:ascii="Consolas" w:hAnsi="Consolas" w:cs="Consolas"/>
-          <w:color w:val="008000"/>
-          <w:sz w:val="18"/>
-          <w:szCs w:val="18"/>
-          <w:lang w:bidi="ar-SA"/>
-        </w:rPr>
-        <w:t>"./resources/hamcrest.jar"</w:t>
-      </w:r>
-      <w:r>
-        <w:rPr>
-          <w:rFonts w:ascii="Consolas" w:hAnsi="Consolas" w:cs="Consolas"/>
-          <w:color w:val="000080"/>
-          <w:sz w:val="18"/>
-          <w:szCs w:val="18"/>
-          <w:lang w:bidi="ar-SA"/>
-        </w:rPr>
-        <w:t>/&gt;</w:t>
-      </w:r>
-    </w:p>
-    <w:p>
-      <w:pPr>
-        <w:autoSpaceDE w:val="0"/>
-        <w:autoSpaceDN w:val="0"/>
-        <w:adjustRightInd w:val="0"/>
-        <w:spacing w:after="0" w:line="240" w:lineRule="auto"/>
-        <w:rPr>
-          <w:rFonts w:ascii="Consolas" w:hAnsi="Consolas" w:cs="Consolas"/>
-          <w:sz w:val="18"/>
-          <w:szCs w:val="18"/>
-          <w:lang w:bidi="ar-SA"/>
-        </w:rPr>
-      </w:pPr>
-      <w:r>
-        <w:rPr>
-          <w:rFonts w:ascii="Consolas" w:hAnsi="Consolas" w:cs="Consolas"/>
-          <w:color w:val="000000"/>
-          <w:sz w:val="18"/>
-          <w:szCs w:val="18"/>
-          <w:lang w:bidi="ar-SA"/>
-        </w:rPr>
-        <w:t xml:space="preserve">                </w:t>
-      </w:r>
-      <w:r>
-        <w:rPr>
-          <w:rFonts w:ascii="Consolas" w:hAnsi="Consolas" w:cs="Consolas"/>
-          <w:color w:val="000080"/>
-          <w:sz w:val="18"/>
-          <w:szCs w:val="18"/>
-          <w:lang w:bidi="ar-SA"/>
-        </w:rPr>
-        <w:t>&lt;</w:t>
-      </w:r>
-      <w:proofErr w:type="spellStart"/>
-      <w:proofErr w:type="gramStart"/>
-      <w:r>
-        <w:rPr>
-          <w:rFonts w:ascii="Consolas" w:hAnsi="Consolas" w:cs="Consolas"/>
-          <w:color w:val="000080"/>
-          <w:sz w:val="18"/>
-          <w:szCs w:val="18"/>
-          <w:lang w:bidi="ar-SA"/>
-        </w:rPr>
-        <w:t>pathelement</w:t>
-      </w:r>
-      <w:proofErr w:type="spellEnd"/>
-      <w:proofErr w:type="gramEnd"/>
-      <w:r>
-        <w:rPr>
-          <w:rFonts w:ascii="Consolas" w:hAnsi="Consolas" w:cs="Consolas"/>
-          <w:color w:val="000000"/>
-          <w:sz w:val="18"/>
-          <w:szCs w:val="18"/>
-          <w:lang w:bidi="ar-SA"/>
-        </w:rPr>
-        <w:t xml:space="preserve"> </w:t>
-      </w:r>
-      <w:r>
-        <w:rPr>
-          <w:rFonts w:ascii="Consolas" w:hAnsi="Consolas" w:cs="Consolas"/>
-          <w:color w:val="000080"/>
-          <w:sz w:val="18"/>
-          <w:szCs w:val="18"/>
-          <w:lang w:bidi="ar-SA"/>
-        </w:rPr>
-        <w:t>location=</w:t>
-      </w:r>
-      <w:r>
-        <w:rPr>
-          <w:rFonts w:ascii="Consolas" w:hAnsi="Consolas" w:cs="Consolas"/>
-          <w:color w:val="008000"/>
-          <w:sz w:val="18"/>
-          <w:szCs w:val="18"/>
-          <w:lang w:bidi="ar-SA"/>
-        </w:rPr>
-        <w:t>"./compiled"</w:t>
-      </w:r>
-      <w:r>
-        <w:rPr>
-          <w:rFonts w:ascii="Consolas" w:hAnsi="Consolas" w:cs="Consolas"/>
-          <w:color w:val="000080"/>
-          <w:sz w:val="18"/>
-          <w:szCs w:val="18"/>
-          <w:lang w:bidi="ar-SA"/>
-        </w:rPr>
-        <w:t>&gt;&lt;/</w:t>
-      </w:r>
-      <w:proofErr w:type="spellStart"/>
-      <w:r>
-        <w:rPr>
-          <w:rFonts w:ascii="Consolas" w:hAnsi="Consolas" w:cs="Consolas"/>
-          <w:color w:val="000080"/>
-          <w:sz w:val="18"/>
-          <w:szCs w:val="18"/>
-          <w:lang w:bidi="ar-SA"/>
-        </w:rPr>
-        <w:t>pathelement</w:t>
-      </w:r>
-      <w:proofErr w:type="spellEnd"/>
-      <w:r>
-        <w:rPr>
-          <w:rFonts w:ascii="Consolas" w:hAnsi="Consolas" w:cs="Consolas"/>
-          <w:color w:val="000080"/>
-          <w:sz w:val="18"/>
-          <w:szCs w:val="18"/>
-          <w:lang w:bidi="ar-SA"/>
-        </w:rPr>
-        <w:t>&gt;</w:t>
-      </w:r>
-    </w:p>
-    <w:p>
-      <w:pPr>
-        <w:autoSpaceDE w:val="0"/>
-        <w:autoSpaceDN w:val="0"/>
-        <w:adjustRightInd w:val="0"/>
-        <w:spacing w:after="0" w:line="240" w:lineRule="auto"/>
-        <w:rPr>
-          <w:rFonts w:ascii="Consolas" w:hAnsi="Consolas" w:cs="Consolas"/>
-          <w:sz w:val="18"/>
-          <w:szCs w:val="18"/>
-          <w:lang w:bidi="ar-SA"/>
-        </w:rPr>
-      </w:pPr>
-      <w:r>
-        <w:rPr>
-          <w:rFonts w:ascii="Consolas" w:hAnsi="Consolas" w:cs="Consolas"/>
-          <w:color w:val="000000"/>
-          <w:sz w:val="18"/>
-          <w:szCs w:val="18"/>
-          <w:lang w:bidi="ar-SA"/>
-        </w:rPr>
-        <w:t xml:space="preserve">            </w:t>
-      </w:r>
-      <w:r>
-        <w:rPr>
-          <w:rFonts w:ascii="Consolas" w:hAnsi="Consolas" w:cs="Consolas"/>
-          <w:color w:val="000080"/>
-          <w:sz w:val="18"/>
-          <w:szCs w:val="18"/>
-          <w:lang w:bidi="ar-SA"/>
-        </w:rPr>
-        <w:t>&lt;/</w:t>
-      </w:r>
-      <w:proofErr w:type="spellStart"/>
-      <w:r>
-        <w:rPr>
-          <w:rFonts w:ascii="Consolas" w:hAnsi="Consolas" w:cs="Consolas"/>
-          <w:color w:val="000080"/>
-          <w:sz w:val="18"/>
-          <w:szCs w:val="18"/>
-          <w:lang w:bidi="ar-SA"/>
-        </w:rPr>
-        <w:t>classpath</w:t>
-      </w:r>
-      <w:proofErr w:type="spellEnd"/>
-      <w:r>
-        <w:rPr>
-          <w:rFonts w:ascii="Consolas" w:hAnsi="Consolas" w:cs="Consolas"/>
-          <w:color w:val="000080"/>
-          <w:sz w:val="18"/>
-          <w:szCs w:val="18"/>
-          <w:lang w:bidi="ar-SA"/>
-        </w:rPr>
-        <w:t>&gt;</w:t>
-      </w:r>
-    </w:p>
-    <w:p>
-      <w:pPr>
-        <w:autoSpaceDE w:val="0"/>
-        <w:autoSpaceDN w:val="0"/>
-        <w:adjustRightInd w:val="0"/>
-        <w:spacing w:after="0" w:line="240" w:lineRule="auto"/>
-        <w:rPr>
-          <w:rFonts w:ascii="Consolas" w:hAnsi="Consolas" w:cs="Consolas"/>
-          <w:sz w:val="18"/>
-          <w:szCs w:val="18"/>
-          <w:lang w:bidi="ar-SA"/>
-        </w:rPr>
-      </w:pPr>
-      <w:r>
-        <w:rPr>
-          <w:rFonts w:ascii="Consolas" w:hAnsi="Consolas" w:cs="Consolas"/>
-          <w:color w:val="000000"/>
-          <w:sz w:val="18"/>
-          <w:szCs w:val="18"/>
-          <w:lang w:bidi="ar-SA"/>
-        </w:rPr>
-        <w:t xml:space="preserve">            </w:t>
-      </w:r>
-      <w:r>
-        <w:rPr>
-          <w:rFonts w:ascii="Consolas" w:hAnsi="Consolas" w:cs="Consolas"/>
-          <w:color w:val="000080"/>
-          <w:sz w:val="18"/>
-          <w:szCs w:val="18"/>
-          <w:lang w:bidi="ar-SA"/>
-        </w:rPr>
-        <w:t>&lt;formatter</w:t>
-      </w:r>
-      <w:r>
-        <w:rPr>
-          <w:rFonts w:ascii="Consolas" w:hAnsi="Consolas" w:cs="Consolas"/>
-          <w:color w:val="000000"/>
-          <w:sz w:val="18"/>
-          <w:szCs w:val="18"/>
-          <w:lang w:bidi="ar-SA"/>
-        </w:rPr>
-        <w:t xml:space="preserve"> </w:t>
-      </w:r>
-      <w:r>
-        <w:rPr>
-          <w:rFonts w:ascii="Consolas" w:hAnsi="Consolas" w:cs="Consolas"/>
-          <w:color w:val="000080"/>
-          <w:sz w:val="18"/>
-          <w:szCs w:val="18"/>
-          <w:lang w:bidi="ar-SA"/>
-        </w:rPr>
-        <w:t>type=</w:t>
-      </w:r>
-      <w:r>
-        <w:rPr>
-          <w:rFonts w:ascii="Consolas" w:hAnsi="Consolas" w:cs="Consolas"/>
-          <w:color w:val="008000"/>
-          <w:sz w:val="18"/>
-          <w:szCs w:val="18"/>
-          <w:lang w:bidi="ar-SA"/>
-        </w:rPr>
-        <w:t>"plain"</w:t>
-      </w:r>
-      <w:r>
-        <w:rPr>
-          <w:rFonts w:ascii="Consolas" w:hAnsi="Consolas" w:cs="Consolas"/>
-          <w:color w:val="000000"/>
-          <w:sz w:val="18"/>
-          <w:szCs w:val="18"/>
-          <w:lang w:bidi="ar-SA"/>
-        </w:rPr>
-        <w:t xml:space="preserve"> </w:t>
-      </w:r>
-      <w:proofErr w:type="spellStart"/>
-      <w:r>
-        <w:rPr>
-          <w:rFonts w:ascii="Consolas" w:hAnsi="Consolas" w:cs="Consolas"/>
-          <w:color w:val="000080"/>
-          <w:sz w:val="18"/>
-          <w:szCs w:val="18"/>
-          <w:lang w:bidi="ar-SA"/>
-        </w:rPr>
-        <w:t>usefile</w:t>
-      </w:r>
-      <w:proofErr w:type="spellEnd"/>
-      <w:r>
-        <w:rPr>
-          <w:rFonts w:ascii="Consolas" w:hAnsi="Consolas" w:cs="Consolas"/>
-          <w:color w:val="000080"/>
-          <w:sz w:val="18"/>
-          <w:szCs w:val="18"/>
-          <w:lang w:bidi="ar-SA"/>
-        </w:rPr>
-        <w:t>=</w:t>
-      </w:r>
-      <w:r>
-        <w:rPr>
-          <w:rFonts w:ascii="Consolas" w:hAnsi="Consolas" w:cs="Consolas"/>
-          <w:color w:val="008000"/>
-          <w:sz w:val="18"/>
-          <w:szCs w:val="18"/>
-          <w:lang w:bidi="ar-SA"/>
-        </w:rPr>
-        <w:t>"false"</w:t>
-      </w:r>
-      <w:r>
-        <w:rPr>
-          <w:rFonts w:ascii="Consolas" w:hAnsi="Consolas" w:cs="Consolas"/>
-          <w:color w:val="000080"/>
-          <w:sz w:val="18"/>
-          <w:szCs w:val="18"/>
-          <w:lang w:bidi="ar-SA"/>
-        </w:rPr>
-        <w:t>/&gt;</w:t>
-      </w:r>
-    </w:p>
-    <w:p>
-      <w:pPr>
-        <w:autoSpaceDE w:val="0"/>
-        <w:autoSpaceDN w:val="0"/>
-        <w:adjustRightInd w:val="0"/>
-        <w:spacing w:after="0" w:line="240" w:lineRule="auto"/>
-        <w:rPr>
-          <w:rFonts w:ascii="Consolas" w:hAnsi="Consolas" w:cs="Consolas"/>
-          <w:sz w:val="18"/>
-          <w:szCs w:val="18"/>
-          <w:lang w:bidi="ar-SA"/>
-        </w:rPr>
-      </w:pPr>
-      <w:r>
-        <w:rPr>
-          <w:rFonts w:ascii="Consolas" w:hAnsi="Consolas" w:cs="Consolas"/>
-          <w:color w:val="000000"/>
-          <w:sz w:val="18"/>
-          <w:szCs w:val="18"/>
-          <w:lang w:bidi="ar-SA"/>
-        </w:rPr>
-        <w:t xml:space="preserve">            </w:t>
-      </w:r>
-      <w:r>
-        <w:rPr>
-          <w:rFonts w:ascii="Consolas" w:hAnsi="Consolas" w:cs="Consolas"/>
-          <w:color w:val="000080"/>
-          <w:sz w:val="18"/>
-          <w:szCs w:val="18"/>
-          <w:lang w:bidi="ar-SA"/>
-        </w:rPr>
-        <w:t>&lt;formatter</w:t>
-      </w:r>
-      <w:r>
-        <w:rPr>
-          <w:rFonts w:ascii="Consolas" w:hAnsi="Consolas" w:cs="Consolas"/>
-          <w:color w:val="000000"/>
-          <w:sz w:val="18"/>
-          <w:szCs w:val="18"/>
-          <w:lang w:bidi="ar-SA"/>
-        </w:rPr>
-        <w:t xml:space="preserve"> </w:t>
-      </w:r>
-      <w:r>
-        <w:rPr>
-          <w:rFonts w:ascii="Consolas" w:hAnsi="Consolas" w:cs="Consolas"/>
-          <w:color w:val="000080"/>
-          <w:sz w:val="18"/>
-          <w:szCs w:val="18"/>
-          <w:lang w:bidi="ar-SA"/>
-        </w:rPr>
-        <w:t>type=</w:t>
-      </w:r>
-      <w:r>
-        <w:rPr>
-          <w:rFonts w:ascii="Consolas" w:hAnsi="Consolas" w:cs="Consolas"/>
-          <w:color w:val="008000"/>
-          <w:sz w:val="18"/>
-          <w:szCs w:val="18"/>
-          <w:lang w:bidi="ar-SA"/>
-        </w:rPr>
-        <w:t>"plain"</w:t>
-      </w:r>
-      <w:r>
-        <w:rPr>
-          <w:rFonts w:ascii="Consolas" w:hAnsi="Consolas" w:cs="Consolas"/>
-          <w:color w:val="000080"/>
-          <w:sz w:val="18"/>
-          <w:szCs w:val="18"/>
-          <w:lang w:bidi="ar-SA"/>
-        </w:rPr>
-        <w:t>/&gt;</w:t>
-      </w:r>
-    </w:p>
-    <w:p>
-      <w:pPr>
-        <w:autoSpaceDE w:val="0"/>
-        <w:autoSpaceDN w:val="0"/>
-        <w:adjustRightInd w:val="0"/>
-        <w:spacing w:after="0" w:line="240" w:lineRule="auto"/>
-        <w:rPr>
-          <w:rFonts w:ascii="Consolas" w:hAnsi="Consolas" w:cs="Consolas"/>
-          <w:sz w:val="18"/>
-          <w:szCs w:val="18"/>
-          <w:lang w:bidi="ar-SA"/>
-        </w:rPr>
-      </w:pPr>
-      <w:r>
-        <w:rPr>
-          <w:rFonts w:ascii="Consolas" w:hAnsi="Consolas" w:cs="Consolas"/>
-          <w:sz w:val="18"/>
-          <w:szCs w:val="18"/>
-          <w:lang w:bidi="ar-SA"/>
-        </w:rPr>
-        <w:t xml:space="preserve">        </w:t>
-      </w:r>
-      <w:r>
-        <w:rPr>
-          <w:rFonts w:ascii="Consolas" w:hAnsi="Consolas" w:cs="Consolas"/>
-          <w:color w:val="000080"/>
-          <w:sz w:val="18"/>
-          <w:szCs w:val="18"/>
-          <w:lang w:bidi="ar-SA"/>
-        </w:rPr>
-        <w:t>&lt;/</w:t>
-      </w:r>
-      <w:proofErr w:type="spellStart"/>
-      <w:r>
-        <w:rPr>
-          <w:rFonts w:ascii="Consolas" w:hAnsi="Consolas" w:cs="Consolas"/>
-          <w:color w:val="000080"/>
-          <w:sz w:val="18"/>
-          <w:szCs w:val="18"/>
-          <w:lang w:bidi="ar-SA"/>
-        </w:rPr>
-        <w:t>junit</w:t>
-      </w:r>
-      <w:proofErr w:type="spellEnd"/>
-      <w:r>
-        <w:rPr>
-          <w:rFonts w:ascii="Consolas" w:hAnsi="Consolas" w:cs="Consolas"/>
-          <w:color w:val="000080"/>
-          <w:sz w:val="18"/>
-          <w:szCs w:val="18"/>
-          <w:lang w:bidi="ar-SA"/>
-        </w:rPr>
-        <w:t>&gt;</w:t>
-      </w:r>
-    </w:p>
-    <w:p>
-      <w:pPr>
-        <w:autoSpaceDE w:val="0"/>
-        <w:autoSpaceDN w:val="0"/>
-        <w:adjustRightInd w:val="0"/>
-        <w:spacing w:after="0" w:line="240" w:lineRule="auto"/>
-        <w:rPr>
-          <w:rFonts w:ascii="Consolas" w:hAnsi="Consolas" w:cs="Consolas"/>
-          <w:sz w:val="18"/>
-          <w:szCs w:val="18"/>
-          <w:lang w:bidi="ar-SA"/>
-        </w:rPr>
-      </w:pPr>
-      <w:r>
-        <w:rPr>
-          <w:rFonts w:ascii="Consolas" w:hAnsi="Consolas" w:cs="Consolas"/>
-          <w:sz w:val="18"/>
-          <w:szCs w:val="18"/>
-          <w:lang w:bidi="ar-SA"/>
-        </w:rPr>
-        <w:t xml:space="preserve">    </w:t>
-      </w:r>
-      <w:r>
-        <w:rPr>
-          <w:rFonts w:ascii="Consolas" w:hAnsi="Consolas" w:cs="Consolas"/>
-          <w:color w:val="000080"/>
-          <w:sz w:val="18"/>
-          <w:szCs w:val="18"/>
-          <w:lang w:bidi="ar-SA"/>
-        </w:rPr>
-        <w:t>&lt;/target&gt;</w:t>
-      </w:r>
-    </w:p>
-    <w:p>
-      <w:pPr>
-        <w:autoSpaceDE w:val="0"/>
-        <w:autoSpaceDN w:val="0"/>
-        <w:adjustRightInd w:val="0"/>
-        <w:spacing w:after="0" w:line="240" w:lineRule="auto"/>
-        <w:rPr>
-          <w:rFonts w:ascii="Consolas" w:hAnsi="Consolas" w:cs="Consolas"/>
-          <w:sz w:val="18"/>
-          <w:szCs w:val="18"/>
-          <w:lang w:bidi="ar-SA"/>
-        </w:rPr>
-      </w:pPr>
-      <w:r>
-        <w:rPr>
-          <w:rFonts w:ascii="Consolas" w:hAnsi="Consolas" w:cs="Consolas"/>
-          <w:sz w:val="18"/>
-          <w:szCs w:val="18"/>
-          <w:lang w:bidi="ar-SA"/>
-        </w:rPr>
-        <w:t xml:space="preserve">    </w:t>
-      </w:r>
-      <w:r>
-        <w:rPr>
-          <w:rFonts w:ascii="Consolas" w:hAnsi="Consolas" w:cs="Consolas"/>
-          <w:color w:val="000080"/>
-          <w:sz w:val="18"/>
-          <w:szCs w:val="18"/>
-          <w:lang w:bidi="ar-SA"/>
-        </w:rPr>
-        <w:t>&lt;target</w:t>
-      </w:r>
-      <w:r>
-        <w:rPr>
-          <w:rFonts w:ascii="Consolas" w:hAnsi="Consolas" w:cs="Consolas"/>
-          <w:color w:val="000000"/>
-          <w:sz w:val="18"/>
-          <w:szCs w:val="18"/>
-          <w:lang w:bidi="ar-SA"/>
-        </w:rPr>
-        <w:t xml:space="preserve"> </w:t>
-      </w:r>
-      <w:r>
-        <w:rPr>
-          <w:rFonts w:ascii="Consolas" w:hAnsi="Consolas" w:cs="Consolas"/>
-          <w:color w:val="000080"/>
-          <w:sz w:val="18"/>
-          <w:szCs w:val="18"/>
-          <w:lang w:bidi="ar-SA"/>
-        </w:rPr>
-        <w:t>name=</w:t>
-      </w:r>
-      <w:r>
-        <w:rPr>
-          <w:rFonts w:ascii="Consolas" w:hAnsi="Consolas" w:cs="Consolas"/>
-          <w:color w:val="008000"/>
-          <w:sz w:val="18"/>
-          <w:szCs w:val="18"/>
-          <w:lang w:bidi="ar-SA"/>
-        </w:rPr>
-        <w:t>"compile"</w:t>
-      </w:r>
-      <w:r>
-        <w:rPr>
-          <w:rFonts w:ascii="Consolas" w:hAnsi="Consolas" w:cs="Consolas"/>
-          <w:color w:val="000000"/>
-          <w:sz w:val="18"/>
-          <w:szCs w:val="18"/>
-          <w:lang w:bidi="ar-SA"/>
-        </w:rPr>
-        <w:t xml:space="preserve"> </w:t>
-      </w:r>
-      <w:r>
-        <w:rPr>
-          <w:rFonts w:ascii="Consolas" w:hAnsi="Consolas" w:cs="Consolas"/>
-          <w:color w:val="000080"/>
-          <w:sz w:val="18"/>
-          <w:szCs w:val="18"/>
-          <w:lang w:bidi="ar-SA"/>
-        </w:rPr>
-        <w:t>description=</w:t>
-      </w:r>
-      <w:r>
-        <w:rPr>
-          <w:rFonts w:ascii="Consolas" w:hAnsi="Consolas" w:cs="Consolas"/>
-          <w:color w:val="008000"/>
-          <w:sz w:val="18"/>
-          <w:szCs w:val="18"/>
-          <w:lang w:bidi="ar-SA"/>
-        </w:rPr>
-        <w:t xml:space="preserve">"Do the </w:t>
-      </w:r>
-      <w:proofErr w:type="spellStart"/>
-      <w:r>
-        <w:rPr>
-          <w:rFonts w:ascii="Consolas" w:hAnsi="Consolas" w:cs="Consolas"/>
-          <w:color w:val="008000"/>
-          <w:sz w:val="18"/>
-          <w:szCs w:val="18"/>
-          <w:lang w:bidi="ar-SA"/>
-        </w:rPr>
-        <w:t>macarena</w:t>
-      </w:r>
-      <w:proofErr w:type="spellEnd"/>
-      <w:r>
-        <w:rPr>
-          <w:rFonts w:ascii="Consolas" w:hAnsi="Consolas" w:cs="Consolas"/>
-          <w:color w:val="008000"/>
-          <w:sz w:val="18"/>
-          <w:szCs w:val="18"/>
-          <w:lang w:bidi="ar-SA"/>
-        </w:rPr>
-        <w:t>!"</w:t>
-      </w:r>
-      <w:r>
-        <w:rPr>
-          <w:rFonts w:ascii="Consolas" w:hAnsi="Consolas" w:cs="Consolas"/>
-          <w:color w:val="000080"/>
-          <w:sz w:val="18"/>
-          <w:szCs w:val="18"/>
-          <w:lang w:bidi="ar-SA"/>
-        </w:rPr>
-        <w:t>&gt;</w:t>
-      </w:r>
-    </w:p>
-    <w:p>
-      <w:pPr>
-        <w:autoSpaceDE w:val="0"/>
-        <w:autoSpaceDN w:val="0"/>
-        <w:adjustRightInd w:val="0"/>
-        <w:spacing w:after="0" w:line="240" w:lineRule="auto"/>
-        <w:rPr>
-          <w:rFonts w:ascii="Consolas" w:hAnsi="Consolas" w:cs="Consolas"/>
-          <w:color w:val="000000"/>
-          <w:sz w:val="18"/>
-          <w:szCs w:val="18"/>
-          <w:lang w:bidi="ar-SA"/>
-        </w:rPr>
-      </w:pPr>
-      <w:r>
-        <w:rPr>
-          <w:rFonts w:ascii="Consolas" w:hAnsi="Consolas" w:cs="Consolas"/>
-          <w:sz w:val="18"/>
-          <w:szCs w:val="18"/>
-          <w:lang w:bidi="ar-SA"/>
-        </w:rPr>
-        <w:t xml:space="preserve">        </w:t>
-      </w:r>
-      <w:r>
-        <w:rPr>
-          <w:rFonts w:ascii="Consolas" w:hAnsi="Consolas" w:cs="Consolas"/>
-          <w:color w:val="000080"/>
-          <w:sz w:val="18"/>
-          <w:szCs w:val="18"/>
-          <w:lang w:bidi="ar-SA"/>
-        </w:rPr>
-        <w:t>&lt;</w:t>
-      </w:r>
-      <w:proofErr w:type="spellStart"/>
-      <w:r>
-        <w:rPr>
-          <w:rFonts w:ascii="Consolas" w:hAnsi="Consolas" w:cs="Consolas"/>
-          <w:color w:val="000080"/>
-          <w:sz w:val="18"/>
-          <w:szCs w:val="18"/>
-          <w:lang w:bidi="ar-SA"/>
-        </w:rPr>
-        <w:t>javac</w:t>
-      </w:r>
-      <w:proofErr w:type="spellEnd"/>
-      <w:r>
-        <w:rPr>
-          <w:rFonts w:ascii="Consolas" w:hAnsi="Consolas" w:cs="Consolas"/>
-          <w:color w:val="000000"/>
-          <w:sz w:val="18"/>
-          <w:szCs w:val="18"/>
-          <w:lang w:bidi="ar-SA"/>
-        </w:rPr>
-        <w:t xml:space="preserve"> </w:t>
-      </w:r>
-      <w:proofErr w:type="spellStart"/>
-      <w:r>
-        <w:rPr>
-          <w:rFonts w:ascii="Consolas" w:hAnsi="Consolas" w:cs="Consolas"/>
-          <w:color w:val="000080"/>
-          <w:sz w:val="18"/>
-          <w:szCs w:val="18"/>
-          <w:lang w:bidi="ar-SA"/>
-        </w:rPr>
-        <w:t>srcdir</w:t>
-      </w:r>
-      <w:proofErr w:type="spellEnd"/>
-      <w:r>
-        <w:rPr>
-          <w:rFonts w:ascii="Consolas" w:hAnsi="Consolas" w:cs="Consolas"/>
-          <w:color w:val="000080"/>
-          <w:sz w:val="18"/>
-          <w:szCs w:val="18"/>
-          <w:lang w:bidi="ar-SA"/>
-        </w:rPr>
-        <w:t>=</w:t>
-      </w:r>
-      <w:r>
-        <w:rPr>
-          <w:rFonts w:ascii="Consolas" w:hAnsi="Consolas" w:cs="Consolas"/>
-          <w:color w:val="008000"/>
-          <w:sz w:val="18"/>
-          <w:szCs w:val="18"/>
-          <w:lang w:bidi="ar-SA"/>
-        </w:rPr>
-        <w:t>"./</w:t>
-      </w:r>
-      <w:proofErr w:type="spellStart"/>
-      <w:r>
-        <w:rPr>
-          <w:rFonts w:ascii="Consolas" w:hAnsi="Consolas" w:cs="Consolas"/>
-          <w:color w:val="008000"/>
-          <w:sz w:val="18"/>
-          <w:szCs w:val="18"/>
-          <w:lang w:bidi="ar-SA"/>
-        </w:rPr>
-        <w:t>src</w:t>
-      </w:r>
-      <w:proofErr w:type="spellEnd"/>
-      <w:r>
-        <w:rPr>
-          <w:rFonts w:ascii="Consolas" w:hAnsi="Consolas" w:cs="Consolas"/>
-          <w:color w:val="008000"/>
-          <w:sz w:val="18"/>
-          <w:szCs w:val="18"/>
-          <w:lang w:bidi="ar-SA"/>
-        </w:rPr>
-        <w:t>;./</w:t>
-      </w:r>
-      <w:proofErr w:type="spellStart"/>
-      <w:r>
-        <w:rPr>
-          <w:rFonts w:ascii="Consolas" w:hAnsi="Consolas" w:cs="Consolas"/>
-          <w:color w:val="008000"/>
-          <w:sz w:val="18"/>
-          <w:szCs w:val="18"/>
-          <w:lang w:bidi="ar-SA"/>
-        </w:rPr>
-        <w:t>test_src</w:t>
-      </w:r>
-      <w:proofErr w:type="spellEnd"/>
-      <w:r>
-        <w:rPr>
-          <w:rFonts w:ascii="Consolas" w:hAnsi="Consolas" w:cs="Consolas"/>
-          <w:color w:val="008000"/>
-          <w:sz w:val="18"/>
-          <w:szCs w:val="18"/>
-          <w:lang w:bidi="ar-SA"/>
-        </w:rPr>
-        <w:t>"</w:t>
-      </w:r>
-      <w:r>
-        <w:rPr>
-          <w:rFonts w:ascii="Consolas" w:hAnsi="Consolas" w:cs="Consolas"/>
-          <w:color w:val="000000"/>
-          <w:sz w:val="18"/>
-          <w:szCs w:val="18"/>
-          <w:lang w:bidi="ar-SA"/>
-        </w:rPr>
-        <w:t xml:space="preserve"> </w:t>
-      </w:r>
-      <w:proofErr w:type="spellStart"/>
-      <w:r>
-        <w:rPr>
-          <w:rFonts w:ascii="Consolas" w:hAnsi="Consolas" w:cs="Consolas"/>
-          <w:color w:val="000080"/>
-          <w:sz w:val="18"/>
-          <w:szCs w:val="18"/>
-          <w:lang w:bidi="ar-SA"/>
-        </w:rPr>
-        <w:t>destdir</w:t>
-      </w:r>
-      <w:proofErr w:type="spellEnd"/>
-      <w:r>
-        <w:rPr>
-          <w:rFonts w:ascii="Consolas" w:hAnsi="Consolas" w:cs="Consolas"/>
-          <w:color w:val="000080"/>
-          <w:sz w:val="18"/>
-          <w:szCs w:val="18"/>
-          <w:lang w:bidi="ar-SA"/>
-        </w:rPr>
-        <w:t>=</w:t>
-      </w:r>
-      <w:r>
-        <w:rPr>
-          <w:rFonts w:ascii="Consolas" w:hAnsi="Consolas" w:cs="Consolas"/>
-          <w:color w:val="008000"/>
-          <w:sz w:val="18"/>
-          <w:szCs w:val="18"/>
-          <w:lang w:bidi="ar-SA"/>
-        </w:rPr>
-        <w:t>"</w:t>
-      </w:r>
-      <w:proofErr w:type="gramStart"/>
-      <w:r>
-        <w:rPr>
-          <w:rFonts w:ascii="Consolas" w:hAnsi="Consolas" w:cs="Consolas"/>
-          <w:color w:val="008000"/>
-          <w:sz w:val="18"/>
-          <w:szCs w:val="18"/>
-          <w:lang w:bidi="ar-SA"/>
-        </w:rPr>
-        <w:t>./</w:t>
-      </w:r>
-      <w:proofErr w:type="gramEnd"/>
-      <w:r>
-        <w:rPr>
-          <w:rFonts w:ascii="Consolas" w:hAnsi="Consolas" w:cs="Consolas"/>
-          <w:color w:val="008000"/>
-          <w:sz w:val="18"/>
-          <w:szCs w:val="18"/>
-          <w:lang w:bidi="ar-SA"/>
-        </w:rPr>
-        <w:t>compiled"</w:t>
-      </w:r>
-      <w:r>
-        <w:rPr>
-          <w:rFonts w:ascii="Consolas" w:hAnsi="Consolas" w:cs="Consolas"/>
-          <w:color w:val="000000"/>
-          <w:sz w:val="18"/>
-          <w:szCs w:val="18"/>
-          <w:lang w:bidi="ar-SA"/>
-        </w:rPr>
-        <w:t xml:space="preserve"> </w:t>
-      </w:r>
-      <w:proofErr w:type="spellStart"/>
-      <w:r>
-        <w:rPr>
-          <w:rFonts w:ascii="Consolas" w:hAnsi="Consolas" w:cs="Consolas"/>
-          <w:color w:val="000080"/>
-          <w:sz w:val="18"/>
-          <w:szCs w:val="18"/>
-          <w:lang w:bidi="ar-SA"/>
-        </w:rPr>
-        <w:t>includeantruntime</w:t>
-      </w:r>
-      <w:proofErr w:type="spellEnd"/>
-      <w:r>
-        <w:rPr>
-          <w:rFonts w:ascii="Consolas" w:hAnsi="Consolas" w:cs="Consolas"/>
-          <w:color w:val="000080"/>
-          <w:sz w:val="18"/>
-          <w:szCs w:val="18"/>
-          <w:lang w:bidi="ar-SA"/>
-        </w:rPr>
-        <w:t>=</w:t>
-      </w:r>
-      <w:r>
-        <w:rPr>
-          <w:rFonts w:ascii="Consolas" w:hAnsi="Consolas" w:cs="Consolas"/>
-          <w:color w:val="008000"/>
-          <w:sz w:val="18"/>
-          <w:szCs w:val="18"/>
-          <w:lang w:bidi="ar-SA"/>
-        </w:rPr>
-        <w:t>"false"</w:t>
-      </w:r>
-    </w:p>
-    <w:p>
-      <w:pPr>
-        <w:autoSpaceDE w:val="0"/>
-        <w:autoSpaceDN w:val="0"/>
-        <w:adjustRightInd w:val="0"/>
-        <w:spacing w:after="0" w:line="240" w:lineRule="auto"/>
-        <w:rPr>
-          <w:rFonts w:ascii="Consolas" w:hAnsi="Consolas" w:cs="Consolas"/>
-          <w:sz w:val="18"/>
-          <w:szCs w:val="18"/>
-          <w:lang w:bidi="ar-SA"/>
-        </w:rPr>
-      </w:pPr>
-      <w:r>
-        <w:rPr>
-          <w:rFonts w:ascii="Consolas" w:hAnsi="Consolas" w:cs="Consolas"/>
-          <w:color w:val="000000"/>
-          <w:sz w:val="18"/>
-          <w:szCs w:val="18"/>
-          <w:lang w:bidi="ar-SA"/>
-        </w:rPr>
-        <w:t xml:space="preserve">         </w:t>
-      </w:r>
-      <w:proofErr w:type="spellStart"/>
-      <w:r>
-        <w:rPr>
-          <w:rFonts w:ascii="Consolas" w:hAnsi="Consolas" w:cs="Consolas"/>
-          <w:color w:val="000080"/>
-          <w:sz w:val="18"/>
-          <w:szCs w:val="18"/>
-          <w:lang w:bidi="ar-SA"/>
-        </w:rPr>
-        <w:t>classpath</w:t>
-      </w:r>
-      <w:proofErr w:type="spellEnd"/>
-      <w:r>
-        <w:rPr>
-          <w:rFonts w:ascii="Consolas" w:hAnsi="Consolas" w:cs="Consolas"/>
-          <w:color w:val="000080"/>
-          <w:sz w:val="18"/>
-          <w:szCs w:val="18"/>
-          <w:lang w:bidi="ar-SA"/>
-        </w:rPr>
-        <w:t>=</w:t>
-      </w:r>
-      <w:r>
-        <w:rPr>
-          <w:rFonts w:ascii="Consolas" w:hAnsi="Consolas" w:cs="Consolas"/>
-          <w:color w:val="008000"/>
-          <w:sz w:val="18"/>
-          <w:szCs w:val="18"/>
-          <w:lang w:bidi="ar-SA"/>
-        </w:rPr>
-        <w:t>"./resources/junit.jar"</w:t>
-      </w:r>
-      <w:r>
-        <w:rPr>
-          <w:rFonts w:ascii="Consolas" w:hAnsi="Consolas" w:cs="Consolas"/>
-          <w:color w:val="000080"/>
-          <w:sz w:val="18"/>
-          <w:szCs w:val="18"/>
-          <w:lang w:bidi="ar-SA"/>
-        </w:rPr>
-        <w:t>&gt;&lt;/</w:t>
-      </w:r>
-      <w:proofErr w:type="spellStart"/>
-      <w:r>
-        <w:rPr>
-          <w:rFonts w:ascii="Consolas" w:hAnsi="Consolas" w:cs="Consolas"/>
-          <w:color w:val="000080"/>
-          <w:sz w:val="18"/>
-          <w:szCs w:val="18"/>
-          <w:lang w:bidi="ar-SA"/>
-        </w:rPr>
-        <w:t>javac</w:t>
-      </w:r>
-      <w:proofErr w:type="spellEnd"/>
-      <w:r>
-        <w:rPr>
-          <w:rFonts w:ascii="Consolas" w:hAnsi="Consolas" w:cs="Consolas"/>
-          <w:color w:val="000080"/>
-          <w:sz w:val="18"/>
-          <w:szCs w:val="18"/>
-          <w:lang w:bidi="ar-SA"/>
-        </w:rPr>
-        <w:t>&gt;</w:t>
+        <w:t>&gt;&lt;/javac&gt;</w:t>
       </w:r>
     </w:p>
     <w:p>
@@ -9026,31 +10475,10 @@
     </w:p>
     <w:p>
       <w:pPr>
-        <w:pStyle w:val="Heading1"/>
-        <w:rPr>
-          <w:lang w:val="sv-SE"/>
-        </w:rPr>
-      </w:pPr>
-      <w:r>
-        <w:rPr>
-          <w:lang w:val="sv-SE"/>
-        </w:rPr>
-        <w:lastRenderedPageBreak/>
-        <w:t>Övrigt</w:t>
-      </w:r>
-    </w:p>
-    <w:p>
-      <w:pPr>
-        <w:rPr>
-          <w:lang w:val="sv-SE"/>
-        </w:rPr>
-      </w:pPr>
-      <w:r>
-        <w:rPr>
-          <w:lang w:val="sv-SE"/>
-        </w:rPr>
-        <w:t>Här kan ni ta upp övrigt av relevans för bedömningen av ert arbete. Om avsnittet inte behövs kan det plockas bort.</w:t>
-      </w:r>
+        <w:rPr>
+          <w:lang w:val="sv-SE"/>
+        </w:rPr>
+      </w:pPr>
     </w:p>
     <w:sectPr>
       <w:footerReference w:type="default" r:id="rId12"/>
@@ -9117,7 +10545,7 @@
           <w:rPr>
             <w:noProof/>
           </w:rPr>
-          <w:t>18</w:t>
+          <w:t>21</w:t>
         </w:r>
         <w:r>
           <w:rPr>
@@ -9164,6 +10592,118 @@
 <file path=word/numbering.xml><?xml version="1.0" encoding="utf-8"?>
 <w:numbering xmlns:wpc="http://schemas.microsoft.com/office/word/2010/wordprocessingCanvas" xmlns:mc="http://schemas.openxmlformats.org/markup-compatibility/2006" xmlns:o="urn:schemas-microsoft-com:office:office" xmlns:r="http://schemas.openxmlformats.org/officeDocument/2006/relationships" xmlns:m="http://schemas.openxmlformats.org/officeDocument/2006/math" xmlns:v="urn:schemas-microsoft-com:vml" xmlns:wp14="http://schemas.microsoft.com/office/word/2010/wordprocessingDrawing" xmlns:wp="http://schemas.openxmlformats.org/drawingml/2006/wordprocessingDrawing" xmlns:w10="urn:schemas-microsoft-com:office:word" xmlns:w="http://schemas.openxmlformats.org/wordprocessingml/2006/main" xmlns:w14="http://schemas.microsoft.com/office/word/2010/wordml" xmlns:wpg="http://schemas.microsoft.com/office/word/2010/wordprocessingGroup" xmlns:wpi="http://schemas.microsoft.com/office/word/2010/wordprocessingInk" xmlns:wne="http://schemas.microsoft.com/office/word/2006/wordml" xmlns:wps="http://schemas.microsoft.com/office/word/2010/wordprocessingShape" mc:Ignorable="w14 wp14">
   <w:abstractNum w:abstractNumId="0">
+    <w:nsid w:val="0D454024"/>
+    <w:multiLevelType w:val="hybridMultilevel"/>
+    <w:tmpl w:val="6F103364"/>
+    <w:lvl w:ilvl="0" w:tplc="A4C21F76">
+      <w:numFmt w:val="bullet"/>
+      <w:lvlText w:val="-"/>
+      <w:lvlJc w:val="left"/>
+      <w:pPr>
+        <w:ind w:left="720" w:hanging="360"/>
+      </w:pPr>
+      <w:rPr>
+        <w:rFonts w:ascii="Calibri" w:eastAsiaTheme="minorEastAsia" w:hAnsi="Calibri" w:cstheme="minorBidi" w:hint="default"/>
+      </w:rPr>
+    </w:lvl>
+    <w:lvl w:ilvl="1" w:tplc="041D0003" w:tentative="1">
+      <w:start w:val="1"/>
+      <w:numFmt w:val="bullet"/>
+      <w:lvlText w:val="o"/>
+      <w:lvlJc w:val="left"/>
+      <w:pPr>
+        <w:ind w:left="1440" w:hanging="360"/>
+      </w:pPr>
+      <w:rPr>
+        <w:rFonts w:ascii="Courier New" w:hAnsi="Courier New" w:cs="Courier New" w:hint="default"/>
+      </w:rPr>
+    </w:lvl>
+    <w:lvl w:ilvl="2" w:tplc="041D0005" w:tentative="1">
+      <w:start w:val="1"/>
+      <w:numFmt w:val="bullet"/>
+      <w:lvlText w:val=""/>
+      <w:lvlJc w:val="left"/>
+      <w:pPr>
+        <w:ind w:left="2160" w:hanging="360"/>
+      </w:pPr>
+      <w:rPr>
+        <w:rFonts w:ascii="Wingdings" w:hAnsi="Wingdings" w:hint="default"/>
+      </w:rPr>
+    </w:lvl>
+    <w:lvl w:ilvl="3" w:tplc="041D0001" w:tentative="1">
+      <w:start w:val="1"/>
+      <w:numFmt w:val="bullet"/>
+      <w:lvlText w:val=""/>
+      <w:lvlJc w:val="left"/>
+      <w:pPr>
+        <w:ind w:left="2880" w:hanging="360"/>
+      </w:pPr>
+      <w:rPr>
+        <w:rFonts w:ascii="Symbol" w:hAnsi="Symbol" w:hint="default"/>
+      </w:rPr>
+    </w:lvl>
+    <w:lvl w:ilvl="4" w:tplc="041D0003" w:tentative="1">
+      <w:start w:val="1"/>
+      <w:numFmt w:val="bullet"/>
+      <w:lvlText w:val="o"/>
+      <w:lvlJc w:val="left"/>
+      <w:pPr>
+        <w:ind w:left="3600" w:hanging="360"/>
+      </w:pPr>
+      <w:rPr>
+        <w:rFonts w:ascii="Courier New" w:hAnsi="Courier New" w:cs="Courier New" w:hint="default"/>
+      </w:rPr>
+    </w:lvl>
+    <w:lvl w:ilvl="5" w:tplc="041D0005" w:tentative="1">
+      <w:start w:val="1"/>
+      <w:numFmt w:val="bullet"/>
+      <w:lvlText w:val=""/>
+      <w:lvlJc w:val="left"/>
+      <w:pPr>
+        <w:ind w:left="4320" w:hanging="360"/>
+      </w:pPr>
+      <w:rPr>
+        <w:rFonts w:ascii="Wingdings" w:hAnsi="Wingdings" w:hint="default"/>
+      </w:rPr>
+    </w:lvl>
+    <w:lvl w:ilvl="6" w:tplc="041D0001" w:tentative="1">
+      <w:start w:val="1"/>
+      <w:numFmt w:val="bullet"/>
+      <w:lvlText w:val=""/>
+      <w:lvlJc w:val="left"/>
+      <w:pPr>
+        <w:ind w:left="5040" w:hanging="360"/>
+      </w:pPr>
+      <w:rPr>
+        <w:rFonts w:ascii="Symbol" w:hAnsi="Symbol" w:hint="default"/>
+      </w:rPr>
+    </w:lvl>
+    <w:lvl w:ilvl="7" w:tplc="041D0003" w:tentative="1">
+      <w:start w:val="1"/>
+      <w:numFmt w:val="bullet"/>
+      <w:lvlText w:val="o"/>
+      <w:lvlJc w:val="left"/>
+      <w:pPr>
+        <w:ind w:left="5760" w:hanging="360"/>
+      </w:pPr>
+      <w:rPr>
+        <w:rFonts w:ascii="Courier New" w:hAnsi="Courier New" w:cs="Courier New" w:hint="default"/>
+      </w:rPr>
+    </w:lvl>
+    <w:lvl w:ilvl="8" w:tplc="041D0005" w:tentative="1">
+      <w:start w:val="1"/>
+      <w:numFmt w:val="bullet"/>
+      <w:lvlText w:val=""/>
+      <w:lvlJc w:val="left"/>
+      <w:pPr>
+        <w:ind w:left="6480" w:hanging="360"/>
+      </w:pPr>
+      <w:rPr>
+        <w:rFonts w:ascii="Wingdings" w:hAnsi="Wingdings" w:hint="default"/>
+      </w:rPr>
+    </w:lvl>
+  </w:abstractNum>
+  <w:abstractNum w:abstractNumId="1">
     <w:nsid w:val="31025424"/>
     <w:multiLevelType w:val="hybridMultilevel"/>
     <w:tmpl w:val="657817C8"/>
@@ -9249,7 +10789,233 @@
       </w:pPr>
     </w:lvl>
   </w:abstractNum>
-  <w:abstractNum w:abstractNumId="1">
+  <w:abstractNum w:abstractNumId="2">
+    <w:nsid w:val="32E954D8"/>
+    <w:multiLevelType w:val="hybridMultilevel"/>
+    <w:tmpl w:val="528C2D90"/>
+    <w:lvl w:ilvl="0" w:tplc="E6DC1418">
+      <w:start w:val="8"/>
+      <w:numFmt w:val="bullet"/>
+      <w:lvlText w:val="-"/>
+      <w:lvlJc w:val="left"/>
+      <w:pPr>
+        <w:ind w:left="720" w:hanging="360"/>
+      </w:pPr>
+      <w:rPr>
+        <w:rFonts w:ascii="Calibri" w:eastAsiaTheme="minorEastAsia" w:hAnsi="Calibri" w:cstheme="minorBidi" w:hint="default"/>
+      </w:rPr>
+    </w:lvl>
+    <w:lvl w:ilvl="1" w:tplc="041D0003" w:tentative="1">
+      <w:start w:val="1"/>
+      <w:numFmt w:val="bullet"/>
+      <w:lvlText w:val="o"/>
+      <w:lvlJc w:val="left"/>
+      <w:pPr>
+        <w:ind w:left="1440" w:hanging="360"/>
+      </w:pPr>
+      <w:rPr>
+        <w:rFonts w:ascii="Courier New" w:hAnsi="Courier New" w:cs="Courier New" w:hint="default"/>
+      </w:rPr>
+    </w:lvl>
+    <w:lvl w:ilvl="2" w:tplc="041D0005" w:tentative="1">
+      <w:start w:val="1"/>
+      <w:numFmt w:val="bullet"/>
+      <w:lvlText w:val=""/>
+      <w:lvlJc w:val="left"/>
+      <w:pPr>
+        <w:ind w:left="2160" w:hanging="360"/>
+      </w:pPr>
+      <w:rPr>
+        <w:rFonts w:ascii="Wingdings" w:hAnsi="Wingdings" w:hint="default"/>
+      </w:rPr>
+    </w:lvl>
+    <w:lvl w:ilvl="3" w:tplc="041D0001" w:tentative="1">
+      <w:start w:val="1"/>
+      <w:numFmt w:val="bullet"/>
+      <w:lvlText w:val=""/>
+      <w:lvlJc w:val="left"/>
+      <w:pPr>
+        <w:ind w:left="2880" w:hanging="360"/>
+      </w:pPr>
+      <w:rPr>
+        <w:rFonts w:ascii="Symbol" w:hAnsi="Symbol" w:hint="default"/>
+      </w:rPr>
+    </w:lvl>
+    <w:lvl w:ilvl="4" w:tplc="041D0003" w:tentative="1">
+      <w:start w:val="1"/>
+      <w:numFmt w:val="bullet"/>
+      <w:lvlText w:val="o"/>
+      <w:lvlJc w:val="left"/>
+      <w:pPr>
+        <w:ind w:left="3600" w:hanging="360"/>
+      </w:pPr>
+      <w:rPr>
+        <w:rFonts w:ascii="Courier New" w:hAnsi="Courier New" w:cs="Courier New" w:hint="default"/>
+      </w:rPr>
+    </w:lvl>
+    <w:lvl w:ilvl="5" w:tplc="041D0005" w:tentative="1">
+      <w:start w:val="1"/>
+      <w:numFmt w:val="bullet"/>
+      <w:lvlText w:val=""/>
+      <w:lvlJc w:val="left"/>
+      <w:pPr>
+        <w:ind w:left="4320" w:hanging="360"/>
+      </w:pPr>
+      <w:rPr>
+        <w:rFonts w:ascii="Wingdings" w:hAnsi="Wingdings" w:hint="default"/>
+      </w:rPr>
+    </w:lvl>
+    <w:lvl w:ilvl="6" w:tplc="041D0001" w:tentative="1">
+      <w:start w:val="1"/>
+      <w:numFmt w:val="bullet"/>
+      <w:lvlText w:val=""/>
+      <w:lvlJc w:val="left"/>
+      <w:pPr>
+        <w:ind w:left="5040" w:hanging="360"/>
+      </w:pPr>
+      <w:rPr>
+        <w:rFonts w:ascii="Symbol" w:hAnsi="Symbol" w:hint="default"/>
+      </w:rPr>
+    </w:lvl>
+    <w:lvl w:ilvl="7" w:tplc="041D0003" w:tentative="1">
+      <w:start w:val="1"/>
+      <w:numFmt w:val="bullet"/>
+      <w:lvlText w:val="o"/>
+      <w:lvlJc w:val="left"/>
+      <w:pPr>
+        <w:ind w:left="5760" w:hanging="360"/>
+      </w:pPr>
+      <w:rPr>
+        <w:rFonts w:ascii="Courier New" w:hAnsi="Courier New" w:cs="Courier New" w:hint="default"/>
+      </w:rPr>
+    </w:lvl>
+    <w:lvl w:ilvl="8" w:tplc="041D0005" w:tentative="1">
+      <w:start w:val="1"/>
+      <w:numFmt w:val="bullet"/>
+      <w:lvlText w:val=""/>
+      <w:lvlJc w:val="left"/>
+      <w:pPr>
+        <w:ind w:left="6480" w:hanging="360"/>
+      </w:pPr>
+      <w:rPr>
+        <w:rFonts w:ascii="Wingdings" w:hAnsi="Wingdings" w:hint="default"/>
+      </w:rPr>
+    </w:lvl>
+  </w:abstractNum>
+  <w:abstractNum w:abstractNumId="3">
+    <w:nsid w:val="5285755F"/>
+    <w:multiLevelType w:val="hybridMultilevel"/>
+    <w:tmpl w:val="D4C07712"/>
+    <w:lvl w:ilvl="0" w:tplc="1A1E4C8A">
+      <w:start w:val="8"/>
+      <w:numFmt w:val="bullet"/>
+      <w:lvlText w:val="-"/>
+      <w:lvlJc w:val="left"/>
+      <w:pPr>
+        <w:ind w:left="720" w:hanging="360"/>
+      </w:pPr>
+      <w:rPr>
+        <w:rFonts w:ascii="Calibri" w:eastAsiaTheme="minorEastAsia" w:hAnsi="Calibri" w:cstheme="minorBidi" w:hint="default"/>
+      </w:rPr>
+    </w:lvl>
+    <w:lvl w:ilvl="1" w:tplc="041D0003" w:tentative="1">
+      <w:start w:val="1"/>
+      <w:numFmt w:val="bullet"/>
+      <w:lvlText w:val="o"/>
+      <w:lvlJc w:val="left"/>
+      <w:pPr>
+        <w:ind w:left="1440" w:hanging="360"/>
+      </w:pPr>
+      <w:rPr>
+        <w:rFonts w:ascii="Courier New" w:hAnsi="Courier New" w:cs="Courier New" w:hint="default"/>
+      </w:rPr>
+    </w:lvl>
+    <w:lvl w:ilvl="2" w:tplc="041D0005" w:tentative="1">
+      <w:start w:val="1"/>
+      <w:numFmt w:val="bullet"/>
+      <w:lvlText w:val=""/>
+      <w:lvlJc w:val="left"/>
+      <w:pPr>
+        <w:ind w:left="2160" w:hanging="360"/>
+      </w:pPr>
+      <w:rPr>
+        <w:rFonts w:ascii="Wingdings" w:hAnsi="Wingdings" w:hint="default"/>
+      </w:rPr>
+    </w:lvl>
+    <w:lvl w:ilvl="3" w:tplc="041D0001" w:tentative="1">
+      <w:start w:val="1"/>
+      <w:numFmt w:val="bullet"/>
+      <w:lvlText w:val=""/>
+      <w:lvlJc w:val="left"/>
+      <w:pPr>
+        <w:ind w:left="2880" w:hanging="360"/>
+      </w:pPr>
+      <w:rPr>
+        <w:rFonts w:ascii="Symbol" w:hAnsi="Symbol" w:hint="default"/>
+      </w:rPr>
+    </w:lvl>
+    <w:lvl w:ilvl="4" w:tplc="041D0003" w:tentative="1">
+      <w:start w:val="1"/>
+      <w:numFmt w:val="bullet"/>
+      <w:lvlText w:val="o"/>
+      <w:lvlJc w:val="left"/>
+      <w:pPr>
+        <w:ind w:left="3600" w:hanging="360"/>
+      </w:pPr>
+      <w:rPr>
+        <w:rFonts w:ascii="Courier New" w:hAnsi="Courier New" w:cs="Courier New" w:hint="default"/>
+      </w:rPr>
+    </w:lvl>
+    <w:lvl w:ilvl="5" w:tplc="041D0005" w:tentative="1">
+      <w:start w:val="1"/>
+      <w:numFmt w:val="bullet"/>
+      <w:lvlText w:val=""/>
+      <w:lvlJc w:val="left"/>
+      <w:pPr>
+        <w:ind w:left="4320" w:hanging="360"/>
+      </w:pPr>
+      <w:rPr>
+        <w:rFonts w:ascii="Wingdings" w:hAnsi="Wingdings" w:hint="default"/>
+      </w:rPr>
+    </w:lvl>
+    <w:lvl w:ilvl="6" w:tplc="041D0001" w:tentative="1">
+      <w:start w:val="1"/>
+      <w:numFmt w:val="bullet"/>
+      <w:lvlText w:val=""/>
+      <w:lvlJc w:val="left"/>
+      <w:pPr>
+        <w:ind w:left="5040" w:hanging="360"/>
+      </w:pPr>
+      <w:rPr>
+        <w:rFonts w:ascii="Symbol" w:hAnsi="Symbol" w:hint="default"/>
+      </w:rPr>
+    </w:lvl>
+    <w:lvl w:ilvl="7" w:tplc="041D0003" w:tentative="1">
+      <w:start w:val="1"/>
+      <w:numFmt w:val="bullet"/>
+      <w:lvlText w:val="o"/>
+      <w:lvlJc w:val="left"/>
+      <w:pPr>
+        <w:ind w:left="5760" w:hanging="360"/>
+      </w:pPr>
+      <w:rPr>
+        <w:rFonts w:ascii="Courier New" w:hAnsi="Courier New" w:cs="Courier New" w:hint="default"/>
+      </w:rPr>
+    </w:lvl>
+    <w:lvl w:ilvl="8" w:tplc="041D0005" w:tentative="1">
+      <w:start w:val="1"/>
+      <w:numFmt w:val="bullet"/>
+      <w:lvlText w:val=""/>
+      <w:lvlJc w:val="left"/>
+      <w:pPr>
+        <w:ind w:left="6480" w:hanging="360"/>
+      </w:pPr>
+      <w:rPr>
+        <w:rFonts w:ascii="Wingdings" w:hAnsi="Wingdings" w:hint="default"/>
+      </w:rPr>
+    </w:lvl>
+  </w:abstractNum>
+  <w:abstractNum w:abstractNumId="4">
     <w:nsid w:val="6BC81798"/>
     <w:multiLevelType w:val="hybridMultilevel"/>
     <w:tmpl w:val="657817C8"/>
@@ -9335,11 +11101,135 @@
       </w:pPr>
     </w:lvl>
   </w:abstractNum>
+  <w:abstractNum w:abstractNumId="5">
+    <w:nsid w:val="7CCB5D3E"/>
+    <w:multiLevelType w:val="hybridMultilevel"/>
+    <w:tmpl w:val="D362D578"/>
+    <w:lvl w:ilvl="0" w:tplc="C2B06108">
+      <w:numFmt w:val="bullet"/>
+      <w:lvlText w:val="-"/>
+      <w:lvlJc w:val="left"/>
+      <w:pPr>
+        <w:ind w:left="720" w:hanging="360"/>
+      </w:pPr>
+      <w:rPr>
+        <w:rFonts w:ascii="Calibri" w:eastAsiaTheme="minorEastAsia" w:hAnsi="Calibri" w:cstheme="minorBidi" w:hint="default"/>
+      </w:rPr>
+    </w:lvl>
+    <w:lvl w:ilvl="1" w:tplc="041D0003" w:tentative="1">
+      <w:start w:val="1"/>
+      <w:numFmt w:val="bullet"/>
+      <w:lvlText w:val="o"/>
+      <w:lvlJc w:val="left"/>
+      <w:pPr>
+        <w:ind w:left="1440" w:hanging="360"/>
+      </w:pPr>
+      <w:rPr>
+        <w:rFonts w:ascii="Courier New" w:hAnsi="Courier New" w:cs="Courier New" w:hint="default"/>
+      </w:rPr>
+    </w:lvl>
+    <w:lvl w:ilvl="2" w:tplc="041D0005" w:tentative="1">
+      <w:start w:val="1"/>
+      <w:numFmt w:val="bullet"/>
+      <w:lvlText w:val=""/>
+      <w:lvlJc w:val="left"/>
+      <w:pPr>
+        <w:ind w:left="2160" w:hanging="360"/>
+      </w:pPr>
+      <w:rPr>
+        <w:rFonts w:ascii="Wingdings" w:hAnsi="Wingdings" w:hint="default"/>
+      </w:rPr>
+    </w:lvl>
+    <w:lvl w:ilvl="3" w:tplc="041D0001" w:tentative="1">
+      <w:start w:val="1"/>
+      <w:numFmt w:val="bullet"/>
+      <w:lvlText w:val=""/>
+      <w:lvlJc w:val="left"/>
+      <w:pPr>
+        <w:ind w:left="2880" w:hanging="360"/>
+      </w:pPr>
+      <w:rPr>
+        <w:rFonts w:ascii="Symbol" w:hAnsi="Symbol" w:hint="default"/>
+      </w:rPr>
+    </w:lvl>
+    <w:lvl w:ilvl="4" w:tplc="041D0003" w:tentative="1">
+      <w:start w:val="1"/>
+      <w:numFmt w:val="bullet"/>
+      <w:lvlText w:val="o"/>
+      <w:lvlJc w:val="left"/>
+      <w:pPr>
+        <w:ind w:left="3600" w:hanging="360"/>
+      </w:pPr>
+      <w:rPr>
+        <w:rFonts w:ascii="Courier New" w:hAnsi="Courier New" w:cs="Courier New" w:hint="default"/>
+      </w:rPr>
+    </w:lvl>
+    <w:lvl w:ilvl="5" w:tplc="041D0005" w:tentative="1">
+      <w:start w:val="1"/>
+      <w:numFmt w:val="bullet"/>
+      <w:lvlText w:val=""/>
+      <w:lvlJc w:val="left"/>
+      <w:pPr>
+        <w:ind w:left="4320" w:hanging="360"/>
+      </w:pPr>
+      <w:rPr>
+        <w:rFonts w:ascii="Wingdings" w:hAnsi="Wingdings" w:hint="default"/>
+      </w:rPr>
+    </w:lvl>
+    <w:lvl w:ilvl="6" w:tplc="041D0001" w:tentative="1">
+      <w:start w:val="1"/>
+      <w:numFmt w:val="bullet"/>
+      <w:lvlText w:val=""/>
+      <w:lvlJc w:val="left"/>
+      <w:pPr>
+        <w:ind w:left="5040" w:hanging="360"/>
+      </w:pPr>
+      <w:rPr>
+        <w:rFonts w:ascii="Symbol" w:hAnsi="Symbol" w:hint="default"/>
+      </w:rPr>
+    </w:lvl>
+    <w:lvl w:ilvl="7" w:tplc="041D0003" w:tentative="1">
+      <w:start w:val="1"/>
+      <w:numFmt w:val="bullet"/>
+      <w:lvlText w:val="o"/>
+      <w:lvlJc w:val="left"/>
+      <w:pPr>
+        <w:ind w:left="5760" w:hanging="360"/>
+      </w:pPr>
+      <w:rPr>
+        <w:rFonts w:ascii="Courier New" w:hAnsi="Courier New" w:cs="Courier New" w:hint="default"/>
+      </w:rPr>
+    </w:lvl>
+    <w:lvl w:ilvl="8" w:tplc="041D0005" w:tentative="1">
+      <w:start w:val="1"/>
+      <w:numFmt w:val="bullet"/>
+      <w:lvlText w:val=""/>
+      <w:lvlJc w:val="left"/>
+      <w:pPr>
+        <w:ind w:left="6480" w:hanging="360"/>
+      </w:pPr>
+      <w:rPr>
+        <w:rFonts w:ascii="Wingdings" w:hAnsi="Wingdings" w:hint="default"/>
+      </w:rPr>
+    </w:lvl>
+  </w:abstractNum>
   <w:num w:numId="1">
+    <w:abstractNumId w:val="1"/>
+  </w:num>
+  <w:num w:numId="2">
+    <w:abstractNumId w:val="4"/>
+  </w:num>
+  <w:num w:numId="3">
+    <w:abstractNumId w:val="2"/>
+  </w:num>
+  <w:num w:numId="4">
+    <w:abstractNumId w:val="3"/>
+  </w:num>
+  <w:num w:numId="5">
     <w:abstractNumId w:val="0"/>
   </w:num>
-  <w:num w:numId="2">
-    <w:abstractNumId w:val="1"/>
+  <w:num w:numId="6">
+    <w:abstractNumId w:val="5"/>
   </w:num>
 </w:numbering>
 </file>
@@ -11567,7 +13457,7 @@
 </file>
 
 <file path=customXml/itemProps2.xml><?xml version="1.0" encoding="utf-8"?>
-<ds:datastoreItem xmlns:ds="http://schemas.openxmlformats.org/officeDocument/2006/customXml" ds:itemID="{57D00A9F-16E0-4C96-8B92-5F9AED964B6D}">
+<ds:datastoreItem xmlns:ds="http://schemas.openxmlformats.org/officeDocument/2006/customXml" ds:itemID="{ED0E91FC-4081-48F1-B3C3-6510605C3F4F}">
   <ds:schemaRefs>
     <ds:schemaRef ds:uri="http://schemas.openxmlformats.org/officeDocument/2006/bibliography"/>
   </ds:schemaRefs>

</xml_diff>

<commit_message>
More text in the doc
More text in the doc.
</commit_message>
<xml_diff>
--- a/docs/inte.docx
+++ b/docs/inte.docx
@@ -217,10 +217,12 @@
       <w:pPr>
         <w:pStyle w:val="Heading1"/>
       </w:pPr>
+      <w:proofErr w:type="spellStart"/>
       <w:r>
         <w:lastRenderedPageBreak/>
         <w:t>Introduktion</w:t>
       </w:r>
+      <w:proofErr w:type="spellEnd"/>
     </w:p>
     <w:p>
       <w:pPr>
@@ -782,16 +784,34 @@
           </w:tcPr>
           <w:p>
             <w:r>
-              <w:t>- products : HashMap</w:t>
-            </w:r>
-          </w:p>
-          <w:p>
-            <w:r>
-              <w:t>- productIndex : A</w:t>
+              <w:t xml:space="preserve">- products : </w:t>
+            </w:r>
+            <w:proofErr w:type="spellStart"/>
+            <w:r>
+              <w:t>HashMap</w:t>
+            </w:r>
+            <w:proofErr w:type="spellEnd"/>
+          </w:p>
+          <w:p>
+            <w:r>
+              <w:t xml:space="preserve">- </w:t>
+            </w:r>
+            <w:proofErr w:type="spellStart"/>
+            <w:r>
+              <w:t>productIndex</w:t>
+            </w:r>
+            <w:proofErr w:type="spellEnd"/>
+            <w:r>
+              <w:t xml:space="preserve"> : </w:t>
+            </w:r>
+            <w:proofErr w:type="spellStart"/>
+            <w:r>
+              <w:t>A</w:t>
             </w:r>
             <w:r>
               <w:t>rrayList</w:t>
             </w:r>
+            <w:proofErr w:type="spellEnd"/>
           </w:p>
           <w:p>
             <w:r>
@@ -815,7 +835,7 @@
             <w:r>
               <w:rPr>
                 <w:noProof/>
-                <w:lang w:val="sv-SE" w:eastAsia="sv-SE"/>
+                <w:lang w:val="sv-SE" w:eastAsia="sv-SE" w:bidi="ar-SA"/>
               </w:rPr>
               <mc:AlternateContent>
                 <mc:Choice Requires="wps">
@@ -997,71 +1017,95 @@
           </w:p>
           <w:p>
             <w:r>
-              <w:t>+ add(prod : Product, unitValue : Double)</w:t>
-            </w:r>
-          </w:p>
-          <w:p>
-            <w:r>
-              <w:t>+ removeProduct(prod : Product)</w:t>
-            </w:r>
-          </w:p>
-          <w:p>
-            <w:r>
-              <w:t>+ getItemSubTotal(rowNumber : Int)</w:t>
-            </w:r>
-          </w:p>
-          <w:p>
-            <w:r>
-              <w:t>+ getTotal()</w:t>
-            </w:r>
-          </w:p>
-          <w:p>
-            <w:pPr>
-              <w:rPr>
-                <w:lang w:val="sv-SE"/>
-              </w:rPr>
-            </w:pPr>
-            <w:r>
-              <w:rPr>
-                <w:lang w:val="sv-SE"/>
-              </w:rPr>
+              <w:t xml:space="preserve">+ add(prod : Product, </w:t>
+            </w:r>
+            <w:proofErr w:type="spellStart"/>
+            <w:r>
+              <w:t>unitValue</w:t>
+            </w:r>
+            <w:proofErr w:type="spellEnd"/>
+            <w:r>
+              <w:t xml:space="preserve"> : Double)</w:t>
+            </w:r>
+          </w:p>
+          <w:p>
+            <w:r>
               <w:t xml:space="preserve">+ </w:t>
             </w:r>
-            <w:r>
-              <w:rPr>
-                <w:lang w:val="sv-SE"/>
-              </w:rPr>
+            <w:proofErr w:type="spellStart"/>
+            <w:r>
+              <w:t>removeProduct</w:t>
+            </w:r>
+            <w:proofErr w:type="spellEnd"/>
+            <w:r>
+              <w:t>(prod : Product)</w:t>
+            </w:r>
+          </w:p>
+          <w:p>
+            <w:r>
+              <w:t xml:space="preserve">+ </w:t>
+            </w:r>
+            <w:proofErr w:type="spellStart"/>
+            <w:r>
+              <w:t>getItemSubTotal</w:t>
+            </w:r>
+            <w:proofErr w:type="spellEnd"/>
+            <w:r>
+              <w:t>(</w:t>
+            </w:r>
+            <w:proofErr w:type="spellStart"/>
+            <w:r>
+              <w:t>rowNumber</w:t>
+            </w:r>
+            <w:proofErr w:type="spellEnd"/>
+            <w:r>
+              <w:t xml:space="preserve"> : </w:t>
+            </w:r>
+            <w:proofErr w:type="spellStart"/>
+            <w:r>
+              <w:t>Int</w:t>
+            </w:r>
+            <w:proofErr w:type="spellEnd"/>
+            <w:r>
+              <w:t>)</w:t>
+            </w:r>
+          </w:p>
+          <w:p>
+            <w:r>
+              <w:t xml:space="preserve">+ </w:t>
+            </w:r>
+            <w:proofErr w:type="spellStart"/>
+            <w:r>
+              <w:t>getTotal</w:t>
+            </w:r>
+            <w:proofErr w:type="spellEnd"/>
+            <w:r>
+              <w:t>()</w:t>
+            </w:r>
+          </w:p>
+          <w:p>
+            <w:r>
+              <w:t xml:space="preserve">+ </w:t>
+            </w:r>
+            <w:proofErr w:type="spellStart"/>
+            <w:r>
               <w:t>setDiscount</w:t>
             </w:r>
-            <w:r>
-              <w:rPr>
-                <w:lang w:val="sv-SE"/>
-              </w:rPr>
+            <w:proofErr w:type="spellEnd"/>
+            <w:r>
               <w:t>(disc : Discount)</w:t>
             </w:r>
           </w:p>
           <w:p>
-            <w:pPr>
-              <w:rPr>
-                <w:lang w:val="sv-SE"/>
-              </w:rPr>
-            </w:pPr>
-            <w:r>
-              <w:rPr>
-                <w:lang w:val="sv-SE"/>
-              </w:rPr>
-              <w:t>+ g</w:t>
-            </w:r>
-            <w:r>
-              <w:rPr>
-                <w:lang w:val="sv-SE"/>
-              </w:rPr>
-              <w:t>etDiscount</w:t>
-            </w:r>
-            <w:r>
-              <w:rPr>
-                <w:lang w:val="sv-SE"/>
-              </w:rPr>
+            <w:r>
+              <w:t xml:space="preserve">+ </w:t>
+            </w:r>
+            <w:proofErr w:type="spellStart"/>
+            <w:r>
+              <w:t>getDiscount</w:t>
+            </w:r>
+            <w:proofErr w:type="spellEnd"/>
+            <w:r>
               <w:t>()</w:t>
             </w:r>
           </w:p>
@@ -1109,7 +1153,7 @@
       <w:r>
         <w:rPr>
           <w:noProof/>
-          <w:lang w:val="sv-SE" w:eastAsia="sv-SE"/>
+          <w:lang w:val="sv-SE" w:eastAsia="sv-SE" w:bidi="ar-SA"/>
         </w:rPr>
         <mc:AlternateContent>
           <mc:Choice Requires="wps">
@@ -1163,7 +1207,13 @@
                               <w:rPr>
                                 <w:lang w:val="sv-SE"/>
                               </w:rPr>
-                              <w:t>0..*</w:t>
+                              <w:t>0..</w:t>
+                            </w:r>
+                            <w:r>
+                              <w:rPr>
+                                <w:lang w:val="sv-SE"/>
+                              </w:rPr>
+                              <w:t>*</w:t>
                             </w:r>
                           </w:p>
                         </w:txbxContent>
@@ -1253,12 +1303,28 @@
           </w:tcPr>
           <w:p>
             <w:r>
-              <w:t>- minimumPurchaseAmount : Double</w:t>
-            </w:r>
-          </w:p>
-          <w:p>
-            <w:r>
-              <w:t>- discountValue : D</w:t>
+              <w:t xml:space="preserve">- </w:t>
+            </w:r>
+            <w:proofErr w:type="spellStart"/>
+            <w:r>
+              <w:t>minimumPurchaseAmount</w:t>
+            </w:r>
+            <w:proofErr w:type="spellEnd"/>
+            <w:r>
+              <w:t xml:space="preserve"> : Double</w:t>
+            </w:r>
+          </w:p>
+          <w:p>
+            <w:r>
+              <w:t xml:space="preserve">- </w:t>
+            </w:r>
+            <w:proofErr w:type="spellStart"/>
+            <w:r>
+              <w:t>discountValue</w:t>
+            </w:r>
+            <w:proofErr w:type="spellEnd"/>
+            <w:r>
+              <w:t xml:space="preserve"> : D</w:t>
             </w:r>
             <w:r>
               <w:t>ouble</w:t>
@@ -1266,16 +1332,39 @@
           </w:p>
           <w:p>
             <w:r>
-              <w:t>- typeFlag</w:t>
-            </w:r>
-            <w:r>
-              <w:t xml:space="preserve"> : DiscountType</w:t>
-            </w:r>
-          </w:p>
-          <w:p>
-            <w:r>
-              <w:t>+ DiscountType : enum</w:t>
-            </w:r>
+              <w:t xml:space="preserve">- </w:t>
+            </w:r>
+            <w:proofErr w:type="spellStart"/>
+            <w:r>
+              <w:t>typeFlag</w:t>
+            </w:r>
+            <w:proofErr w:type="spellEnd"/>
+            <w:r>
+              <w:t xml:space="preserve"> : </w:t>
+            </w:r>
+            <w:proofErr w:type="spellStart"/>
+            <w:r>
+              <w:t>DiscountType</w:t>
+            </w:r>
+            <w:proofErr w:type="spellEnd"/>
+          </w:p>
+          <w:p>
+            <w:r>
+              <w:t xml:space="preserve">+ </w:t>
+            </w:r>
+            <w:proofErr w:type="spellStart"/>
+            <w:r>
+              <w:t>DiscountType</w:t>
+            </w:r>
+            <w:proofErr w:type="spellEnd"/>
+            <w:r>
+              <w:t xml:space="preserve"> : </w:t>
+            </w:r>
+            <w:proofErr w:type="spellStart"/>
+            <w:r>
+              <w:t>enum</w:t>
+            </w:r>
+            <w:proofErr w:type="spellEnd"/>
           </w:p>
         </w:tc>
       </w:tr>
@@ -1289,30 +1378,83 @@
           </w:tcPr>
           <w:p>
             <w:r>
-              <w:t>+ Discount(minimum : Double, value : Double, typeFlag : DiscountType)</w:t>
-            </w:r>
-          </w:p>
-          <w:p>
-            <w:r>
-              <w:t>+ getMinimumPurchaseAmount()</w:t>
-            </w:r>
-          </w:p>
-          <w:p>
-            <w:r>
-              <w:t>+ getDiscountValue()</w:t>
+              <w:t xml:space="preserve">+ Discount(minimum : Double, value : Double, </w:t>
+            </w:r>
+            <w:proofErr w:type="spellStart"/>
+            <w:r>
+              <w:t>typeFlag</w:t>
+            </w:r>
+            <w:proofErr w:type="spellEnd"/>
+            <w:r>
+              <w:t xml:space="preserve"> : </w:t>
+            </w:r>
+            <w:proofErr w:type="spellStart"/>
+            <w:r>
+              <w:t>DiscountType</w:t>
+            </w:r>
+            <w:proofErr w:type="spellEnd"/>
+            <w:r>
+              <w:t>)</w:t>
             </w:r>
           </w:p>
           <w:p>
             <w:r>
               <w:t xml:space="preserve">+ </w:t>
             </w:r>
-            <w:r>
-              <w:t>getDiscountedPrice(originalPrice : Double)</w:t>
-            </w:r>
-          </w:p>
-          <w:p>
-            <w:r>
-              <w:t>+ getType()</w:t>
+            <w:proofErr w:type="spellStart"/>
+            <w:r>
+              <w:t>getMinimumPurchaseAmount</w:t>
+            </w:r>
+            <w:proofErr w:type="spellEnd"/>
+            <w:r>
+              <w:t>()</w:t>
+            </w:r>
+          </w:p>
+          <w:p>
+            <w:r>
+              <w:t xml:space="preserve">+ </w:t>
+            </w:r>
+            <w:proofErr w:type="spellStart"/>
+            <w:r>
+              <w:t>getDiscountValue</w:t>
+            </w:r>
+            <w:proofErr w:type="spellEnd"/>
+            <w:r>
+              <w:t>()</w:t>
+            </w:r>
+          </w:p>
+          <w:p>
+            <w:r>
+              <w:t xml:space="preserve">+ </w:t>
+            </w:r>
+            <w:proofErr w:type="spellStart"/>
+            <w:r>
+              <w:t>getDiscountedPrice</w:t>
+            </w:r>
+            <w:proofErr w:type="spellEnd"/>
+            <w:r>
+              <w:t>(</w:t>
+            </w:r>
+            <w:proofErr w:type="spellStart"/>
+            <w:r>
+              <w:t>originalPrice</w:t>
+            </w:r>
+            <w:proofErr w:type="spellEnd"/>
+            <w:r>
+              <w:t xml:space="preserve"> : Double)</w:t>
+            </w:r>
+          </w:p>
+          <w:p>
+            <w:r>
+              <w:t xml:space="preserve">+ </w:t>
+            </w:r>
+            <w:proofErr w:type="spellStart"/>
+            <w:r>
+              <w:t>getType</w:t>
+            </w:r>
+            <w:proofErr w:type="spellEnd"/>
+            <w:r>
+              <w:t>()</w:t>
             </w:r>
           </w:p>
         </w:tc>
@@ -1389,7 +1531,7 @@
             <w:r>
               <w:rPr>
                 <w:noProof/>
-                <w:lang w:val="sv-SE" w:eastAsia="sv-SE"/>
+                <w:lang w:val="sv-SE" w:eastAsia="sv-SE" w:bidi="ar-SA"/>
               </w:rPr>
               <mc:AlternateContent>
                 <mc:Choice Requires="wps">
@@ -1567,27 +1709,67 @@
           </w:p>
           <w:p>
             <w:r>
-              <w:t>+ getName()</w:t>
-            </w:r>
-          </w:p>
-          <w:p>
-            <w:r>
-              <w:t>+ getPrice()</w:t>
-            </w:r>
-          </w:p>
-          <w:p>
-            <w:r>
-              <w:t>+ getDiscount()</w:t>
-            </w:r>
-          </w:p>
-          <w:p>
-            <w:r>
-              <w:t>+ setDiscount(disc : Discount)</w:t>
-            </w:r>
-          </w:p>
-          <w:p>
-            <w:r>
-              <w:t>+ removeDiscount()</w:t>
+              <w:t xml:space="preserve">+ </w:t>
+            </w:r>
+            <w:proofErr w:type="spellStart"/>
+            <w:r>
+              <w:t>getName</w:t>
+            </w:r>
+            <w:proofErr w:type="spellEnd"/>
+            <w:r>
+              <w:t>()</w:t>
+            </w:r>
+          </w:p>
+          <w:p>
+            <w:r>
+              <w:t xml:space="preserve">+ </w:t>
+            </w:r>
+            <w:proofErr w:type="spellStart"/>
+            <w:r>
+              <w:t>getPrice</w:t>
+            </w:r>
+            <w:proofErr w:type="spellEnd"/>
+            <w:r>
+              <w:t>()</w:t>
+            </w:r>
+          </w:p>
+          <w:p>
+            <w:r>
+              <w:t xml:space="preserve">+ </w:t>
+            </w:r>
+            <w:proofErr w:type="spellStart"/>
+            <w:r>
+              <w:t>getDiscount</w:t>
+            </w:r>
+            <w:proofErr w:type="spellEnd"/>
+            <w:r>
+              <w:t>()</w:t>
+            </w:r>
+          </w:p>
+          <w:p>
+            <w:r>
+              <w:t xml:space="preserve">+ </w:t>
+            </w:r>
+            <w:proofErr w:type="spellStart"/>
+            <w:r>
+              <w:t>setDiscount</w:t>
+            </w:r>
+            <w:proofErr w:type="spellEnd"/>
+            <w:r>
+              <w:t>(disc : Discount)</w:t>
+            </w:r>
+          </w:p>
+          <w:p>
+            <w:r>
+              <w:t xml:space="preserve">+ </w:t>
+            </w:r>
+            <w:proofErr w:type="spellStart"/>
+            <w:r>
+              <w:t>removeDiscount</w:t>
+            </w:r>
+            <w:proofErr w:type="spellEnd"/>
+            <w:r>
+              <w:t>()</w:t>
             </w:r>
           </w:p>
         </w:tc>
@@ -1597,7 +1779,7 @@
       <w:r>
         <w:rPr>
           <w:noProof/>
-          <w:lang w:val="sv-SE" w:eastAsia="sv-SE"/>
+          <w:lang w:val="sv-SE" w:eastAsia="sv-SE" w:bidi="ar-SA"/>
         </w:rPr>
         <mc:AlternateContent>
           <mc:Choice Requires="wps">
@@ -1699,7 +1881,7 @@
       <w:r>
         <w:rPr>
           <w:noProof/>
-          <w:lang w:val="sv-SE" w:eastAsia="sv-SE"/>
+          <w:lang w:val="sv-SE" w:eastAsia="sv-SE" w:bidi="ar-SA"/>
         </w:rPr>
         <mc:AlternateContent>
           <mc:Choice Requires="wps">
@@ -1753,7 +1935,13 @@
                               <w:rPr>
                                 <w:lang w:val="sv-SE"/>
                               </w:rPr>
-                              <w:t>0..*</w:t>
+                              <w:t>0..</w:t>
+                            </w:r>
+                            <w:r>
+                              <w:rPr>
+                                <w:lang w:val="sv-SE"/>
+                              </w:rPr>
+                              <w:t>*</w:t>
                             </w:r>
                           </w:p>
                         </w:txbxContent>
@@ -1801,7 +1989,7 @@
       <w:r>
         <w:rPr>
           <w:noProof/>
-          <w:lang w:val="sv-SE" w:eastAsia="sv-SE"/>
+          <w:lang w:val="sv-SE" w:eastAsia="sv-SE" w:bidi="ar-SA"/>
         </w:rPr>
         <mc:AlternateContent>
           <mc:Choice Requires="wps">
@@ -2137,7 +2325,21 @@
         <w:rPr>
           <w:lang w:val="sv-SE"/>
         </w:rPr>
-        <w:t xml:space="preserve">verkar vettigt och sen skriva kod. Det tar död på det roliga med koda; att testa sig fram och leka. Jag kan tänka mig dock hur det kan hjälpa till att hålla reda på ett stort projekt, och att motverka regression buggar. </w:t>
+        <w:t>verkar vettigt och se</w:t>
+      </w:r>
+      <w:bookmarkStart w:id="0" w:name="_GoBack"/>
+      <w:bookmarkEnd w:id="0"/>
+      <w:r>
+        <w:rPr>
+          <w:lang w:val="sv-SE"/>
+        </w:rPr>
+        <w:t>dan</w:t>
+      </w:r>
+      <w:r>
+        <w:rPr>
+          <w:lang w:val="sv-SE"/>
+        </w:rPr>
+        <w:t xml:space="preserve"> skriva kod. Det tar död på det roliga med koda; att testa sig fram och leka. Jag kan tänka mig dock hur det kan hjälpa till att hålla reda på ett stort projekt, och att motverka regression buggar. </w:t>
       </w:r>
     </w:p>
     <w:p>
@@ -2217,6 +2419,106 @@
         </w:rPr>
         <w:t>– Karolina</w:t>
       </w:r>
+    </w:p>
+    <w:p>
+      <w:pPr>
+        <w:rPr>
+          <w:lang w:val="sv-SE"/>
+        </w:rPr>
+      </w:pPr>
+    </w:p>
+    <w:p>
+      <w:pPr>
+        <w:rPr>
+          <w:lang w:val="sv-SE"/>
+        </w:rPr>
+      </w:pPr>
+      <w:r>
+        <w:rPr>
+          <w:lang w:val="sv-SE"/>
+        </w:rPr>
+        <w:t xml:space="preserve">Arbetet vi hade inom de tre veckorna </w:t>
+      </w:r>
+      <w:r>
+        <w:rPr>
+          <w:lang w:val="sv-SE"/>
+        </w:rPr>
+        <w:t>var krävande och den erfarenheten</w:t>
+      </w:r>
+      <w:r>
+        <w:rPr>
+          <w:lang w:val="sv-SE"/>
+        </w:rPr>
+        <w:t xml:space="preserve"> inom programmering</w:t>
+      </w:r>
+      <w:r>
+        <w:rPr>
+          <w:lang w:val="sv-SE"/>
+        </w:rPr>
+        <w:t xml:space="preserve"> som jag hade bakom mig var </w:t>
+      </w:r>
+      <w:r>
+        <w:rPr>
+          <w:lang w:val="sv-SE"/>
+        </w:rPr>
+        <w:t xml:space="preserve">till stort hjälp att utveckla med till </w:t>
+      </w:r>
+      <w:r>
+        <w:rPr>
+          <w:lang w:val="sv-SE"/>
+        </w:rPr>
+        <w:t xml:space="preserve"> TDD.  I början kändes det onaturligt för mig att skriva ett testfall och sedan skapar metoden som sk</w:t>
+      </w:r>
+      <w:r>
+        <w:rPr>
+          <w:lang w:val="sv-SE"/>
+        </w:rPr>
+        <w:t>ulle</w:t>
+      </w:r>
+      <w:r>
+        <w:rPr>
+          <w:lang w:val="sv-SE"/>
+        </w:rPr>
+        <w:t xml:space="preserve"> testas </w:t>
+      </w:r>
+      <w:r>
+        <w:rPr>
+          <w:lang w:val="sv-SE"/>
+        </w:rPr>
+        <w:t xml:space="preserve">men </w:t>
+      </w:r>
+      <w:r>
+        <w:rPr>
+          <w:lang w:val="sv-SE"/>
+        </w:rPr>
+        <w:t>när</w:t>
+      </w:r>
+      <w:r>
+        <w:rPr>
+          <w:lang w:val="sv-SE"/>
+        </w:rPr>
+        <w:t xml:space="preserve"> slutresultatet var nått förstod jag hur viktigt och bra TDD var. </w:t>
+      </w:r>
+    </w:p>
+    <w:p>
+      <w:pPr>
+        <w:rPr>
+          <w:lang w:val="sv-SE"/>
+        </w:rPr>
+      </w:pPr>
+      <w:r>
+        <w:rPr>
+          <w:lang w:val="sv-SE"/>
+        </w:rPr>
+        <w:t>– Aframyeos</w:t>
+      </w:r>
+    </w:p>
+    <w:p>
+      <w:pPr>
+        <w:rPr>
+          <w:lang w:val="sv-SE"/>
+        </w:rPr>
+      </w:pPr>
     </w:p>
     <w:p>
       <w:pPr>
@@ -8622,8 +8924,6 @@
         </w:rPr>
         <w:t>Whee!!</w:t>
       </w:r>
-      <w:bookmarkStart w:id="0" w:name="_GoBack"/>
-      <w:bookmarkEnd w:id="0"/>
     </w:p>
     <w:p>
       <w:pPr>
@@ -9216,18 +9516,30 @@
           <w:rFonts w:ascii="Consolas" w:hAnsi="Consolas" w:cs="Consolas"/>
           <w:sz w:val="18"/>
           <w:szCs w:val="18"/>
-          <w:lang w:val="sv-SE" w:bidi="ar-SA"/>
-        </w:rPr>
-      </w:pPr>
+          <w:lang w:bidi="ar-SA"/>
+        </w:rPr>
+      </w:pPr>
+      <w:proofErr w:type="gramStart"/>
       <w:r>
         <w:rPr>
           <w:rFonts w:ascii="Consolas" w:hAnsi="Consolas" w:cs="Consolas"/>
           <w:color w:val="808080"/>
           <w:sz w:val="18"/>
           <w:szCs w:val="18"/>
-          <w:lang w:val="sv-SE" w:bidi="ar-SA"/>
-        </w:rPr>
-        <w:t>&lt;?xml version="1.0" encoding="UTF-8"?&gt;</w:t>
+          <w:lang w:bidi="ar-SA"/>
+        </w:rPr>
+        <w:t>&lt;?xml</w:t>
+      </w:r>
+      <w:proofErr w:type="gramEnd"/>
+      <w:r>
+        <w:rPr>
+          <w:rFonts w:ascii="Consolas" w:hAnsi="Consolas" w:cs="Consolas"/>
+          <w:color w:val="808080"/>
+          <w:sz w:val="18"/>
+          <w:szCs w:val="18"/>
+          <w:lang w:bidi="ar-SA"/>
+        </w:rPr>
+        <w:t xml:space="preserve"> version="1.0" encoding="UTF-8"?&gt;</w:t>
       </w:r>
     </w:p>
     <w:p>
@@ -9281,7 +9593,29 @@
           <w:szCs w:val="18"/>
           <w:lang w:bidi="ar-SA"/>
         </w:rPr>
-        <w:t>"InteProj"</w:t>
+        <w:t>"</w:t>
+      </w:r>
+      <w:proofErr w:type="spellStart"/>
+      <w:r>
+        <w:rPr>
+          <w:rFonts w:ascii="Consolas" w:hAnsi="Consolas" w:cs="Consolas"/>
+          <w:color w:val="008000"/>
+          <w:sz w:val="18"/>
+          <w:szCs w:val="18"/>
+          <w:lang w:bidi="ar-SA"/>
+        </w:rPr>
+        <w:t>InteProj</w:t>
+      </w:r>
+      <w:proofErr w:type="spellEnd"/>
+      <w:r>
+        <w:rPr>
+          <w:rFonts w:ascii="Consolas" w:hAnsi="Consolas" w:cs="Consolas"/>
+          <w:color w:val="008000"/>
+          <w:sz w:val="18"/>
+          <w:szCs w:val="18"/>
+          <w:lang w:bidi="ar-SA"/>
+        </w:rPr>
+        <w:t>"</w:t>
       </w:r>
       <w:r>
         <w:rPr>
@@ -9311,7 +9645,29 @@
           <w:szCs w:val="18"/>
           <w:lang w:bidi="ar-SA"/>
         </w:rPr>
-        <w:t>"runjunit"</w:t>
+        <w:t>"</w:t>
+      </w:r>
+      <w:proofErr w:type="spellStart"/>
+      <w:r>
+        <w:rPr>
+          <w:rFonts w:ascii="Consolas" w:hAnsi="Consolas" w:cs="Consolas"/>
+          <w:color w:val="008000"/>
+          <w:sz w:val="18"/>
+          <w:szCs w:val="18"/>
+          <w:lang w:bidi="ar-SA"/>
+        </w:rPr>
+        <w:t>runjunit</w:t>
+      </w:r>
+      <w:proofErr w:type="spellEnd"/>
+      <w:r>
+        <w:rPr>
+          <w:rFonts w:ascii="Consolas" w:hAnsi="Consolas" w:cs="Consolas"/>
+          <w:color w:val="008000"/>
+          <w:sz w:val="18"/>
+          <w:szCs w:val="18"/>
+          <w:lang w:bidi="ar-SA"/>
+        </w:rPr>
+        <w:t>"</w:t>
       </w:r>
       <w:r>
         <w:rPr>
@@ -9385,7 +9741,29 @@
           <w:szCs w:val="18"/>
           <w:lang w:bidi="ar-SA"/>
         </w:rPr>
-        <w:t>"runjunit"</w:t>
+        <w:t>"</w:t>
+      </w:r>
+      <w:proofErr w:type="spellStart"/>
+      <w:r>
+        <w:rPr>
+          <w:rFonts w:ascii="Consolas" w:hAnsi="Consolas" w:cs="Consolas"/>
+          <w:color w:val="008000"/>
+          <w:sz w:val="18"/>
+          <w:szCs w:val="18"/>
+          <w:lang w:bidi="ar-SA"/>
+        </w:rPr>
+        <w:t>runjunit</w:t>
+      </w:r>
+      <w:proofErr w:type="spellEnd"/>
+      <w:r>
+        <w:rPr>
+          <w:rFonts w:ascii="Consolas" w:hAnsi="Consolas" w:cs="Consolas"/>
+          <w:color w:val="008000"/>
+          <w:sz w:val="18"/>
+          <w:szCs w:val="18"/>
+          <w:lang w:bidi="ar-SA"/>
+        </w:rPr>
+        <w:t>"</w:t>
       </w:r>
       <w:r>
         <w:rPr>
@@ -9489,8 +9867,20 @@
           <w:szCs w:val="18"/>
           <w:lang w:bidi="ar-SA"/>
         </w:rPr>
-        <w:t>&lt;junit</w:t>
-      </w:r>
+        <w:t>&lt;</w:t>
+      </w:r>
+      <w:proofErr w:type="spellStart"/>
+      <w:r>
+        <w:rPr>
+          <w:rFonts w:ascii="Consolas" w:hAnsi="Consolas" w:cs="Consolas"/>
+          <w:color w:val="000080"/>
+          <w:sz w:val="18"/>
+          <w:szCs w:val="18"/>
+          <w:lang w:bidi="ar-SA"/>
+        </w:rPr>
+        <w:t>junit</w:t>
+      </w:r>
+      <w:proofErr w:type="spellEnd"/>
       <w:r>
         <w:rPr>
           <w:rFonts w:ascii="Consolas" w:hAnsi="Consolas" w:cs="Consolas"/>
@@ -9501,6 +9891,7 @@
         </w:rPr>
         <w:t xml:space="preserve"> </w:t>
       </w:r>
+      <w:proofErr w:type="spellStart"/>
       <w:r>
         <w:rPr>
           <w:rFonts w:ascii="Consolas" w:hAnsi="Consolas" w:cs="Consolas"/>
@@ -9509,7 +9900,18 @@
           <w:szCs w:val="18"/>
           <w:lang w:bidi="ar-SA"/>
         </w:rPr>
-        <w:t>printsummary=</w:t>
+        <w:t>printsummary</w:t>
+      </w:r>
+      <w:proofErr w:type="spellEnd"/>
+      <w:r>
+        <w:rPr>
+          <w:rFonts w:ascii="Consolas" w:hAnsi="Consolas" w:cs="Consolas"/>
+          <w:color w:val="000080"/>
+          <w:sz w:val="18"/>
+          <w:szCs w:val="18"/>
+          <w:lang w:bidi="ar-SA"/>
+        </w:rPr>
+        <w:t>=</w:t>
       </w:r>
       <w:r>
         <w:rPr>
@@ -9593,7 +9995,29 @@
           <w:szCs w:val="18"/>
           <w:lang w:bidi="ar-SA"/>
         </w:rPr>
-        <w:t>"inteproj.AllTests"</w:t>
+        <w:t>"</w:t>
+      </w:r>
+      <w:proofErr w:type="spellStart"/>
+      <w:r>
+        <w:rPr>
+          <w:rFonts w:ascii="Consolas" w:hAnsi="Consolas" w:cs="Consolas"/>
+          <w:color w:val="008000"/>
+          <w:sz w:val="18"/>
+          <w:szCs w:val="18"/>
+          <w:lang w:bidi="ar-SA"/>
+        </w:rPr>
+        <w:t>inteproj.AllTests</w:t>
+      </w:r>
+      <w:proofErr w:type="spellEnd"/>
+      <w:r>
+        <w:rPr>
+          <w:rFonts w:ascii="Consolas" w:hAnsi="Consolas" w:cs="Consolas"/>
+          <w:color w:val="008000"/>
+          <w:sz w:val="18"/>
+          <w:szCs w:val="18"/>
+          <w:lang w:bidi="ar-SA"/>
+        </w:rPr>
+        <w:t>"</w:t>
       </w:r>
       <w:r>
         <w:rPr>
@@ -9637,7 +10061,31 @@
           <w:szCs w:val="18"/>
           <w:lang w:bidi="ar-SA"/>
         </w:rPr>
-        <w:t>&lt;classpath&gt;</w:t>
+        <w:t>&lt;</w:t>
+      </w:r>
+      <w:proofErr w:type="spellStart"/>
+      <w:proofErr w:type="gramStart"/>
+      <w:r>
+        <w:rPr>
+          <w:rFonts w:ascii="Consolas" w:hAnsi="Consolas" w:cs="Consolas"/>
+          <w:color w:val="000080"/>
+          <w:sz w:val="18"/>
+          <w:szCs w:val="18"/>
+          <w:lang w:bidi="ar-SA"/>
+        </w:rPr>
+        <w:t>classpath</w:t>
+      </w:r>
+      <w:proofErr w:type="spellEnd"/>
+      <w:proofErr w:type="gramEnd"/>
+      <w:r>
+        <w:rPr>
+          <w:rFonts w:ascii="Consolas" w:hAnsi="Consolas" w:cs="Consolas"/>
+          <w:color w:val="000080"/>
+          <w:sz w:val="18"/>
+          <w:szCs w:val="18"/>
+          <w:lang w:bidi="ar-SA"/>
+        </w:rPr>
+        <w:t>&gt;</w:t>
       </w:r>
     </w:p>
     <w:p>
@@ -9671,8 +10119,22 @@
           <w:szCs w:val="18"/>
           <w:lang w:bidi="ar-SA"/>
         </w:rPr>
-        <w:t>&lt;pathelement</w:t>
-      </w:r>
+        <w:t>&lt;</w:t>
+      </w:r>
+      <w:proofErr w:type="spellStart"/>
+      <w:proofErr w:type="gramStart"/>
+      <w:r>
+        <w:rPr>
+          <w:rFonts w:ascii="Consolas" w:hAnsi="Consolas" w:cs="Consolas"/>
+          <w:color w:val="000080"/>
+          <w:sz w:val="18"/>
+          <w:szCs w:val="18"/>
+          <w:lang w:bidi="ar-SA"/>
+        </w:rPr>
+        <w:t>pathelement</w:t>
+      </w:r>
+      <w:proofErr w:type="spellEnd"/>
+      <w:proofErr w:type="gramEnd"/>
       <w:r>
         <w:rPr>
           <w:rFonts w:ascii="Consolas" w:hAnsi="Consolas" w:cs="Consolas"/>
@@ -9711,7 +10173,29 @@
           <w:szCs w:val="18"/>
           <w:lang w:bidi="ar-SA"/>
         </w:rPr>
-        <w:t>&gt;&lt;/pathelement&gt;</w:t>
+        <w:t>&gt;&lt;/</w:t>
+      </w:r>
+      <w:proofErr w:type="spellStart"/>
+      <w:r>
+        <w:rPr>
+          <w:rFonts w:ascii="Consolas" w:hAnsi="Consolas" w:cs="Consolas"/>
+          <w:color w:val="000080"/>
+          <w:sz w:val="18"/>
+          <w:szCs w:val="18"/>
+          <w:lang w:bidi="ar-SA"/>
+        </w:rPr>
+        <w:t>pathelement</w:t>
+      </w:r>
+      <w:proofErr w:type="spellEnd"/>
+      <w:r>
+        <w:rPr>
+          <w:rFonts w:ascii="Consolas" w:hAnsi="Consolas" w:cs="Consolas"/>
+          <w:color w:val="000080"/>
+          <w:sz w:val="18"/>
+          <w:szCs w:val="18"/>
+          <w:lang w:bidi="ar-SA"/>
+        </w:rPr>
+        <w:t>&gt;</w:t>
       </w:r>
     </w:p>
     <w:p>
@@ -9745,8 +10229,22 @@
           <w:szCs w:val="18"/>
           <w:lang w:bidi="ar-SA"/>
         </w:rPr>
-        <w:t>&lt;pathelement</w:t>
-      </w:r>
+        <w:t>&lt;</w:t>
+      </w:r>
+      <w:proofErr w:type="spellStart"/>
+      <w:proofErr w:type="gramStart"/>
+      <w:r>
+        <w:rPr>
+          <w:rFonts w:ascii="Consolas" w:hAnsi="Consolas" w:cs="Consolas"/>
+          <w:color w:val="000080"/>
+          <w:sz w:val="18"/>
+          <w:szCs w:val="18"/>
+          <w:lang w:bidi="ar-SA"/>
+        </w:rPr>
+        <w:t>pathelement</w:t>
+      </w:r>
+      <w:proofErr w:type="spellEnd"/>
+      <w:proofErr w:type="gramEnd"/>
       <w:r>
         <w:rPr>
           <w:rFonts w:ascii="Consolas" w:hAnsi="Consolas" w:cs="Consolas"/>
@@ -9819,8 +10317,22 @@
           <w:szCs w:val="18"/>
           <w:lang w:bidi="ar-SA"/>
         </w:rPr>
-        <w:t>&lt;pathelement</w:t>
-      </w:r>
+        <w:t>&lt;</w:t>
+      </w:r>
+      <w:proofErr w:type="spellStart"/>
+      <w:proofErr w:type="gramStart"/>
+      <w:r>
+        <w:rPr>
+          <w:rFonts w:ascii="Consolas" w:hAnsi="Consolas" w:cs="Consolas"/>
+          <w:color w:val="000080"/>
+          <w:sz w:val="18"/>
+          <w:szCs w:val="18"/>
+          <w:lang w:bidi="ar-SA"/>
+        </w:rPr>
+        <w:t>pathelement</w:t>
+      </w:r>
+      <w:proofErr w:type="spellEnd"/>
+      <w:proofErr w:type="gramEnd"/>
       <w:r>
         <w:rPr>
           <w:rFonts w:ascii="Consolas" w:hAnsi="Consolas" w:cs="Consolas"/>
@@ -9859,7 +10371,29 @@
           <w:szCs w:val="18"/>
           <w:lang w:bidi="ar-SA"/>
         </w:rPr>
-        <w:t>&gt;&lt;/pathelement&gt;</w:t>
+        <w:t>&gt;&lt;/</w:t>
+      </w:r>
+      <w:proofErr w:type="spellStart"/>
+      <w:r>
+        <w:rPr>
+          <w:rFonts w:ascii="Consolas" w:hAnsi="Consolas" w:cs="Consolas"/>
+          <w:color w:val="000080"/>
+          <w:sz w:val="18"/>
+          <w:szCs w:val="18"/>
+          <w:lang w:bidi="ar-SA"/>
+        </w:rPr>
+        <w:t>pathelement</w:t>
+      </w:r>
+      <w:proofErr w:type="spellEnd"/>
+      <w:r>
+        <w:rPr>
+          <w:rFonts w:ascii="Consolas" w:hAnsi="Consolas" w:cs="Consolas"/>
+          <w:color w:val="000080"/>
+          <w:sz w:val="18"/>
+          <w:szCs w:val="18"/>
+          <w:lang w:bidi="ar-SA"/>
+        </w:rPr>
+        <w:t>&gt;</w:t>
       </w:r>
     </w:p>
     <w:p>
@@ -9893,7 +10427,29 @@
           <w:szCs w:val="18"/>
           <w:lang w:bidi="ar-SA"/>
         </w:rPr>
-        <w:t>&lt;/classpath&gt;</w:t>
+        <w:t>&lt;/</w:t>
+      </w:r>
+      <w:proofErr w:type="spellStart"/>
+      <w:r>
+        <w:rPr>
+          <w:rFonts w:ascii="Consolas" w:hAnsi="Consolas" w:cs="Consolas"/>
+          <w:color w:val="000080"/>
+          <w:sz w:val="18"/>
+          <w:szCs w:val="18"/>
+          <w:lang w:bidi="ar-SA"/>
+        </w:rPr>
+        <w:t>classpath</w:t>
+      </w:r>
+      <w:proofErr w:type="spellEnd"/>
+      <w:r>
+        <w:rPr>
+          <w:rFonts w:ascii="Consolas" w:hAnsi="Consolas" w:cs="Consolas"/>
+          <w:color w:val="000080"/>
+          <w:sz w:val="18"/>
+          <w:szCs w:val="18"/>
+          <w:lang w:bidi="ar-SA"/>
+        </w:rPr>
+        <w:t>&gt;</w:t>
       </w:r>
     </w:p>
     <w:p>
@@ -9969,6 +10525,7 @@
         </w:rPr>
         <w:t xml:space="preserve"> </w:t>
       </w:r>
+      <w:proofErr w:type="spellStart"/>
       <w:r>
         <w:rPr>
           <w:rFonts w:ascii="Consolas" w:hAnsi="Consolas" w:cs="Consolas"/>
@@ -9977,7 +10534,18 @@
           <w:szCs w:val="18"/>
           <w:lang w:bidi="ar-SA"/>
         </w:rPr>
-        <w:t>usefile=</w:t>
+        <w:t>usefile</w:t>
+      </w:r>
+      <w:proofErr w:type="spellEnd"/>
+      <w:r>
+        <w:rPr>
+          <w:rFonts w:ascii="Consolas" w:hAnsi="Consolas" w:cs="Consolas"/>
+          <w:color w:val="000080"/>
+          <w:sz w:val="18"/>
+          <w:szCs w:val="18"/>
+          <w:lang w:bidi="ar-SA"/>
+        </w:rPr>
+        <w:t>=</w:t>
       </w:r>
       <w:r>
         <w:rPr>
@@ -10104,7 +10672,29 @@
           <w:szCs w:val="18"/>
           <w:lang w:bidi="ar-SA"/>
         </w:rPr>
-        <w:t>&lt;/junit&gt;</w:t>
+        <w:t>&lt;/</w:t>
+      </w:r>
+      <w:proofErr w:type="spellStart"/>
+      <w:r>
+        <w:rPr>
+          <w:rFonts w:ascii="Consolas" w:hAnsi="Consolas" w:cs="Consolas"/>
+          <w:color w:val="000080"/>
+          <w:sz w:val="18"/>
+          <w:szCs w:val="18"/>
+          <w:lang w:bidi="ar-SA"/>
+        </w:rPr>
+        <w:t>junit</w:t>
+      </w:r>
+      <w:proofErr w:type="spellEnd"/>
+      <w:r>
+        <w:rPr>
+          <w:rFonts w:ascii="Consolas" w:hAnsi="Consolas" w:cs="Consolas"/>
+          <w:color w:val="000080"/>
+          <w:sz w:val="18"/>
+          <w:szCs w:val="18"/>
+          <w:lang w:bidi="ar-SA"/>
+        </w:rPr>
+        <w:t>&gt;</w:t>
       </w:r>
     </w:p>
     <w:p>
@@ -10230,7 +10820,29 @@
           <w:szCs w:val="18"/>
           <w:lang w:bidi="ar-SA"/>
         </w:rPr>
-        <w:t>"Do the macarena!"</w:t>
+        <w:t xml:space="preserve">"Do the </w:t>
+      </w:r>
+      <w:proofErr w:type="spellStart"/>
+      <w:r>
+        <w:rPr>
+          <w:rFonts w:ascii="Consolas" w:hAnsi="Consolas" w:cs="Consolas"/>
+          <w:color w:val="008000"/>
+          <w:sz w:val="18"/>
+          <w:szCs w:val="18"/>
+          <w:lang w:bidi="ar-SA"/>
+        </w:rPr>
+        <w:t>macarena</w:t>
+      </w:r>
+      <w:proofErr w:type="spellEnd"/>
+      <w:r>
+        <w:rPr>
+          <w:rFonts w:ascii="Consolas" w:hAnsi="Consolas" w:cs="Consolas"/>
+          <w:color w:val="008000"/>
+          <w:sz w:val="18"/>
+          <w:szCs w:val="18"/>
+          <w:lang w:bidi="ar-SA"/>
+        </w:rPr>
+        <w:t>!"</w:t>
       </w:r>
       <w:r>
         <w:rPr>
@@ -10274,8 +10886,20 @@
           <w:szCs w:val="18"/>
           <w:lang w:bidi="ar-SA"/>
         </w:rPr>
-        <w:t>&lt;javac</w:t>
-      </w:r>
+        <w:t>&lt;</w:t>
+      </w:r>
+      <w:proofErr w:type="spellStart"/>
+      <w:r>
+        <w:rPr>
+          <w:rFonts w:ascii="Consolas" w:hAnsi="Consolas" w:cs="Consolas"/>
+          <w:color w:val="000080"/>
+          <w:sz w:val="18"/>
+          <w:szCs w:val="18"/>
+          <w:lang w:bidi="ar-SA"/>
+        </w:rPr>
+        <w:t>javac</w:t>
+      </w:r>
+      <w:proofErr w:type="spellEnd"/>
       <w:r>
         <w:rPr>
           <w:rFonts w:ascii="Consolas" w:hAnsi="Consolas" w:cs="Consolas"/>
@@ -10286,6 +10910,7 @@
         </w:rPr>
         <w:t xml:space="preserve"> </w:t>
       </w:r>
+      <w:proofErr w:type="spellStart"/>
       <w:r>
         <w:rPr>
           <w:rFonts w:ascii="Consolas" w:hAnsi="Consolas" w:cs="Consolas"/>
@@ -10294,7 +10919,18 @@
           <w:szCs w:val="18"/>
           <w:lang w:bidi="ar-SA"/>
         </w:rPr>
-        <w:t>srcdir=</w:t>
+        <w:t>srcdir</w:t>
+      </w:r>
+      <w:proofErr w:type="spellEnd"/>
+      <w:r>
+        <w:rPr>
+          <w:rFonts w:ascii="Consolas" w:hAnsi="Consolas" w:cs="Consolas"/>
+          <w:color w:val="000080"/>
+          <w:sz w:val="18"/>
+          <w:szCs w:val="18"/>
+          <w:lang w:bidi="ar-SA"/>
+        </w:rPr>
+        <w:t>=</w:t>
       </w:r>
       <w:r>
         <w:rPr>
@@ -10304,7 +10940,51 @@
           <w:szCs w:val="18"/>
           <w:lang w:bidi="ar-SA"/>
         </w:rPr>
-        <w:t>"./src;./test_src"</w:t>
+        <w:t>"./</w:t>
+      </w:r>
+      <w:proofErr w:type="spellStart"/>
+      <w:r>
+        <w:rPr>
+          <w:rFonts w:ascii="Consolas" w:hAnsi="Consolas" w:cs="Consolas"/>
+          <w:color w:val="008000"/>
+          <w:sz w:val="18"/>
+          <w:szCs w:val="18"/>
+          <w:lang w:bidi="ar-SA"/>
+        </w:rPr>
+        <w:t>src</w:t>
+      </w:r>
+      <w:proofErr w:type="spellEnd"/>
+      <w:r>
+        <w:rPr>
+          <w:rFonts w:ascii="Consolas" w:hAnsi="Consolas" w:cs="Consolas"/>
+          <w:color w:val="008000"/>
+          <w:sz w:val="18"/>
+          <w:szCs w:val="18"/>
+          <w:lang w:bidi="ar-SA"/>
+        </w:rPr>
+        <w:t>;./</w:t>
+      </w:r>
+      <w:proofErr w:type="spellStart"/>
+      <w:r>
+        <w:rPr>
+          <w:rFonts w:ascii="Consolas" w:hAnsi="Consolas" w:cs="Consolas"/>
+          <w:color w:val="008000"/>
+          <w:sz w:val="18"/>
+          <w:szCs w:val="18"/>
+          <w:lang w:bidi="ar-SA"/>
+        </w:rPr>
+        <w:t>test_src</w:t>
+      </w:r>
+      <w:proofErr w:type="spellEnd"/>
+      <w:r>
+        <w:rPr>
+          <w:rFonts w:ascii="Consolas" w:hAnsi="Consolas" w:cs="Consolas"/>
+          <w:color w:val="008000"/>
+          <w:sz w:val="18"/>
+          <w:szCs w:val="18"/>
+          <w:lang w:bidi="ar-SA"/>
+        </w:rPr>
+        <w:t>"</w:t>
       </w:r>
       <w:r>
         <w:rPr>
@@ -10316,6 +10996,7 @@
         </w:rPr>
         <w:t xml:space="preserve"> </w:t>
       </w:r>
+      <w:proofErr w:type="spellStart"/>
       <w:r>
         <w:rPr>
           <w:rFonts w:ascii="Consolas" w:hAnsi="Consolas" w:cs="Consolas"/>
@@ -10324,7 +11005,18 @@
           <w:szCs w:val="18"/>
           <w:lang w:bidi="ar-SA"/>
         </w:rPr>
-        <w:t>destdir=</w:t>
+        <w:t>destdir</w:t>
+      </w:r>
+      <w:proofErr w:type="spellEnd"/>
+      <w:r>
+        <w:rPr>
+          <w:rFonts w:ascii="Consolas" w:hAnsi="Consolas" w:cs="Consolas"/>
+          <w:color w:val="000080"/>
+          <w:sz w:val="18"/>
+          <w:szCs w:val="18"/>
+          <w:lang w:bidi="ar-SA"/>
+        </w:rPr>
+        <w:t>=</w:t>
       </w:r>
       <w:r>
         <w:rPr>
@@ -10334,7 +11026,29 @@
           <w:szCs w:val="18"/>
           <w:lang w:bidi="ar-SA"/>
         </w:rPr>
-        <w:t>"./compiled"</w:t>
+        <w:t>"</w:t>
+      </w:r>
+      <w:proofErr w:type="gramStart"/>
+      <w:r>
+        <w:rPr>
+          <w:rFonts w:ascii="Consolas" w:hAnsi="Consolas" w:cs="Consolas"/>
+          <w:color w:val="008000"/>
+          <w:sz w:val="18"/>
+          <w:szCs w:val="18"/>
+          <w:lang w:bidi="ar-SA"/>
+        </w:rPr>
+        <w:t>./</w:t>
+      </w:r>
+      <w:proofErr w:type="gramEnd"/>
+      <w:r>
+        <w:rPr>
+          <w:rFonts w:ascii="Consolas" w:hAnsi="Consolas" w:cs="Consolas"/>
+          <w:color w:val="008000"/>
+          <w:sz w:val="18"/>
+          <w:szCs w:val="18"/>
+          <w:lang w:bidi="ar-SA"/>
+        </w:rPr>
+        <w:t>compiled"</w:t>
       </w:r>
       <w:r>
         <w:rPr>
@@ -10346,6 +11060,7 @@
         </w:rPr>
         <w:t xml:space="preserve"> </w:t>
       </w:r>
+      <w:proofErr w:type="spellStart"/>
       <w:r>
         <w:rPr>
           <w:rFonts w:ascii="Consolas" w:hAnsi="Consolas" w:cs="Consolas"/>
@@ -10354,7 +11069,18 @@
           <w:szCs w:val="18"/>
           <w:lang w:bidi="ar-SA"/>
         </w:rPr>
-        <w:t>includeantruntime=</w:t>
+        <w:t>includeantruntime</w:t>
+      </w:r>
+      <w:proofErr w:type="spellEnd"/>
+      <w:r>
+        <w:rPr>
+          <w:rFonts w:ascii="Consolas" w:hAnsi="Consolas" w:cs="Consolas"/>
+          <w:color w:val="000080"/>
+          <w:sz w:val="18"/>
+          <w:szCs w:val="18"/>
+          <w:lang w:bidi="ar-SA"/>
+        </w:rPr>
+        <w:t>=</w:t>
       </w:r>
       <w:r>
         <w:rPr>
@@ -10390,6 +11116,7 @@
         </w:rPr>
         <w:t xml:space="preserve">         </w:t>
       </w:r>
+      <w:proofErr w:type="spellStart"/>
       <w:r>
         <w:rPr>
           <w:rFonts w:ascii="Consolas" w:hAnsi="Consolas" w:cs="Consolas"/>
@@ -10398,7 +11125,18 @@
           <w:szCs w:val="18"/>
           <w:lang w:bidi="ar-SA"/>
         </w:rPr>
-        <w:t>classpath=</w:t>
+        <w:t>classpath</w:t>
+      </w:r>
+      <w:proofErr w:type="spellEnd"/>
+      <w:r>
+        <w:rPr>
+          <w:rFonts w:ascii="Consolas" w:hAnsi="Consolas" w:cs="Consolas"/>
+          <w:color w:val="000080"/>
+          <w:sz w:val="18"/>
+          <w:szCs w:val="18"/>
+          <w:lang w:bidi="ar-SA"/>
+        </w:rPr>
+        <w:t>=</w:t>
       </w:r>
       <w:r>
         <w:rPr>
@@ -10418,7 +11156,29 @@
           <w:szCs w:val="18"/>
           <w:lang w:bidi="ar-SA"/>
         </w:rPr>
-        <w:t>&gt;&lt;/javac&gt;</w:t>
+        <w:t>&gt;&lt;/</w:t>
+      </w:r>
+      <w:proofErr w:type="spellStart"/>
+      <w:r>
+        <w:rPr>
+          <w:rFonts w:ascii="Consolas" w:hAnsi="Consolas" w:cs="Consolas"/>
+          <w:color w:val="000080"/>
+          <w:sz w:val="18"/>
+          <w:szCs w:val="18"/>
+          <w:lang w:bidi="ar-SA"/>
+        </w:rPr>
+        <w:t>javac</w:t>
+      </w:r>
+      <w:proofErr w:type="spellEnd"/>
+      <w:r>
+        <w:rPr>
+          <w:rFonts w:ascii="Consolas" w:hAnsi="Consolas" w:cs="Consolas"/>
+          <w:color w:val="000080"/>
+          <w:sz w:val="18"/>
+          <w:szCs w:val="18"/>
+          <w:lang w:bidi="ar-SA"/>
+        </w:rPr>
+        <w:t>&gt;</w:t>
       </w:r>
     </w:p>
     <w:p>
@@ -10526,6 +11286,7 @@
         <w:docPartUnique/>
       </w:docPartObj>
     </w:sdtPr>
+    <w:sdtEndPr/>
     <w:sdtContent>
       <w:p>
         <w:pPr>
@@ -10545,7 +11306,7 @@
           <w:rPr>
             <w:noProof/>
           </w:rPr>
-          <w:t>21</w:t>
+          <w:t>7</w:t>
         </w:r>
         <w:r>
           <w:rPr>
@@ -10704,97 +11465,11 @@
     </w:lvl>
   </w:abstractNum>
   <w:abstractNum w:abstractNumId="1">
-    <w:nsid w:val="31025424"/>
+    <w:nsid w:val="227B0E26"/>
     <w:multiLevelType w:val="hybridMultilevel"/>
-    <w:tmpl w:val="657817C8"/>
-    <w:lvl w:ilvl="0" w:tplc="041D000F">
-      <w:start w:val="1"/>
-      <w:numFmt w:val="decimal"/>
-      <w:lvlText w:val="%1."/>
-      <w:lvlJc w:val="left"/>
-      <w:pPr>
-        <w:ind w:left="720" w:hanging="360"/>
-      </w:pPr>
-    </w:lvl>
-    <w:lvl w:ilvl="1" w:tplc="041D0019" w:tentative="1">
-      <w:start w:val="1"/>
-      <w:numFmt w:val="lowerLetter"/>
-      <w:lvlText w:val="%2."/>
-      <w:lvlJc w:val="left"/>
-      <w:pPr>
-        <w:ind w:left="1440" w:hanging="360"/>
-      </w:pPr>
-    </w:lvl>
-    <w:lvl w:ilvl="2" w:tplc="041D001B" w:tentative="1">
-      <w:start w:val="1"/>
-      <w:numFmt w:val="lowerRoman"/>
-      <w:lvlText w:val="%3."/>
-      <w:lvlJc w:val="right"/>
-      <w:pPr>
-        <w:ind w:left="2160" w:hanging="180"/>
-      </w:pPr>
-    </w:lvl>
-    <w:lvl w:ilvl="3" w:tplc="041D000F" w:tentative="1">
-      <w:start w:val="1"/>
-      <w:numFmt w:val="decimal"/>
-      <w:lvlText w:val="%4."/>
-      <w:lvlJc w:val="left"/>
-      <w:pPr>
-        <w:ind w:left="2880" w:hanging="360"/>
-      </w:pPr>
-    </w:lvl>
-    <w:lvl w:ilvl="4" w:tplc="041D0019" w:tentative="1">
-      <w:start w:val="1"/>
-      <w:numFmt w:val="lowerLetter"/>
-      <w:lvlText w:val="%5."/>
-      <w:lvlJc w:val="left"/>
-      <w:pPr>
-        <w:ind w:left="3600" w:hanging="360"/>
-      </w:pPr>
-    </w:lvl>
-    <w:lvl w:ilvl="5" w:tplc="041D001B" w:tentative="1">
-      <w:start w:val="1"/>
-      <w:numFmt w:val="lowerRoman"/>
-      <w:lvlText w:val="%6."/>
-      <w:lvlJc w:val="right"/>
-      <w:pPr>
-        <w:ind w:left="4320" w:hanging="180"/>
-      </w:pPr>
-    </w:lvl>
-    <w:lvl w:ilvl="6" w:tplc="041D000F" w:tentative="1">
-      <w:start w:val="1"/>
-      <w:numFmt w:val="decimal"/>
-      <w:lvlText w:val="%7."/>
-      <w:lvlJc w:val="left"/>
-      <w:pPr>
-        <w:ind w:left="5040" w:hanging="360"/>
-      </w:pPr>
-    </w:lvl>
-    <w:lvl w:ilvl="7" w:tplc="041D0019" w:tentative="1">
-      <w:start w:val="1"/>
-      <w:numFmt w:val="lowerLetter"/>
-      <w:lvlText w:val="%8."/>
-      <w:lvlJc w:val="left"/>
-      <w:pPr>
-        <w:ind w:left="5760" w:hanging="360"/>
-      </w:pPr>
-    </w:lvl>
-    <w:lvl w:ilvl="8" w:tplc="041D001B" w:tentative="1">
-      <w:start w:val="1"/>
-      <w:numFmt w:val="lowerRoman"/>
-      <w:lvlText w:val="%9."/>
-      <w:lvlJc w:val="right"/>
-      <w:pPr>
-        <w:ind w:left="6480" w:hanging="180"/>
-      </w:pPr>
-    </w:lvl>
-  </w:abstractNum>
-  <w:abstractNum w:abstractNumId="2">
-    <w:nsid w:val="32E954D8"/>
-    <w:multiLevelType w:val="hybridMultilevel"/>
-    <w:tmpl w:val="528C2D90"/>
-    <w:lvl w:ilvl="0" w:tplc="E6DC1418">
-      <w:start w:val="8"/>
+    <w:tmpl w:val="C4102766"/>
+    <w:lvl w:ilvl="0" w:tplc="AEE63528">
+      <w:start w:val="4"/>
       <w:numFmt w:val="bullet"/>
       <w:lvlText w:val="-"/>
       <w:lvlJc w:val="left"/>
@@ -10902,11 +11577,97 @@
       </w:rPr>
     </w:lvl>
   </w:abstractNum>
+  <w:abstractNum w:abstractNumId="2">
+    <w:nsid w:val="31025424"/>
+    <w:multiLevelType w:val="hybridMultilevel"/>
+    <w:tmpl w:val="657817C8"/>
+    <w:lvl w:ilvl="0" w:tplc="041D000F">
+      <w:start w:val="1"/>
+      <w:numFmt w:val="decimal"/>
+      <w:lvlText w:val="%1."/>
+      <w:lvlJc w:val="left"/>
+      <w:pPr>
+        <w:ind w:left="720" w:hanging="360"/>
+      </w:pPr>
+    </w:lvl>
+    <w:lvl w:ilvl="1" w:tplc="041D0019" w:tentative="1">
+      <w:start w:val="1"/>
+      <w:numFmt w:val="lowerLetter"/>
+      <w:lvlText w:val="%2."/>
+      <w:lvlJc w:val="left"/>
+      <w:pPr>
+        <w:ind w:left="1440" w:hanging="360"/>
+      </w:pPr>
+    </w:lvl>
+    <w:lvl w:ilvl="2" w:tplc="041D001B" w:tentative="1">
+      <w:start w:val="1"/>
+      <w:numFmt w:val="lowerRoman"/>
+      <w:lvlText w:val="%3."/>
+      <w:lvlJc w:val="right"/>
+      <w:pPr>
+        <w:ind w:left="2160" w:hanging="180"/>
+      </w:pPr>
+    </w:lvl>
+    <w:lvl w:ilvl="3" w:tplc="041D000F" w:tentative="1">
+      <w:start w:val="1"/>
+      <w:numFmt w:val="decimal"/>
+      <w:lvlText w:val="%4."/>
+      <w:lvlJc w:val="left"/>
+      <w:pPr>
+        <w:ind w:left="2880" w:hanging="360"/>
+      </w:pPr>
+    </w:lvl>
+    <w:lvl w:ilvl="4" w:tplc="041D0019" w:tentative="1">
+      <w:start w:val="1"/>
+      <w:numFmt w:val="lowerLetter"/>
+      <w:lvlText w:val="%5."/>
+      <w:lvlJc w:val="left"/>
+      <w:pPr>
+        <w:ind w:left="3600" w:hanging="360"/>
+      </w:pPr>
+    </w:lvl>
+    <w:lvl w:ilvl="5" w:tplc="041D001B" w:tentative="1">
+      <w:start w:val="1"/>
+      <w:numFmt w:val="lowerRoman"/>
+      <w:lvlText w:val="%6."/>
+      <w:lvlJc w:val="right"/>
+      <w:pPr>
+        <w:ind w:left="4320" w:hanging="180"/>
+      </w:pPr>
+    </w:lvl>
+    <w:lvl w:ilvl="6" w:tplc="041D000F" w:tentative="1">
+      <w:start w:val="1"/>
+      <w:numFmt w:val="decimal"/>
+      <w:lvlText w:val="%7."/>
+      <w:lvlJc w:val="left"/>
+      <w:pPr>
+        <w:ind w:left="5040" w:hanging="360"/>
+      </w:pPr>
+    </w:lvl>
+    <w:lvl w:ilvl="7" w:tplc="041D0019" w:tentative="1">
+      <w:start w:val="1"/>
+      <w:numFmt w:val="lowerLetter"/>
+      <w:lvlText w:val="%8."/>
+      <w:lvlJc w:val="left"/>
+      <w:pPr>
+        <w:ind w:left="5760" w:hanging="360"/>
+      </w:pPr>
+    </w:lvl>
+    <w:lvl w:ilvl="8" w:tplc="041D001B" w:tentative="1">
+      <w:start w:val="1"/>
+      <w:numFmt w:val="lowerRoman"/>
+      <w:lvlText w:val="%9."/>
+      <w:lvlJc w:val="right"/>
+      <w:pPr>
+        <w:ind w:left="6480" w:hanging="180"/>
+      </w:pPr>
+    </w:lvl>
+  </w:abstractNum>
   <w:abstractNum w:abstractNumId="3">
-    <w:nsid w:val="5285755F"/>
+    <w:nsid w:val="32E954D8"/>
     <w:multiLevelType w:val="hybridMultilevel"/>
-    <w:tmpl w:val="D4C07712"/>
-    <w:lvl w:ilvl="0" w:tplc="1A1E4C8A">
+    <w:tmpl w:val="528C2D90"/>
+    <w:lvl w:ilvl="0" w:tplc="E6DC1418">
       <w:start w:val="8"/>
       <w:numFmt w:val="bullet"/>
       <w:lvlText w:val="-"/>
@@ -11016,96 +11777,11 @@
     </w:lvl>
   </w:abstractNum>
   <w:abstractNum w:abstractNumId="4">
-    <w:nsid w:val="6BC81798"/>
+    <w:nsid w:val="5285755F"/>
     <w:multiLevelType w:val="hybridMultilevel"/>
-    <w:tmpl w:val="657817C8"/>
-    <w:lvl w:ilvl="0" w:tplc="041D000F">
-      <w:start w:val="1"/>
-      <w:numFmt w:val="decimal"/>
-      <w:lvlText w:val="%1."/>
-      <w:lvlJc w:val="left"/>
-      <w:pPr>
-        <w:ind w:left="720" w:hanging="360"/>
-      </w:pPr>
-    </w:lvl>
-    <w:lvl w:ilvl="1" w:tplc="041D0019" w:tentative="1">
-      <w:start w:val="1"/>
-      <w:numFmt w:val="lowerLetter"/>
-      <w:lvlText w:val="%2."/>
-      <w:lvlJc w:val="left"/>
-      <w:pPr>
-        <w:ind w:left="1440" w:hanging="360"/>
-      </w:pPr>
-    </w:lvl>
-    <w:lvl w:ilvl="2" w:tplc="041D001B" w:tentative="1">
-      <w:start w:val="1"/>
-      <w:numFmt w:val="lowerRoman"/>
-      <w:lvlText w:val="%3."/>
-      <w:lvlJc w:val="right"/>
-      <w:pPr>
-        <w:ind w:left="2160" w:hanging="180"/>
-      </w:pPr>
-    </w:lvl>
-    <w:lvl w:ilvl="3" w:tplc="041D000F" w:tentative="1">
-      <w:start w:val="1"/>
-      <w:numFmt w:val="decimal"/>
-      <w:lvlText w:val="%4."/>
-      <w:lvlJc w:val="left"/>
-      <w:pPr>
-        <w:ind w:left="2880" w:hanging="360"/>
-      </w:pPr>
-    </w:lvl>
-    <w:lvl w:ilvl="4" w:tplc="041D0019" w:tentative="1">
-      <w:start w:val="1"/>
-      <w:numFmt w:val="lowerLetter"/>
-      <w:lvlText w:val="%5."/>
-      <w:lvlJc w:val="left"/>
-      <w:pPr>
-        <w:ind w:left="3600" w:hanging="360"/>
-      </w:pPr>
-    </w:lvl>
-    <w:lvl w:ilvl="5" w:tplc="041D001B" w:tentative="1">
-      <w:start w:val="1"/>
-      <w:numFmt w:val="lowerRoman"/>
-      <w:lvlText w:val="%6."/>
-      <w:lvlJc w:val="right"/>
-      <w:pPr>
-        <w:ind w:left="4320" w:hanging="180"/>
-      </w:pPr>
-    </w:lvl>
-    <w:lvl w:ilvl="6" w:tplc="041D000F" w:tentative="1">
-      <w:start w:val="1"/>
-      <w:numFmt w:val="decimal"/>
-      <w:lvlText w:val="%7."/>
-      <w:lvlJc w:val="left"/>
-      <w:pPr>
-        <w:ind w:left="5040" w:hanging="360"/>
-      </w:pPr>
-    </w:lvl>
-    <w:lvl w:ilvl="7" w:tplc="041D0019" w:tentative="1">
-      <w:start w:val="1"/>
-      <w:numFmt w:val="lowerLetter"/>
-      <w:lvlText w:val="%8."/>
-      <w:lvlJc w:val="left"/>
-      <w:pPr>
-        <w:ind w:left="5760" w:hanging="360"/>
-      </w:pPr>
-    </w:lvl>
-    <w:lvl w:ilvl="8" w:tplc="041D001B" w:tentative="1">
-      <w:start w:val="1"/>
-      <w:numFmt w:val="lowerRoman"/>
-      <w:lvlText w:val="%9."/>
-      <w:lvlJc w:val="right"/>
-      <w:pPr>
-        <w:ind w:left="6480" w:hanging="180"/>
-      </w:pPr>
-    </w:lvl>
-  </w:abstractNum>
-  <w:abstractNum w:abstractNumId="5">
-    <w:nsid w:val="7CCB5D3E"/>
-    <w:multiLevelType w:val="hybridMultilevel"/>
-    <w:tmpl w:val="D362D578"/>
-    <w:lvl w:ilvl="0" w:tplc="C2B06108">
+    <w:tmpl w:val="D4C07712"/>
+    <w:lvl w:ilvl="0" w:tplc="1A1E4C8A">
+      <w:start w:val="8"/>
       <w:numFmt w:val="bullet"/>
       <w:lvlText w:val="-"/>
       <w:lvlJc w:val="left"/>
@@ -11213,23 +11889,572 @@
       </w:rPr>
     </w:lvl>
   </w:abstractNum>
+  <w:abstractNum w:abstractNumId="5">
+    <w:nsid w:val="58B02654"/>
+    <w:multiLevelType w:val="hybridMultilevel"/>
+    <w:tmpl w:val="0708423C"/>
+    <w:lvl w:ilvl="0" w:tplc="B3044F00">
+      <w:start w:val="4"/>
+      <w:numFmt w:val="bullet"/>
+      <w:lvlText w:val="-"/>
+      <w:lvlJc w:val="left"/>
+      <w:pPr>
+        <w:ind w:left="720" w:hanging="360"/>
+      </w:pPr>
+      <w:rPr>
+        <w:rFonts w:ascii="Calibri" w:eastAsiaTheme="minorEastAsia" w:hAnsi="Calibri" w:cstheme="minorBidi" w:hint="default"/>
+      </w:rPr>
+    </w:lvl>
+    <w:lvl w:ilvl="1" w:tplc="041D0003" w:tentative="1">
+      <w:start w:val="1"/>
+      <w:numFmt w:val="bullet"/>
+      <w:lvlText w:val="o"/>
+      <w:lvlJc w:val="left"/>
+      <w:pPr>
+        <w:ind w:left="1440" w:hanging="360"/>
+      </w:pPr>
+      <w:rPr>
+        <w:rFonts w:ascii="Courier New" w:hAnsi="Courier New" w:cs="Courier New" w:hint="default"/>
+      </w:rPr>
+    </w:lvl>
+    <w:lvl w:ilvl="2" w:tplc="041D0005" w:tentative="1">
+      <w:start w:val="1"/>
+      <w:numFmt w:val="bullet"/>
+      <w:lvlText w:val=""/>
+      <w:lvlJc w:val="left"/>
+      <w:pPr>
+        <w:ind w:left="2160" w:hanging="360"/>
+      </w:pPr>
+      <w:rPr>
+        <w:rFonts w:ascii="Wingdings" w:hAnsi="Wingdings" w:hint="default"/>
+      </w:rPr>
+    </w:lvl>
+    <w:lvl w:ilvl="3" w:tplc="041D0001" w:tentative="1">
+      <w:start w:val="1"/>
+      <w:numFmt w:val="bullet"/>
+      <w:lvlText w:val=""/>
+      <w:lvlJc w:val="left"/>
+      <w:pPr>
+        <w:ind w:left="2880" w:hanging="360"/>
+      </w:pPr>
+      <w:rPr>
+        <w:rFonts w:ascii="Symbol" w:hAnsi="Symbol" w:hint="default"/>
+      </w:rPr>
+    </w:lvl>
+    <w:lvl w:ilvl="4" w:tplc="041D0003" w:tentative="1">
+      <w:start w:val="1"/>
+      <w:numFmt w:val="bullet"/>
+      <w:lvlText w:val="o"/>
+      <w:lvlJc w:val="left"/>
+      <w:pPr>
+        <w:ind w:left="3600" w:hanging="360"/>
+      </w:pPr>
+      <w:rPr>
+        <w:rFonts w:ascii="Courier New" w:hAnsi="Courier New" w:cs="Courier New" w:hint="default"/>
+      </w:rPr>
+    </w:lvl>
+    <w:lvl w:ilvl="5" w:tplc="041D0005" w:tentative="1">
+      <w:start w:val="1"/>
+      <w:numFmt w:val="bullet"/>
+      <w:lvlText w:val=""/>
+      <w:lvlJc w:val="left"/>
+      <w:pPr>
+        <w:ind w:left="4320" w:hanging="360"/>
+      </w:pPr>
+      <w:rPr>
+        <w:rFonts w:ascii="Wingdings" w:hAnsi="Wingdings" w:hint="default"/>
+      </w:rPr>
+    </w:lvl>
+    <w:lvl w:ilvl="6" w:tplc="041D0001" w:tentative="1">
+      <w:start w:val="1"/>
+      <w:numFmt w:val="bullet"/>
+      <w:lvlText w:val=""/>
+      <w:lvlJc w:val="left"/>
+      <w:pPr>
+        <w:ind w:left="5040" w:hanging="360"/>
+      </w:pPr>
+      <w:rPr>
+        <w:rFonts w:ascii="Symbol" w:hAnsi="Symbol" w:hint="default"/>
+      </w:rPr>
+    </w:lvl>
+    <w:lvl w:ilvl="7" w:tplc="041D0003" w:tentative="1">
+      <w:start w:val="1"/>
+      <w:numFmt w:val="bullet"/>
+      <w:lvlText w:val="o"/>
+      <w:lvlJc w:val="left"/>
+      <w:pPr>
+        <w:ind w:left="5760" w:hanging="360"/>
+      </w:pPr>
+      <w:rPr>
+        <w:rFonts w:ascii="Courier New" w:hAnsi="Courier New" w:cs="Courier New" w:hint="default"/>
+      </w:rPr>
+    </w:lvl>
+    <w:lvl w:ilvl="8" w:tplc="041D0005" w:tentative="1">
+      <w:start w:val="1"/>
+      <w:numFmt w:val="bullet"/>
+      <w:lvlText w:val=""/>
+      <w:lvlJc w:val="left"/>
+      <w:pPr>
+        <w:ind w:left="6480" w:hanging="360"/>
+      </w:pPr>
+      <w:rPr>
+        <w:rFonts w:ascii="Wingdings" w:hAnsi="Wingdings" w:hint="default"/>
+      </w:rPr>
+    </w:lvl>
+  </w:abstractNum>
+  <w:abstractNum w:abstractNumId="6">
+    <w:nsid w:val="691F1804"/>
+    <w:multiLevelType w:val="hybridMultilevel"/>
+    <w:tmpl w:val="F89894DA"/>
+    <w:lvl w:ilvl="0" w:tplc="C1BE2E70">
+      <w:start w:val="4"/>
+      <w:numFmt w:val="bullet"/>
+      <w:lvlText w:val="-"/>
+      <w:lvlJc w:val="left"/>
+      <w:pPr>
+        <w:ind w:left="720" w:hanging="360"/>
+      </w:pPr>
+      <w:rPr>
+        <w:rFonts w:ascii="Calibri" w:eastAsiaTheme="minorEastAsia" w:hAnsi="Calibri" w:cstheme="minorBidi" w:hint="default"/>
+      </w:rPr>
+    </w:lvl>
+    <w:lvl w:ilvl="1" w:tplc="041D0003" w:tentative="1">
+      <w:start w:val="1"/>
+      <w:numFmt w:val="bullet"/>
+      <w:lvlText w:val="o"/>
+      <w:lvlJc w:val="left"/>
+      <w:pPr>
+        <w:ind w:left="1440" w:hanging="360"/>
+      </w:pPr>
+      <w:rPr>
+        <w:rFonts w:ascii="Courier New" w:hAnsi="Courier New" w:cs="Courier New" w:hint="default"/>
+      </w:rPr>
+    </w:lvl>
+    <w:lvl w:ilvl="2" w:tplc="041D0005" w:tentative="1">
+      <w:start w:val="1"/>
+      <w:numFmt w:val="bullet"/>
+      <w:lvlText w:val=""/>
+      <w:lvlJc w:val="left"/>
+      <w:pPr>
+        <w:ind w:left="2160" w:hanging="360"/>
+      </w:pPr>
+      <w:rPr>
+        <w:rFonts w:ascii="Wingdings" w:hAnsi="Wingdings" w:hint="default"/>
+      </w:rPr>
+    </w:lvl>
+    <w:lvl w:ilvl="3" w:tplc="041D0001" w:tentative="1">
+      <w:start w:val="1"/>
+      <w:numFmt w:val="bullet"/>
+      <w:lvlText w:val=""/>
+      <w:lvlJc w:val="left"/>
+      <w:pPr>
+        <w:ind w:left="2880" w:hanging="360"/>
+      </w:pPr>
+      <w:rPr>
+        <w:rFonts w:ascii="Symbol" w:hAnsi="Symbol" w:hint="default"/>
+      </w:rPr>
+    </w:lvl>
+    <w:lvl w:ilvl="4" w:tplc="041D0003" w:tentative="1">
+      <w:start w:val="1"/>
+      <w:numFmt w:val="bullet"/>
+      <w:lvlText w:val="o"/>
+      <w:lvlJc w:val="left"/>
+      <w:pPr>
+        <w:ind w:left="3600" w:hanging="360"/>
+      </w:pPr>
+      <w:rPr>
+        <w:rFonts w:ascii="Courier New" w:hAnsi="Courier New" w:cs="Courier New" w:hint="default"/>
+      </w:rPr>
+    </w:lvl>
+    <w:lvl w:ilvl="5" w:tplc="041D0005" w:tentative="1">
+      <w:start w:val="1"/>
+      <w:numFmt w:val="bullet"/>
+      <w:lvlText w:val=""/>
+      <w:lvlJc w:val="left"/>
+      <w:pPr>
+        <w:ind w:left="4320" w:hanging="360"/>
+      </w:pPr>
+      <w:rPr>
+        <w:rFonts w:ascii="Wingdings" w:hAnsi="Wingdings" w:hint="default"/>
+      </w:rPr>
+    </w:lvl>
+    <w:lvl w:ilvl="6" w:tplc="041D0001" w:tentative="1">
+      <w:start w:val="1"/>
+      <w:numFmt w:val="bullet"/>
+      <w:lvlText w:val=""/>
+      <w:lvlJc w:val="left"/>
+      <w:pPr>
+        <w:ind w:left="5040" w:hanging="360"/>
+      </w:pPr>
+      <w:rPr>
+        <w:rFonts w:ascii="Symbol" w:hAnsi="Symbol" w:hint="default"/>
+      </w:rPr>
+    </w:lvl>
+    <w:lvl w:ilvl="7" w:tplc="041D0003" w:tentative="1">
+      <w:start w:val="1"/>
+      <w:numFmt w:val="bullet"/>
+      <w:lvlText w:val="o"/>
+      <w:lvlJc w:val="left"/>
+      <w:pPr>
+        <w:ind w:left="5760" w:hanging="360"/>
+      </w:pPr>
+      <w:rPr>
+        <w:rFonts w:ascii="Courier New" w:hAnsi="Courier New" w:cs="Courier New" w:hint="default"/>
+      </w:rPr>
+    </w:lvl>
+    <w:lvl w:ilvl="8" w:tplc="041D0005" w:tentative="1">
+      <w:start w:val="1"/>
+      <w:numFmt w:val="bullet"/>
+      <w:lvlText w:val=""/>
+      <w:lvlJc w:val="left"/>
+      <w:pPr>
+        <w:ind w:left="6480" w:hanging="360"/>
+      </w:pPr>
+      <w:rPr>
+        <w:rFonts w:ascii="Wingdings" w:hAnsi="Wingdings" w:hint="default"/>
+      </w:rPr>
+    </w:lvl>
+  </w:abstractNum>
+  <w:abstractNum w:abstractNumId="7">
+    <w:nsid w:val="6BC81798"/>
+    <w:multiLevelType w:val="hybridMultilevel"/>
+    <w:tmpl w:val="657817C8"/>
+    <w:lvl w:ilvl="0" w:tplc="041D000F">
+      <w:start w:val="1"/>
+      <w:numFmt w:val="decimal"/>
+      <w:lvlText w:val="%1."/>
+      <w:lvlJc w:val="left"/>
+      <w:pPr>
+        <w:ind w:left="720" w:hanging="360"/>
+      </w:pPr>
+    </w:lvl>
+    <w:lvl w:ilvl="1" w:tplc="041D0019" w:tentative="1">
+      <w:start w:val="1"/>
+      <w:numFmt w:val="lowerLetter"/>
+      <w:lvlText w:val="%2."/>
+      <w:lvlJc w:val="left"/>
+      <w:pPr>
+        <w:ind w:left="1440" w:hanging="360"/>
+      </w:pPr>
+    </w:lvl>
+    <w:lvl w:ilvl="2" w:tplc="041D001B" w:tentative="1">
+      <w:start w:val="1"/>
+      <w:numFmt w:val="lowerRoman"/>
+      <w:lvlText w:val="%3."/>
+      <w:lvlJc w:val="right"/>
+      <w:pPr>
+        <w:ind w:left="2160" w:hanging="180"/>
+      </w:pPr>
+    </w:lvl>
+    <w:lvl w:ilvl="3" w:tplc="041D000F" w:tentative="1">
+      <w:start w:val="1"/>
+      <w:numFmt w:val="decimal"/>
+      <w:lvlText w:val="%4."/>
+      <w:lvlJc w:val="left"/>
+      <w:pPr>
+        <w:ind w:left="2880" w:hanging="360"/>
+      </w:pPr>
+    </w:lvl>
+    <w:lvl w:ilvl="4" w:tplc="041D0019" w:tentative="1">
+      <w:start w:val="1"/>
+      <w:numFmt w:val="lowerLetter"/>
+      <w:lvlText w:val="%5."/>
+      <w:lvlJc w:val="left"/>
+      <w:pPr>
+        <w:ind w:left="3600" w:hanging="360"/>
+      </w:pPr>
+    </w:lvl>
+    <w:lvl w:ilvl="5" w:tplc="041D001B" w:tentative="1">
+      <w:start w:val="1"/>
+      <w:numFmt w:val="lowerRoman"/>
+      <w:lvlText w:val="%6."/>
+      <w:lvlJc w:val="right"/>
+      <w:pPr>
+        <w:ind w:left="4320" w:hanging="180"/>
+      </w:pPr>
+    </w:lvl>
+    <w:lvl w:ilvl="6" w:tplc="041D000F" w:tentative="1">
+      <w:start w:val="1"/>
+      <w:numFmt w:val="decimal"/>
+      <w:lvlText w:val="%7."/>
+      <w:lvlJc w:val="left"/>
+      <w:pPr>
+        <w:ind w:left="5040" w:hanging="360"/>
+      </w:pPr>
+    </w:lvl>
+    <w:lvl w:ilvl="7" w:tplc="041D0019" w:tentative="1">
+      <w:start w:val="1"/>
+      <w:numFmt w:val="lowerLetter"/>
+      <w:lvlText w:val="%8."/>
+      <w:lvlJc w:val="left"/>
+      <w:pPr>
+        <w:ind w:left="5760" w:hanging="360"/>
+      </w:pPr>
+    </w:lvl>
+    <w:lvl w:ilvl="8" w:tplc="041D001B" w:tentative="1">
+      <w:start w:val="1"/>
+      <w:numFmt w:val="lowerRoman"/>
+      <w:lvlText w:val="%9."/>
+      <w:lvlJc w:val="right"/>
+      <w:pPr>
+        <w:ind w:left="6480" w:hanging="180"/>
+      </w:pPr>
+    </w:lvl>
+  </w:abstractNum>
+  <w:abstractNum w:abstractNumId="8">
+    <w:nsid w:val="6F573254"/>
+    <w:multiLevelType w:val="hybridMultilevel"/>
+    <w:tmpl w:val="780CFB02"/>
+    <w:lvl w:ilvl="0" w:tplc="2684D8B0">
+      <w:start w:val="4"/>
+      <w:numFmt w:val="bullet"/>
+      <w:lvlText w:val="-"/>
+      <w:lvlJc w:val="left"/>
+      <w:pPr>
+        <w:ind w:left="720" w:hanging="360"/>
+      </w:pPr>
+      <w:rPr>
+        <w:rFonts w:ascii="Calibri" w:eastAsiaTheme="minorEastAsia" w:hAnsi="Calibri" w:cstheme="minorBidi" w:hint="default"/>
+      </w:rPr>
+    </w:lvl>
+    <w:lvl w:ilvl="1" w:tplc="041D0003" w:tentative="1">
+      <w:start w:val="1"/>
+      <w:numFmt w:val="bullet"/>
+      <w:lvlText w:val="o"/>
+      <w:lvlJc w:val="left"/>
+      <w:pPr>
+        <w:ind w:left="1440" w:hanging="360"/>
+      </w:pPr>
+      <w:rPr>
+        <w:rFonts w:ascii="Courier New" w:hAnsi="Courier New" w:cs="Courier New" w:hint="default"/>
+      </w:rPr>
+    </w:lvl>
+    <w:lvl w:ilvl="2" w:tplc="041D0005" w:tentative="1">
+      <w:start w:val="1"/>
+      <w:numFmt w:val="bullet"/>
+      <w:lvlText w:val=""/>
+      <w:lvlJc w:val="left"/>
+      <w:pPr>
+        <w:ind w:left="2160" w:hanging="360"/>
+      </w:pPr>
+      <w:rPr>
+        <w:rFonts w:ascii="Wingdings" w:hAnsi="Wingdings" w:hint="default"/>
+      </w:rPr>
+    </w:lvl>
+    <w:lvl w:ilvl="3" w:tplc="041D0001" w:tentative="1">
+      <w:start w:val="1"/>
+      <w:numFmt w:val="bullet"/>
+      <w:lvlText w:val=""/>
+      <w:lvlJc w:val="left"/>
+      <w:pPr>
+        <w:ind w:left="2880" w:hanging="360"/>
+      </w:pPr>
+      <w:rPr>
+        <w:rFonts w:ascii="Symbol" w:hAnsi="Symbol" w:hint="default"/>
+      </w:rPr>
+    </w:lvl>
+    <w:lvl w:ilvl="4" w:tplc="041D0003" w:tentative="1">
+      <w:start w:val="1"/>
+      <w:numFmt w:val="bullet"/>
+      <w:lvlText w:val="o"/>
+      <w:lvlJc w:val="left"/>
+      <w:pPr>
+        <w:ind w:left="3600" w:hanging="360"/>
+      </w:pPr>
+      <w:rPr>
+        <w:rFonts w:ascii="Courier New" w:hAnsi="Courier New" w:cs="Courier New" w:hint="default"/>
+      </w:rPr>
+    </w:lvl>
+    <w:lvl w:ilvl="5" w:tplc="041D0005" w:tentative="1">
+      <w:start w:val="1"/>
+      <w:numFmt w:val="bullet"/>
+      <w:lvlText w:val=""/>
+      <w:lvlJc w:val="left"/>
+      <w:pPr>
+        <w:ind w:left="4320" w:hanging="360"/>
+      </w:pPr>
+      <w:rPr>
+        <w:rFonts w:ascii="Wingdings" w:hAnsi="Wingdings" w:hint="default"/>
+      </w:rPr>
+    </w:lvl>
+    <w:lvl w:ilvl="6" w:tplc="041D0001" w:tentative="1">
+      <w:start w:val="1"/>
+      <w:numFmt w:val="bullet"/>
+      <w:lvlText w:val=""/>
+      <w:lvlJc w:val="left"/>
+      <w:pPr>
+        <w:ind w:left="5040" w:hanging="360"/>
+      </w:pPr>
+      <w:rPr>
+        <w:rFonts w:ascii="Symbol" w:hAnsi="Symbol" w:hint="default"/>
+      </w:rPr>
+    </w:lvl>
+    <w:lvl w:ilvl="7" w:tplc="041D0003" w:tentative="1">
+      <w:start w:val="1"/>
+      <w:numFmt w:val="bullet"/>
+      <w:lvlText w:val="o"/>
+      <w:lvlJc w:val="left"/>
+      <w:pPr>
+        <w:ind w:left="5760" w:hanging="360"/>
+      </w:pPr>
+      <w:rPr>
+        <w:rFonts w:ascii="Courier New" w:hAnsi="Courier New" w:cs="Courier New" w:hint="default"/>
+      </w:rPr>
+    </w:lvl>
+    <w:lvl w:ilvl="8" w:tplc="041D0005" w:tentative="1">
+      <w:start w:val="1"/>
+      <w:numFmt w:val="bullet"/>
+      <w:lvlText w:val=""/>
+      <w:lvlJc w:val="left"/>
+      <w:pPr>
+        <w:ind w:left="6480" w:hanging="360"/>
+      </w:pPr>
+      <w:rPr>
+        <w:rFonts w:ascii="Wingdings" w:hAnsi="Wingdings" w:hint="default"/>
+      </w:rPr>
+    </w:lvl>
+  </w:abstractNum>
+  <w:abstractNum w:abstractNumId="9">
+    <w:nsid w:val="7CCB5D3E"/>
+    <w:multiLevelType w:val="hybridMultilevel"/>
+    <w:tmpl w:val="D362D578"/>
+    <w:lvl w:ilvl="0" w:tplc="C2B06108">
+      <w:numFmt w:val="bullet"/>
+      <w:lvlText w:val="-"/>
+      <w:lvlJc w:val="left"/>
+      <w:pPr>
+        <w:ind w:left="720" w:hanging="360"/>
+      </w:pPr>
+      <w:rPr>
+        <w:rFonts w:ascii="Calibri" w:eastAsiaTheme="minorEastAsia" w:hAnsi="Calibri" w:cstheme="minorBidi" w:hint="default"/>
+      </w:rPr>
+    </w:lvl>
+    <w:lvl w:ilvl="1" w:tplc="041D0003" w:tentative="1">
+      <w:start w:val="1"/>
+      <w:numFmt w:val="bullet"/>
+      <w:lvlText w:val="o"/>
+      <w:lvlJc w:val="left"/>
+      <w:pPr>
+        <w:ind w:left="1440" w:hanging="360"/>
+      </w:pPr>
+      <w:rPr>
+        <w:rFonts w:ascii="Courier New" w:hAnsi="Courier New" w:cs="Courier New" w:hint="default"/>
+      </w:rPr>
+    </w:lvl>
+    <w:lvl w:ilvl="2" w:tplc="041D0005" w:tentative="1">
+      <w:start w:val="1"/>
+      <w:numFmt w:val="bullet"/>
+      <w:lvlText w:val=""/>
+      <w:lvlJc w:val="left"/>
+      <w:pPr>
+        <w:ind w:left="2160" w:hanging="360"/>
+      </w:pPr>
+      <w:rPr>
+        <w:rFonts w:ascii="Wingdings" w:hAnsi="Wingdings" w:hint="default"/>
+      </w:rPr>
+    </w:lvl>
+    <w:lvl w:ilvl="3" w:tplc="041D0001" w:tentative="1">
+      <w:start w:val="1"/>
+      <w:numFmt w:val="bullet"/>
+      <w:lvlText w:val=""/>
+      <w:lvlJc w:val="left"/>
+      <w:pPr>
+        <w:ind w:left="2880" w:hanging="360"/>
+      </w:pPr>
+      <w:rPr>
+        <w:rFonts w:ascii="Symbol" w:hAnsi="Symbol" w:hint="default"/>
+      </w:rPr>
+    </w:lvl>
+    <w:lvl w:ilvl="4" w:tplc="041D0003" w:tentative="1">
+      <w:start w:val="1"/>
+      <w:numFmt w:val="bullet"/>
+      <w:lvlText w:val="o"/>
+      <w:lvlJc w:val="left"/>
+      <w:pPr>
+        <w:ind w:left="3600" w:hanging="360"/>
+      </w:pPr>
+      <w:rPr>
+        <w:rFonts w:ascii="Courier New" w:hAnsi="Courier New" w:cs="Courier New" w:hint="default"/>
+      </w:rPr>
+    </w:lvl>
+    <w:lvl w:ilvl="5" w:tplc="041D0005" w:tentative="1">
+      <w:start w:val="1"/>
+      <w:numFmt w:val="bullet"/>
+      <w:lvlText w:val=""/>
+      <w:lvlJc w:val="left"/>
+      <w:pPr>
+        <w:ind w:left="4320" w:hanging="360"/>
+      </w:pPr>
+      <w:rPr>
+        <w:rFonts w:ascii="Wingdings" w:hAnsi="Wingdings" w:hint="default"/>
+      </w:rPr>
+    </w:lvl>
+    <w:lvl w:ilvl="6" w:tplc="041D0001" w:tentative="1">
+      <w:start w:val="1"/>
+      <w:numFmt w:val="bullet"/>
+      <w:lvlText w:val=""/>
+      <w:lvlJc w:val="left"/>
+      <w:pPr>
+        <w:ind w:left="5040" w:hanging="360"/>
+      </w:pPr>
+      <w:rPr>
+        <w:rFonts w:ascii="Symbol" w:hAnsi="Symbol" w:hint="default"/>
+      </w:rPr>
+    </w:lvl>
+    <w:lvl w:ilvl="7" w:tplc="041D0003" w:tentative="1">
+      <w:start w:val="1"/>
+      <w:numFmt w:val="bullet"/>
+      <w:lvlText w:val="o"/>
+      <w:lvlJc w:val="left"/>
+      <w:pPr>
+        <w:ind w:left="5760" w:hanging="360"/>
+      </w:pPr>
+      <w:rPr>
+        <w:rFonts w:ascii="Courier New" w:hAnsi="Courier New" w:cs="Courier New" w:hint="default"/>
+      </w:rPr>
+    </w:lvl>
+    <w:lvl w:ilvl="8" w:tplc="041D0005" w:tentative="1">
+      <w:start w:val="1"/>
+      <w:numFmt w:val="bullet"/>
+      <w:lvlText w:val=""/>
+      <w:lvlJc w:val="left"/>
+      <w:pPr>
+        <w:ind w:left="6480" w:hanging="360"/>
+      </w:pPr>
+      <w:rPr>
+        <w:rFonts w:ascii="Wingdings" w:hAnsi="Wingdings" w:hint="default"/>
+      </w:rPr>
+    </w:lvl>
+  </w:abstractNum>
   <w:num w:numId="1">
-    <w:abstractNumId w:val="1"/>
+    <w:abstractNumId w:val="2"/>
   </w:num>
   <w:num w:numId="2">
-    <w:abstractNumId w:val="4"/>
+    <w:abstractNumId w:val="7"/>
   </w:num>
   <w:num w:numId="3">
-    <w:abstractNumId w:val="2"/>
+    <w:abstractNumId w:val="3"/>
   </w:num>
   <w:num w:numId="4">
-    <w:abstractNumId w:val="3"/>
+    <w:abstractNumId w:val="4"/>
   </w:num>
   <w:num w:numId="5">
     <w:abstractNumId w:val="0"/>
   </w:num>
   <w:num w:numId="6">
+    <w:abstractNumId w:val="9"/>
+  </w:num>
+  <w:num w:numId="7">
+    <w:abstractNumId w:val="1"/>
+  </w:num>
+  <w:num w:numId="8">
     <w:abstractNumId w:val="5"/>
+  </w:num>
+  <w:num w:numId="9">
+    <w:abstractNumId w:val="6"/>
+  </w:num>
+  <w:num w:numId="10">
+    <w:abstractNumId w:val="8"/>
   </w:num>
 </w:numbering>
 </file>
@@ -13457,7 +14682,7 @@
 </file>
 
 <file path=customXml/itemProps2.xml><?xml version="1.0" encoding="utf-8"?>
-<ds:datastoreItem xmlns:ds="http://schemas.openxmlformats.org/officeDocument/2006/customXml" ds:itemID="{ED0E91FC-4081-48F1-B3C3-6510605C3F4F}">
+<ds:datastoreItem xmlns:ds="http://schemas.openxmlformats.org/officeDocument/2006/customXml" ds:itemID="{0C363B9A-B294-4CFA-A51A-8C2FD350272F}">
   <ds:schemaRefs>
     <ds:schemaRef ds:uri="http://schemas.openxmlformats.org/officeDocument/2006/bibliography"/>
   </ds:schemaRefs>

</xml_diff>